<commit_message>
update tox file, update docs, fixed readme, added success flag for create_meeting
</commit_message>
<xml_diff>
--- a/fn_exchange/doc/Resilient Integrations Function Guide for Exchange.docx
+++ b/fn_exchange/doc/Resilient Integrations Function Guide for Exchange.docx
@@ -489,12 +489,7 @@
         </w:numPr>
       </w:pPr>
       <w:r>
-        <w:t>You have a Resilient account to use for the integr</w:t>
-      </w:r>
-      <w:bookmarkStart w:id="2" w:name="_GoBack"/>
-      <w:bookmarkEnd w:id="2"/>
-      <w:r>
-        <w:t>ations. T</w:t>
+        <w:t>You have a Resilient account to use for the integrations. T</w:t>
       </w:r>
       <w:r>
         <w:t>his can be any account that has the permission to view and modify administrator and customization settings</w:t>
@@ -522,11 +517,11 @@
       <w:pPr>
         <w:pStyle w:val="Heading20"/>
       </w:pPr>
-      <w:bookmarkStart w:id="3" w:name="_Toc509305886"/>
+      <w:bookmarkStart w:id="2" w:name="_Toc509305886"/>
       <w:r>
         <w:t>Install the Python components</w:t>
       </w:r>
-      <w:bookmarkEnd w:id="3"/>
+      <w:bookmarkEnd w:id="2"/>
     </w:p>
     <w:p>
       <w:pPr>
@@ -596,13 +591,8 @@
         <w:contextualSpacing/>
       </w:pPr>
       <w:r>
-        <w:t xml:space="preserve">sudo pip install --upgrade </w:t>
-      </w:r>
-      <w:proofErr w:type="spellStart"/>
-      <w:r>
-        <w:t>setuptools</w:t>
-      </w:r>
-      <w:proofErr w:type="spellEnd"/>
+        <w:t>sudo pip install --upgrade setuptools</w:t>
+      </w:r>
     </w:p>
     <w:p>
       <w:pPr>
@@ -644,18 +634,10 @@
         </w:rPr>
       </w:pPr>
       <w:r>
-        <w:t xml:space="preserve">sudo pip install --upgrade </w:t>
-      </w:r>
-      <w:proofErr w:type="spellStart"/>
-      <w:r>
-        <w:t>fn</w:t>
-      </w:r>
-      <w:r>
-        <w:t>_exchange</w:t>
-      </w:r>
-      <w:proofErr w:type="spellEnd"/>
-      <w:r>
-        <w:t>-&lt;</w:t>
+        <w:t>sudo pip install --upgrade fn</w:t>
+      </w:r>
+      <w:r>
+        <w:t>_exchange-&lt;</w:t>
       </w:r>
       <w:r>
         <w:rPr>
@@ -663,13 +645,8 @@
         </w:rPr>
         <w:t>version</w:t>
       </w:r>
-      <w:proofErr w:type="gramStart"/>
-      <w:r>
-        <w:t>&gt;.&lt;</w:t>
-      </w:r>
-      <w:proofErr w:type="gramEnd"/>
-      <w:r>
-        <w:t>zip&gt;</w:t>
+      <w:r>
+        <w:t>&gt;.&lt;zip&gt;</w:t>
       </w:r>
     </w:p>
     <w:p>
@@ -769,21 +746,8 @@
         <w:keepNext/>
         <w:ind w:left="720"/>
       </w:pPr>
-      <w:proofErr w:type="spellStart"/>
-      <w:r>
-        <w:t>sudo</w:t>
-      </w:r>
-      <w:proofErr w:type="spellEnd"/>
-      <w:r>
-        <w:t xml:space="preserve"> </w:t>
-      </w:r>
-      <w:proofErr w:type="spellStart"/>
-      <w:r>
-        <w:t>su</w:t>
-      </w:r>
-      <w:proofErr w:type="spellEnd"/>
-      <w:r>
-        <w:t xml:space="preserve"> - integration</w:t>
+      <w:r>
+        <w:t>sudo su - integration</w:t>
       </w:r>
     </w:p>
     <w:p>
@@ -965,24 +929,15 @@
           <w:rFonts w:cs="Arial"/>
           <w:color w:val="000000"/>
         </w:rPr>
-        <w:t>In the [</w:t>
-      </w:r>
-      <w:proofErr w:type="spellStart"/>
+        <w:t>In the [fn</w:t>
+      </w:r>
       <w:r>
         <w:rPr>
           <w:rFonts w:cs="Arial"/>
           <w:color w:val="000000"/>
         </w:rPr>
-        <w:t>fn</w:t>
-      </w:r>
-      <w:r>
-        <w:rPr>
-          <w:rFonts w:cs="Arial"/>
-          <w:color w:val="000000"/>
-        </w:rPr>
         <w:t>_exchange</w:t>
       </w:r>
-      <w:proofErr w:type="spellEnd"/>
       <w:r>
         <w:rPr>
           <w:rFonts w:cs="Arial"/>
@@ -1004,21 +959,8 @@
         <w:spacing w:before="0" w:after="0"/>
         <w:ind w:left="720"/>
       </w:pPr>
-      <w:proofErr w:type="spellStart"/>
-      <w:r>
-        <w:t>verify_cert</w:t>
-      </w:r>
-      <w:proofErr w:type="spellEnd"/>
-      <w:r>
-        <w:t>=[</w:t>
-      </w:r>
-      <w:proofErr w:type="spellStart"/>
-      <w:r>
-        <w:t>True|False</w:t>
-      </w:r>
-      <w:proofErr w:type="spellEnd"/>
-      <w:r>
-        <w:t>]</w:t>
+      <w:r>
+        <w:t>verify_cert=[True|False]</w:t>
       </w:r>
     </w:p>
     <w:p>
@@ -1067,13 +1009,8 @@
         <w:spacing w:before="0" w:after="0"/>
         <w:ind w:left="720"/>
       </w:pPr>
-      <w:proofErr w:type="spellStart"/>
-      <w:r>
-        <w:t>default_folder_path</w:t>
-      </w:r>
-      <w:proofErr w:type="spellEnd"/>
-      <w:r>
-        <w:t>=Some folder path after root i.e. Top of Information Store/Inbox</w:t>
+      <w:r>
+        <w:t>default_folder_path=Some folder path after root i.e. Top of Information Store/Inbox</w:t>
       </w:r>
     </w:p>
     <w:p>
@@ -1082,27 +1019,9 @@
         <w:spacing w:before="0" w:after="0"/>
         <w:ind w:left="720"/>
       </w:pPr>
-      <w:proofErr w:type="spellStart"/>
-      <w:r>
-        <w:t>default_timeozne</w:t>
-      </w:r>
-      <w:proofErr w:type="spellEnd"/>
-      <w:r>
-        <w:t xml:space="preserve">=Some Microsoft </w:t>
-      </w:r>
-      <w:proofErr w:type="spellStart"/>
-      <w:r>
-        <w:t>timezone</w:t>
-      </w:r>
-      <w:proofErr w:type="spellEnd"/>
-      <w:r>
-        <w:t xml:space="preserve"> i.e. America/</w:t>
-      </w:r>
-      <w:proofErr w:type="spellStart"/>
-      <w:r>
-        <w:t>New_York</w:t>
-      </w:r>
-      <w:proofErr w:type="spellEnd"/>
+      <w:r>
+        <w:t>default_timeozne=Some Microsoft timezone i.e. America/New_York</w:t>
+      </w:r>
     </w:p>
     <w:p>
       <w:pPr>
@@ -1384,14 +1303,12 @@
         </w:rPr>
         <w:t xml:space="preserve">The unit file must be named </w:t>
       </w:r>
-      <w:proofErr w:type="spellStart"/>
       <w:r>
         <w:rPr>
           <w:rFonts w:ascii="Courier New" w:hAnsi="Courier New" w:cs="Courier New"/>
         </w:rPr>
         <w:t>resilient_circuits.service</w:t>
       </w:r>
-      <w:proofErr w:type="spellEnd"/>
       <w:r>
         <w:rPr>
           <w:rFonts w:cs="Arial"/>
@@ -1404,35 +1321,9 @@
       <w:pPr>
         <w:pStyle w:val="Code0"/>
       </w:pPr>
-      <w:proofErr w:type="spellStart"/>
-      <w:r>
-        <w:t>sudo</w:t>
-      </w:r>
-      <w:proofErr w:type="spellEnd"/>
-      <w:r>
-        <w:t xml:space="preserve"> vi /</w:t>
-      </w:r>
-      <w:proofErr w:type="spellStart"/>
-      <w:r>
-        <w:t>etc</w:t>
-      </w:r>
-      <w:proofErr w:type="spellEnd"/>
-      <w:r>
-        <w:t>/</w:t>
-      </w:r>
-      <w:proofErr w:type="spellStart"/>
-      <w:r>
-        <w:t>systemd</w:t>
-      </w:r>
-      <w:proofErr w:type="spellEnd"/>
-      <w:r>
-        <w:t>/system/</w:t>
-      </w:r>
-      <w:proofErr w:type="spellStart"/>
-      <w:r>
-        <w:t>resilient_circuits.service</w:t>
-      </w:r>
-      <w:proofErr w:type="spellEnd"/>
+      <w:r>
+        <w:t>sudo vi /etc/systemd/system/resilient_circuits.service</w:t>
+      </w:r>
     </w:p>
     <w:p>
       <w:pPr>
@@ -1475,13 +1366,8 @@
         <w:br/>
       </w:r>
       <w:r>
-        <w:t>After=</w:t>
-      </w:r>
-      <w:proofErr w:type="spellStart"/>
-      <w:r>
-        <w:t>resilient.service</w:t>
-      </w:r>
-      <w:proofErr w:type="spellEnd"/>
+        <w:t>After=resilient.service</w:t>
+      </w:r>
       <w:r>
         <w:br/>
       </w:r>
@@ -1512,13 +1398,8 @@
       <w:r>
         <w:br/>
       </w:r>
-      <w:proofErr w:type="spellStart"/>
-      <w:r>
-        <w:t>WorkingDirectory</w:t>
-      </w:r>
-      <w:proofErr w:type="spellEnd"/>
-      <w:r>
-        <w:t>=/home/integration</w:t>
+      <w:r>
+        <w:t>WorkingDirectory=/home/integration</w:t>
       </w:r>
       <w:r>
         <w:br/>
@@ -1609,43 +1490,9 @@
       <w:pPr>
         <w:pStyle w:val="Code0"/>
       </w:pPr>
-      <w:proofErr w:type="spellStart"/>
-      <w:r>
-        <w:t>sudo</w:t>
-      </w:r>
-      <w:proofErr w:type="spellEnd"/>
-      <w:r>
-        <w:t xml:space="preserve"> </w:t>
-      </w:r>
-      <w:proofErr w:type="spellStart"/>
-      <w:r>
-        <w:t>chmod</w:t>
-      </w:r>
-      <w:proofErr w:type="spellEnd"/>
-      <w:r>
-        <w:t xml:space="preserve"> 664 /</w:t>
-      </w:r>
-      <w:proofErr w:type="spellStart"/>
-      <w:r>
-        <w:t>etc</w:t>
-      </w:r>
-      <w:proofErr w:type="spellEnd"/>
-      <w:r>
-        <w:t>/</w:t>
-      </w:r>
-      <w:proofErr w:type="spellStart"/>
-      <w:r>
-        <w:t>systemd</w:t>
-      </w:r>
-      <w:proofErr w:type="spellEnd"/>
-      <w:r>
-        <w:t>/system/</w:t>
-      </w:r>
-      <w:proofErr w:type="spellStart"/>
-      <w:r>
-        <w:t>resilient_circuits.service</w:t>
-      </w:r>
-      <w:proofErr w:type="spellEnd"/>
+      <w:r>
+        <w:t>sudo chmod 664 /etc/systemd/system/resilient_circuits.service</w:t>
+      </w:r>
     </w:p>
     <w:p>
       <w:pPr>
@@ -1660,7 +1507,7 @@
           <w:color w:val="000000"/>
         </w:rPr>
       </w:pPr>
-      <w:bookmarkStart w:id="4" w:name="_Toc510253268"/>
+      <w:bookmarkStart w:id="3" w:name="_Toc510253268"/>
       <w:r>
         <w:rPr>
           <w:rFonts w:cs="Arial"/>
@@ -1754,8 +1601,8 @@
           <w:sz w:val="20"/>
         </w:rPr>
       </w:pPr>
-      <w:bookmarkStart w:id="5" w:name="_Toc510253272"/>
-      <w:bookmarkEnd w:id="4"/>
+      <w:bookmarkStart w:id="4" w:name="_Toc510253272"/>
+      <w:bookmarkEnd w:id="3"/>
       <w:r>
         <w:t>Function Descriptions</w:t>
       </w:r>
@@ -1843,25 +1690,7 @@
           <w:sz w:val="18"/>
           <w:szCs w:val="18"/>
         </w:rPr>
-        <w:t xml:space="preserve">The package includes example workflows and rules that show how you can use the functions, as shown in the following table. Resilient users can view the rules in the Rules tab and the workflows in the Workflows </w:t>
-      </w:r>
-      <w:proofErr w:type="gramStart"/>
-      <w:r>
-        <w:rPr>
-          <w:b w:val="0"/>
-          <w:sz w:val="18"/>
-          <w:szCs w:val="18"/>
-        </w:rPr>
-        <w:t>tab, and</w:t>
-      </w:r>
-      <w:proofErr w:type="gramEnd"/>
-      <w:r>
-        <w:rPr>
-          <w:b w:val="0"/>
-          <w:sz w:val="18"/>
-          <w:szCs w:val="18"/>
-        </w:rPr>
-        <w:t xml:space="preserve"> modify them as needed. The object type for the workflows is Artifact.</w:t>
+        <w:t>The package includes example workflows and rules that show how you can use the functions, as shown in the following table. Resilient users can view the rules in the Rules tab and the workflows in the Workflows tab, and modify them as needed. The object type for the workflows is Artifact.</w:t>
       </w:r>
     </w:p>
     <w:tbl>
@@ -1973,7 +1802,6 @@
                 <w:lang w:val="en-GB" w:eastAsia="en-GB"/>
               </w:rPr>
             </w:pPr>
-            <w:proofErr w:type="spellStart"/>
             <w:r>
               <w:rPr>
                 <w:rFonts w:ascii="Arial" w:hAnsi="Arial" w:cs="Menlo"/>
@@ -1985,7 +1813,6 @@
               </w:rPr>
               <w:t>exchange_create_meeting</w:t>
             </w:r>
-            <w:proofErr w:type="spellEnd"/>
           </w:p>
         </w:tc>
         <w:tc>
@@ -2072,7 +1899,6 @@
                 <w:lang w:val="en-GB" w:eastAsia="en-GB"/>
               </w:rPr>
             </w:pPr>
-            <w:proofErr w:type="spellStart"/>
             <w:r>
               <w:rPr>
                 <w:rFonts w:ascii="Arial" w:hAnsi="Arial" w:cs="Menlo"/>
@@ -2084,7 +1910,6 @@
               </w:rPr>
               <w:t>exchange_delete_emails</w:t>
             </w:r>
-            <w:proofErr w:type="spellEnd"/>
           </w:p>
         </w:tc>
         <w:tc>
@@ -2163,7 +1988,6 @@
                 <w:lang w:val="en-GB" w:eastAsia="en-GB"/>
               </w:rPr>
             </w:pPr>
-            <w:proofErr w:type="spellStart"/>
             <w:r>
               <w:rPr>
                 <w:rFonts w:ascii="Arial" w:hAnsi="Arial" w:cs="Menlo"/>
@@ -2175,7 +1999,6 @@
               </w:rPr>
               <w:t>exchange_find_emails</w:t>
             </w:r>
-            <w:proofErr w:type="spellEnd"/>
           </w:p>
         </w:tc>
         <w:tc>
@@ -2254,7 +2077,6 @@
                 <w:lang w:val="en-GB" w:eastAsia="en-GB"/>
               </w:rPr>
             </w:pPr>
-            <w:proofErr w:type="spellStart"/>
             <w:r>
               <w:rPr>
                 <w:rFonts w:ascii="Arial" w:hAnsi="Arial" w:cs="Menlo"/>
@@ -2266,7 +2088,6 @@
               </w:rPr>
               <w:t>exchange_get_mailbox_info</w:t>
             </w:r>
-            <w:proofErr w:type="spellEnd"/>
           </w:p>
         </w:tc>
         <w:tc>
@@ -2345,7 +2166,6 @@
                 <w:lang w:val="en-GB" w:eastAsia="en-GB"/>
               </w:rPr>
             </w:pPr>
-            <w:proofErr w:type="spellStart"/>
             <w:r>
               <w:rPr>
                 <w:rFonts w:ascii="Arial" w:hAnsi="Arial" w:cs="Menlo"/>
@@ -2357,7 +2177,6 @@
               </w:rPr>
               <w:t>exchange_move_emails</w:t>
             </w:r>
-            <w:proofErr w:type="spellEnd"/>
           </w:p>
         </w:tc>
         <w:tc>
@@ -2436,7 +2255,6 @@
                 <w:lang w:val="en-GB" w:eastAsia="en-GB"/>
               </w:rPr>
             </w:pPr>
-            <w:proofErr w:type="spellStart"/>
             <w:r>
               <w:rPr>
                 <w:rFonts w:ascii="Arial" w:hAnsi="Arial" w:cs="Menlo"/>
@@ -2448,7 +2266,6 @@
               </w:rPr>
               <w:t>exchange_move_and_delete_folder</w:t>
             </w:r>
-            <w:proofErr w:type="spellEnd"/>
           </w:p>
         </w:tc>
         <w:tc>
@@ -2527,7 +2344,6 @@
                 <w:lang w:val="en-GB" w:eastAsia="en-GB"/>
               </w:rPr>
             </w:pPr>
-            <w:proofErr w:type="spellStart"/>
             <w:r>
               <w:rPr>
                 <w:rFonts w:ascii="Arial" w:hAnsi="Arial" w:cs="Menlo"/>
@@ -2539,7 +2355,6 @@
               </w:rPr>
               <w:t>exchange_send_email</w:t>
             </w:r>
-            <w:proofErr w:type="spellEnd"/>
           </w:p>
         </w:tc>
         <w:tc>
@@ -2615,8 +2430,8 @@
           <w:rFonts w:ascii="Arial" w:hAnsi="Arial"/>
         </w:rPr>
       </w:pPr>
-      <w:bookmarkStart w:id="6" w:name="_Toc510253273"/>
-      <w:bookmarkEnd w:id="5"/>
+      <w:bookmarkStart w:id="5" w:name="_Toc510253273"/>
+      <w:bookmarkEnd w:id="4"/>
       <w:r>
         <w:rPr>
           <w:rFonts w:ascii="Arial" w:hAnsi="Arial"/>
@@ -2672,7 +2487,6 @@
       <w:r>
         <w:t xml:space="preserve"> include </w:t>
       </w:r>
-      <w:proofErr w:type="spellStart"/>
       <w:r>
         <w:rPr>
           <w:rFonts w:ascii="Courier New" w:hAnsi="Courier New"/>
@@ -2680,7 +2494,6 @@
         </w:rPr>
         <w:t>exchange_email</w:t>
       </w:r>
-      <w:proofErr w:type="spellEnd"/>
       <w:r>
         <w:rPr>
           <w:rFonts w:ascii="Courier New" w:hAnsi="Courier New"/>
@@ -2690,7 +2503,6 @@
       <w:r>
         <w:t xml:space="preserve"> </w:t>
       </w:r>
-      <w:proofErr w:type="spellStart"/>
       <w:r>
         <w:rPr>
           <w:rFonts w:ascii="Courier New" w:hAnsi="Courier New"/>
@@ -2698,14 +2510,12 @@
         </w:rPr>
         <w:t>exchange_subject</w:t>
       </w:r>
-      <w:proofErr w:type="spellEnd"/>
       <w:r>
         <w:t xml:space="preserve"> </w:t>
       </w:r>
       <w:r>
         <w:t xml:space="preserve">and </w:t>
       </w:r>
-      <w:proofErr w:type="spellStart"/>
       <w:r>
         <w:rPr>
           <w:rFonts w:ascii="Courier New" w:hAnsi="Courier New"/>
@@ -2713,7 +2523,6 @@
         </w:rPr>
         <w:t>exchange_body</w:t>
       </w:r>
-      <w:proofErr w:type="spellEnd"/>
     </w:p>
     <w:p>
       <w:pPr>
@@ -2827,6 +2636,7 @@
         <w:rPr>
           <w:rFonts w:ascii="Arial" w:hAnsi="Arial" w:cs="Arial"/>
           <w:b w:val="0"/>
+          <w:color w:val="000000" w:themeColor="text1"/>
           <w:sz w:val="20"/>
           <w:szCs w:val="20"/>
         </w:rPr>
@@ -2835,6 +2645,7 @@
         <w:rPr>
           <w:rFonts w:ascii="Arial" w:hAnsi="Arial" w:cs="Arial"/>
           <w:b w:val="0"/>
+          <w:color w:val="000000" w:themeColor="text1"/>
           <w:sz w:val="20"/>
           <w:szCs w:val="20"/>
         </w:rPr>
@@ -2844,11 +2655,35 @@
     <w:p>
       <w:pPr>
         <w:pStyle w:val="Heading10"/>
+        <w:rPr>
+          <w:rFonts w:ascii="Arial" w:hAnsi="Arial" w:cs="Arial"/>
+          <w:b w:val="0"/>
+          <w:color w:val="000000" w:themeColor="text1"/>
+          <w:sz w:val="20"/>
+          <w:szCs w:val="20"/>
+        </w:rPr>
+      </w:pPr>
+      <w:r>
+        <w:rPr>
+          <w:rFonts w:ascii="Arial" w:hAnsi="Arial" w:cs="Arial"/>
+          <w:b w:val="0"/>
+          <w:color w:val="000000" w:themeColor="text1"/>
+          <w:sz w:val="20"/>
+          <w:szCs w:val="20"/>
+        </w:rPr>
+        <w:t>The package only currently supports on-premise Exchange servers. Functionality for Ofifce365 is not guaranteed.</w:t>
+      </w:r>
+      <w:bookmarkStart w:id="6" w:name="_GoBack"/>
+      <w:bookmarkEnd w:id="6"/>
+    </w:p>
+    <w:p>
+      <w:pPr>
+        <w:pStyle w:val="Heading10"/>
       </w:pPr>
       <w:r>
         <w:t>Troubleshooting</w:t>
       </w:r>
-      <w:bookmarkEnd w:id="6"/>
+      <w:bookmarkEnd w:id="5"/>
     </w:p>
     <w:p>
       <w:pPr>
@@ -2884,6 +2719,7 @@
         <w:ind w:left="360"/>
       </w:pPr>
       <w:r>
+        <w:lastRenderedPageBreak/>
         <w:t xml:space="preserve">When viewing an </w:t>
       </w:r>
       <w:r>
@@ -2923,7 +2759,6 @@
         <w:keepNext/>
       </w:pPr>
       <w:r>
-        <w:lastRenderedPageBreak/>
         <w:t>Resilient Scripting Log</w:t>
       </w:r>
     </w:p>
@@ -3115,353 +2950,6 @@
       <w:r>
         <w:t xml:space="preserve"> from the log files will help us resolve your issue.</w:t>
       </w:r>
-    </w:p>
-    <w:p>
-      <w:pPr>
-        <w:pStyle w:val="Heading20"/>
-        <w:rPr>
-          <w:i/>
-          <w:color w:val="4F81BD" w:themeColor="accent1"/>
-        </w:rPr>
-      </w:pPr>
-      <w:r>
-        <w:rPr>
-          <w:i/>
-          <w:color w:val="4F81BD" w:themeColor="accent1"/>
-        </w:rPr>
-        <w:t>Documentation Guidelines</w:t>
-      </w:r>
-    </w:p>
-    <w:p>
-      <w:pPr>
-        <w:pStyle w:val="BodyText"/>
-        <w:keepNext/>
-        <w:rPr>
-          <w:i/>
-          <w:color w:val="4F81BD" w:themeColor="accent1"/>
-        </w:rPr>
-      </w:pPr>
-      <w:r>
-        <w:rPr>
-          <w:i/>
-          <w:color w:val="4F81BD" w:themeColor="accent1"/>
-        </w:rPr>
-        <w:t>&lt;Do NOT include this section in your guide.&gt;</w:t>
-      </w:r>
-    </w:p>
-    <w:p>
-      <w:pPr>
-        <w:pStyle w:val="BodyText"/>
-        <w:keepNext/>
-        <w:rPr>
-          <w:i/>
-          <w:color w:val="4F81BD" w:themeColor="accent1"/>
-        </w:rPr>
-      </w:pPr>
-      <w:r>
-        <w:rPr>
-          <w:i/>
-          <w:color w:val="4F81BD" w:themeColor="accent1"/>
-        </w:rPr>
-        <w:t>Here are some writing guidelines:</w:t>
-      </w:r>
-    </w:p>
-    <w:p>
-      <w:pPr>
-        <w:pStyle w:val="ListBullet"/>
-        <w:rPr>
-          <w:i/>
-          <w:color w:val="4F81BD" w:themeColor="accent1"/>
-        </w:rPr>
-      </w:pPr>
-      <w:r>
-        <w:rPr>
-          <w:i/>
-          <w:color w:val="4F81BD" w:themeColor="accent1"/>
-        </w:rPr>
-        <w:t>Never use “Resilient,” instead use “Resilient platform.”</w:t>
-      </w:r>
-    </w:p>
-    <w:p>
-      <w:pPr>
-        <w:pStyle w:val="ListBullet"/>
-        <w:rPr>
-          <w:i/>
-          <w:color w:val="4F81BD" w:themeColor="accent1"/>
-        </w:rPr>
-      </w:pPr>
-      <w:r>
-        <w:rPr>
-          <w:i/>
-          <w:color w:val="4F81BD" w:themeColor="accent1"/>
-        </w:rPr>
-        <w:t>Use “deploy to the Resilient platform” to describe the resilient-circuits customize command.</w:t>
-      </w:r>
-    </w:p>
-    <w:p>
-      <w:pPr>
-        <w:pStyle w:val="ListBullet"/>
-        <w:rPr>
-          <w:i/>
-          <w:color w:val="4F81BD" w:themeColor="accent1"/>
-        </w:rPr>
-      </w:pPr>
-      <w:r>
-        <w:rPr>
-          <w:i/>
-          <w:color w:val="4F81BD" w:themeColor="accent1"/>
-        </w:rPr>
-        <w:t>Do not initial cap function, workflow, etc. unless you are referring to a specific item</w:t>
-      </w:r>
-      <w:r>
-        <w:rPr>
-          <w:i/>
-          <w:color w:val="4F81BD" w:themeColor="accent1"/>
-        </w:rPr>
-        <w:t xml:space="preserve"> (proper name), such as Utilities Function</w:t>
-      </w:r>
-      <w:r>
-        <w:rPr>
-          <w:i/>
-          <w:color w:val="4F81BD" w:themeColor="accent1"/>
-        </w:rPr>
-        <w:t>.</w:t>
-      </w:r>
-    </w:p>
-    <w:p>
-      <w:pPr>
-        <w:pStyle w:val="ListBullet"/>
-        <w:rPr>
-          <w:i/>
-          <w:color w:val="4F81BD" w:themeColor="accent1"/>
-        </w:rPr>
-      </w:pPr>
-      <w:r>
-        <w:rPr>
-          <w:i/>
-          <w:color w:val="4F81BD" w:themeColor="accent1"/>
-        </w:rPr>
-        <w:t>Try to avoid passive voice and future tense</w:t>
-      </w:r>
-      <w:r>
-        <w:rPr>
-          <w:i/>
-          <w:color w:val="4F81BD" w:themeColor="accent1"/>
-        </w:rPr>
-        <w:t>.</w:t>
-      </w:r>
-    </w:p>
-    <w:p>
-      <w:pPr>
-        <w:pStyle w:val="ListBullet"/>
-        <w:rPr>
-          <w:i/>
-          <w:color w:val="4F81BD" w:themeColor="accent1"/>
-        </w:rPr>
-      </w:pPr>
-      <w:r>
-        <w:rPr>
-          <w:i/>
-          <w:color w:val="4F81BD" w:themeColor="accent1"/>
-        </w:rPr>
-        <w:t xml:space="preserve">For the guide’s file name, use this format: </w:t>
-      </w:r>
-      <w:r>
-        <w:rPr>
-          <w:i/>
-          <w:color w:val="4F81BD" w:themeColor="accent1"/>
-        </w:rPr>
-        <w:t>Resilient Integration &lt;name&gt; Function</w:t>
-      </w:r>
-    </w:p>
-    <w:p>
-      <w:pPr>
-        <w:pStyle w:val="ListBullet"/>
-        <w:rPr>
-          <w:i/>
-          <w:color w:val="4F81BD" w:themeColor="accent1"/>
-        </w:rPr>
-      </w:pPr>
-      <w:r>
-        <w:rPr>
-          <w:i/>
-          <w:color w:val="4F81BD" w:themeColor="accent1"/>
-        </w:rPr>
-        <w:t>In the Word file, open properties and make these changes:</w:t>
-      </w:r>
-    </w:p>
-    <w:p>
-      <w:pPr>
-        <w:pStyle w:val="ListBullet"/>
-        <w:numPr>
-          <w:ilvl w:val="1"/>
-          <w:numId w:val="15"/>
-        </w:numPr>
-        <w:ind w:left="720"/>
-        <w:rPr>
-          <w:i/>
-          <w:color w:val="4F81BD" w:themeColor="accent1"/>
-        </w:rPr>
-      </w:pPr>
-      <w:r>
-        <w:rPr>
-          <w:i/>
-          <w:color w:val="4F81BD" w:themeColor="accent1"/>
-        </w:rPr>
-        <w:t>Author</w:t>
-      </w:r>
-      <w:r>
-        <w:rPr>
-          <w:i/>
-          <w:color w:val="4F81BD" w:themeColor="accent1"/>
-        </w:rPr>
-        <w:t xml:space="preserve"> = IBM Resilient</w:t>
-      </w:r>
-    </w:p>
-    <w:p>
-      <w:pPr>
-        <w:pStyle w:val="ListBullet"/>
-        <w:numPr>
-          <w:ilvl w:val="1"/>
-          <w:numId w:val="15"/>
-        </w:numPr>
-        <w:ind w:left="720"/>
-        <w:rPr>
-          <w:i/>
-          <w:color w:val="4F81BD" w:themeColor="accent1"/>
-        </w:rPr>
-      </w:pPr>
-      <w:r>
-        <w:rPr>
-          <w:i/>
-          <w:color w:val="4F81BD" w:themeColor="accent1"/>
-        </w:rPr>
-        <w:t>Title = Resilient IRP Integrations &lt;name&gt; Function Guide</w:t>
-      </w:r>
-    </w:p>
-    <w:p>
-      <w:pPr>
-        <w:pStyle w:val="BodyText"/>
-        <w:rPr>
-          <w:i/>
-          <w:color w:val="4F81BD" w:themeColor="accent1"/>
-        </w:rPr>
-      </w:pPr>
-      <w:r>
-        <w:rPr>
-          <w:i/>
-          <w:color w:val="4F81BD" w:themeColor="accent1"/>
-        </w:rPr>
-        <w:t xml:space="preserve">If you don’t know how to open </w:t>
-      </w:r>
-      <w:r>
-        <w:rPr>
-          <w:i/>
-          <w:color w:val="4F81BD" w:themeColor="accent1"/>
-        </w:rPr>
-        <w:t>properties</w:t>
-      </w:r>
-      <w:r>
-        <w:rPr>
-          <w:i/>
-          <w:color w:val="4F81BD" w:themeColor="accent1"/>
-        </w:rPr>
-        <w:t>:</w:t>
-      </w:r>
-    </w:p>
-    <w:p>
-      <w:pPr>
-        <w:pStyle w:val="BodyText"/>
-        <w:numPr>
-          <w:ilvl w:val="0"/>
-          <w:numId w:val="29"/>
-        </w:numPr>
-        <w:rPr>
-          <w:i/>
-          <w:color w:val="4F81BD" w:themeColor="accent1"/>
-        </w:rPr>
-      </w:pPr>
-      <w:r>
-        <w:rPr>
-          <w:i/>
-          <w:color w:val="4F81BD" w:themeColor="accent1"/>
-        </w:rPr>
-        <w:t xml:space="preserve">Click </w:t>
-      </w:r>
-      <w:r>
-        <w:rPr>
-          <w:b/>
-          <w:i/>
-          <w:color w:val="4F81BD" w:themeColor="accent1"/>
-        </w:rPr>
-        <w:t>File &gt; Info</w:t>
-      </w:r>
-      <w:r>
-        <w:rPr>
-          <w:i/>
-          <w:color w:val="4F81BD" w:themeColor="accent1"/>
-        </w:rPr>
-        <w:t>.</w:t>
-      </w:r>
-    </w:p>
-    <w:p>
-      <w:pPr>
-        <w:pStyle w:val="BodyText"/>
-        <w:numPr>
-          <w:ilvl w:val="0"/>
-          <w:numId w:val="29"/>
-        </w:numPr>
-        <w:rPr>
-          <w:i/>
-          <w:color w:val="4F81BD" w:themeColor="accent1"/>
-        </w:rPr>
-      </w:pPr>
-      <w:r>
-        <w:rPr>
-          <w:i/>
-          <w:color w:val="4F81BD" w:themeColor="accent1"/>
-        </w:rPr>
-        <w:t xml:space="preserve">On the right side of the Info page, click the </w:t>
-      </w:r>
-      <w:r>
-        <w:rPr>
-          <w:b/>
-          <w:i/>
-          <w:color w:val="4F81BD" w:themeColor="accent1"/>
-        </w:rPr>
-        <w:t>Properties</w:t>
-      </w:r>
-      <w:r>
-        <w:rPr>
-          <w:i/>
-          <w:color w:val="4F81BD" w:themeColor="accent1"/>
-        </w:rPr>
-        <w:t xml:space="preserve"> drop-down and select </w:t>
-      </w:r>
-      <w:r>
-        <w:rPr>
-          <w:b/>
-          <w:i/>
-          <w:color w:val="4F81BD" w:themeColor="accent1"/>
-        </w:rPr>
-        <w:t>Show Document Panel</w:t>
-      </w:r>
-      <w:r>
-        <w:rPr>
-          <w:i/>
-          <w:color w:val="4F81BD" w:themeColor="accent1"/>
-        </w:rPr>
-        <w:t>. This shows the Document Properties with the Author and Title fields.</w:t>
-      </w:r>
-    </w:p>
-    <w:p>
-      <w:pPr>
-        <w:pStyle w:val="BodyText"/>
-        <w:rPr>
-          <w:i/>
-          <w:color w:val="4F81BD" w:themeColor="accent1"/>
-        </w:rPr>
-      </w:pPr>
     </w:p>
     <w:sectPr>
       <w:headerReference w:type="even" r:id="rId13"/>
@@ -6937,6 +6425,7 @@
     <w:lsdException w:name="HTML Sample" w:semiHidden="1" w:unhideWhenUsed="1"/>
     <w:lsdException w:name="HTML Typewriter" w:semiHidden="1" w:unhideWhenUsed="1"/>
     <w:lsdException w:name="HTML Variable" w:semiHidden="1" w:unhideWhenUsed="1"/>
+    <w:lsdException w:name="Normal Table" w:semiHidden="1" w:unhideWhenUsed="1"/>
     <w:lsdException w:name="annotation subject" w:semiHidden="1" w:unhideWhenUsed="1"/>
     <w:lsdException w:name="No List" w:semiHidden="1" w:unhideWhenUsed="1"/>
     <w:lsdException w:name="Outline List 1" w:semiHidden="1" w:unhideWhenUsed="1"/>
@@ -6980,8 +6469,10 @@
     <w:lsdException w:name="Table Elegant" w:semiHidden="1" w:unhideWhenUsed="1"/>
     <w:lsdException w:name="Table Professional" w:semiHidden="1" w:unhideWhenUsed="1"/>
     <w:lsdException w:name="Table Subtle 1" w:semiHidden="1" w:unhideWhenUsed="1"/>
+    <w:lsdException w:name="Table Subtle 2" w:semiHidden="1" w:unhideWhenUsed="1"/>
     <w:lsdException w:name="Table Web 1" w:semiHidden="1" w:unhideWhenUsed="1"/>
     <w:lsdException w:name="Table Web 2" w:semiHidden="1" w:unhideWhenUsed="1"/>
+    <w:lsdException w:name="Table Web 3" w:semiHidden="1" w:unhideWhenUsed="1"/>
     <w:lsdException w:name="Balloon Text" w:semiHidden="1" w:unhideWhenUsed="1"/>
     <w:lsdException w:name="Table Grid" w:uiPriority="59"/>
     <w:lsdException w:name="Table Theme" w:semiHidden="1" w:unhideWhenUsed="1"/>
@@ -8150,7 +7641,7 @@
 </file>
 
 <file path=customXml/itemProps1.xml><?xml version="1.0" encoding="utf-8"?>
-<ds:datastoreItem xmlns:ds="http://schemas.openxmlformats.org/officeDocument/2006/customXml" ds:itemID="{A2D8727A-775E-1443-A920-C3751F4762A5}">
+<ds:datastoreItem xmlns:ds="http://schemas.openxmlformats.org/officeDocument/2006/customXml" ds:itemID="{7249B1B7-2258-E246-AE0D-19D403666285}">
   <ds:schemaRefs>
     <ds:schemaRef ds:uri="http://schemas.openxmlformats.org/officeDocument/2006/bibliography"/>
   </ds:schemaRefs>

</xml_diff>

<commit_message>
Removed redundant timezone stuff
</commit_message>
<xml_diff>
--- a/fn_exchange/doc/Resilient Integrations Function Guide for Exchange.docx
+++ b/fn_exchange/doc/Resilient Integrations Function Guide for Exchange.docx
@@ -492,10 +492,18 @@
         <w:t>You have a Resilient account to use for the integrations. T</w:t>
       </w:r>
       <w:r>
-        <w:t>his can be any account that has the permission to view and modify administrator and customization settings</w:t>
-      </w:r>
-      <w:r>
-        <w:t>, and read and update incidents</w:t>
+        <w:t xml:space="preserve">his can be any account that has the permission to view and modify administrator and customization </w:t>
+      </w:r>
+      <w:proofErr w:type="gramStart"/>
+      <w:r>
+        <w:t>settings</w:t>
+      </w:r>
+      <w:r>
+        <w:t>, and</w:t>
+      </w:r>
+      <w:proofErr w:type="gramEnd"/>
+      <w:r>
+        <w:t xml:space="preserve"> read and update incidents</w:t>
       </w:r>
       <w:r>
         <w:t>. You need to know the account username and password.</w:t>
@@ -580,8 +588,13 @@
         <w:ind w:left="547"/>
         <w:contextualSpacing/>
       </w:pPr>
-      <w:r>
-        <w:t>sudo pip install --upgrade pip</w:t>
+      <w:proofErr w:type="spellStart"/>
+      <w:r>
+        <w:t>sudo</w:t>
+      </w:r>
+      <w:proofErr w:type="spellEnd"/>
+      <w:r>
+        <w:t xml:space="preserve"> pip install --upgrade pip</w:t>
       </w:r>
     </w:p>
     <w:p>
@@ -590,9 +603,19 @@
         <w:ind w:left="547"/>
         <w:contextualSpacing/>
       </w:pPr>
-      <w:r>
-        <w:t>sudo pip install --upgrade setuptools</w:t>
-      </w:r>
+      <w:proofErr w:type="spellStart"/>
+      <w:r>
+        <w:t>sudo</w:t>
+      </w:r>
+      <w:proofErr w:type="spellEnd"/>
+      <w:r>
+        <w:t xml:space="preserve"> pip install --upgrade </w:t>
+      </w:r>
+      <w:proofErr w:type="spellStart"/>
+      <w:r>
+        <w:t>setuptools</w:t>
+      </w:r>
+      <w:proofErr w:type="spellEnd"/>
     </w:p>
     <w:p>
       <w:pPr>
@@ -600,8 +623,13 @@
         <w:ind w:left="547"/>
         <w:contextualSpacing/>
       </w:pPr>
-      <w:r>
-        <w:t>sudo pip install --upgrade resilient-circuits</w:t>
+      <w:proofErr w:type="spellStart"/>
+      <w:r>
+        <w:t>sudo</w:t>
+      </w:r>
+      <w:proofErr w:type="spellEnd"/>
+      <w:r>
+        <w:t xml:space="preserve"> pip install --upgrade resilient-circuits</w:t>
       </w:r>
     </w:p>
     <w:p>
@@ -633,11 +661,24 @@
           <w:lang w:val="en-GB"/>
         </w:rPr>
       </w:pPr>
-      <w:r>
-        <w:t>sudo pip install --upgrade fn</w:t>
-      </w:r>
-      <w:r>
-        <w:t>_exchange-&lt;</w:t>
+      <w:proofErr w:type="spellStart"/>
+      <w:r>
+        <w:t>sudo</w:t>
+      </w:r>
+      <w:proofErr w:type="spellEnd"/>
+      <w:r>
+        <w:t xml:space="preserve"> pip install --upgrade </w:t>
+      </w:r>
+      <w:proofErr w:type="spellStart"/>
+      <w:r>
+        <w:t>fn</w:t>
+      </w:r>
+      <w:r>
+        <w:t>_exchange</w:t>
+      </w:r>
+      <w:proofErr w:type="spellEnd"/>
+      <w:r>
+        <w:t>-&lt;</w:t>
       </w:r>
       <w:r>
         <w:rPr>
@@ -645,8 +686,13 @@
         </w:rPr>
         <w:t>version</w:t>
       </w:r>
-      <w:r>
-        <w:t>&gt;.&lt;zip&gt;</w:t>
+      <w:proofErr w:type="gramStart"/>
+      <w:r>
+        <w:t>&gt;.&lt;</w:t>
+      </w:r>
+      <w:proofErr w:type="gramEnd"/>
+      <w:r>
+        <w:t>zip&gt;</w:t>
       </w:r>
     </w:p>
     <w:p>
@@ -730,7 +776,23 @@
           <w:rFonts w:cs="Arial"/>
           <w:color w:val="000000"/>
         </w:rPr>
-        <w:t xml:space="preserve">Using sudo, </w:t>
+        <w:t xml:space="preserve">Using </w:t>
+      </w:r>
+      <w:proofErr w:type="spellStart"/>
+      <w:r>
+        <w:rPr>
+          <w:rFonts w:cs="Arial"/>
+          <w:color w:val="000000"/>
+        </w:rPr>
+        <w:t>sudo</w:t>
+      </w:r>
+      <w:proofErr w:type="spellEnd"/>
+      <w:r>
+        <w:rPr>
+          <w:rFonts w:cs="Arial"/>
+          <w:color w:val="000000"/>
+        </w:rPr>
+        <w:t xml:space="preserve">, </w:t>
       </w:r>
       <w:r>
         <w:rPr>
@@ -746,8 +808,21 @@
         <w:keepNext/>
         <w:ind w:left="720"/>
       </w:pPr>
-      <w:r>
-        <w:t>sudo su - integration</w:t>
+      <w:proofErr w:type="spellStart"/>
+      <w:r>
+        <w:t>sudo</w:t>
+      </w:r>
+      <w:proofErr w:type="spellEnd"/>
+      <w:r>
+        <w:t xml:space="preserve"> </w:t>
+      </w:r>
+      <w:proofErr w:type="spellStart"/>
+      <w:r>
+        <w:t>su</w:t>
+      </w:r>
+      <w:proofErr w:type="spellEnd"/>
+      <w:r>
+        <w:t xml:space="preserve"> - integration</w:t>
       </w:r>
     </w:p>
     <w:p>
@@ -929,15 +1004,24 @@
           <w:rFonts w:cs="Arial"/>
           <w:color w:val="000000"/>
         </w:rPr>
-        <w:t>In the [fn</w:t>
-      </w:r>
+        <w:t>In the [</w:t>
+      </w:r>
+      <w:proofErr w:type="spellStart"/>
       <w:r>
         <w:rPr>
           <w:rFonts w:cs="Arial"/>
           <w:color w:val="000000"/>
         </w:rPr>
+        <w:t>fn</w:t>
+      </w:r>
+      <w:r>
+        <w:rPr>
+          <w:rFonts w:cs="Arial"/>
+          <w:color w:val="000000"/>
+        </w:rPr>
         <w:t>_exchange</w:t>
       </w:r>
+      <w:proofErr w:type="spellEnd"/>
       <w:r>
         <w:rPr>
           <w:rFonts w:cs="Arial"/>
@@ -959,8 +1043,21 @@
         <w:spacing w:before="0" w:after="0"/>
         <w:ind w:left="720"/>
       </w:pPr>
-      <w:r>
-        <w:t>verify_cert=[True|False]</w:t>
+      <w:proofErr w:type="spellStart"/>
+      <w:r>
+        <w:t>verify_cert</w:t>
+      </w:r>
+      <w:proofErr w:type="spellEnd"/>
+      <w:r>
+        <w:t>=[</w:t>
+      </w:r>
+      <w:proofErr w:type="spellStart"/>
+      <w:r>
+        <w:t>True|False</w:t>
+      </w:r>
+      <w:proofErr w:type="spellEnd"/>
+      <w:r>
+        <w:t>]</w:t>
       </w:r>
     </w:p>
     <w:p>
@@ -1009,24 +1106,21 @@
         <w:spacing w:before="0" w:after="0"/>
         <w:ind w:left="720"/>
       </w:pPr>
-      <w:r>
-        <w:t>default_folder_path=Some folder path after root i.e. Top of Information Store/Inbox</w:t>
-      </w:r>
-    </w:p>
-    <w:p>
-      <w:pPr>
-        <w:pStyle w:val="Code0"/>
-        <w:spacing w:before="0" w:after="0"/>
-        <w:ind w:left="720"/>
-      </w:pPr>
-      <w:r>
-        <w:t>default_timeozne=Some Microsoft timezone i.e. America/New_York</w:t>
+      <w:proofErr w:type="spellStart"/>
+      <w:r>
+        <w:t>default_folder_path</w:t>
+      </w:r>
+      <w:proofErr w:type="spellEnd"/>
+      <w:r>
+        <w:t>=Some folder path after root i.e. Top of Information Store/Inbox</w:t>
       </w:r>
     </w:p>
     <w:p>
       <w:pPr>
         <w:pStyle w:val="Heading20"/>
       </w:pPr>
+      <w:bookmarkStart w:id="3" w:name="_GoBack"/>
+      <w:bookmarkEnd w:id="3"/>
       <w:r>
         <w:t>Deploy customizations to the Resilient platform</w:t>
       </w:r>
@@ -1034,48 +1128,35 @@
     <w:p>
       <w:pPr>
         <w:pStyle w:val="BodyText"/>
-        <w:keepNext/>
-        <w:rPr>
-          <w:i/>
-          <w:color w:val="4F81BD" w:themeColor="accent1"/>
-        </w:rPr>
-      </w:pPr>
-      <w:r>
-        <w:rPr>
-          <w:i/>
-          <w:color w:val="4F81BD" w:themeColor="accent1"/>
-        </w:rPr>
-        <w:t>&lt;Describe what the package contains.&gt;</w:t>
-      </w:r>
-    </w:p>
-    <w:p>
-      <w:pPr>
-        <w:pStyle w:val="BodyText"/>
-        <w:rPr>
-          <w:i/>
-          <w:color w:val="4F81BD" w:themeColor="accent1"/>
-        </w:rPr>
-      </w:pPr>
-      <w:r>
-        <w:rPr>
-          <w:i/>
-          <w:color w:val="4F81BD" w:themeColor="accent1"/>
-        </w:rPr>
-        <w:t xml:space="preserve">&lt;EXAMPLE: </w:t>
-      </w:r>
-      <w:r>
-        <w:rPr>
-          <w:i/>
-          <w:color w:val="4F81BD" w:themeColor="accent1"/>
-        </w:rPr>
-        <w:t>The package contains function definitions that you can use in workflows, and includes example workflows and rules that show how to use these functions.</w:t>
-      </w:r>
-      <w:r>
-        <w:rPr>
-          <w:i/>
-          <w:color w:val="4F81BD" w:themeColor="accent1"/>
-        </w:rPr>
-        <w:t>&gt;</w:t>
+        <w:rPr>
+          <w:color w:val="000000" w:themeColor="text1"/>
+        </w:rPr>
+      </w:pPr>
+      <w:r>
+        <w:rPr>
+          <w:color w:val="000000" w:themeColor="text1"/>
+        </w:rPr>
+        <w:t xml:space="preserve">The package contains function definitions that you can use in </w:t>
+      </w:r>
+      <w:proofErr w:type="gramStart"/>
+      <w:r>
+        <w:rPr>
+          <w:color w:val="000000" w:themeColor="text1"/>
+        </w:rPr>
+        <w:t>workflows, and</w:t>
+      </w:r>
+      <w:proofErr w:type="gramEnd"/>
+      <w:r>
+        <w:rPr>
+          <w:color w:val="000000" w:themeColor="text1"/>
+        </w:rPr>
+        <w:t xml:space="preserve"> includes example workflows and rules that show how to use these functions</w:t>
+      </w:r>
+      <w:r>
+        <w:rPr>
+          <w:color w:val="000000" w:themeColor="text1"/>
+        </w:rPr>
+        <w:t>.</w:t>
       </w:r>
     </w:p>
     <w:bookmarkEnd w:id="1"/>
@@ -1280,7 +1361,39 @@
           <w:rFonts w:cs="Arial"/>
           <w:color w:val="000000"/>
         </w:rPr>
-        <w:t>automatically run at startup. On a Red Hat appliance, this is done using a systemd unit file such as the one below. You may need to change the paths to your working directory and app.config.</w:t>
+        <w:t xml:space="preserve">automatically run at startup. On a Red Hat appliance, this is done using a </w:t>
+      </w:r>
+      <w:proofErr w:type="spellStart"/>
+      <w:r>
+        <w:rPr>
+          <w:rFonts w:cs="Arial"/>
+          <w:color w:val="000000"/>
+        </w:rPr>
+        <w:t>systemd</w:t>
+      </w:r>
+      <w:proofErr w:type="spellEnd"/>
+      <w:r>
+        <w:rPr>
+          <w:rFonts w:cs="Arial"/>
+          <w:color w:val="000000"/>
+        </w:rPr>
+        <w:t xml:space="preserve"> unit file such as the one below. You may need to change the paths to your working directory and </w:t>
+      </w:r>
+      <w:proofErr w:type="spellStart"/>
+      <w:r>
+        <w:rPr>
+          <w:rFonts w:cs="Arial"/>
+          <w:color w:val="000000"/>
+        </w:rPr>
+        <w:t>app.config</w:t>
+      </w:r>
+      <w:proofErr w:type="spellEnd"/>
+      <w:r>
+        <w:rPr>
+          <w:rFonts w:cs="Arial"/>
+          <w:color w:val="000000"/>
+        </w:rPr>
+        <w:t>.</w:t>
       </w:r>
     </w:p>
     <w:p>
@@ -1303,27 +1416,63 @@
         </w:rPr>
         <w:t xml:space="preserve">The unit file must be named </w:t>
       </w:r>
+      <w:proofErr w:type="spellStart"/>
       <w:r>
         <w:rPr>
           <w:rFonts w:ascii="Courier New" w:hAnsi="Courier New" w:cs="Courier New"/>
         </w:rPr>
+        <w:t>resilient_</w:t>
+      </w:r>
+      <w:proofErr w:type="gramStart"/>
+      <w:r>
+        <w:rPr>
+          <w:rFonts w:ascii="Courier New" w:hAnsi="Courier New" w:cs="Courier New"/>
+        </w:rPr>
+        <w:t>circuits.service</w:t>
+      </w:r>
+      <w:proofErr w:type="spellEnd"/>
+      <w:proofErr w:type="gramEnd"/>
+      <w:r>
+        <w:rPr>
+          <w:rFonts w:cs="Arial"/>
+          <w:color w:val="000000"/>
+        </w:rPr>
+        <w:t xml:space="preserve"> To create the file, enter the following command:</w:t>
+      </w:r>
+    </w:p>
+    <w:p>
+      <w:pPr>
+        <w:pStyle w:val="Code0"/>
+      </w:pPr>
+      <w:proofErr w:type="spellStart"/>
+      <w:r>
+        <w:t>sudo</w:t>
+      </w:r>
+      <w:proofErr w:type="spellEnd"/>
+      <w:r>
+        <w:t xml:space="preserve"> vi /</w:t>
+      </w:r>
+      <w:proofErr w:type="spellStart"/>
+      <w:r>
+        <w:t>etc</w:t>
+      </w:r>
+      <w:proofErr w:type="spellEnd"/>
+      <w:r>
+        <w:t>/</w:t>
+      </w:r>
+      <w:proofErr w:type="spellStart"/>
+      <w:r>
+        <w:t>systemd</w:t>
+      </w:r>
+      <w:proofErr w:type="spellEnd"/>
+      <w:r>
+        <w:t>/system/</w:t>
+      </w:r>
+      <w:proofErr w:type="spellStart"/>
+      <w:r>
         <w:t>resilient_circuits.service</w:t>
       </w:r>
-      <w:r>
-        <w:rPr>
-          <w:rFonts w:cs="Arial"/>
-          <w:color w:val="000000"/>
-        </w:rPr>
-        <w:t xml:space="preserve"> To create the file, enter the following command:</w:t>
-      </w:r>
-    </w:p>
-    <w:p>
-      <w:pPr>
-        <w:pStyle w:val="Code0"/>
-      </w:pPr>
-      <w:r>
-        <w:t>sudo vi /etc/systemd/system/resilient_circuits.service</w:t>
-      </w:r>
+      <w:proofErr w:type="spellEnd"/>
     </w:p>
     <w:p>
       <w:pPr>
@@ -1366,14 +1515,24 @@
         <w:br/>
       </w:r>
       <w:r>
-        <w:t>After=resilient.service</w:t>
-      </w:r>
+        <w:t>After=</w:t>
+      </w:r>
+      <w:proofErr w:type="spellStart"/>
+      <w:r>
+        <w:t>resilient.service</w:t>
+      </w:r>
+      <w:proofErr w:type="spellEnd"/>
       <w:r>
         <w:br/>
       </w:r>
       <w:r>
-        <w:t>Requires=resilient.service</w:t>
-      </w:r>
+        <w:t>Requires=</w:t>
+      </w:r>
+      <w:proofErr w:type="spellStart"/>
+      <w:r>
+        <w:t>resilient.service</w:t>
+      </w:r>
+      <w:proofErr w:type="spellEnd"/>
     </w:p>
     <w:p>
       <w:pPr>
@@ -1398,14 +1557,32 @@
       <w:r>
         <w:br/>
       </w:r>
-      <w:r>
-        <w:t>WorkingDirectory=/home/integration</w:t>
+      <w:proofErr w:type="spellStart"/>
+      <w:r>
+        <w:t>WorkingDirectory</w:t>
+      </w:r>
+      <w:proofErr w:type="spellEnd"/>
+      <w:r>
+        <w:t>=/home/integration</w:t>
       </w:r>
       <w:r>
         <w:br/>
       </w:r>
-      <w:r>
-        <w:t>ExecStart=/usr/local/bin/resilient-circuits run</w:t>
+      <w:proofErr w:type="spellStart"/>
+      <w:r>
+        <w:t>ExecStart</w:t>
+      </w:r>
+      <w:proofErr w:type="spellEnd"/>
+      <w:r>
+        <w:t>=/</w:t>
+      </w:r>
+      <w:proofErr w:type="spellStart"/>
+      <w:r>
+        <w:t>usr</w:t>
+      </w:r>
+      <w:proofErr w:type="spellEnd"/>
+      <w:r>
+        <w:t>/local/bin/resilient-circuits run</w:t>
       </w:r>
       <w:r>
         <w:br/>
@@ -1416,20 +1593,25 @@
       <w:r>
         <w:br/>
       </w:r>
+      <w:proofErr w:type="spellStart"/>
+      <w:r>
+        <w:t>TimeoutSec</w:t>
+      </w:r>
+      <w:proofErr w:type="spellEnd"/>
+      <w:r>
+        <w:t>=10</w:t>
+      </w:r>
+      <w:r>
+        <w:br/>
+      </w:r>
+      <w:r>
+        <w:t>Environment=APP_CONFIG_FILE=/home/integration/.resilient/app.config</w:t>
+      </w:r>
+      <w:r>
+        <w:br/>
+      </w:r>
       <w:r>
         <w:lastRenderedPageBreak/>
-        <w:t>TimeoutSec=10</w:t>
-      </w:r>
-      <w:r>
-        <w:br/>
-      </w:r>
-      <w:r>
-        <w:t>Environment=APP_CONFIG_FILE=/home/integration/.resilient/app.config</w:t>
-      </w:r>
-      <w:r>
-        <w:br/>
-      </w:r>
-      <w:r>
         <w:t>Environment=APP_LOCK_FILE=/home/integration/.r</w:t>
       </w:r>
       <w:r>
@@ -1447,9 +1629,21 @@
       <w:r>
         <w:br/>
       </w:r>
-      <w:r>
-        <w:t>WantedBy=multi-user.target</w:t>
-      </w:r>
+      <w:proofErr w:type="spellStart"/>
+      <w:r>
+        <w:t>WantedBy</w:t>
+      </w:r>
+      <w:proofErr w:type="spellEnd"/>
+      <w:r>
+        <w:t>=multi-</w:t>
+      </w:r>
+      <w:proofErr w:type="spellStart"/>
+      <w:proofErr w:type="gramStart"/>
+      <w:r>
+        <w:t>user.target</w:t>
+      </w:r>
+      <w:proofErr w:type="spellEnd"/>
+      <w:proofErr w:type="gramEnd"/>
     </w:p>
     <w:p>
       <w:pPr>
@@ -1490,9 +1684,43 @@
       <w:pPr>
         <w:pStyle w:val="Code0"/>
       </w:pPr>
-      <w:r>
-        <w:t>sudo chmod 664 /etc/systemd/system/resilient_circuits.service</w:t>
-      </w:r>
+      <w:proofErr w:type="spellStart"/>
+      <w:r>
+        <w:t>sudo</w:t>
+      </w:r>
+      <w:proofErr w:type="spellEnd"/>
+      <w:r>
+        <w:t xml:space="preserve"> </w:t>
+      </w:r>
+      <w:proofErr w:type="spellStart"/>
+      <w:r>
+        <w:t>chmod</w:t>
+      </w:r>
+      <w:proofErr w:type="spellEnd"/>
+      <w:r>
+        <w:t xml:space="preserve"> 664 /</w:t>
+      </w:r>
+      <w:proofErr w:type="spellStart"/>
+      <w:r>
+        <w:t>etc</w:t>
+      </w:r>
+      <w:proofErr w:type="spellEnd"/>
+      <w:r>
+        <w:t>/</w:t>
+      </w:r>
+      <w:proofErr w:type="spellStart"/>
+      <w:r>
+        <w:t>systemd</w:t>
+      </w:r>
+      <w:proofErr w:type="spellEnd"/>
+      <w:r>
+        <w:t>/system/</w:t>
+      </w:r>
+      <w:proofErr w:type="spellStart"/>
+      <w:r>
+        <w:t>resilient_circuits.service</w:t>
+      </w:r>
+      <w:proofErr w:type="spellEnd"/>
     </w:p>
     <w:p>
       <w:pPr>
@@ -1507,21 +1735,66 @@
           <w:color w:val="000000"/>
         </w:rPr>
       </w:pPr>
-      <w:bookmarkStart w:id="3" w:name="_Toc510253268"/>
+      <w:bookmarkStart w:id="4" w:name="_Toc510253268"/>
       <w:r>
         <w:rPr>
           <w:rFonts w:cs="Arial"/>
           <w:color w:val="000000"/>
         </w:rPr>
-        <w:t>Use the systemctl command to manually start, stop, restart and return status on the service:</w:t>
+        <w:t xml:space="preserve">Use the </w:t>
+      </w:r>
+      <w:proofErr w:type="spellStart"/>
+      <w:r>
+        <w:rPr>
+          <w:rFonts w:cs="Arial"/>
+          <w:color w:val="000000"/>
+        </w:rPr>
+        <w:t>systemctl</w:t>
+      </w:r>
+      <w:proofErr w:type="spellEnd"/>
+      <w:r>
+        <w:rPr>
+          <w:rFonts w:cs="Arial"/>
+          <w:color w:val="000000"/>
+        </w:rPr>
+        <w:t xml:space="preserve"> command to manually start, stop, restart and return status on the service:</w:t>
       </w:r>
     </w:p>
     <w:p>
       <w:pPr>
         <w:pStyle w:val="Code0"/>
       </w:pPr>
-      <w:r>
-        <w:t>sudo systemctl resilient_circuits [start|stop|restart|status]</w:t>
+      <w:proofErr w:type="spellStart"/>
+      <w:r>
+        <w:t>sudo</w:t>
+      </w:r>
+      <w:proofErr w:type="spellEnd"/>
+      <w:r>
+        <w:t xml:space="preserve"> </w:t>
+      </w:r>
+      <w:proofErr w:type="spellStart"/>
+      <w:r>
+        <w:t>systemctl</w:t>
+      </w:r>
+      <w:proofErr w:type="spellEnd"/>
+      <w:r>
+        <w:t xml:space="preserve"> </w:t>
+      </w:r>
+      <w:proofErr w:type="spellStart"/>
+      <w:r>
+        <w:t>resilient_circuits</w:t>
+      </w:r>
+      <w:proofErr w:type="spellEnd"/>
+      <w:r>
+        <w:t xml:space="preserve"> [</w:t>
+      </w:r>
+      <w:proofErr w:type="spellStart"/>
+      <w:r>
+        <w:t>start|stop|restart|status</w:t>
+      </w:r>
+      <w:proofErr w:type="spellEnd"/>
+      <w:r>
+        <w:t>]</w:t>
       </w:r>
     </w:p>
     <w:p>
@@ -1544,13 +1817,29 @@
           <w:rFonts w:cs="Arial"/>
           <w:color w:val="000000"/>
         </w:rPr>
-        <w:t xml:space="preserve">og files for systemd and the resilient-circuits service </w:t>
-      </w:r>
+        <w:t xml:space="preserve">og files for </w:t>
+      </w:r>
+      <w:proofErr w:type="spellStart"/>
       <w:r>
         <w:rPr>
           <w:rFonts w:cs="Arial"/>
           <w:color w:val="000000"/>
         </w:rPr>
+        <w:t>systemd</w:t>
+      </w:r>
+      <w:proofErr w:type="spellEnd"/>
+      <w:r>
+        <w:rPr>
+          <w:rFonts w:cs="Arial"/>
+          <w:color w:val="000000"/>
+        </w:rPr>
+        <w:t xml:space="preserve"> and the resilient-circuits service </w:t>
+      </w:r>
+      <w:r>
+        <w:rPr>
+          <w:rFonts w:cs="Arial"/>
+          <w:color w:val="000000"/>
+        </w:rPr>
         <w:t>using</w:t>
       </w:r>
       <w:r>
@@ -1558,13 +1847,29 @@
           <w:rFonts w:cs="Arial"/>
           <w:color w:val="000000"/>
         </w:rPr>
-        <w:t xml:space="preserve"> the journalctl command</w:t>
-      </w:r>
+        <w:t xml:space="preserve"> the </w:t>
+      </w:r>
+      <w:proofErr w:type="spellStart"/>
       <w:r>
         <w:rPr>
           <w:rFonts w:cs="Arial"/>
           <w:color w:val="000000"/>
         </w:rPr>
+        <w:t>journalctl</w:t>
+      </w:r>
+      <w:proofErr w:type="spellEnd"/>
+      <w:r>
+        <w:rPr>
+          <w:rFonts w:cs="Arial"/>
+          <w:color w:val="000000"/>
+        </w:rPr>
+        <w:t xml:space="preserve"> command</w:t>
+      </w:r>
+      <w:r>
+        <w:rPr>
+          <w:rFonts w:cs="Arial"/>
+          <w:color w:val="000000"/>
+        </w:rPr>
         <w:t>, as follows</w:t>
       </w:r>
       <w:r>
@@ -1579,11 +1884,32 @@
       <w:pPr>
         <w:pStyle w:val="Code0"/>
       </w:pPr>
-      <w:r>
-        <w:t>sudo journalct</w:t>
-      </w:r>
-      <w:r>
-        <w:t>l -u resilient_circuits --since "</w:t>
+      <w:proofErr w:type="spellStart"/>
+      <w:r>
+        <w:t>sudo</w:t>
+      </w:r>
+      <w:proofErr w:type="spellEnd"/>
+      <w:r>
+        <w:t xml:space="preserve"> </w:t>
+      </w:r>
+      <w:proofErr w:type="spellStart"/>
+      <w:r>
+        <w:t>journalct</w:t>
+      </w:r>
+      <w:r>
+        <w:t>l</w:t>
+      </w:r>
+      <w:proofErr w:type="spellEnd"/>
+      <w:r>
+        <w:t xml:space="preserve"> -u </w:t>
+      </w:r>
+      <w:proofErr w:type="spellStart"/>
+      <w:r>
+        <w:t>resilient_circuits</w:t>
+      </w:r>
+      <w:proofErr w:type="spellEnd"/>
+      <w:r>
+        <w:t xml:space="preserve"> --since "</w:t>
       </w:r>
       <w:r>
         <w:t>2 hours ag</w:t>
@@ -1601,8 +1927,8 @@
           <w:sz w:val="20"/>
         </w:rPr>
       </w:pPr>
-      <w:bookmarkStart w:id="4" w:name="_Toc510253272"/>
-      <w:bookmarkEnd w:id="3"/>
+      <w:bookmarkStart w:id="5" w:name="_Toc510253272"/>
+      <w:bookmarkEnd w:id="4"/>
       <w:r>
         <w:t>Function Descriptions</w:t>
       </w:r>
@@ -1679,18 +2005,49 @@
       <w:pPr>
         <w:pStyle w:val="Heading20"/>
         <w:rPr>
+          <w:rFonts w:ascii="Arial" w:hAnsi="Arial" w:cs="Arial"/>
           <w:b w:val="0"/>
-          <w:sz w:val="18"/>
+          <w:sz w:val="20"/>
           <w:szCs w:val="18"/>
         </w:rPr>
       </w:pPr>
       <w:r>
         <w:rPr>
+          <w:rFonts w:ascii="Arial" w:hAnsi="Arial" w:cs="Arial"/>
           <w:b w:val="0"/>
-          <w:sz w:val="18"/>
+          <w:sz w:val="20"/>
           <w:szCs w:val="18"/>
         </w:rPr>
-        <w:t>The package includes example workflows and rules that show how you can use the functions, as shown in the following table. Resilient users can view the rules in the Rules tab and the workflows in the Workflows tab, and modify them as needed. The object type for the workflows is Artifact.</w:t>
+        <w:t xml:space="preserve">The package includes example workflows and rules that show how you can use the functions, as shown in the following table. Resilient users can view the rules in the Rules tab and the workflows in the Workflows </w:t>
+      </w:r>
+      <w:proofErr w:type="gramStart"/>
+      <w:r>
+        <w:rPr>
+          <w:rFonts w:ascii="Arial" w:hAnsi="Arial" w:cs="Arial"/>
+          <w:b w:val="0"/>
+          <w:sz w:val="20"/>
+          <w:szCs w:val="18"/>
+        </w:rPr>
+        <w:t>tab, and</w:t>
+      </w:r>
+      <w:proofErr w:type="gramEnd"/>
+      <w:r>
+        <w:rPr>
+          <w:rFonts w:ascii="Arial" w:hAnsi="Arial" w:cs="Arial"/>
+          <w:b w:val="0"/>
+          <w:sz w:val="20"/>
+          <w:szCs w:val="18"/>
+        </w:rPr>
+        <w:t xml:space="preserve"> modify them as needed. The object type for the workflows is Artifact.</w:t>
+      </w:r>
+      <w:r>
+        <w:rPr>
+          <w:rFonts w:ascii="Arial" w:hAnsi="Arial" w:cs="Arial"/>
+          <w:b w:val="0"/>
+          <w:sz w:val="20"/>
+          <w:szCs w:val="18"/>
+        </w:rPr>
+        <w:t xml:space="preserve"> The provided sample workflows create notes and artifacts from the function results.</w:t>
       </w:r>
     </w:p>
     <w:tbl>
@@ -1802,6 +2159,7 @@
                 <w:lang w:val="en-GB" w:eastAsia="en-GB"/>
               </w:rPr>
             </w:pPr>
+            <w:proofErr w:type="spellStart"/>
             <w:r>
               <w:rPr>
                 <w:rFonts w:ascii="Arial" w:hAnsi="Arial" w:cs="Menlo"/>
@@ -1813,6 +2171,7 @@
               </w:rPr>
               <w:t>exchange_create_meeting</w:t>
             </w:r>
+            <w:proofErr w:type="spellEnd"/>
           </w:p>
         </w:tc>
         <w:tc>
@@ -1899,6 +2258,7 @@
                 <w:lang w:val="en-GB" w:eastAsia="en-GB"/>
               </w:rPr>
             </w:pPr>
+            <w:proofErr w:type="spellStart"/>
             <w:r>
               <w:rPr>
                 <w:rFonts w:ascii="Arial" w:hAnsi="Arial" w:cs="Menlo"/>
@@ -1910,6 +2270,7 @@
               </w:rPr>
               <w:t>exchange_delete_emails</w:t>
             </w:r>
+            <w:proofErr w:type="spellEnd"/>
           </w:p>
         </w:tc>
         <w:tc>
@@ -1988,6 +2349,7 @@
                 <w:lang w:val="en-GB" w:eastAsia="en-GB"/>
               </w:rPr>
             </w:pPr>
+            <w:proofErr w:type="spellStart"/>
             <w:r>
               <w:rPr>
                 <w:rFonts w:ascii="Arial" w:hAnsi="Arial" w:cs="Menlo"/>
@@ -1999,6 +2361,7 @@
               </w:rPr>
               <w:t>exchange_find_emails</w:t>
             </w:r>
+            <w:proofErr w:type="spellEnd"/>
           </w:p>
         </w:tc>
         <w:tc>
@@ -2077,6 +2440,7 @@
                 <w:lang w:val="en-GB" w:eastAsia="en-GB"/>
               </w:rPr>
             </w:pPr>
+            <w:proofErr w:type="spellStart"/>
             <w:r>
               <w:rPr>
                 <w:rFonts w:ascii="Arial" w:hAnsi="Arial" w:cs="Menlo"/>
@@ -2088,6 +2452,7 @@
               </w:rPr>
               <w:t>exchange_get_mailbox_info</w:t>
             </w:r>
+            <w:proofErr w:type="spellEnd"/>
           </w:p>
         </w:tc>
         <w:tc>
@@ -2166,6 +2531,7 @@
                 <w:lang w:val="en-GB" w:eastAsia="en-GB"/>
               </w:rPr>
             </w:pPr>
+            <w:proofErr w:type="spellStart"/>
             <w:r>
               <w:rPr>
                 <w:rFonts w:ascii="Arial" w:hAnsi="Arial" w:cs="Menlo"/>
@@ -2177,6 +2543,7 @@
               </w:rPr>
               <w:t>exchange_move_emails</w:t>
             </w:r>
+            <w:proofErr w:type="spellEnd"/>
           </w:p>
         </w:tc>
         <w:tc>
@@ -2255,6 +2622,7 @@
                 <w:lang w:val="en-GB" w:eastAsia="en-GB"/>
               </w:rPr>
             </w:pPr>
+            <w:proofErr w:type="spellStart"/>
             <w:r>
               <w:rPr>
                 <w:rFonts w:ascii="Arial" w:hAnsi="Arial" w:cs="Menlo"/>
@@ -2266,6 +2634,7 @@
               </w:rPr>
               <w:t>exchange_move_and_delete_folder</w:t>
             </w:r>
+            <w:proofErr w:type="spellEnd"/>
           </w:p>
         </w:tc>
         <w:tc>
@@ -2344,6 +2713,7 @@
                 <w:lang w:val="en-GB" w:eastAsia="en-GB"/>
               </w:rPr>
             </w:pPr>
+            <w:proofErr w:type="spellStart"/>
             <w:r>
               <w:rPr>
                 <w:rFonts w:ascii="Arial" w:hAnsi="Arial" w:cs="Menlo"/>
@@ -2355,6 +2725,7 @@
               </w:rPr>
               <w:t>exchange_send_email</w:t>
             </w:r>
+            <w:proofErr w:type="spellEnd"/>
           </w:p>
         </w:tc>
         <w:tc>
@@ -2430,8 +2801,8 @@
           <w:rFonts w:ascii="Arial" w:hAnsi="Arial"/>
         </w:rPr>
       </w:pPr>
-      <w:bookmarkStart w:id="5" w:name="_Toc510253273"/>
-      <w:bookmarkEnd w:id="4"/>
+      <w:bookmarkStart w:id="6" w:name="_Toc510253273"/>
+      <w:bookmarkEnd w:id="5"/>
       <w:r>
         <w:rPr>
           <w:rFonts w:ascii="Arial" w:hAnsi="Arial"/>
@@ -2462,23 +2833,15 @@
       </w:r>
       <w:r>
         <w:rPr>
+          <w:rStyle w:val="codeChar"/>
+        </w:rPr>
+        <w:t>exchange_</w:t>
+      </w:r>
+      <w:r>
+        <w:rPr>
           <w:rFonts w:ascii="Courier New" w:hAnsi="Courier New"/>
           <w:sz w:val="18"/>
         </w:rPr>
-        <w:t>exchange</w:t>
-      </w:r>
-      <w:r>
-        <w:rPr>
-          <w:rFonts w:ascii="Courier New" w:hAnsi="Courier New"/>
-          <w:sz w:val="18"/>
-        </w:rPr>
-        <w:t>_</w:t>
-      </w:r>
-      <w:r>
-        <w:rPr>
-          <w:rFonts w:ascii="Courier New" w:hAnsi="Courier New"/>
-          <w:sz w:val="18"/>
-        </w:rPr>
         <w:t xml:space="preserve">, </w:t>
       </w:r>
       <w:r>
@@ -2487,42 +2850,39 @@
       <w:r>
         <w:t xml:space="preserve"> include </w:t>
       </w:r>
-      <w:r>
-        <w:rPr>
-          <w:rFonts w:ascii="Courier New" w:hAnsi="Courier New"/>
-          <w:sz w:val="18"/>
+      <w:proofErr w:type="spellStart"/>
+      <w:r>
+        <w:rPr>
+          <w:rStyle w:val="codeChar"/>
         </w:rPr>
         <w:t>exchange_email</w:t>
       </w:r>
-      <w:r>
-        <w:rPr>
-          <w:rFonts w:ascii="Courier New" w:hAnsi="Courier New"/>
-        </w:rPr>
-        <w:t>,</w:t>
-      </w:r>
+      <w:proofErr w:type="spellEnd"/>
+      <w:r>
+        <w:t xml:space="preserve">, </w:t>
+      </w:r>
+      <w:proofErr w:type="spellStart"/>
+      <w:r>
+        <w:rPr>
+          <w:rStyle w:val="codeChar"/>
+        </w:rPr>
+        <w:t>exchange_subject</w:t>
+      </w:r>
+      <w:proofErr w:type="spellEnd"/>
       <w:r>
         <w:t xml:space="preserve"> </w:t>
       </w:r>
       <w:r>
-        <w:rPr>
-          <w:rFonts w:ascii="Courier New" w:hAnsi="Courier New"/>
-          <w:sz w:val="18"/>
-        </w:rPr>
-        <w:t>exchange_subject</w:t>
-      </w:r>
-      <w:r>
-        <w:t xml:space="preserve"> </w:t>
-      </w:r>
-      <w:r>
         <w:t xml:space="preserve">and </w:t>
       </w:r>
-      <w:r>
-        <w:rPr>
-          <w:rFonts w:ascii="Courier New" w:hAnsi="Courier New"/>
-          <w:sz w:val="18"/>
+      <w:proofErr w:type="spellStart"/>
+      <w:r>
+        <w:rPr>
+          <w:rStyle w:val="codeChar"/>
         </w:rPr>
         <w:t>exchange_body</w:t>
       </w:r>
+      <w:proofErr w:type="spellEnd"/>
     </w:p>
     <w:p>
       <w:pPr>
@@ -2600,8 +2960,371 @@
     <w:p>
       <w:pPr>
         <w:pStyle w:val="BodyText"/>
-        <w:keepNext/>
-        <w:ind w:left="720" w:hanging="720"/>
+      </w:pPr>
+      <w:r>
+        <w:t>The example preprocessing script uses the inputs from the popup menu when executing a function, if no fields are provided, then it uses the value from the workflow input/artifact.</w:t>
+      </w:r>
+    </w:p>
+    <w:p>
+      <w:pPr>
+        <w:pStyle w:val="BodyText"/>
+        <w:rPr>
+          <w:rFonts w:cs="Arial"/>
+        </w:rPr>
+      </w:pPr>
+      <w:r>
+        <w:rPr>
+          <w:rFonts w:cs="Arial"/>
+        </w:rPr>
+        <w:t xml:space="preserve">The </w:t>
+      </w:r>
+      <w:proofErr w:type="spellStart"/>
+      <w:r>
+        <w:rPr>
+          <w:rStyle w:val="codeChar"/>
+        </w:rPr>
+        <w:t>exchange_folder_path</w:t>
+      </w:r>
+      <w:proofErr w:type="spellEnd"/>
+      <w:r>
+        <w:rPr>
+          <w:rFonts w:cs="Arial"/>
+        </w:rPr>
+        <w:t xml:space="preserve"> or </w:t>
+      </w:r>
+      <w:proofErr w:type="spellStart"/>
+      <w:r>
+        <w:rPr>
+          <w:rStyle w:val="codeChar"/>
+        </w:rPr>
+        <w:t>exchange_destination_folder_path</w:t>
+      </w:r>
+      <w:proofErr w:type="spellEnd"/>
+      <w:r>
+        <w:rPr>
+          <w:rFonts w:cs="Arial"/>
+        </w:rPr>
+        <w:t xml:space="preserve"> fields may be difficult to configure and are dependent on the Exchange environment. Upon entering an invalid folder path, a tree structure of the folder hierarchy will be printed. Here is an example:</w:t>
+      </w:r>
+    </w:p>
+    <w:p>
+      <w:pPr>
+        <w:pStyle w:val="BodyText"/>
+        <w:rPr>
+          <w:rFonts w:cs="Arial"/>
+        </w:rPr>
+      </w:pPr>
+      <w:r>
+        <w:rPr>
+          <w:rFonts w:cs="Arial"/>
+        </w:rPr>
+        <w:lastRenderedPageBreak/>
+        <w:drawing>
+          <wp:anchor distT="0" distB="0" distL="114300" distR="114300" simplePos="0" relativeHeight="251658240" behindDoc="1" locked="0" layoutInCell="1" allowOverlap="1" wp14:anchorId="3262C680" wp14:editId="06F197F9">
+            <wp:simplePos x="0" y="0"/>
+            <wp:positionH relativeFrom="column">
+              <wp:posOffset>1905</wp:posOffset>
+            </wp:positionH>
+            <wp:positionV relativeFrom="paragraph">
+              <wp:posOffset>40005</wp:posOffset>
+            </wp:positionV>
+            <wp:extent cx="2409245" cy="4429304"/>
+            <wp:effectExtent l="0" t="0" r="3810" b="3175"/>
+            <wp:wrapTight wrapText="bothSides">
+              <wp:wrapPolygon edited="0">
+                <wp:start x="0" y="0"/>
+                <wp:lineTo x="0" y="21554"/>
+                <wp:lineTo x="21520" y="21554"/>
+                <wp:lineTo x="21520" y="0"/>
+                <wp:lineTo x="0" y="0"/>
+              </wp:wrapPolygon>
+            </wp:wrapTight>
+            <wp:docPr id="6" name="Picture 6"/>
+            <wp:cNvGraphicFramePr>
+              <a:graphicFrameLocks xmlns:a="http://schemas.openxmlformats.org/drawingml/2006/main" noChangeAspect="1"/>
+            </wp:cNvGraphicFramePr>
+            <a:graphic xmlns:a="http://schemas.openxmlformats.org/drawingml/2006/main">
+              <a:graphicData uri="http://schemas.openxmlformats.org/drawingml/2006/picture">
+                <pic:pic xmlns:pic="http://schemas.openxmlformats.org/drawingml/2006/picture">
+                  <pic:nvPicPr>
+                    <pic:cNvPr id="1" name=""/>
+                    <pic:cNvPicPr/>
+                  </pic:nvPicPr>
+                  <pic:blipFill>
+                    <a:blip r:embed="rId12"/>
+                    <a:stretch>
+                      <a:fillRect/>
+                    </a:stretch>
+                  </pic:blipFill>
+                  <pic:spPr>
+                    <a:xfrm>
+                      <a:off x="0" y="0"/>
+                      <a:ext cx="2409245" cy="4429304"/>
+                    </a:xfrm>
+                    <a:prstGeom prst="rect">
+                      <a:avLst/>
+                    </a:prstGeom>
+                  </pic:spPr>
+                </pic:pic>
+              </a:graphicData>
+            </a:graphic>
+            <wp14:sizeRelH relativeFrom="page">
+              <wp14:pctWidth>0</wp14:pctWidth>
+            </wp14:sizeRelH>
+            <wp14:sizeRelV relativeFrom="page">
+              <wp14:pctHeight>0</wp14:pctHeight>
+            </wp14:sizeRelV>
+          </wp:anchor>
+        </w:drawing>
+      </w:r>
+    </w:p>
+    <w:p>
+      <w:pPr>
+        <w:pStyle w:val="BodyText"/>
+        <w:rPr>
+          <w:rFonts w:cs="Arial"/>
+        </w:rPr>
+      </w:pPr>
+      <w:r>
+        <w:rPr>
+          <w:rFonts w:cs="Arial"/>
+        </w:rPr>
+        <w:t>Example folder paths given this folder structure could be any path following the root path:</w:t>
+      </w:r>
+    </w:p>
+    <w:p>
+      <w:pPr>
+        <w:pStyle w:val="code"/>
+        <w:numPr>
+          <w:ilvl w:val="0"/>
+          <w:numId w:val="35"/>
+        </w:numPr>
+      </w:pPr>
+      <w:r>
+        <w:t>Top of Information Store/Inbox</w:t>
+      </w:r>
+    </w:p>
+    <w:p>
+      <w:pPr>
+        <w:pStyle w:val="code"/>
+        <w:numPr>
+          <w:ilvl w:val="0"/>
+          <w:numId w:val="35"/>
+        </w:numPr>
+      </w:pPr>
+      <w:r>
+        <w:t>Top of Information Store/Deleted Items</w:t>
+      </w:r>
+    </w:p>
+    <w:p>
+      <w:pPr>
+        <w:pStyle w:val="code"/>
+        <w:numPr>
+          <w:ilvl w:val="0"/>
+          <w:numId w:val="35"/>
+        </w:numPr>
+      </w:pPr>
+      <w:r>
+        <w:t>Finder/Unread Mail</w:t>
+      </w:r>
+    </w:p>
+    <w:p>
+      <w:pPr>
+        <w:pStyle w:val="code"/>
+        <w:numPr>
+          <w:ilvl w:val="0"/>
+          <w:numId w:val="35"/>
+        </w:numPr>
+      </w:pPr>
+      <w:r>
+        <w:t>Finder</w:t>
+      </w:r>
+    </w:p>
+    <w:p>
+      <w:pPr>
+        <w:pStyle w:val="BodyText"/>
+        <w:rPr>
+          <w:rFonts w:cs="Arial"/>
+        </w:rPr>
+      </w:pPr>
+      <w:r>
+        <w:rPr>
+          <w:rFonts w:cs="Arial"/>
+        </w:rPr>
+        <w:t xml:space="preserve">Additionally, if the </w:t>
+      </w:r>
+      <w:proofErr w:type="spellStart"/>
+      <w:r>
+        <w:rPr>
+          <w:rStyle w:val="CodeChar0"/>
+        </w:rPr>
+        <w:t>exchange_search_subfolders</w:t>
+      </w:r>
+      <w:proofErr w:type="spellEnd"/>
+      <w:r>
+        <w:rPr>
+          <w:rStyle w:val="CodeChar0"/>
+        </w:rPr>
+        <w:t xml:space="preserve"> </w:t>
+      </w:r>
+      <w:r>
+        <w:rPr>
+          <w:rFonts w:cs="Arial"/>
+        </w:rPr>
+        <w:t xml:space="preserve">path is set to </w:t>
+      </w:r>
+      <w:r>
+        <w:rPr>
+          <w:rStyle w:val="CodeChar0"/>
+        </w:rPr>
+        <w:t>true</w:t>
+      </w:r>
+      <w:r>
+        <w:rPr>
+          <w:rFonts w:cs="Arial"/>
+        </w:rPr>
+        <w:t xml:space="preserve">, every folder in its branch will be included in the query. For </w:t>
+      </w:r>
+      <w:proofErr w:type="gramStart"/>
+      <w:r>
+        <w:rPr>
+          <w:rFonts w:cs="Arial"/>
+        </w:rPr>
+        <w:t>example</w:t>
+      </w:r>
+      <w:proofErr w:type="gramEnd"/>
+      <w:r>
+        <w:rPr>
+          <w:rFonts w:cs="Arial"/>
+        </w:rPr>
+        <w:t xml:space="preserve"> if the specified folder is </w:t>
+      </w:r>
+      <w:r>
+        <w:rPr>
+          <w:rStyle w:val="codeChar"/>
+        </w:rPr>
+        <w:t>Recoverable Items</w:t>
+      </w:r>
+      <w:r>
+        <w:rPr>
+          <w:rFonts w:cs="Arial"/>
+        </w:rPr>
+        <w:t xml:space="preserve">, then the searched folders would be: </w:t>
+      </w:r>
+    </w:p>
+    <w:p>
+      <w:pPr>
+        <w:pStyle w:val="Code0"/>
+        <w:numPr>
+          <w:ilvl w:val="0"/>
+          <w:numId w:val="35"/>
+        </w:numPr>
+      </w:pPr>
+      <w:r>
+        <w:t xml:space="preserve">Recoverable Items </w:t>
+      </w:r>
+    </w:p>
+    <w:p>
+      <w:pPr>
+        <w:pStyle w:val="Code0"/>
+        <w:numPr>
+          <w:ilvl w:val="0"/>
+          <w:numId w:val="35"/>
+        </w:numPr>
+      </w:pPr>
+      <w:r>
+        <w:t>Recoverable Items/Deletions</w:t>
+      </w:r>
+    </w:p>
+    <w:p>
+      <w:pPr>
+        <w:pStyle w:val="Code0"/>
+        <w:numPr>
+          <w:ilvl w:val="0"/>
+          <w:numId w:val="35"/>
+        </w:numPr>
+      </w:pPr>
+      <w:r>
+        <w:t>Recoverable Items/Purges</w:t>
+      </w:r>
+    </w:p>
+    <w:p>
+      <w:pPr>
+        <w:pStyle w:val="Code0"/>
+        <w:numPr>
+          <w:ilvl w:val="0"/>
+          <w:numId w:val="35"/>
+        </w:numPr>
+      </w:pPr>
+      <w:r>
+        <w:t>Recoverable Items/Versions</w:t>
+      </w:r>
+    </w:p>
+    <w:p>
+      <w:pPr>
+        <w:pStyle w:val="BodyText"/>
+        <w:rPr>
+          <w:rFonts w:cs="Arial"/>
+        </w:rPr>
+      </w:pPr>
+      <w:r>
+        <w:rPr>
+          <w:rFonts w:cs="Arial"/>
+        </w:rPr>
+        <w:t>To search folder paths, the specified account in config file must have access to the searched folders.</w:t>
+      </w:r>
+    </w:p>
+    <w:p>
+      <w:pPr>
+        <w:pStyle w:val="BodyText"/>
+        <w:rPr>
+          <w:rFonts w:cs="Arial"/>
+        </w:rPr>
+      </w:pPr>
+    </w:p>
+    <w:p>
+      <w:pPr>
+        <w:pStyle w:val="BodyText"/>
+        <w:rPr>
+          <w:rFonts w:cs="Arial"/>
+        </w:rPr>
+      </w:pPr>
+    </w:p>
+    <w:p>
+      <w:pPr>
+        <w:pStyle w:val="BodyText"/>
+        <w:rPr>
+          <w:rFonts w:cs="Arial"/>
+        </w:rPr>
+      </w:pPr>
+    </w:p>
+    <w:p>
+      <w:pPr>
+        <w:pStyle w:val="BodyText"/>
+        <w:rPr>
+          <w:rFonts w:cs="Arial"/>
+        </w:rPr>
+      </w:pPr>
+    </w:p>
+    <w:p>
+      <w:pPr>
+        <w:pStyle w:val="BodyText"/>
+        <w:rPr>
+          <w:rFonts w:cs="Arial"/>
+        </w:rPr>
+      </w:pPr>
+    </w:p>
+    <w:p>
+      <w:pPr>
+        <w:pStyle w:val="BodyText"/>
+        <w:rPr>
+          <w:rFonts w:cs="Arial"/>
+        </w:rPr>
+      </w:pPr>
+    </w:p>
+    <w:p>
+      <w:pPr>
+        <w:pStyle w:val="BodyText"/>
         <w:rPr>
           <w:rFonts w:cs="Arial"/>
         </w:rPr>
@@ -2618,6 +3341,7 @@
         <w:pStyle w:val="Heading10"/>
       </w:pPr>
       <w:r>
+        <w:lastRenderedPageBreak/>
         <w:t xml:space="preserve">The Resilient functions use input parameters starting with </w:t>
       </w:r>
       <w:r>
@@ -2673,17 +3397,15 @@
         </w:rPr>
         <w:t>The package only currently supports on-premise Exchange servers. Functionality for Ofifce365 is not guaranteed.</w:t>
       </w:r>
-      <w:bookmarkStart w:id="6" w:name="_GoBack"/>
+    </w:p>
+    <w:p>
+      <w:pPr>
+        <w:pStyle w:val="Heading10"/>
+      </w:pPr>
+      <w:r>
+        <w:t>Troubleshooting</w:t>
+      </w:r>
       <w:bookmarkEnd w:id="6"/>
-    </w:p>
-    <w:p>
-      <w:pPr>
-        <w:pStyle w:val="Heading10"/>
-      </w:pPr>
-      <w:r>
-        <w:t>Troubleshooting</w:t>
-      </w:r>
-      <w:bookmarkEnd w:id="5"/>
     </w:p>
     <w:p>
       <w:pPr>
@@ -2719,7 +3441,6 @@
         <w:ind w:left="360"/>
       </w:pPr>
       <w:r>
-        <w:lastRenderedPageBreak/>
         <w:t xml:space="preserve">When viewing an </w:t>
       </w:r>
       <w:r>
@@ -2774,7 +3495,21 @@
         <w:rPr>
           <w:rStyle w:val="codeChar"/>
         </w:rPr>
-        <w:t>/var/log/resilient-scripting/resilient-scripting.log</w:t>
+        <w:t>/</w:t>
+      </w:r>
+      <w:proofErr w:type="spellStart"/>
+      <w:r>
+        <w:rPr>
+          <w:rStyle w:val="codeChar"/>
+        </w:rPr>
+        <w:t>var</w:t>
+      </w:r>
+      <w:proofErr w:type="spellEnd"/>
+      <w:r>
+        <w:rPr>
+          <w:rStyle w:val="codeChar"/>
+        </w:rPr>
+        <w:t>/log/resilient-scripting/resilient-scripting.log</w:t>
       </w:r>
       <w:r>
         <w:t>.</w:t>
@@ -2809,7 +3544,21 @@
         <w:rPr>
           <w:rStyle w:val="codeChar"/>
         </w:rPr>
-        <w:t>/usr/share/co3/logs</w:t>
+        <w:t>/</w:t>
+      </w:r>
+      <w:proofErr w:type="spellStart"/>
+      <w:r>
+        <w:rPr>
+          <w:rStyle w:val="codeChar"/>
+        </w:rPr>
+        <w:t>usr</w:t>
+      </w:r>
+      <w:proofErr w:type="spellEnd"/>
+      <w:r>
+        <w:rPr>
+          <w:rStyle w:val="codeChar"/>
+        </w:rPr>
+        <w:t>/share/co3/logs</w:t>
       </w:r>
       <w:r>
         <w:t xml:space="preserve">. The </w:t>
@@ -2850,8 +3599,16 @@
         <w:rPr>
           <w:rStyle w:val="codeChar"/>
         </w:rPr>
-        <w:t>.resilient/app.config</w:t>
-      </w:r>
+        <w:t>.resilient/</w:t>
+      </w:r>
+      <w:proofErr w:type="spellStart"/>
+      <w:r>
+        <w:rPr>
+          <w:rStyle w:val="codeChar"/>
+        </w:rPr>
+        <w:t>app.config</w:t>
+      </w:r>
+      <w:proofErr w:type="spellEnd"/>
       <w:r>
         <w:t xml:space="preserve"> file under the section </w:t>
       </w:r>
@@ -2876,12 +3633,14 @@
       <w:r>
         <w:t xml:space="preserve"> and the property </w:t>
       </w:r>
+      <w:proofErr w:type="spellStart"/>
       <w:r>
         <w:rPr>
           <w:rStyle w:val="codeChar"/>
         </w:rPr>
         <w:t>logdir</w:t>
       </w:r>
+      <w:proofErr w:type="spellEnd"/>
       <w:r>
         <w:t xml:space="preserve">. The default file name is </w:t>
       </w:r>
@@ -2925,7 +3684,7 @@
       <w:r>
         <w:t xml:space="preserve">For additional support, contact </w:t>
       </w:r>
-      <w:hyperlink r:id="rId12">
+      <w:hyperlink r:id="rId13">
         <w:r>
           <w:rPr>
             <w:rStyle w:val="Hyperlink"/>
@@ -2952,12 +3711,12 @@
       </w:r>
     </w:p>
     <w:sectPr>
-      <w:headerReference w:type="even" r:id="rId13"/>
-      <w:headerReference w:type="default" r:id="rId14"/>
-      <w:footerReference w:type="even" r:id="rId15"/>
-      <w:footerReference w:type="default" r:id="rId16"/>
-      <w:headerReference w:type="first" r:id="rId17"/>
-      <w:footerReference w:type="first" r:id="rId18"/>
+      <w:headerReference w:type="even" r:id="rId14"/>
+      <w:headerReference w:type="default" r:id="rId15"/>
+      <w:footerReference w:type="even" r:id="rId16"/>
+      <w:footerReference w:type="default" r:id="rId17"/>
+      <w:headerReference w:type="first" r:id="rId18"/>
+      <w:footerReference w:type="first" r:id="rId19"/>
       <w:pgSz w:w="12240" w:h="15840"/>
       <w:pgMar w:top="1440" w:right="1800" w:bottom="1440" w:left="1800" w:header="720" w:footer="144" w:gutter="0"/>
       <w:pgNumType w:start="1"/>
@@ -4847,6 +5606,118 @@
     </w:lvl>
   </w:abstractNum>
   <w:abstractNum w:abstractNumId="17" w15:restartNumberingAfterBreak="0">
+    <w:nsid w:val="42FB60D2"/>
+    <w:multiLevelType w:val="hybridMultilevel"/>
+    <w:tmpl w:val="5E266614"/>
+    <w:lvl w:ilvl="0" w:tplc="69CE78DE">
+      <w:numFmt w:val="bullet"/>
+      <w:lvlText w:val="-"/>
+      <w:lvlJc w:val="left"/>
+      <w:pPr>
+        <w:ind w:left="1080" w:hanging="360"/>
+      </w:pPr>
+      <w:rPr>
+        <w:rFonts w:ascii="Courier New" w:eastAsia="Times New Roman" w:hAnsi="Courier New" w:cs="Courier New" w:hint="default"/>
+      </w:rPr>
+    </w:lvl>
+    <w:lvl w:ilvl="1" w:tplc="04090003" w:tentative="1">
+      <w:start w:val="1"/>
+      <w:numFmt w:val="bullet"/>
+      <w:lvlText w:val="o"/>
+      <w:lvlJc w:val="left"/>
+      <w:pPr>
+        <w:ind w:left="1800" w:hanging="360"/>
+      </w:pPr>
+      <w:rPr>
+        <w:rFonts w:ascii="Courier New" w:hAnsi="Courier New" w:cs="Courier New" w:hint="default"/>
+      </w:rPr>
+    </w:lvl>
+    <w:lvl w:ilvl="2" w:tplc="04090005" w:tentative="1">
+      <w:start w:val="1"/>
+      <w:numFmt w:val="bullet"/>
+      <w:lvlText w:val=""/>
+      <w:lvlJc w:val="left"/>
+      <w:pPr>
+        <w:ind w:left="2520" w:hanging="360"/>
+      </w:pPr>
+      <w:rPr>
+        <w:rFonts w:ascii="Wingdings" w:hAnsi="Wingdings" w:hint="default"/>
+      </w:rPr>
+    </w:lvl>
+    <w:lvl w:ilvl="3" w:tplc="04090001" w:tentative="1">
+      <w:start w:val="1"/>
+      <w:numFmt w:val="bullet"/>
+      <w:lvlText w:val=""/>
+      <w:lvlJc w:val="left"/>
+      <w:pPr>
+        <w:ind w:left="3240" w:hanging="360"/>
+      </w:pPr>
+      <w:rPr>
+        <w:rFonts w:ascii="Symbol" w:hAnsi="Symbol" w:hint="default"/>
+      </w:rPr>
+    </w:lvl>
+    <w:lvl w:ilvl="4" w:tplc="04090003" w:tentative="1">
+      <w:start w:val="1"/>
+      <w:numFmt w:val="bullet"/>
+      <w:lvlText w:val="o"/>
+      <w:lvlJc w:val="left"/>
+      <w:pPr>
+        <w:ind w:left="3960" w:hanging="360"/>
+      </w:pPr>
+      <w:rPr>
+        <w:rFonts w:ascii="Courier New" w:hAnsi="Courier New" w:cs="Courier New" w:hint="default"/>
+      </w:rPr>
+    </w:lvl>
+    <w:lvl w:ilvl="5" w:tplc="04090005" w:tentative="1">
+      <w:start w:val="1"/>
+      <w:numFmt w:val="bullet"/>
+      <w:lvlText w:val=""/>
+      <w:lvlJc w:val="left"/>
+      <w:pPr>
+        <w:ind w:left="4680" w:hanging="360"/>
+      </w:pPr>
+      <w:rPr>
+        <w:rFonts w:ascii="Wingdings" w:hAnsi="Wingdings" w:hint="default"/>
+      </w:rPr>
+    </w:lvl>
+    <w:lvl w:ilvl="6" w:tplc="04090001" w:tentative="1">
+      <w:start w:val="1"/>
+      <w:numFmt w:val="bullet"/>
+      <w:lvlText w:val=""/>
+      <w:lvlJc w:val="left"/>
+      <w:pPr>
+        <w:ind w:left="5400" w:hanging="360"/>
+      </w:pPr>
+      <w:rPr>
+        <w:rFonts w:ascii="Symbol" w:hAnsi="Symbol" w:hint="default"/>
+      </w:rPr>
+    </w:lvl>
+    <w:lvl w:ilvl="7" w:tplc="04090003" w:tentative="1">
+      <w:start w:val="1"/>
+      <w:numFmt w:val="bullet"/>
+      <w:lvlText w:val="o"/>
+      <w:lvlJc w:val="left"/>
+      <w:pPr>
+        <w:ind w:left="6120" w:hanging="360"/>
+      </w:pPr>
+      <w:rPr>
+        <w:rFonts w:ascii="Courier New" w:hAnsi="Courier New" w:cs="Courier New" w:hint="default"/>
+      </w:rPr>
+    </w:lvl>
+    <w:lvl w:ilvl="8" w:tplc="04090005" w:tentative="1">
+      <w:start w:val="1"/>
+      <w:numFmt w:val="bullet"/>
+      <w:lvlText w:val=""/>
+      <w:lvlJc w:val="left"/>
+      <w:pPr>
+        <w:ind w:left="6840" w:hanging="360"/>
+      </w:pPr>
+      <w:rPr>
+        <w:rFonts w:ascii="Wingdings" w:hAnsi="Wingdings" w:hint="default"/>
+      </w:rPr>
+    </w:lvl>
+  </w:abstractNum>
+  <w:abstractNum w:abstractNumId="18" w15:restartNumberingAfterBreak="0">
     <w:nsid w:val="4B3C7B62"/>
     <w:multiLevelType w:val="hybridMultilevel"/>
     <w:tmpl w:val="D0B64FFA"/>
@@ -4959,7 +5830,7 @@
       </w:rPr>
     </w:lvl>
   </w:abstractNum>
-  <w:abstractNum w:abstractNumId="18" w15:restartNumberingAfterBreak="0">
+  <w:abstractNum w:abstractNumId="19" w15:restartNumberingAfterBreak="0">
     <w:nsid w:val="4DB26FB9"/>
     <w:multiLevelType w:val="hybridMultilevel"/>
     <w:tmpl w:val="CE56314E"/>
@@ -5045,7 +5916,7 @@
       </w:pPr>
     </w:lvl>
   </w:abstractNum>
-  <w:abstractNum w:abstractNumId="19" w15:restartNumberingAfterBreak="0">
+  <w:abstractNum w:abstractNumId="20" w15:restartNumberingAfterBreak="0">
     <w:nsid w:val="545763FA"/>
     <w:multiLevelType w:val="hybridMultilevel"/>
     <w:tmpl w:val="52B8EDF2"/>
@@ -5158,7 +6029,7 @@
       </w:rPr>
     </w:lvl>
   </w:abstractNum>
-  <w:abstractNum w:abstractNumId="20" w15:restartNumberingAfterBreak="0">
+  <w:abstractNum w:abstractNumId="21" w15:restartNumberingAfterBreak="0">
     <w:nsid w:val="5A315452"/>
     <w:multiLevelType w:val="hybridMultilevel"/>
     <w:tmpl w:val="23723A64"/>
@@ -5247,7 +6118,7 @@
       </w:pPr>
     </w:lvl>
   </w:abstractNum>
-  <w:abstractNum w:abstractNumId="21" w15:restartNumberingAfterBreak="0">
+  <w:abstractNum w:abstractNumId="22" w15:restartNumberingAfterBreak="0">
     <w:nsid w:val="6A4070EB"/>
     <w:multiLevelType w:val="hybridMultilevel"/>
     <w:tmpl w:val="61D226EA"/>
@@ -5336,7 +6207,7 @@
       </w:pPr>
     </w:lvl>
   </w:abstractNum>
-  <w:abstractNum w:abstractNumId="22" w15:restartNumberingAfterBreak="0">
+  <w:abstractNum w:abstractNumId="23" w15:restartNumberingAfterBreak="0">
     <w:nsid w:val="6B336021"/>
     <w:multiLevelType w:val="multilevel"/>
     <w:tmpl w:val="3974804C"/>
@@ -5485,7 +6356,7 @@
       </w:rPr>
     </w:lvl>
   </w:abstractNum>
-  <w:abstractNum w:abstractNumId="23" w15:restartNumberingAfterBreak="0">
+  <w:abstractNum w:abstractNumId="24" w15:restartNumberingAfterBreak="0">
     <w:nsid w:val="6EA04465"/>
     <w:multiLevelType w:val="hybridMultilevel"/>
     <w:tmpl w:val="6C3806E2"/>
@@ -5598,7 +6469,7 @@
       </w:rPr>
     </w:lvl>
   </w:abstractNum>
-  <w:abstractNum w:abstractNumId="24" w15:restartNumberingAfterBreak="0">
+  <w:abstractNum w:abstractNumId="25" w15:restartNumberingAfterBreak="0">
     <w:nsid w:val="73BB1991"/>
     <w:multiLevelType w:val="hybridMultilevel"/>
     <w:tmpl w:val="3D58C05E"/>
@@ -5712,7 +6583,7 @@
       </w:rPr>
     </w:lvl>
   </w:abstractNum>
-  <w:abstractNum w:abstractNumId="25" w15:restartNumberingAfterBreak="0">
+  <w:abstractNum w:abstractNumId="26" w15:restartNumberingAfterBreak="0">
     <w:nsid w:val="78337C56"/>
     <w:multiLevelType w:val="multilevel"/>
     <w:tmpl w:val="23AE2340"/>
@@ -5825,7 +6696,7 @@
       </w:rPr>
     </w:lvl>
   </w:abstractNum>
-  <w:abstractNum w:abstractNumId="26" w15:restartNumberingAfterBreak="0">
+  <w:abstractNum w:abstractNumId="27" w15:restartNumberingAfterBreak="0">
     <w:nsid w:val="795C0914"/>
     <w:multiLevelType w:val="multilevel"/>
     <w:tmpl w:val="DC3A327C"/>
@@ -5974,7 +6845,7 @@
       </w:rPr>
     </w:lvl>
   </w:abstractNum>
-  <w:abstractNum w:abstractNumId="27" w15:restartNumberingAfterBreak="0">
+  <w:abstractNum w:abstractNumId="28" w15:restartNumberingAfterBreak="0">
     <w:nsid w:val="7E21193F"/>
     <w:multiLevelType w:val="multilevel"/>
     <w:tmpl w:val="23AE2340"/>
@@ -6087,7 +6958,7 @@
       </w:rPr>
     </w:lvl>
   </w:abstractNum>
-  <w:abstractNum w:abstractNumId="28" w15:restartNumberingAfterBreak="0">
+  <w:abstractNum w:abstractNumId="29" w15:restartNumberingAfterBreak="0">
     <w:nsid w:val="7FB773C7"/>
     <w:multiLevelType w:val="hybridMultilevel"/>
     <w:tmpl w:val="C68A27AC"/>
@@ -6204,46 +7075,46 @@
     <w:abstractNumId w:val="12"/>
   </w:num>
   <w:num w:numId="2">
-    <w:abstractNumId w:val="26"/>
+    <w:abstractNumId w:val="27"/>
   </w:num>
   <w:num w:numId="3">
     <w:abstractNumId w:val="2"/>
   </w:num>
   <w:num w:numId="4">
-    <w:abstractNumId w:val="25"/>
+    <w:abstractNumId w:val="26"/>
   </w:num>
   <w:num w:numId="5">
-    <w:abstractNumId w:val="27"/>
+    <w:abstractNumId w:val="28"/>
   </w:num>
   <w:num w:numId="6">
     <w:abstractNumId w:val="11"/>
   </w:num>
   <w:num w:numId="7">
-    <w:abstractNumId w:val="22"/>
+    <w:abstractNumId w:val="23"/>
   </w:num>
   <w:num w:numId="8">
     <w:abstractNumId w:val="7"/>
   </w:num>
   <w:num w:numId="9">
-    <w:abstractNumId w:val="23"/>
+    <w:abstractNumId w:val="24"/>
   </w:num>
   <w:num w:numId="10">
-    <w:abstractNumId w:val="17"/>
+    <w:abstractNumId w:val="18"/>
   </w:num>
   <w:num w:numId="11">
     <w:abstractNumId w:val="8"/>
   </w:num>
   <w:num w:numId="12">
-    <w:abstractNumId w:val="21"/>
+    <w:abstractNumId w:val="22"/>
   </w:num>
   <w:num w:numId="13">
-    <w:abstractNumId w:val="28"/>
+    <w:abstractNumId w:val="29"/>
   </w:num>
   <w:num w:numId="14">
     <w:abstractNumId w:val="14"/>
   </w:num>
   <w:num w:numId="15">
-    <w:abstractNumId w:val="24"/>
+    <w:abstractNumId w:val="25"/>
   </w:num>
   <w:num w:numId="16">
     <w:abstractNumId w:val="0"/>
@@ -6252,19 +7123,19 @@
     <w:abstractNumId w:val="5"/>
   </w:num>
   <w:num w:numId="18">
-    <w:abstractNumId w:val="24"/>
+    <w:abstractNumId w:val="25"/>
   </w:num>
   <w:num w:numId="19">
-    <w:abstractNumId w:val="24"/>
+    <w:abstractNumId w:val="25"/>
   </w:num>
   <w:num w:numId="20">
-    <w:abstractNumId w:val="24"/>
+    <w:abstractNumId w:val="25"/>
   </w:num>
   <w:num w:numId="21">
-    <w:abstractNumId w:val="24"/>
+    <w:abstractNumId w:val="25"/>
   </w:num>
   <w:num w:numId="22">
-    <w:abstractNumId w:val="24"/>
+    <w:abstractNumId w:val="25"/>
   </w:num>
   <w:num w:numId="23">
     <w:abstractNumId w:val="15"/>
@@ -6273,19 +7144,19 @@
     <w:abstractNumId w:val="4"/>
   </w:num>
   <w:num w:numId="25">
-    <w:abstractNumId w:val="18"/>
+    <w:abstractNumId w:val="19"/>
   </w:num>
   <w:num w:numId="26">
     <w:abstractNumId w:val="9"/>
   </w:num>
   <w:num w:numId="27">
-    <w:abstractNumId w:val="19"/>
+    <w:abstractNumId w:val="20"/>
   </w:num>
   <w:num w:numId="28">
     <w:abstractNumId w:val="1"/>
   </w:num>
   <w:num w:numId="29">
-    <w:abstractNumId w:val="20"/>
+    <w:abstractNumId w:val="21"/>
   </w:num>
   <w:num w:numId="30">
     <w:abstractNumId w:val="16"/>
@@ -6301,6 +7172,9 @@
   </w:num>
   <w:num w:numId="34">
     <w:abstractNumId w:val="3"/>
+  </w:num>
+  <w:num w:numId="35">
+    <w:abstractNumId w:val="17"/>
   </w:num>
 </w:numbering>
 </file>
@@ -6805,7 +7679,6 @@
   <w:style w:type="character" w:default="1" w:styleId="DefaultParagraphFont">
     <w:name w:val="Default Paragraph Font"/>
     <w:uiPriority w:val="1"/>
-    <w:semiHidden/>
     <w:unhideWhenUsed/>
   </w:style>
   <w:style w:type="table" w:default="1" w:styleId="TableNormal">
@@ -7641,7 +8514,7 @@
 </file>
 
 <file path=customXml/itemProps1.xml><?xml version="1.0" encoding="utf-8"?>
-<ds:datastoreItem xmlns:ds="http://schemas.openxmlformats.org/officeDocument/2006/customXml" ds:itemID="{7249B1B7-2258-E246-AE0D-19D403666285}">
+<ds:datastoreItem xmlns:ds="http://schemas.openxmlformats.org/officeDocument/2006/customXml" ds:itemID="{4616B825-D3C3-E744-94CF-25C4B5A3F6B4}">
   <ds:schemaRefs>
     <ds:schemaRef ds:uri="http://schemas.openxmlformats.org/officeDocument/2006/bibliography"/>
   </ds:schemaRefs>

</xml_diff>

<commit_message>
More flexibility in folder path naming, bug fixes, clarify move and delete name
- move email count bug
- update doc/pdf
</commit_message>
<xml_diff>
--- a/fn_exchange/doc/Resilient Integrations Function Guide for Exchange.docx
+++ b/fn_exchange/doc/Resilient Integrations Function Guide for Exchange.docx
@@ -1087,7 +1087,13 @@
         <w:ind w:left="720"/>
       </w:pPr>
       <w:r>
-        <w:t>email=admin@example.com</w:t>
+        <w:t>email=admin@example.com - this is the default account to send emails and create meetings if one was not specified. Specifying an account that is not this one will req</w:t>
+      </w:r>
+      <w:r>
+        <w:t>u</w:t>
+      </w:r>
+      <w:r>
+        <w:t>ire impersonation access.</w:t>
       </w:r>
     </w:p>
     <w:p>
@@ -1119,8 +1125,6 @@
       <w:pPr>
         <w:pStyle w:val="Heading20"/>
       </w:pPr>
-      <w:bookmarkStart w:id="3" w:name="_GoBack"/>
-      <w:bookmarkEnd w:id="3"/>
       <w:r>
         <w:t>Deploy customizations to the Resilient platform</w:t>
       </w:r>
@@ -1605,13 +1609,13 @@
         <w:br/>
       </w:r>
       <w:r>
+        <w:lastRenderedPageBreak/>
         <w:t>Environment=APP_CONFIG_FILE=/home/integration/.resilient/app.config</w:t>
       </w:r>
       <w:r>
         <w:br/>
       </w:r>
       <w:r>
-        <w:lastRenderedPageBreak/>
         <w:t>Environment=APP_LOCK_FILE=/home/integration/.r</w:t>
       </w:r>
       <w:r>
@@ -1735,7 +1739,7 @@
           <w:color w:val="000000"/>
         </w:rPr>
       </w:pPr>
-      <w:bookmarkStart w:id="4" w:name="_Toc510253268"/>
+      <w:bookmarkStart w:id="3" w:name="_Toc510253268"/>
       <w:r>
         <w:rPr>
           <w:rFonts w:cs="Arial"/>
@@ -1927,8 +1931,8 @@
           <w:sz w:val="20"/>
         </w:rPr>
       </w:pPr>
-      <w:bookmarkStart w:id="5" w:name="_Toc510253272"/>
-      <w:bookmarkEnd w:id="4"/>
+      <w:bookmarkStart w:id="4" w:name="_Toc510253272"/>
+      <w:bookmarkEnd w:id="3"/>
       <w:r>
         <w:t>Function Descriptions</w:t>
       </w:r>
@@ -2801,8 +2805,8 @@
           <w:rFonts w:ascii="Arial" w:hAnsi="Arial"/>
         </w:rPr>
       </w:pPr>
-      <w:bookmarkStart w:id="6" w:name="_Toc510253273"/>
-      <w:bookmarkEnd w:id="5"/>
+      <w:bookmarkStart w:id="5" w:name="_Toc510253273"/>
+      <w:bookmarkEnd w:id="4"/>
       <w:r>
         <w:rPr>
           <w:rFonts w:ascii="Arial" w:hAnsi="Arial"/>
@@ -3017,10 +3021,11 @@
       <w:r>
         <w:rPr>
           <w:rFonts w:cs="Arial"/>
+          <w:noProof/>
         </w:rPr>
         <w:lastRenderedPageBreak/>
         <w:drawing>
-          <wp:anchor distT="0" distB="0" distL="114300" distR="114300" simplePos="0" relativeHeight="251658240" behindDoc="1" locked="0" layoutInCell="1" allowOverlap="1" wp14:anchorId="3262C680" wp14:editId="06F197F9">
+          <wp:anchor distT="0" distB="0" distL="114300" distR="114300" simplePos="0" relativeHeight="251658240" behindDoc="1" locked="0" layoutInCell="1" allowOverlap="1" wp14:anchorId="3262C680" wp14:editId="5C4D6CDB">
             <wp:simplePos x="0" y="0"/>
             <wp:positionH relativeFrom="column">
               <wp:posOffset>1905</wp:posOffset>
@@ -3029,13 +3034,13 @@
               <wp:posOffset>40005</wp:posOffset>
             </wp:positionV>
             <wp:extent cx="2409245" cy="4429304"/>
-            <wp:effectExtent l="0" t="0" r="3810" b="3175"/>
+            <wp:effectExtent l="0" t="0" r="635" b="0"/>
             <wp:wrapTight wrapText="bothSides">
               <wp:wrapPolygon edited="0">
                 <wp:start x="0" y="0"/>
-                <wp:lineTo x="0" y="21554"/>
-                <wp:lineTo x="21520" y="21554"/>
-                <wp:lineTo x="21520" y="0"/>
+                <wp:lineTo x="0" y="21515"/>
+                <wp:lineTo x="21498" y="21515"/>
+                <wp:lineTo x="21498" y="0"/>
                 <wp:lineTo x="0" y="0"/>
               </wp:wrapPolygon>
             </wp:wrapTight>
@@ -3077,14 +3082,6 @@
           </wp:anchor>
         </w:drawing>
       </w:r>
-    </w:p>
-    <w:p>
-      <w:pPr>
-        <w:pStyle w:val="BodyText"/>
-        <w:rPr>
-          <w:rFonts w:cs="Arial"/>
-        </w:rPr>
-      </w:pPr>
       <w:r>
         <w:rPr>
           <w:rFonts w:cs="Arial"/>
@@ -3281,14 +3278,112 @@
           <w:rFonts w:cs="Arial"/>
         </w:rPr>
       </w:pPr>
+      <w:r>
+        <w:rPr>
+          <w:rFonts w:cs="Arial"/>
+        </w:rPr>
+        <w:t xml:space="preserve">Folders that contain </w:t>
+      </w:r>
+      <w:r>
+        <w:rPr>
+          <w:rStyle w:val="CodeChar0"/>
+        </w:rPr>
+        <w:t>/</w:t>
+      </w:r>
+      <w:r>
+        <w:rPr>
+          <w:rFonts w:cs="Arial"/>
+        </w:rPr>
+        <w:t xml:space="preserve"> </w:t>
+      </w:r>
+      <w:proofErr w:type="gramStart"/>
+      <w:r>
+        <w:rPr>
+          <w:rFonts w:cs="Arial"/>
+        </w:rPr>
+        <w:t xml:space="preserve">or </w:t>
+      </w:r>
+      <w:r>
+        <w:rPr>
+          <w:rStyle w:val="CodeChar0"/>
+        </w:rPr>
+        <w:t>,</w:t>
+      </w:r>
+      <w:proofErr w:type="gramEnd"/>
+      <w:r>
+        <w:rPr>
+          <w:rFonts w:cs="Arial"/>
+        </w:rPr>
+        <w:t xml:space="preserve"> must be wrapped in quotes.</w:t>
+      </w:r>
+    </w:p>
+    <w:p>
+      <w:pPr>
+        <w:pStyle w:val="Code0"/>
+        <w:numPr>
+          <w:ilvl w:val="0"/>
+          <w:numId w:val="35"/>
+        </w:numPr>
+      </w:pPr>
+      <w:r>
+        <w:t>Example</w:t>
+      </w:r>
+      <w:proofErr w:type="gramStart"/>
+      <w:r>
+        <w:t>/”One</w:t>
+      </w:r>
+      <w:proofErr w:type="gramEnd"/>
+      <w:r>
+        <w:t>/With/Quotes”/Folder</w:t>
+      </w:r>
+    </w:p>
+    <w:p>
+      <w:pPr>
+        <w:pStyle w:val="Code0"/>
+        <w:numPr>
+          <w:ilvl w:val="0"/>
+          <w:numId w:val="35"/>
+        </w:numPr>
+      </w:pPr>
+      <w:r>
+        <w:t>Example</w:t>
+      </w:r>
+      <w:proofErr w:type="gramStart"/>
+      <w:r>
+        <w:t>/”One</w:t>
+      </w:r>
+      <w:proofErr w:type="gramEnd"/>
+      <w:r>
+        <w:t>, with, commas”/Folder</w:t>
+      </w:r>
+    </w:p>
+    <w:p>
+      <w:pPr>
+        <w:pStyle w:val="Code0"/>
+        <w:numPr>
+          <w:ilvl w:val="0"/>
+          <w:numId w:val="35"/>
+        </w:numPr>
+      </w:pPr>
+      <w:r>
+        <w:t>Example</w:t>
+      </w:r>
+      <w:proofErr w:type="gramStart"/>
+      <w:r>
+        <w:t>/”One</w:t>
+      </w:r>
+      <w:proofErr w:type="gramEnd"/>
+      <w:r>
+        <w:t>/with, both”/Folder</w:t>
+      </w:r>
     </w:p>
     <w:p>
       <w:pPr>
         <w:pStyle w:val="BodyText"/>
-        <w:rPr>
-          <w:rFonts w:cs="Arial"/>
-        </w:rPr>
-      </w:pPr>
+      </w:pPr>
+      <w:r>
+        <w:t>Multiple folder paths can be specified by separating them with commas and following the above rules.</w:t>
+      </w:r>
     </w:p>
     <w:p>
       <w:pPr>
@@ -3297,30 +3392,8 @@
           <w:rFonts w:cs="Arial"/>
         </w:rPr>
       </w:pPr>
-    </w:p>
-    <w:p>
-      <w:pPr>
-        <w:pStyle w:val="BodyText"/>
-        <w:rPr>
-          <w:rFonts w:cs="Arial"/>
-        </w:rPr>
-      </w:pPr>
-    </w:p>
-    <w:p>
-      <w:pPr>
-        <w:pStyle w:val="BodyText"/>
-        <w:rPr>
-          <w:rFonts w:cs="Arial"/>
-        </w:rPr>
-      </w:pPr>
-    </w:p>
-    <w:p>
-      <w:pPr>
-        <w:pStyle w:val="BodyText"/>
-        <w:rPr>
-          <w:rFonts w:cs="Arial"/>
-        </w:rPr>
-      </w:pPr>
+      <w:bookmarkStart w:id="6" w:name="_GoBack"/>
+      <w:bookmarkEnd w:id="6"/>
     </w:p>
     <w:p>
       <w:pPr>
@@ -3405,7 +3478,7 @@
       <w:r>
         <w:t>Troubleshooting</w:t>
       </w:r>
-      <w:bookmarkEnd w:id="6"/>
+      <w:bookmarkEnd w:id="5"/>
     </w:p>
     <w:p>
       <w:pPr>
@@ -7679,6 +7752,7 @@
   <w:style w:type="character" w:default="1" w:styleId="DefaultParagraphFont">
     <w:name w:val="Default Paragraph Font"/>
     <w:uiPriority w:val="1"/>
+    <w:semiHidden/>
     <w:unhideWhenUsed/>
   </w:style>
   <w:style w:type="table" w:default="1" w:styleId="TableNormal">
@@ -8514,7 +8588,7 @@
 </file>
 
 <file path=customXml/itemProps1.xml><?xml version="1.0" encoding="utf-8"?>
-<ds:datastoreItem xmlns:ds="http://schemas.openxmlformats.org/officeDocument/2006/customXml" ds:itemID="{4616B825-D3C3-E744-94CF-25C4B5A3F6B4}">
+<ds:datastoreItem xmlns:ds="http://schemas.openxmlformats.org/officeDocument/2006/customXml" ds:itemID="{380E27E8-9051-954E-BF5B-9E0975499849}">
   <ds:schemaRefs>
     <ds:schemaRef ds:uri="http://schemas.openxmlformats.org/officeDocument/2006/bibliography"/>
   </ds:schemaRefs>

</xml_diff>

<commit_message>
Update documentation to Microsoft Exchange instead of Exchange
</commit_message>
<xml_diff>
--- a/fn_exchange/doc/Resilient Integrations Function Guide for Exchange.docx
+++ b/fn_exchange/doc/Resilient Integrations Function Guide for Exchange.docx
@@ -157,6 +157,12 @@
         <w:rPr>
           <w:color w:val="FF8300"/>
         </w:rPr>
+        <w:t xml:space="preserve">Microsoft </w:t>
+      </w:r>
+      <w:r>
+        <w:rPr>
+          <w:color w:val="FF8300"/>
+        </w:rPr>
         <w:t>Exchange</w:t>
       </w:r>
       <w:r>
@@ -230,7 +236,13 @@
         <w:t>This guide describes the</w:t>
       </w:r>
       <w:r>
-        <w:t xml:space="preserve"> Exchange</w:t>
+        <w:t xml:space="preserve"> </w:t>
+      </w:r>
+      <w:r>
+        <w:t xml:space="preserve">Microsoft </w:t>
+      </w:r>
+      <w:r>
+        <w:t>Exchange</w:t>
       </w:r>
       <w:r>
         <w:t xml:space="preserve"> Function.</w:t>
@@ -259,7 +271,23 @@
           <w:i w:val="0"/>
           <w:color w:val="000000" w:themeColor="text1"/>
         </w:rPr>
-        <w:t>This Resilient Function package provides seven functions that work with Exchange:</w:t>
+        <w:t xml:space="preserve">This Resilient Function package provides seven functions that work with </w:t>
+      </w:r>
+      <w:r>
+        <w:rPr>
+          <w:rStyle w:val="IntenseEmphasis"/>
+          <w:i w:val="0"/>
+          <w:color w:val="000000" w:themeColor="text1"/>
+        </w:rPr>
+        <w:t xml:space="preserve">Microsoft </w:t>
+      </w:r>
+      <w:r>
+        <w:rPr>
+          <w:rStyle w:val="IntenseEmphasis"/>
+          <w:i w:val="0"/>
+          <w:color w:val="000000" w:themeColor="text1"/>
+        </w:rPr>
+        <w:t>Exchange:</w:t>
       </w:r>
     </w:p>
     <w:p>
@@ -281,7 +309,25 @@
           <w:i w:val="0"/>
           <w:color w:val="000000" w:themeColor="text1"/>
         </w:rPr>
-        <w:t>Exchange Create Meeting – Creates a meeting in Exchange and send out invites</w:t>
+        <w:t xml:space="preserve">Exchange Create Meeting – Creates a meeting in </w:t>
+      </w:r>
+      <w:r>
+        <w:rPr>
+          <w:rStyle w:val="IntenseEmphasis"/>
+          <w:i w:val="0"/>
+          <w:color w:val="000000" w:themeColor="text1"/>
+        </w:rPr>
+        <w:t xml:space="preserve">Microsoft </w:t>
+      </w:r>
+      <w:bookmarkStart w:id="1" w:name="_GoBack"/>
+      <w:bookmarkEnd w:id="1"/>
+      <w:r>
+        <w:rPr>
+          <w:rStyle w:val="IntenseEmphasis"/>
+          <w:i w:val="0"/>
+          <w:color w:val="000000" w:themeColor="text1"/>
+        </w:rPr>
+        <w:t>Exchange and send out invites</w:t>
       </w:r>
     </w:p>
     <w:p>
@@ -464,7 +510,7 @@
         <w:pStyle w:val="BodyText"/>
         <w:keepNext/>
       </w:pPr>
-      <w:bookmarkStart w:id="1" w:name="_Toc510253265"/>
+      <w:bookmarkStart w:id="2" w:name="_Toc510253265"/>
       <w:r>
         <w:rPr>
           <w:rFonts w:cs="Arial"/>
@@ -541,11 +587,11 @@
       <w:pPr>
         <w:pStyle w:val="Heading20"/>
       </w:pPr>
-      <w:bookmarkStart w:id="2" w:name="_Toc509305886"/>
+      <w:bookmarkStart w:id="3" w:name="_Toc509305886"/>
       <w:r>
         <w:t>Install the Python components</w:t>
       </w:r>
-      <w:bookmarkEnd w:id="2"/>
+      <w:bookmarkEnd w:id="3"/>
     </w:p>
     <w:p>
       <w:pPr>
@@ -1179,7 +1225,7 @@
         <w:t>.</w:t>
       </w:r>
     </w:p>
-    <w:bookmarkEnd w:id="1"/>
+    <w:bookmarkEnd w:id="2"/>
     <w:p>
       <w:pPr>
         <w:pStyle w:val="BodyText"/>
@@ -1755,7 +1801,7 @@
           <w:color w:val="000000"/>
         </w:rPr>
       </w:pPr>
-      <w:bookmarkStart w:id="3" w:name="_Toc510253268"/>
+      <w:bookmarkStart w:id="4" w:name="_Toc510253268"/>
       <w:r>
         <w:rPr>
           <w:rFonts w:cs="Arial"/>
@@ -1941,8 +1987,8 @@
       <w:r>
         <w:t>o"</w:t>
       </w:r>
-      <w:bookmarkStart w:id="4" w:name="_Toc510253272"/>
-      <w:bookmarkEnd w:id="3"/>
+      <w:bookmarkStart w:id="5" w:name="_Toc510253272"/>
+      <w:bookmarkEnd w:id="4"/>
       <w:r>
         <w:t>Function</w:t>
       </w:r>
@@ -1976,6 +2022,7 @@
       <w:r>
         <w:rPr>
           <w:i/>
+          <w:noProof/>
           <w:color w:val="4F81BD" w:themeColor="accent1"/>
         </w:rPr>
         <w:drawing>
@@ -2886,10 +2933,8 @@
           <w:rFonts w:ascii="Arial" w:hAnsi="Arial"/>
         </w:rPr>
       </w:pPr>
-      <w:bookmarkStart w:id="5" w:name="_Toc510253273"/>
-      <w:bookmarkStart w:id="6" w:name="_GoBack"/>
-      <w:bookmarkEnd w:id="4"/>
-      <w:bookmarkEnd w:id="6"/>
+      <w:bookmarkStart w:id="6" w:name="_Toc510253273"/>
+      <w:bookmarkEnd w:id="5"/>
       <w:r>
         <w:rPr>
           <w:rFonts w:ascii="Arial" w:hAnsi="Arial"/>
@@ -3559,7 +3604,7 @@
       <w:r>
         <w:t>Troubleshooting</w:t>
       </w:r>
-      <w:bookmarkEnd w:id="5"/>
+      <w:bookmarkEnd w:id="6"/>
     </w:p>
     <w:p>
       <w:pPr>
@@ -8669,7 +8714,7 @@
 </file>
 
 <file path=customXml/itemProps1.xml><?xml version="1.0" encoding="utf-8"?>
-<ds:datastoreItem xmlns:ds="http://schemas.openxmlformats.org/officeDocument/2006/customXml" ds:itemID="{8E1FCE8D-7BCA-D84A-9217-0F873A875EA3}">
+<ds:datastoreItem xmlns:ds="http://schemas.openxmlformats.org/officeDocument/2006/customXml" ds:itemID="{A44AE2DD-5A9E-F446-A070-B6518212ABCF}">
   <ds:schemaRefs>
     <ds:schemaRef ds:uri="http://schemas.openxmlformats.org/officeDocument/2006/bibliography"/>
   </ds:schemaRefs>

</xml_diff>

<commit_message>
INT-3180 -  Up[dated docs.
</commit_message>
<xml_diff>
--- a/fn_exchange/doc/Resilient Integrations Function Guide for Exchange.docx
+++ b/fn_exchange/doc/Resilient Integrations Function Guide for Exchange.docx
@@ -1,6 +1,6 @@
 
 <file path=word/document.xml><?xml version="1.0" encoding="utf-8"?>
-<w:document xmlns:wpc="http://schemas.microsoft.com/office/word/2010/wordprocessingCanvas" xmlns:cx="http://schemas.microsoft.com/office/drawing/2014/chartex" xmlns:cx1="http://schemas.microsoft.com/office/drawing/2015/9/8/chartex" xmlns:cx2="http://schemas.microsoft.com/office/drawing/2015/10/21/chartex" xmlns:cx3="http://schemas.microsoft.com/office/drawing/2016/5/9/chartex" xmlns:cx4="http://schemas.microsoft.com/office/drawing/2016/5/10/chartex" xmlns:cx5="http://schemas.microsoft.com/office/drawing/2016/5/11/chartex" xmlns:cx6="http://schemas.microsoft.com/office/drawing/2016/5/12/chartex" xmlns:cx7="http://schemas.microsoft.com/office/drawing/2016/5/13/chartex" xmlns:cx8="http://schemas.microsoft.com/office/drawing/2016/5/14/chartex" xmlns:mc="http://schemas.openxmlformats.org/markup-compatibility/2006" xmlns:aink="http://schemas.microsoft.com/office/drawing/2016/ink" xmlns:am3d="http://schemas.microsoft.com/office/drawing/2017/model3d" xmlns:o="urn:schemas-microsoft-com:office:office" xmlns:r="http://schemas.openxmlformats.org/officeDocument/2006/relationships" xmlns:m="http://schemas.openxmlformats.org/officeDocument/2006/math" xmlns:v="urn:schemas-microsoft-com:vml" xmlns:wp14="http://schemas.microsoft.com/office/word/2010/wordprocessingDrawing" xmlns:wp="http://schemas.openxmlformats.org/drawingml/2006/wordprocessingDrawing" xmlns:w10="urn:schemas-microsoft-com:office:word" xmlns:w="http://schemas.openxmlformats.org/wordprocessingml/2006/main" xmlns:w14="http://schemas.microsoft.com/office/word/2010/wordml" xmlns:w15="http://schemas.microsoft.com/office/word/2012/wordml" xmlns:w16cid="http://schemas.microsoft.com/office/word/2016/wordml/cid" xmlns:w16se="http://schemas.microsoft.com/office/word/2015/wordml/symex" xmlns:wpg="http://schemas.microsoft.com/office/word/2010/wordprocessingGroup" xmlns:wpi="http://schemas.microsoft.com/office/word/2010/wordprocessingInk" xmlns:wne="http://schemas.microsoft.com/office/word/2006/wordml" xmlns:wps="http://schemas.microsoft.com/office/word/2010/wordprocessingShape" mc:Ignorable="w14 w15 w16se w16cid wp14">
+<w:document xmlns:wpc="http://schemas.microsoft.com/office/word/2010/wordprocessingCanvas" xmlns:cx="http://schemas.microsoft.com/office/drawing/2014/chartex" xmlns:cx1="http://schemas.microsoft.com/office/drawing/2015/9/8/chartex" xmlns:cx2="http://schemas.microsoft.com/office/drawing/2015/10/21/chartex" xmlns:cx3="http://schemas.microsoft.com/office/drawing/2016/5/9/chartex" xmlns:cx4="http://schemas.microsoft.com/office/drawing/2016/5/10/chartex" xmlns:cx5="http://schemas.microsoft.com/office/drawing/2016/5/11/chartex" xmlns:cx6="http://schemas.microsoft.com/office/drawing/2016/5/12/chartex" xmlns:cx7="http://schemas.microsoft.com/office/drawing/2016/5/13/chartex" xmlns:cx8="http://schemas.microsoft.com/office/drawing/2016/5/14/chartex" xmlns:mc="http://schemas.openxmlformats.org/markup-compatibility/2006" xmlns:aink="http://schemas.microsoft.com/office/drawing/2016/ink" xmlns:am3d="http://schemas.microsoft.com/office/drawing/2017/model3d" xmlns:o="urn:schemas-microsoft-com:office:office" xmlns:r="http://schemas.openxmlformats.org/officeDocument/2006/relationships" xmlns:m="http://schemas.openxmlformats.org/officeDocument/2006/math" xmlns:v="urn:schemas-microsoft-com:vml" xmlns:wp14="http://schemas.microsoft.com/office/word/2010/wordprocessingDrawing" xmlns:wp="http://schemas.openxmlformats.org/drawingml/2006/wordprocessingDrawing" xmlns:w10="urn:schemas-microsoft-com:office:word" xmlns:w="http://schemas.openxmlformats.org/wordprocessingml/2006/main" xmlns:w14="http://schemas.microsoft.com/office/word/2010/wordml" xmlns:w15="http://schemas.microsoft.com/office/word/2012/wordml" xmlns:w16cex="http://schemas.microsoft.com/office/word/2018/wordml/cex" xmlns:w16cid="http://schemas.microsoft.com/office/word/2016/wordml/cid" xmlns:w16="http://schemas.microsoft.com/office/word/2018/wordml" xmlns:w16se="http://schemas.microsoft.com/office/word/2015/wordml/symex" xmlns:wpg="http://schemas.microsoft.com/office/word/2010/wordprocessingGroup" xmlns:wpi="http://schemas.microsoft.com/office/word/2010/wordprocessingInk" xmlns:wne="http://schemas.microsoft.com/office/word/2006/wordml" xmlns:wps="http://schemas.microsoft.com/office/word/2010/wordprocessingShape" mc:Ignorable="w14 w15 w16se w16cid w16 w16cex wp14">
   <w:background w:color="FFFFFF"/>
   <w:body>
     <w:p>
@@ -169,25 +169,34 @@
         <w:rPr>
           <w:color w:val="FF8300"/>
         </w:rPr>
-        <w:t xml:space="preserve"> Function V1.0.0</w:t>
+        <w:t xml:space="preserve"> Function V1.0.</w:t>
+      </w:r>
+      <w:r>
+        <w:rPr>
+          <w:color w:val="FF8300"/>
+        </w:rPr>
+        <w:t>1</w:t>
       </w:r>
     </w:p>
     <w:p>
       <w:pPr>
         <w:pStyle w:val="Normal1"/>
         <w:jc w:val="center"/>
-      </w:pPr>
-      <w:r>
         <w:rPr>
           <w:rFonts w:ascii="Times New Roman" w:eastAsia="Times New Roman" w:hAnsi="Times New Roman" w:cs="Times New Roman"/>
         </w:rPr>
+      </w:pPr>
+      <w:r>
+        <w:rPr>
+          <w:rFonts w:ascii="Times New Roman" w:eastAsia="Times New Roman" w:hAnsi="Times New Roman" w:cs="Times New Roman"/>
+        </w:rPr>
         <w:t xml:space="preserve">Release Date: </w:t>
       </w:r>
       <w:r>
         <w:rPr>
           <w:rFonts w:ascii="Times New Roman" w:eastAsia="Times New Roman" w:hAnsi="Times New Roman" w:cs="Times New Roman"/>
         </w:rPr>
-        <w:t>August</w:t>
+        <w:t>November</w:t>
       </w:r>
       <w:r>
         <w:rPr>
@@ -199,8 +208,256 @@
         <w:rPr>
           <w:rFonts w:ascii="Times New Roman" w:eastAsia="Times New Roman" w:hAnsi="Times New Roman" w:cs="Times New Roman"/>
         </w:rPr>
-        <w:t>2018</w:t>
-      </w:r>
+        <w:t>20</w:t>
+      </w:r>
+      <w:r>
+        <w:rPr>
+          <w:rFonts w:ascii="Times New Roman" w:eastAsia="Times New Roman" w:hAnsi="Times New Roman" w:cs="Times New Roman"/>
+        </w:rPr>
+        <w:t>20</w:t>
+      </w:r>
+    </w:p>
+    <w:p>
+      <w:pPr>
+        <w:pStyle w:val="Normal1"/>
+        <w:rPr>
+          <w:rFonts w:ascii="Times New Roman" w:eastAsia="Times New Roman" w:hAnsi="Times New Roman" w:cs="Times New Roman"/>
+        </w:rPr>
+      </w:pPr>
+    </w:p>
+    <w:tbl>
+      <w:tblPr>
+        <w:tblStyle w:val="ICITABLE"/>
+        <w:tblW w:w="8817" w:type="dxa"/>
+        <w:tblInd w:w="-15" w:type="dxa"/>
+        <w:tblLook w:val="04A0" w:firstRow="1" w:lastRow="0" w:firstColumn="1" w:lastColumn="0" w:noHBand="0" w:noVBand="1"/>
+      </w:tblPr>
+      <w:tblGrid>
+        <w:gridCol w:w="987"/>
+        <w:gridCol w:w="1556"/>
+        <w:gridCol w:w="6274"/>
+      </w:tblGrid>
+      <w:tr>
+        <w:trPr>
+          <w:cnfStyle w:val="100000000000" w:firstRow="1" w:lastRow="0" w:firstColumn="0" w:lastColumn="0" w:oddVBand="0" w:evenVBand="0" w:oddHBand="0" w:evenHBand="0" w:firstRowFirstColumn="0" w:firstRowLastColumn="0" w:lastRowFirstColumn="0" w:lastRowLastColumn="0"/>
+        </w:trPr>
+        <w:tc>
+          <w:tcPr>
+            <w:tcW w:w="987" w:type="dxa"/>
+          </w:tcPr>
+          <w:p>
+            <w:pPr>
+              <w:adjustRightInd w:val="0"/>
+              <w:rPr>
+                <w:rFonts w:cs="Arial"/>
+                <w:szCs w:val="18"/>
+              </w:rPr>
+            </w:pPr>
+            <w:r>
+              <w:rPr>
+                <w:rFonts w:cs="Arial"/>
+                <w:szCs w:val="18"/>
+              </w:rPr>
+              <w:t>Version</w:t>
+            </w:r>
+          </w:p>
+        </w:tc>
+        <w:tc>
+          <w:tcPr>
+            <w:tcW w:w="1556" w:type="dxa"/>
+          </w:tcPr>
+          <w:p>
+            <w:pPr>
+              <w:adjustRightInd w:val="0"/>
+              <w:rPr>
+                <w:rFonts w:cs="Arial"/>
+                <w:szCs w:val="18"/>
+              </w:rPr>
+            </w:pPr>
+            <w:r>
+              <w:rPr>
+                <w:rFonts w:cs="Arial"/>
+                <w:szCs w:val="18"/>
+              </w:rPr>
+              <w:t>Publication</w:t>
+            </w:r>
+          </w:p>
+        </w:tc>
+        <w:tc>
+          <w:tcPr>
+            <w:tcW w:w="6274" w:type="dxa"/>
+          </w:tcPr>
+          <w:p>
+            <w:pPr>
+              <w:adjustRightInd w:val="0"/>
+              <w:rPr>
+                <w:rFonts w:cs="Arial"/>
+                <w:szCs w:val="18"/>
+              </w:rPr>
+            </w:pPr>
+            <w:r>
+              <w:rPr>
+                <w:rFonts w:cs="Arial"/>
+                <w:szCs w:val="18"/>
+              </w:rPr>
+              <w:t>Notes</w:t>
+            </w:r>
+          </w:p>
+        </w:tc>
+      </w:tr>
+      <w:tr>
+        <w:tc>
+          <w:tcPr>
+            <w:tcW w:w="987" w:type="dxa"/>
+          </w:tcPr>
+          <w:p>
+            <w:pPr>
+              <w:adjustRightInd w:val="0"/>
+              <w:rPr>
+                <w:rFonts w:cs="Arial"/>
+                <w:szCs w:val="18"/>
+              </w:rPr>
+            </w:pPr>
+            <w:r>
+              <w:rPr>
+                <w:rFonts w:cs="Arial"/>
+                <w:szCs w:val="18"/>
+              </w:rPr>
+              <w:t>1.0.1</w:t>
+            </w:r>
+          </w:p>
+        </w:tc>
+        <w:tc>
+          <w:tcPr>
+            <w:tcW w:w="1556" w:type="dxa"/>
+          </w:tcPr>
+          <w:p>
+            <w:pPr>
+              <w:adjustRightInd w:val="0"/>
+              <w:rPr>
+                <w:rFonts w:cs="Arial"/>
+                <w:szCs w:val="18"/>
+              </w:rPr>
+            </w:pPr>
+            <w:r>
+              <w:rPr>
+                <w:rFonts w:cs="Arial"/>
+                <w:szCs w:val="18"/>
+              </w:rPr>
+              <w:t>November 2020</w:t>
+            </w:r>
+          </w:p>
+        </w:tc>
+        <w:tc>
+          <w:tcPr>
+            <w:tcW w:w="6274" w:type="dxa"/>
+          </w:tcPr>
+          <w:p>
+            <w:pPr>
+              <w:adjustRightInd w:val="0"/>
+              <w:rPr>
+                <w:rFonts w:cs="Arial"/>
+                <w:szCs w:val="18"/>
+              </w:rPr>
+            </w:pPr>
+            <w:r>
+              <w:rPr>
+                <w:rFonts w:cs="Arial"/>
+                <w:szCs w:val="18"/>
+              </w:rPr>
+              <w:t xml:space="preserve">Added </w:t>
+            </w:r>
+            <w:r>
+              <w:rPr>
+                <w:rFonts w:cs="Arial"/>
+                <w:szCs w:val="18"/>
+              </w:rPr>
+              <w:t>App Host support</w:t>
+            </w:r>
+            <w:r>
+              <w:rPr>
+                <w:rFonts w:cs="Arial"/>
+                <w:szCs w:val="18"/>
+              </w:rPr>
+              <w:t>, Added proxy support.</w:t>
+            </w:r>
+          </w:p>
+        </w:tc>
+      </w:tr>
+      <w:tr>
+        <w:tc>
+          <w:tcPr>
+            <w:tcW w:w="987" w:type="dxa"/>
+          </w:tcPr>
+          <w:p>
+            <w:pPr>
+              <w:adjustRightInd w:val="0"/>
+              <w:rPr>
+                <w:rFonts w:cs="Arial"/>
+                <w:szCs w:val="18"/>
+              </w:rPr>
+            </w:pPr>
+            <w:r>
+              <w:rPr>
+                <w:rFonts w:cs="Arial"/>
+                <w:szCs w:val="18"/>
+              </w:rPr>
+              <w:t>1.0.0</w:t>
+            </w:r>
+          </w:p>
+        </w:tc>
+        <w:tc>
+          <w:tcPr>
+            <w:tcW w:w="1556" w:type="dxa"/>
+          </w:tcPr>
+          <w:p>
+            <w:pPr>
+              <w:adjustRightInd w:val="0"/>
+              <w:rPr>
+                <w:rFonts w:cs="Arial"/>
+                <w:szCs w:val="18"/>
+              </w:rPr>
+            </w:pPr>
+            <w:r>
+              <w:rPr>
+                <w:rFonts w:cs="Arial"/>
+                <w:szCs w:val="18"/>
+              </w:rPr>
+              <w:t>August 2018</w:t>
+            </w:r>
+          </w:p>
+        </w:tc>
+        <w:tc>
+          <w:tcPr>
+            <w:tcW w:w="6274" w:type="dxa"/>
+          </w:tcPr>
+          <w:p>
+            <w:pPr>
+              <w:adjustRightInd w:val="0"/>
+              <w:rPr>
+                <w:rFonts w:cs="Arial"/>
+                <w:szCs w:val="18"/>
+              </w:rPr>
+            </w:pPr>
+            <w:r>
+              <w:rPr>
+                <w:rFonts w:cs="Arial"/>
+                <w:szCs w:val="18"/>
+              </w:rPr>
+              <w:t>Initial publication.</w:t>
+            </w:r>
+          </w:p>
+        </w:tc>
+      </w:tr>
+    </w:tbl>
+    <w:p>
+      <w:pPr>
+        <w:adjustRightInd w:val="0"/>
+        <w:rPr>
+          <w:rFonts w:cs="Arial"/>
+          <w:szCs w:val="18"/>
+        </w:rPr>
+      </w:pPr>
     </w:p>
     <w:p>
       <w:pPr>
@@ -319,8 +576,6 @@
         </w:rPr>
         <w:t xml:space="preserve">Microsoft </w:t>
       </w:r>
-      <w:bookmarkStart w:id="1" w:name="_GoBack"/>
-      <w:bookmarkEnd w:id="1"/>
       <w:r>
         <w:rPr>
           <w:rStyle w:val="IntenseEmphasis"/>
@@ -507,10 +762,18 @@
     </w:p>
     <w:p>
       <w:pPr>
+        <w:pStyle w:val="Heading20"/>
+      </w:pPr>
+      <w:bookmarkStart w:id="1" w:name="_Toc510253265"/>
+      <w:r>
+        <w:t>Requirements</w:t>
+      </w:r>
+    </w:p>
+    <w:p>
+      <w:pPr>
         <w:pStyle w:val="BodyText"/>
         <w:keepNext/>
       </w:pPr>
-      <w:bookmarkStart w:id="2" w:name="_Toc510253265"/>
       <w:r>
         <w:rPr>
           <w:rFonts w:cs="Arial"/>
@@ -561,11 +824,20 @@
         <w:t>settings</w:t>
       </w:r>
       <w:r>
-        <w:t>, and</w:t>
+        <w:t>,</w:t>
+      </w:r>
+      <w:r>
+        <w:t xml:space="preserve"> </w:t>
+      </w:r>
+      <w:r>
+        <w:t>and</w:t>
       </w:r>
       <w:proofErr w:type="gramEnd"/>
       <w:r>
-        <w:t xml:space="preserve"> read and update incidents</w:t>
+        <w:t xml:space="preserve"> </w:t>
+      </w:r>
+      <w:r>
+        <w:t>read and update incidents</w:t>
       </w:r>
       <w:r>
         <w:t>. You need to know the account username and password.</w:t>
@@ -587,174 +859,652 @@
       <w:pPr>
         <w:pStyle w:val="Heading20"/>
       </w:pPr>
-      <w:bookmarkStart w:id="3" w:name="_Toc509305886"/>
-      <w:r>
-        <w:t>Install the Python components</w:t>
-      </w:r>
-      <w:bookmarkEnd w:id="3"/>
-    </w:p>
-    <w:p>
-      <w:pPr>
-        <w:pStyle w:val="BodyText"/>
-      </w:pPr>
-      <w:r>
-        <w:t>The functions package contains Python components that are called by the Resilient platform to execute the functions during your workflows. These components run in the R</w:t>
-      </w:r>
-      <w:r>
-        <w:t>esilient</w:t>
-      </w:r>
-      <w:r>
-        <w:t xml:space="preserve"> C</w:t>
-      </w:r>
-      <w:r>
-        <w:t>ircuits</w:t>
-      </w:r>
-      <w:r>
-        <w:t xml:space="preserve"> integration framework</w:t>
-      </w:r>
-      <w:r>
-        <w:t>.</w:t>
-      </w:r>
-    </w:p>
-    <w:p>
-      <w:pPr>
-        <w:pStyle w:val="BodyText"/>
-      </w:pPr>
-      <w:r>
-        <w:t>The package also includes Resilient customizations that will be imported into the platform later.</w:t>
-      </w:r>
-    </w:p>
-    <w:p>
-      <w:pPr>
-        <w:pStyle w:val="BodyText"/>
-      </w:pPr>
-      <w:r>
-        <w:t>Complete the following steps to install the Python components:</w:t>
-      </w:r>
-    </w:p>
-    <w:p>
-      <w:pPr>
-        <w:pStyle w:val="BodyText"/>
+      <w:bookmarkStart w:id="2" w:name="_Toc509305886"/>
+      <w:r>
+        <w:t>Install</w:t>
+      </w:r>
+      <w:bookmarkEnd w:id="2"/>
+      <w:r>
+        <w:t xml:space="preserve">ation on </w:t>
+      </w:r>
+      <w:proofErr w:type="spellStart"/>
+      <w:r>
+        <w:t>AppHost</w:t>
+      </w:r>
+      <w:proofErr w:type="spellEnd"/>
+    </w:p>
+    <w:p>
+      <w:pPr>
+        <w:pStyle w:val="ListBullet"/>
         <w:numPr>
           <w:ilvl w:val="0"/>
-          <w:numId w:val="30"/>
+          <w:numId w:val="0"/>
         </w:numPr>
       </w:pPr>
       <w:r>
-        <w:t>Ensure that the environment is up-to-date, as follows:</w:t>
-      </w:r>
-    </w:p>
-    <w:p>
-      <w:pPr>
-        <w:pStyle w:val="Code0"/>
-        <w:ind w:left="547"/>
-        <w:contextualSpacing/>
-      </w:pPr>
-      <w:proofErr w:type="spellStart"/>
-      <w:r>
-        <w:t>sudo</w:t>
-      </w:r>
-      <w:proofErr w:type="spellEnd"/>
-      <w:r>
-        <w:t xml:space="preserve"> pip install --upgrade pip</w:t>
-      </w:r>
-    </w:p>
-    <w:p>
-      <w:pPr>
-        <w:pStyle w:val="Code0"/>
-        <w:ind w:left="547"/>
-        <w:contextualSpacing/>
-      </w:pPr>
-      <w:proofErr w:type="spellStart"/>
-      <w:r>
-        <w:t>sudo</w:t>
-      </w:r>
-      <w:proofErr w:type="spellEnd"/>
-      <w:r>
-        <w:t xml:space="preserve"> pip install --upgrade </w:t>
-      </w:r>
-      <w:proofErr w:type="spellStart"/>
-      <w:r>
-        <w:t>setuptools</w:t>
-      </w:r>
-      <w:proofErr w:type="spellEnd"/>
-    </w:p>
-    <w:p>
-      <w:pPr>
-        <w:pStyle w:val="Code0"/>
-        <w:ind w:left="547"/>
-        <w:contextualSpacing/>
-      </w:pPr>
-      <w:proofErr w:type="spellStart"/>
-      <w:r>
-        <w:t>sudo</w:t>
-      </w:r>
-      <w:proofErr w:type="spellEnd"/>
-      <w:r>
-        <w:t xml:space="preserve"> pip install --upgrade resilient-circuits</w:t>
-      </w:r>
-    </w:p>
-    <w:p>
-      <w:pPr>
-        <w:pStyle w:val="BodyText"/>
+        <w:t xml:space="preserve">When installing the </w:t>
+      </w:r>
+      <w:r>
+        <w:t>Microsoft Exchange</w:t>
+      </w:r>
+      <w:r>
+        <w:t xml:space="preserve"> integration onto the Resilient platform with App Host, be sure to use the package in .zip format. The .zip packaging contains critical data for the integration to successfully install via App Host.</w:t>
+      </w:r>
+    </w:p>
+    <w:p>
+      <w:pPr>
+        <w:tabs>
+          <w:tab w:val="left" w:pos="916"/>
+          <w:tab w:val="left" w:pos="1832"/>
+          <w:tab w:val="left" w:pos="2748"/>
+          <w:tab w:val="left" w:pos="3664"/>
+          <w:tab w:val="left" w:pos="4580"/>
+          <w:tab w:val="left" w:pos="5496"/>
+          <w:tab w:val="left" w:pos="6412"/>
+          <w:tab w:val="left" w:pos="7328"/>
+          <w:tab w:val="left" w:pos="8244"/>
+          <w:tab w:val="left" w:pos="9160"/>
+          <w:tab w:val="left" w:pos="10076"/>
+          <w:tab w:val="left" w:pos="10992"/>
+          <w:tab w:val="left" w:pos="11908"/>
+          <w:tab w:val="left" w:pos="12824"/>
+          <w:tab w:val="left" w:pos="13740"/>
+          <w:tab w:val="left" w:pos="14656"/>
+        </w:tabs>
+        <w:spacing w:before="60" w:after="60"/>
+        <w:rPr>
+          <w:rFonts w:ascii="Arial" w:hAnsi="Arial"/>
+          <w:sz w:val="20"/>
+        </w:rPr>
+      </w:pPr>
+      <w:r>
+        <w:rPr>
+          <w:rFonts w:ascii="Arial" w:hAnsi="Arial"/>
+          <w:sz w:val="20"/>
+        </w:rPr>
+        <w:t xml:space="preserve">For a complete guide on how to install and configure App Host for Resilient and install apps, please reference the App Host Deployment Guide </w:t>
+      </w:r>
+      <w:hyperlink r:id="rId10" w:history="1">
+        <w:r>
+          <w:rPr>
+            <w:rStyle w:val="Hyperlink"/>
+            <w:rFonts w:ascii="Arial" w:hAnsi="Arial"/>
+            <w:sz w:val="20"/>
+          </w:rPr>
+          <w:t>Kno</w:t>
+        </w:r>
+        <w:r>
+          <w:rPr>
+            <w:rStyle w:val="Hyperlink"/>
+            <w:rFonts w:ascii="Arial" w:hAnsi="Arial"/>
+            <w:sz w:val="20"/>
+          </w:rPr>
+          <w:t>w</w:t>
+        </w:r>
+        <w:r>
+          <w:rPr>
+            <w:rStyle w:val="Hyperlink"/>
+            <w:rFonts w:ascii="Arial" w:hAnsi="Arial"/>
+            <w:sz w:val="20"/>
+          </w:rPr>
+          <w:t>l</w:t>
+        </w:r>
+        <w:r>
+          <w:rPr>
+            <w:rStyle w:val="Hyperlink"/>
+            <w:rFonts w:ascii="Arial" w:hAnsi="Arial"/>
+            <w:sz w:val="20"/>
+          </w:rPr>
+          <w:t>e</w:t>
+        </w:r>
+        <w:r>
+          <w:rPr>
+            <w:rStyle w:val="Hyperlink"/>
+            <w:rFonts w:ascii="Arial" w:hAnsi="Arial"/>
+            <w:sz w:val="20"/>
+          </w:rPr>
+          <w:t>d</w:t>
+        </w:r>
+        <w:r>
+          <w:rPr>
+            <w:rStyle w:val="Hyperlink"/>
+            <w:rFonts w:ascii="Arial" w:hAnsi="Arial"/>
+            <w:sz w:val="20"/>
+          </w:rPr>
+          <w:t>g</w:t>
+        </w:r>
+        <w:r>
+          <w:rPr>
+            <w:rStyle w:val="Hyperlink"/>
+            <w:rFonts w:ascii="Arial" w:hAnsi="Arial"/>
+            <w:sz w:val="20"/>
+          </w:rPr>
+          <w:t>e</w:t>
+        </w:r>
+        <w:r>
+          <w:rPr>
+            <w:rStyle w:val="Hyperlink"/>
+            <w:rFonts w:ascii="Arial" w:hAnsi="Arial"/>
+            <w:sz w:val="20"/>
+          </w:rPr>
+          <w:t xml:space="preserve"> </w:t>
+        </w:r>
+        <w:r>
+          <w:rPr>
+            <w:rStyle w:val="Hyperlink"/>
+            <w:rFonts w:ascii="Arial" w:hAnsi="Arial"/>
+            <w:sz w:val="20"/>
+          </w:rPr>
+          <w:t>Center</w:t>
+        </w:r>
+      </w:hyperlink>
+      <w:r>
+        <w:rPr>
+          <w:rFonts w:ascii="Arial" w:hAnsi="Arial"/>
+          <w:sz w:val="20"/>
+        </w:rPr>
+        <w:t>.</w:t>
+      </w:r>
+    </w:p>
+    <w:p>
+      <w:pPr>
+        <w:pStyle w:val="Heading20"/>
+      </w:pPr>
+      <w:r>
+        <w:t xml:space="preserve">Installation on </w:t>
+      </w:r>
+      <w:r>
+        <w:t>an Integration server</w:t>
+      </w:r>
+    </w:p>
+    <w:p>
+      <w:pPr>
+        <w:pStyle w:val="ListBullet"/>
         <w:numPr>
           <w:ilvl w:val="0"/>
-          <w:numId w:val="30"/>
+          <w:numId w:val="0"/>
         </w:numPr>
-      </w:pPr>
-      <w:r>
-        <w:t>Run the following command to ins</w:t>
-      </w:r>
-      <w:r>
-        <w:rPr>
-          <w:rStyle w:val="BodyTextChar"/>
-        </w:rPr>
-        <w:t>tal</w:t>
-      </w:r>
-      <w:r>
-        <w:t>l the package:</w:t>
+        <w:rPr>
+          <w:rFonts w:eastAsia="Calibri" w:cs="Arial"/>
+          <w:bCs/>
+          <w:szCs w:val="20"/>
+        </w:rPr>
+      </w:pPr>
+      <w:r>
+        <w:rPr>
+          <w:rFonts w:eastAsia="Calibri" w:cs="Arial"/>
+          <w:bCs/>
+          <w:szCs w:val="20"/>
+        </w:rPr>
+        <w:t xml:space="preserve">When installing the McAfee ESM integration onto the Resilient platform with an integration server, be sure to use the package provided </w:t>
+      </w:r>
+      <w:proofErr w:type="gramStart"/>
+      <w:r>
+        <w:rPr>
+          <w:rFonts w:eastAsia="Calibri" w:cs="Arial"/>
+          <w:bCs/>
+          <w:szCs w:val="20"/>
+        </w:rPr>
+        <w:t>in</w:t>
+      </w:r>
+      <w:r>
+        <w:rPr>
+          <w:rFonts w:eastAsia="Calibri" w:cs="Arial"/>
+          <w:bCs/>
+          <w:szCs w:val="20"/>
+        </w:rPr>
+        <w:t xml:space="preserve"> </w:t>
+      </w:r>
+      <w:r>
+        <w:rPr>
+          <w:rFonts w:eastAsia="Calibri" w:cs="Arial"/>
+          <w:bCs/>
+          <w:szCs w:val="20"/>
+        </w:rPr>
+        <w:t>.</w:t>
+      </w:r>
+      <w:proofErr w:type="gramEnd"/>
+      <w:r>
+        <w:rPr>
+          <w:rFonts w:eastAsia="Calibri" w:cs="Arial"/>
+          <w:bCs/>
+          <w:szCs w:val="20"/>
+        </w:rPr>
+        <w:t>tar.gz format.</w:t>
+      </w:r>
+    </w:p>
+    <w:p>
+      <w:pPr>
+        <w:tabs>
+          <w:tab w:val="left" w:pos="916"/>
+          <w:tab w:val="left" w:pos="1832"/>
+          <w:tab w:val="left" w:pos="2748"/>
+          <w:tab w:val="left" w:pos="3664"/>
+          <w:tab w:val="left" w:pos="4580"/>
+          <w:tab w:val="left" w:pos="5496"/>
+          <w:tab w:val="left" w:pos="6412"/>
+          <w:tab w:val="left" w:pos="7328"/>
+          <w:tab w:val="left" w:pos="8244"/>
+          <w:tab w:val="left" w:pos="9160"/>
+          <w:tab w:val="left" w:pos="10076"/>
+          <w:tab w:val="left" w:pos="10992"/>
+          <w:tab w:val="left" w:pos="11908"/>
+          <w:tab w:val="left" w:pos="12824"/>
+          <w:tab w:val="left" w:pos="13740"/>
+          <w:tab w:val="left" w:pos="14656"/>
+        </w:tabs>
+        <w:spacing w:before="60" w:after="60"/>
+        <w:rPr>
+          <w:rFonts w:ascii="Arial" w:hAnsi="Arial"/>
+          <w:sz w:val="20"/>
+        </w:rPr>
+      </w:pPr>
+      <w:r>
+        <w:rPr>
+          <w:rFonts w:ascii="Arial" w:hAnsi="Arial"/>
+          <w:sz w:val="20"/>
+        </w:rPr>
+        <w:t xml:space="preserve">For a complete guide on how to install and configure on an Integration Server for Resilient and install integrations, please reference the Integration Server Guide </w:t>
+      </w:r>
+      <w:hyperlink r:id="rId11" w:history="1">
+        <w:r>
+          <w:rPr>
+            <w:rStyle w:val="Hyperlink"/>
+            <w:rFonts w:ascii="Arial" w:hAnsi="Arial"/>
+            <w:sz w:val="20"/>
+          </w:rPr>
+          <w:t>Knowl</w:t>
+        </w:r>
+        <w:r>
+          <w:rPr>
+            <w:rStyle w:val="Hyperlink"/>
+            <w:rFonts w:ascii="Arial" w:hAnsi="Arial"/>
+            <w:sz w:val="20"/>
+          </w:rPr>
+          <w:t>e</w:t>
+        </w:r>
+        <w:r>
+          <w:rPr>
+            <w:rStyle w:val="Hyperlink"/>
+            <w:rFonts w:ascii="Arial" w:hAnsi="Arial"/>
+            <w:sz w:val="20"/>
+          </w:rPr>
+          <w:t>d</w:t>
+        </w:r>
+        <w:r>
+          <w:rPr>
+            <w:rStyle w:val="Hyperlink"/>
+            <w:rFonts w:ascii="Arial" w:hAnsi="Arial"/>
+            <w:sz w:val="20"/>
+          </w:rPr>
+          <w:t>ge Center</w:t>
+        </w:r>
+      </w:hyperlink>
+      <w:r>
+        <w:rPr>
+          <w:rFonts w:ascii="Arial" w:hAnsi="Arial"/>
+          <w:sz w:val="20"/>
+        </w:rPr>
+        <w:t>.</w:t>
+      </w:r>
+    </w:p>
+    <w:p>
+      <w:pPr>
+        <w:pStyle w:val="Heading20"/>
+      </w:pPr>
+      <w:r>
+        <w:t>Configuration</w:t>
+      </w:r>
+    </w:p>
+    <w:p>
+      <w:pPr>
+        <w:pStyle w:val="BodyText"/>
+      </w:pPr>
+      <w:r>
+        <w:t xml:space="preserve">After installing the package, a new section, </w:t>
+      </w:r>
+      <w:proofErr w:type="spellStart"/>
+      <w:r>
+        <w:rPr>
+          <w:i/>
+        </w:rPr>
+        <w:t>fn_</w:t>
+      </w:r>
+      <w:r>
+        <w:rPr>
+          <w:i/>
+        </w:rPr>
+        <w:t>exchange</w:t>
+      </w:r>
+      <w:proofErr w:type="spellEnd"/>
+      <w:r>
+        <w:rPr>
+          <w:rFonts w:cs="Arial"/>
+          <w:color w:val="000000"/>
+        </w:rPr>
+        <w:t xml:space="preserve">, is created </w:t>
+      </w:r>
+      <w:r>
+        <w:t xml:space="preserve">in the </w:t>
+      </w:r>
+      <w:proofErr w:type="spellStart"/>
+      <w:r>
+        <w:t>app.config</w:t>
+      </w:r>
+      <w:proofErr w:type="spellEnd"/>
+      <w:r>
+        <w:t xml:space="preserve"> file. You need to edit the following settings in that section.</w:t>
+      </w:r>
+      <w:r>
+        <w:t xml:space="preserve"> If using App Host, see the Resilient System Administrator Guide</w:t>
+      </w:r>
+      <w:r>
+        <w:t xml:space="preserve"> </w:t>
+      </w:r>
+      <w:hyperlink r:id="rId12" w:history="1">
+        <w:r>
+          <w:rPr>
+            <w:rStyle w:val="Hyperlink"/>
+          </w:rPr>
+          <w:t>Kno</w:t>
+        </w:r>
+        <w:r>
+          <w:rPr>
+            <w:rStyle w:val="Hyperlink"/>
+          </w:rPr>
+          <w:t>wl</w:t>
+        </w:r>
+        <w:r>
+          <w:rPr>
+            <w:rStyle w:val="Hyperlink"/>
+          </w:rPr>
+          <w:t>e</w:t>
+        </w:r>
+        <w:r>
+          <w:rPr>
+            <w:rStyle w:val="Hyperlink"/>
+          </w:rPr>
+          <w:t>d</w:t>
+        </w:r>
+        <w:r>
+          <w:rPr>
+            <w:rStyle w:val="Hyperlink"/>
+          </w:rPr>
+          <w:t>g</w:t>
+        </w:r>
+        <w:r>
+          <w:rPr>
+            <w:rStyle w:val="Hyperlink"/>
+          </w:rPr>
+          <w:t>e Center</w:t>
+        </w:r>
+      </w:hyperlink>
+      <w:r>
+        <w:t xml:space="preserve"> </w:t>
+      </w:r>
+      <w:r>
+        <w:t>. If using the integration server, see the Integration Server Guid</w:t>
+      </w:r>
+      <w:r>
+        <w:t xml:space="preserve">e. </w:t>
+      </w:r>
+    </w:p>
+    <w:p>
+      <w:pPr>
+        <w:pStyle w:val="BodyText"/>
+        <w:rPr>
+          <w:szCs w:val="20"/>
+        </w:rPr>
+      </w:pPr>
+      <w:r>
+        <w:t>Complete the</w:t>
+      </w:r>
+      <w:r>
+        <w:rPr>
+          <w:szCs w:val="20"/>
+        </w:rPr>
+        <w:t xml:space="preserve"> following </w:t>
+      </w:r>
+      <w:r>
+        <w:rPr>
+          <w:szCs w:val="20"/>
+        </w:rPr>
+        <w:t xml:space="preserve">steps </w:t>
+      </w:r>
+      <w:r>
+        <w:rPr>
+          <w:szCs w:val="20"/>
+        </w:rPr>
+        <w:t xml:space="preserve">to </w:t>
+      </w:r>
+      <w:r>
+        <w:rPr>
+          <w:szCs w:val="20"/>
+        </w:rPr>
+        <w:t xml:space="preserve">configure and run </w:t>
+      </w:r>
+      <w:r>
+        <w:t>the integration</w:t>
+      </w:r>
+      <w:r>
+        <w:rPr>
+          <w:szCs w:val="20"/>
+        </w:rPr>
+        <w:t>:</w:t>
       </w:r>
     </w:p>
     <w:p>
       <w:pPr>
         <w:pStyle w:val="Code0"/>
-        <w:ind w:left="0" w:firstLine="360"/>
-        <w:rPr>
-          <w:lang w:val="en-GB"/>
-        </w:rPr>
-      </w:pPr>
+        <w:ind w:left="0"/>
+        <w:contextualSpacing/>
+        <w:rPr>
+          <w:rFonts w:cs="Arial"/>
+          <w:color w:val="000000"/>
+        </w:rPr>
+      </w:pPr>
+      <w:r>
+        <w:rPr>
+          <w:rFonts w:cs="Arial"/>
+          <w:color w:val="000000"/>
+        </w:rPr>
+        <w:t>[</w:t>
+      </w:r>
       <w:proofErr w:type="spellStart"/>
       <w:r>
-        <w:t>sudo</w:t>
+        <w:rPr>
+          <w:rFonts w:cs="Arial"/>
+          <w:color w:val="000000"/>
+        </w:rPr>
+        <w:t>fn_</w:t>
+      </w:r>
+      <w:r>
+        <w:rPr>
+          <w:rFonts w:cs="Arial"/>
+          <w:color w:val="000000"/>
+        </w:rPr>
+        <w:t>exchange</w:t>
       </w:r>
       <w:proofErr w:type="spellEnd"/>
       <w:r>
-        <w:t xml:space="preserve"> pip install --upgrade </w:t>
-      </w:r>
+        <w:rPr>
+          <w:rFonts w:cs="Arial"/>
+          <w:color w:val="000000"/>
+        </w:rPr>
+        <w:t>]</w:t>
+      </w:r>
+    </w:p>
+    <w:p>
+      <w:pPr>
+        <w:pStyle w:val="Code0"/>
+        <w:ind w:left="0"/>
+        <w:contextualSpacing/>
+        <w:rPr>
+          <w:rFonts w:cs="Arial"/>
+          <w:lang w:val="en-IE"/>
+        </w:rPr>
+      </w:pPr>
       <w:proofErr w:type="spellStart"/>
       <w:r>
-        <w:t>fn</w:t>
-      </w:r>
-      <w:r>
-        <w:t>_exchange</w:t>
+        <w:rPr>
+          <w:rFonts w:cs="Arial"/>
+          <w:bCs/>
+          <w:lang w:val="en-IE"/>
+        </w:rPr>
+        <w:t>verify_cert</w:t>
       </w:r>
       <w:proofErr w:type="spellEnd"/>
       <w:r>
-        <w:t>-&lt;</w:t>
-      </w:r>
-      <w:r>
-        <w:rPr>
-          <w:i/>
-        </w:rPr>
-        <w:t>version</w:t>
-      </w:r>
-      <w:proofErr w:type="gramStart"/>
-      <w:r>
-        <w:t>&gt;.&lt;</w:t>
-      </w:r>
-      <w:proofErr w:type="gramEnd"/>
-      <w:r>
-        <w:t>zip&gt;</w:t>
+        <w:rPr>
+          <w:rFonts w:cs="Arial"/>
+          <w:bCs/>
+          <w:lang w:val="en-IE"/>
+        </w:rPr>
+        <w:t>=[</w:t>
+      </w:r>
+      <w:proofErr w:type="spellStart"/>
+      <w:r>
+        <w:rPr>
+          <w:rFonts w:cs="Arial"/>
+          <w:bCs/>
+          <w:lang w:val="en-IE"/>
+        </w:rPr>
+        <w:t>True|False</w:t>
+      </w:r>
+      <w:proofErr w:type="spellEnd"/>
+      <w:r>
+        <w:rPr>
+          <w:rFonts w:cs="Arial"/>
+          <w:bCs/>
+          <w:lang w:val="en-IE"/>
+        </w:rPr>
+        <w:t>]</w:t>
+      </w:r>
+      <w:r>
+        <w:rPr>
+          <w:rFonts w:cs="Arial"/>
+          <w:bCs/>
+          <w:lang w:val="en-IE"/>
+        </w:rPr>
+        <w:br/>
+        <w:t>server=example.com</w:t>
+      </w:r>
+      <w:r>
+        <w:rPr>
+          <w:rFonts w:cs="Arial"/>
+          <w:bCs/>
+          <w:lang w:val="en-IE"/>
+        </w:rPr>
+        <w:br/>
+        <w:t>username=domain\\username</w:t>
+      </w:r>
+      <w:r>
+        <w:rPr>
+          <w:rFonts w:cs="Arial"/>
+          <w:bCs/>
+          <w:lang w:val="en-IE"/>
+        </w:rPr>
+        <w:t xml:space="preserve"> </w:t>
+      </w:r>
+      <w:r>
+        <w:rPr>
+          <w:rFonts w:cs="Arial"/>
+          <w:bCs/>
+          <w:lang w:val="en-IE"/>
+        </w:rPr>
+        <w:t xml:space="preserve"> - to use this package, this must be an admin account with mailbox access to other accounts</w:t>
+      </w:r>
+      <w:r>
+        <w:rPr>
+          <w:rFonts w:cs="Arial"/>
+          <w:bCs/>
+          <w:lang w:val="en-IE"/>
+        </w:rPr>
+        <w:br/>
+        <w:t>email=admin@example.com - this is the default account to send emails and create meetings if one was not specified. Specifying an account that is not this one will require impersonation access.</w:t>
+      </w:r>
+      <w:r>
+        <w:rPr>
+          <w:rFonts w:cs="Arial"/>
+          <w:bCs/>
+          <w:lang w:val="en-IE"/>
+        </w:rPr>
+        <w:br/>
+        <w:t>password=password</w:t>
+      </w:r>
+      <w:r>
+        <w:rPr>
+          <w:rFonts w:cs="Arial"/>
+          <w:bCs/>
+          <w:lang w:val="en-IE"/>
+        </w:rPr>
+        <w:br/>
+      </w:r>
+      <w:proofErr w:type="spellStart"/>
+      <w:r>
+        <w:rPr>
+          <w:rFonts w:cs="Arial"/>
+          <w:bCs/>
+          <w:lang w:val="en-IE"/>
+        </w:rPr>
+        <w:t>default_folder_path</w:t>
+      </w:r>
+      <w:proofErr w:type="spellEnd"/>
+      <w:r>
+        <w:rPr>
+          <w:rFonts w:cs="Arial"/>
+          <w:bCs/>
+          <w:lang w:val="en-IE"/>
+        </w:rPr>
+        <w:t xml:space="preserve">=Some folder path after root i.e. Top of Information Store/Inbox. Multiple </w:t>
+      </w:r>
+      <w:proofErr w:type="spellStart"/>
+      <w:r>
+        <w:rPr>
+          <w:rFonts w:cs="Arial"/>
+          <w:bCs/>
+          <w:lang w:val="en-IE"/>
+        </w:rPr>
+        <w:t>folderpaths</w:t>
+      </w:r>
+      <w:proofErr w:type="spellEnd"/>
+      <w:r>
+        <w:rPr>
+          <w:rFonts w:cs="Arial"/>
+          <w:bCs/>
+          <w:lang w:val="en-IE"/>
+        </w:rPr>
+        <w:t xml:space="preserve"> must be separated by commas.</w:t>
+      </w:r>
+      <w:r>
+        <w:rPr>
+          <w:rFonts w:cs="Arial"/>
+          <w:bCs/>
+          <w:lang w:val="en-IE"/>
+        </w:rPr>
+        <w:br/>
+        <w:t># Uncomment to specify proxy settings</w:t>
+      </w:r>
+      <w:r>
+        <w:rPr>
+          <w:rFonts w:cs="Arial"/>
+          <w:bCs/>
+          <w:lang w:val="en-IE"/>
+        </w:rPr>
+        <w:br/>
+        <w:t>#https_proxy=https://your.proxy.com</w:t>
+      </w:r>
+      <w:r>
+        <w:rPr>
+          <w:rFonts w:cs="Arial"/>
+          <w:bCs/>
+          <w:lang w:val="en-IE"/>
+        </w:rPr>
+        <w:br/>
+        <w:t>#http_proxy=http://your.proxy.com</w:t>
+      </w:r>
+      <w:r>
+        <w:br w:type="page"/>
       </w:r>
     </w:p>
     <w:p>
@@ -762,7 +1512,8 @@
         <w:pStyle w:val="Heading20"/>
       </w:pPr>
       <w:r>
-        <w:t>Configure the Python components</w:t>
+        <w:lastRenderedPageBreak/>
+        <w:t>Deploy customizations to the Resilient platform</w:t>
       </w:r>
     </w:p>
     <w:p>
@@ -770,64 +1521,61 @@
         <w:pStyle w:val="BodyText"/>
       </w:pPr>
       <w:r>
-        <w:t xml:space="preserve">The </w:t>
-      </w:r>
-      <w:r>
-        <w:t>Resilient Circuits components run as an unprivileged user, typically named integration. If you do not already have an integration user configured on your appliance, create it now.</w:t>
-      </w:r>
-    </w:p>
-    <w:p>
-      <w:pPr>
-        <w:pStyle w:val="BodyText"/>
-        <w:rPr>
-          <w:szCs w:val="20"/>
-        </w:rPr>
-      </w:pPr>
-      <w:r>
-        <w:t>Complete the</w:t>
-      </w:r>
-      <w:r>
-        <w:rPr>
-          <w:szCs w:val="20"/>
-        </w:rPr>
-        <w:t xml:space="preserve"> following </w:t>
-      </w:r>
-      <w:r>
-        <w:rPr>
-          <w:szCs w:val="20"/>
-        </w:rPr>
-        <w:t xml:space="preserve">steps </w:t>
-      </w:r>
-      <w:r>
-        <w:rPr>
-          <w:szCs w:val="20"/>
-        </w:rPr>
-        <w:t xml:space="preserve">to </w:t>
-      </w:r>
-      <w:r>
-        <w:rPr>
-          <w:szCs w:val="20"/>
-        </w:rPr>
-        <w:t xml:space="preserve">configure and run </w:t>
-      </w:r>
-      <w:r>
-        <w:t>the integration</w:t>
-      </w:r>
-      <w:r>
-        <w:rPr>
-          <w:szCs w:val="20"/>
-        </w:rPr>
-        <w:t>:</w:t>
+        <w:rPr>
+          <w:color w:val="000000" w:themeColor="text1"/>
+        </w:rPr>
+        <w:t>The package contains function definitions that you can use in workflows</w:t>
+      </w:r>
+      <w:r>
+        <w:rPr>
+          <w:color w:val="000000" w:themeColor="text1"/>
+        </w:rPr>
+        <w:t>. The package</w:t>
+      </w:r>
+      <w:r>
+        <w:rPr>
+          <w:color w:val="000000" w:themeColor="text1"/>
+        </w:rPr>
+        <w:t xml:space="preserve"> includes example workflows and rules that show how to use these functions</w:t>
+      </w:r>
+      <w:r>
+        <w:rPr>
+          <w:color w:val="000000" w:themeColor="text1"/>
+        </w:rPr>
+        <w:t>.</w:t>
+      </w:r>
+      <w:r>
+        <w:rPr>
+          <w:color w:val="000000" w:themeColor="text1"/>
+        </w:rPr>
+        <w:t xml:space="preserve"> To deploy the </w:t>
+      </w:r>
+      <w:r>
+        <w:rPr>
+          <w:color w:val="000000" w:themeColor="text1"/>
+        </w:rPr>
+        <w:t>customizations</w:t>
+      </w:r>
+      <w:r>
+        <w:t xml:space="preserve"> </w:t>
+      </w:r>
+      <w:r>
+        <w:t>using App Host, see the Resilient System Administrator Guide. If using the integration server, see the Integration Server Guide</w:t>
+      </w:r>
+    </w:p>
+    <w:bookmarkEnd w:id="1"/>
+    <w:p>
+      <w:pPr>
+        <w:pStyle w:val="Heading20"/>
+      </w:pPr>
+      <w:r>
+        <w:t>Run the integration framework</w:t>
       </w:r>
     </w:p>
     <w:p>
       <w:pPr>
         <w:pStyle w:val="BodyText"/>
         <w:keepNext/>
-        <w:numPr>
-          <w:ilvl w:val="0"/>
-          <w:numId w:val="23"/>
-        </w:numPr>
         <w:rPr>
           <w:rFonts w:cs="Arial"/>
           <w:color w:val="000000"/>
@@ -838,1163 +1586,99 @@
           <w:rFonts w:cs="Arial"/>
           <w:color w:val="000000"/>
         </w:rPr>
-        <w:t xml:space="preserve">Using </w:t>
-      </w:r>
-      <w:proofErr w:type="spellStart"/>
+        <w:t>To test the integration package before running it in a production environment, you must r</w:t>
+      </w:r>
       <w:r>
         <w:rPr>
           <w:rFonts w:cs="Arial"/>
           <w:color w:val="000000"/>
         </w:rPr>
-        <w:t>sudo</w:t>
-      </w:r>
-      <w:proofErr w:type="spellEnd"/>
+        <w:t>un the integration manually with</w:t>
+      </w:r>
       <w:r>
         <w:rPr>
           <w:rFonts w:cs="Arial"/>
           <w:color w:val="000000"/>
         </w:rPr>
-        <w:t xml:space="preserve">, </w:t>
+        <w:t xml:space="preserve"> </w:t>
       </w:r>
       <w:r>
         <w:rPr>
           <w:rFonts w:cs="Arial"/>
           <w:color w:val="000000"/>
         </w:rPr>
-        <w:t>switch to the integration user, as follows:</w:t>
+        <w:t>the following command:</w:t>
       </w:r>
     </w:p>
     <w:p>
       <w:pPr>
         <w:pStyle w:val="Code0"/>
-        <w:keepNext/>
-        <w:ind w:left="720"/>
-      </w:pPr>
-      <w:proofErr w:type="spellStart"/>
-      <w:r>
-        <w:t>sudo</w:t>
-      </w:r>
-      <w:proofErr w:type="spellEnd"/>
-      <w:r>
-        <w:t xml:space="preserve"> </w:t>
-      </w:r>
-      <w:proofErr w:type="spellStart"/>
-      <w:r>
-        <w:t>su</w:t>
-      </w:r>
-      <w:proofErr w:type="spellEnd"/>
-      <w:r>
-        <w:t xml:space="preserve"> - integration</w:t>
-      </w:r>
-    </w:p>
-    <w:p>
-      <w:pPr>
-        <w:pStyle w:val="BodyText"/>
-        <w:keepNext/>
-        <w:numPr>
-          <w:ilvl w:val="0"/>
-          <w:numId w:val="23"/>
-        </w:numPr>
         <w:rPr>
           <w:rFonts w:cs="Arial"/>
           <w:color w:val="000000"/>
         </w:rPr>
       </w:pPr>
       <w:r>
-        <w:t>Use one of the following commands to c</w:t>
-      </w:r>
-      <w:r>
+        <w:t>resilient-circuits run</w:t>
+      </w:r>
+    </w:p>
+    <w:p>
+      <w:pPr>
+        <w:pStyle w:val="BodyText"/>
         <w:rPr>
           <w:rFonts w:cs="Arial"/>
           <w:color w:val="000000"/>
         </w:rPr>
-        <w:t xml:space="preserve">reate or update the </w:t>
-      </w:r>
+      </w:pPr>
       <w:r>
         <w:rPr>
           <w:rFonts w:cs="Arial"/>
           <w:color w:val="000000"/>
         </w:rPr>
-        <w:t>resilient-circuits</w:t>
-      </w:r>
-      <w:r>
+        <w:t>The resilient-circuits command starts, loads its components, and continues to run until interrupted. If it stops immediately with an error message, check your configuration values and retry.</w:t>
+      </w:r>
+    </w:p>
+    <w:p>
+      <w:pPr>
+        <w:pStyle w:val="BodyText"/>
         <w:rPr>
           <w:rFonts w:cs="Arial"/>
           <w:color w:val="000000"/>
         </w:rPr>
-        <w:t xml:space="preserve"> configuration file</w:t>
-      </w:r>
-      <w:r>
-        <w:t xml:space="preserve">. Use </w:t>
-      </w:r>
-      <w:r>
-        <w:rPr>
-          <w:rFonts w:ascii="Courier New" w:hAnsi="Courier New"/>
-        </w:rPr>
-        <w:t>–c</w:t>
-      </w:r>
-      <w:r>
-        <w:t xml:space="preserve"> for new environments or </w:t>
-      </w:r>
-      <w:r>
-        <w:rPr>
-          <w:rFonts w:ascii="Courier New" w:hAnsi="Courier New"/>
-        </w:rPr>
-        <w:t>–u</w:t>
-      </w:r>
-      <w:r>
-        <w:t xml:space="preserve"> for existing environments.</w:t>
-      </w:r>
-    </w:p>
-    <w:p>
-      <w:pPr>
-        <w:pStyle w:val="Code0"/>
-        <w:keepNext/>
-        <w:ind w:left="720"/>
-      </w:pPr>
-      <w:r>
-        <w:t>resilient-circuits config -c</w:t>
-      </w:r>
-    </w:p>
-    <w:p>
-      <w:pPr>
-        <w:pStyle w:val="BodyText"/>
-        <w:keepNext/>
-        <w:ind w:left="720"/>
-      </w:pPr>
-      <w:r>
-        <w:t>or</w:t>
-      </w:r>
-    </w:p>
-    <w:p>
-      <w:pPr>
-        <w:pStyle w:val="Code0"/>
-        <w:keepNext/>
-        <w:ind w:left="720"/>
-      </w:pPr>
-      <w:r>
-        <w:t>resilient-circuits config -u</w:t>
-      </w:r>
-    </w:p>
-    <w:p>
-      <w:pPr>
-        <w:rPr>
-          <w:rFonts w:ascii="Courier New" w:eastAsia="Times New Roman" w:hAnsi="Courier New" w:cs="Times New Roman"/>
-          <w:color w:val="auto"/>
+      </w:pPr>
+      <w:r>
+        <w:t xml:space="preserve">If </w:t>
+      </w:r>
+      <w:r>
+        <w:t xml:space="preserve">running in a production environment </w:t>
+      </w:r>
+      <w:r>
+        <w:t>using App Host</w:t>
+      </w:r>
+      <w:r>
+        <w:t xml:space="preserve"> </w:t>
+      </w:r>
+      <w:r>
+        <w:t xml:space="preserve">see the Resilient System Administrator Guide. If using </w:t>
+      </w:r>
+      <w:r>
+        <w:t xml:space="preserve">an </w:t>
+      </w:r>
+      <w:r>
+        <w:t>integration server, see the Integration Server Guide</w:t>
+      </w:r>
+    </w:p>
+    <w:p>
+      <w:pPr>
+        <w:pStyle w:val="Heading20"/>
+        <w:rPr>
           <w:sz w:val="18"/>
-          <w:szCs w:val="20"/>
-        </w:rPr>
-      </w:pPr>
-      <w:r>
-        <w:br w:type="page"/>
-      </w:r>
-    </w:p>
-    <w:p>
-      <w:pPr>
-        <w:pStyle w:val="BodyText"/>
-        <w:keepNext/>
-        <w:numPr>
-          <w:ilvl w:val="0"/>
-          <w:numId w:val="23"/>
-        </w:numPr>
-        <w:rPr>
-          <w:rFonts w:cs="Arial"/>
-          <w:color w:val="000000"/>
-        </w:rPr>
-      </w:pPr>
-      <w:r>
-        <w:rPr>
-          <w:rFonts w:cs="Arial"/>
-          <w:color w:val="000000"/>
-        </w:rPr>
-        <w:lastRenderedPageBreak/>
-        <w:t>Edit the resilient-circuits configuration file, as follows:</w:t>
-      </w:r>
-    </w:p>
-    <w:p>
-      <w:pPr>
-        <w:pStyle w:val="BodyText"/>
-        <w:keepNext/>
-        <w:numPr>
-          <w:ilvl w:val="1"/>
-          <w:numId w:val="23"/>
-        </w:numPr>
-        <w:ind w:left="720"/>
-        <w:rPr>
-          <w:rFonts w:cs="Arial"/>
-          <w:color w:val="000000"/>
-        </w:rPr>
-      </w:pPr>
-      <w:r>
-        <w:rPr>
-          <w:rFonts w:cs="Arial"/>
-          <w:color w:val="000000"/>
-        </w:rPr>
-        <w:t xml:space="preserve">In the </w:t>
-      </w:r>
-      <w:r>
-        <w:rPr>
-          <w:rFonts w:cs="Arial"/>
-          <w:color w:val="000000"/>
-        </w:rPr>
-        <w:t>[resilient]</w:t>
-      </w:r>
-      <w:r>
-        <w:rPr>
-          <w:rFonts w:cs="Arial"/>
-          <w:color w:val="000000"/>
-        </w:rPr>
-        <w:t xml:space="preserve"> section, ensure that you provide all the information required to connect to the Resilient platform.</w:t>
-      </w:r>
-    </w:p>
-    <w:p>
-      <w:pPr>
-        <w:pStyle w:val="BodyText"/>
-        <w:keepNext/>
-        <w:numPr>
-          <w:ilvl w:val="1"/>
-          <w:numId w:val="23"/>
-        </w:numPr>
-        <w:ind w:left="720"/>
-        <w:rPr>
-          <w:rFonts w:cs="Arial"/>
-          <w:color w:val="000000"/>
-        </w:rPr>
-      </w:pPr>
-      <w:r>
-        <w:rPr>
-          <w:rFonts w:cs="Arial"/>
-          <w:color w:val="000000"/>
-        </w:rPr>
-        <w:t>In the [</w:t>
-      </w:r>
-      <w:proofErr w:type="spellStart"/>
-      <w:r>
-        <w:rPr>
-          <w:rFonts w:cs="Arial"/>
-          <w:color w:val="000000"/>
-        </w:rPr>
-        <w:t>fn</w:t>
-      </w:r>
-      <w:r>
-        <w:rPr>
-          <w:rFonts w:cs="Arial"/>
-          <w:color w:val="000000"/>
-        </w:rPr>
-        <w:t>_exchange</w:t>
-      </w:r>
-      <w:proofErr w:type="spellEnd"/>
-      <w:r>
-        <w:rPr>
-          <w:rFonts w:cs="Arial"/>
-          <w:color w:val="000000"/>
-        </w:rPr>
-        <w:t>]</w:t>
-      </w:r>
-      <w:r>
-        <w:rPr>
-          <w:rFonts w:cs="Arial"/>
-          <w:color w:val="000000"/>
-        </w:rPr>
-        <w:t xml:space="preserve"> section, edit the settings as follows:</w:t>
-      </w:r>
-    </w:p>
-    <w:p>
-      <w:pPr>
-        <w:pStyle w:val="Code0"/>
-        <w:spacing w:before="0" w:after="0"/>
-        <w:ind w:left="720"/>
-      </w:pPr>
-      <w:proofErr w:type="spellStart"/>
-      <w:r>
-        <w:t>verify_cert</w:t>
-      </w:r>
-      <w:proofErr w:type="spellEnd"/>
-      <w:r>
-        <w:t>=[</w:t>
-      </w:r>
-      <w:proofErr w:type="spellStart"/>
-      <w:r>
-        <w:t>True|False</w:t>
-      </w:r>
-      <w:proofErr w:type="spellEnd"/>
-      <w:r>
-        <w:t>]</w:t>
-      </w:r>
-    </w:p>
-    <w:p>
-      <w:pPr>
-        <w:pStyle w:val="Code0"/>
-        <w:spacing w:before="0" w:after="0"/>
-        <w:ind w:left="720"/>
-      </w:pPr>
-      <w:r>
-        <w:t>server=example.com</w:t>
-      </w:r>
-    </w:p>
-    <w:p>
-      <w:pPr>
-        <w:pStyle w:val="Code0"/>
-        <w:spacing w:before="0" w:after="0"/>
-        <w:ind w:left="720"/>
-      </w:pPr>
-      <w:r>
-        <w:t>username=domain\username</w:t>
-      </w:r>
-    </w:p>
-    <w:p>
-      <w:pPr>
-        <w:pStyle w:val="Code0"/>
-        <w:spacing w:before="0" w:after="0"/>
-        <w:ind w:left="720"/>
-      </w:pPr>
-      <w:r>
-        <w:t>email=admin@example.com - this is the default account to send emails and create meetings if one was not specified. Specifying an account that is not this one will req</w:t>
-      </w:r>
-      <w:r>
-        <w:t>u</w:t>
-      </w:r>
-      <w:r>
-        <w:t>ire impersonation access.</w:t>
-      </w:r>
-    </w:p>
-    <w:p>
-      <w:pPr>
-        <w:pStyle w:val="Code0"/>
-        <w:spacing w:before="0" w:after="0"/>
-        <w:ind w:left="720"/>
-      </w:pPr>
-      <w:r>
-        <w:t>password=password</w:t>
-      </w:r>
-    </w:p>
-    <w:p>
-      <w:pPr>
-        <w:pStyle w:val="Code0"/>
-        <w:spacing w:before="0" w:after="0"/>
-        <w:ind w:left="720"/>
-      </w:pPr>
-      <w:proofErr w:type="spellStart"/>
-      <w:r>
-        <w:t>default_folder_path</w:t>
-      </w:r>
-      <w:proofErr w:type="spellEnd"/>
-      <w:r>
-        <w:t>=Some folder path after root i.e. Top of Information Store/Inbox</w:t>
-      </w:r>
-    </w:p>
-    <w:p>
-      <w:pPr>
-        <w:pStyle w:val="Heading20"/>
-      </w:pPr>
-      <w:r>
-        <w:t>Deploy customizations to the Resilient platform</w:t>
-      </w:r>
-    </w:p>
-    <w:p>
-      <w:pPr>
-        <w:pStyle w:val="BodyText"/>
-        <w:rPr>
-          <w:color w:val="000000" w:themeColor="text1"/>
-        </w:rPr>
-      </w:pPr>
-      <w:r>
-        <w:rPr>
-          <w:color w:val="000000" w:themeColor="text1"/>
-        </w:rPr>
-        <w:t xml:space="preserve">The package contains function definitions that you can use in </w:t>
-      </w:r>
-      <w:proofErr w:type="gramStart"/>
-      <w:r>
-        <w:rPr>
-          <w:color w:val="000000" w:themeColor="text1"/>
-        </w:rPr>
-        <w:t>workflows, and</w:t>
-      </w:r>
-      <w:proofErr w:type="gramEnd"/>
-      <w:r>
-        <w:rPr>
-          <w:color w:val="000000" w:themeColor="text1"/>
-        </w:rPr>
-        <w:t xml:space="preserve"> includes example workflows and rules that show how to use these functions</w:t>
-      </w:r>
-      <w:r>
-        <w:rPr>
-          <w:color w:val="000000" w:themeColor="text1"/>
-        </w:rPr>
-        <w:t>.</w:t>
-      </w:r>
-    </w:p>
-    <w:bookmarkEnd w:id="2"/>
-    <w:p>
-      <w:pPr>
-        <w:pStyle w:val="BodyText"/>
-        <w:numPr>
-          <w:ilvl w:val="0"/>
-          <w:numId w:val="32"/>
-        </w:numPr>
-        <w:ind w:left="360"/>
-      </w:pPr>
-      <w:r>
-        <w:t xml:space="preserve">Use the following command to deploy these </w:t>
-      </w:r>
-      <w:r>
-        <w:t>customizations</w:t>
-      </w:r>
-      <w:r>
-        <w:t xml:space="preserve"> to the Resilient platform:</w:t>
-      </w:r>
-    </w:p>
-    <w:p>
-      <w:pPr>
-        <w:pStyle w:val="Code0"/>
-      </w:pPr>
-      <w:r>
-        <w:t>resilient-</w:t>
-      </w:r>
-      <w:r>
-        <w:t>circuits</w:t>
-      </w:r>
-      <w:r>
-        <w:t xml:space="preserve"> customize</w:t>
-      </w:r>
-    </w:p>
-    <w:p>
-      <w:pPr>
-        <w:pStyle w:val="BodyText"/>
-        <w:numPr>
-          <w:ilvl w:val="0"/>
-          <w:numId w:val="32"/>
-        </w:numPr>
-        <w:ind w:left="360"/>
-      </w:pPr>
-      <w:r>
-        <w:t>Respond to the prompts to deploy functions, message destinations, workflows and rules.</w:t>
-      </w:r>
-    </w:p>
-    <w:p>
-      <w:pPr>
-        <w:pStyle w:val="Heading20"/>
-      </w:pPr>
-      <w:r>
-        <w:t>Run the integration framework</w:t>
-      </w:r>
-    </w:p>
-    <w:p>
-      <w:pPr>
-        <w:pStyle w:val="BodyText"/>
-        <w:keepNext/>
-        <w:rPr>
-          <w:rFonts w:cs="Arial"/>
-          <w:color w:val="000000"/>
-        </w:rPr>
-      </w:pPr>
-      <w:r>
-        <w:rPr>
-          <w:rFonts w:cs="Arial"/>
-          <w:color w:val="000000"/>
-        </w:rPr>
-        <w:t>To test the integration package before running it in a production environment, you must r</w:t>
-      </w:r>
-      <w:r>
-        <w:rPr>
-          <w:rFonts w:cs="Arial"/>
-          <w:color w:val="000000"/>
-        </w:rPr>
-        <w:t>un the integration manually with</w:t>
-      </w:r>
-      <w:r>
-        <w:rPr>
-          <w:rFonts w:cs="Arial"/>
-          <w:color w:val="000000"/>
-        </w:rPr>
-        <w:t xml:space="preserve"> </w:t>
-      </w:r>
-      <w:r>
-        <w:rPr>
-          <w:rFonts w:cs="Arial"/>
-          <w:color w:val="000000"/>
-        </w:rPr>
-        <w:t>the following command:</w:t>
-      </w:r>
-    </w:p>
-    <w:p>
-      <w:pPr>
-        <w:pStyle w:val="Code0"/>
-        <w:rPr>
-          <w:rFonts w:cs="Arial"/>
-          <w:color w:val="000000"/>
-        </w:rPr>
-      </w:pPr>
-      <w:r>
-        <w:t>resilient-circuits run</w:t>
-      </w:r>
-    </w:p>
-    <w:p>
-      <w:pPr>
-        <w:pStyle w:val="BodyText"/>
-        <w:rPr>
-          <w:rFonts w:cs="Arial"/>
-          <w:color w:val="000000"/>
-        </w:rPr>
-      </w:pPr>
-      <w:r>
-        <w:rPr>
-          <w:rFonts w:cs="Arial"/>
-          <w:color w:val="000000"/>
-        </w:rPr>
-        <w:t>The resilient-circuits command starts, loads its components, and continues to run until interrupted. If it stops immediately with an error message, check your configuration values and retry.</w:t>
-      </w:r>
-    </w:p>
-    <w:p>
-      <w:pPr>
-        <w:pStyle w:val="Heading20"/>
-      </w:pPr>
-      <w:r>
-        <w:t>Configur</w:t>
-      </w:r>
-      <w:r>
-        <w:t>e Resilient Circuits for restart</w:t>
-      </w:r>
-    </w:p>
-    <w:p>
-      <w:pPr>
-        <w:pStyle w:val="BodyText"/>
-        <w:rPr>
-          <w:rFonts w:cs="Arial"/>
-          <w:color w:val="000000"/>
-        </w:rPr>
-      </w:pPr>
-      <w:r>
-        <w:rPr>
-          <w:rFonts w:cs="Arial"/>
-          <w:color w:val="000000"/>
-        </w:rPr>
-        <w:t xml:space="preserve">For normal operation, </w:t>
-      </w:r>
-      <w:r>
-        <w:rPr>
-          <w:rFonts w:cs="Arial"/>
-          <w:color w:val="000000"/>
-        </w:rPr>
-        <w:t>R</w:t>
-      </w:r>
-      <w:r>
-        <w:rPr>
-          <w:rFonts w:cs="Arial"/>
-          <w:color w:val="000000"/>
-        </w:rPr>
-        <w:t>esilient</w:t>
-      </w:r>
-      <w:r>
-        <w:rPr>
-          <w:rFonts w:cs="Arial"/>
-          <w:color w:val="000000"/>
-        </w:rPr>
-        <w:t xml:space="preserve"> C</w:t>
-      </w:r>
-      <w:r>
-        <w:rPr>
-          <w:rFonts w:cs="Arial"/>
-          <w:color w:val="000000"/>
-        </w:rPr>
-        <w:t xml:space="preserve">ircuits must run </w:t>
-      </w:r>
-      <w:r>
-        <w:rPr>
-          <w:rFonts w:cs="Arial"/>
-          <w:color w:val="000000"/>
-          <w:u w:val="single"/>
-        </w:rPr>
-        <w:t>continuously</w:t>
-      </w:r>
-      <w:r>
-        <w:rPr>
-          <w:rFonts w:cs="Arial"/>
-          <w:color w:val="000000"/>
-        </w:rPr>
-        <w:t xml:space="preserve">.  The recommend way to do this is to configure </w:t>
-      </w:r>
-      <w:r>
-        <w:rPr>
-          <w:rFonts w:cs="Arial"/>
-          <w:color w:val="000000"/>
-        </w:rPr>
-        <w:t xml:space="preserve">it to </w:t>
-      </w:r>
-      <w:r>
-        <w:rPr>
-          <w:rFonts w:cs="Arial"/>
-          <w:color w:val="000000"/>
-        </w:rPr>
-        <w:t xml:space="preserve">automatically run at startup. On a Red Hat appliance, this is done using a </w:t>
-      </w:r>
-      <w:proofErr w:type="spellStart"/>
-      <w:r>
-        <w:rPr>
-          <w:rFonts w:cs="Arial"/>
-          <w:color w:val="000000"/>
-        </w:rPr>
-        <w:t>systemd</w:t>
-      </w:r>
-      <w:proofErr w:type="spellEnd"/>
-      <w:r>
-        <w:rPr>
-          <w:rFonts w:cs="Arial"/>
-          <w:color w:val="000000"/>
-        </w:rPr>
-        <w:t xml:space="preserve"> unit file such as the one below. You may need to change the paths to your working directory and </w:t>
-      </w:r>
-      <w:proofErr w:type="spellStart"/>
-      <w:r>
-        <w:rPr>
-          <w:rFonts w:cs="Arial"/>
-          <w:color w:val="000000"/>
-        </w:rPr>
-        <w:t>app.config</w:t>
-      </w:r>
-      <w:proofErr w:type="spellEnd"/>
-      <w:r>
-        <w:rPr>
-          <w:rFonts w:cs="Arial"/>
-          <w:color w:val="000000"/>
-        </w:rPr>
-        <w:t>.</w:t>
-      </w:r>
-    </w:p>
-    <w:p>
-      <w:pPr>
-        <w:pStyle w:val="BodyText"/>
-        <w:keepNext/>
-        <w:numPr>
-          <w:ilvl w:val="0"/>
-          <w:numId w:val="33"/>
-        </w:numPr>
-        <w:rPr>
-          <w:rFonts w:cs="Arial"/>
-          <w:color w:val="000000"/>
-        </w:rPr>
-      </w:pPr>
-      <w:r>
-        <w:rPr>
-          <w:rFonts w:cs="Arial"/>
-          <w:color w:val="000000"/>
-        </w:rPr>
-        <w:t xml:space="preserve">The unit file must be named </w:t>
-      </w:r>
-      <w:proofErr w:type="spellStart"/>
-      <w:r>
-        <w:rPr>
-          <w:rFonts w:ascii="Courier New" w:hAnsi="Courier New" w:cs="Courier New"/>
-        </w:rPr>
-        <w:t>resilient_</w:t>
-      </w:r>
-      <w:proofErr w:type="gramStart"/>
-      <w:r>
-        <w:rPr>
-          <w:rFonts w:ascii="Courier New" w:hAnsi="Courier New" w:cs="Courier New"/>
-        </w:rPr>
-        <w:t>circuits.service</w:t>
-      </w:r>
-      <w:proofErr w:type="spellEnd"/>
-      <w:proofErr w:type="gramEnd"/>
-      <w:r>
-        <w:rPr>
-          <w:rFonts w:cs="Arial"/>
-          <w:color w:val="000000"/>
-        </w:rPr>
-        <w:t xml:space="preserve"> To create the file, enter the following command:</w:t>
-      </w:r>
-    </w:p>
-    <w:p>
-      <w:pPr>
-        <w:pStyle w:val="Code0"/>
-      </w:pPr>
-      <w:proofErr w:type="spellStart"/>
-      <w:r>
-        <w:t>sudo</w:t>
-      </w:r>
-      <w:proofErr w:type="spellEnd"/>
-      <w:r>
-        <w:t xml:space="preserve"> vi /</w:t>
-      </w:r>
-      <w:proofErr w:type="spellStart"/>
-      <w:r>
-        <w:t>etc</w:t>
-      </w:r>
-      <w:proofErr w:type="spellEnd"/>
-      <w:r>
-        <w:t>/</w:t>
-      </w:r>
-      <w:proofErr w:type="spellStart"/>
-      <w:r>
-        <w:t>systemd</w:t>
-      </w:r>
-      <w:proofErr w:type="spellEnd"/>
-      <w:r>
-        <w:t>/system/</w:t>
-      </w:r>
-      <w:proofErr w:type="spellStart"/>
-      <w:r>
-        <w:t>resilient_circuits.service</w:t>
-      </w:r>
-      <w:proofErr w:type="spellEnd"/>
-    </w:p>
-    <w:p>
-      <w:pPr>
-        <w:pStyle w:val="BodyText"/>
-        <w:keepNext/>
-        <w:numPr>
-          <w:ilvl w:val="0"/>
-          <w:numId w:val="33"/>
-        </w:numPr>
-        <w:rPr>
-          <w:rFonts w:cs="Arial"/>
-          <w:color w:val="000000"/>
-        </w:rPr>
-      </w:pPr>
-      <w:r>
-        <w:rPr>
-          <w:rFonts w:cs="Arial"/>
-          <w:color w:val="000000"/>
-        </w:rPr>
-        <w:t>Add the following contents to the file and change as necessary:</w:t>
-      </w:r>
-    </w:p>
-    <w:p>
-      <w:pPr>
-        <w:pStyle w:val="Code0"/>
-        <w:keepNext/>
-        <w:keepLines/>
-        <w:ind w:left="547"/>
-      </w:pPr>
-      <w:r>
-        <w:t>[Unit]</w:t>
-      </w:r>
-      <w:r>
-        <w:br/>
-      </w:r>
-      <w:r>
-        <w:t>Description=Resilient-Circuits Service</w:t>
-      </w:r>
-      <w:r>
-        <w:br/>
-      </w:r>
-      <w:r>
-        <w:t>After=</w:t>
-      </w:r>
-      <w:proofErr w:type="spellStart"/>
-      <w:r>
-        <w:t>resilient.service</w:t>
-      </w:r>
-      <w:proofErr w:type="spellEnd"/>
-      <w:r>
-        <w:br/>
-      </w:r>
-      <w:r>
-        <w:t>Requires=</w:t>
-      </w:r>
-      <w:proofErr w:type="spellStart"/>
-      <w:r>
-        <w:t>resilient.service</w:t>
-      </w:r>
-      <w:proofErr w:type="spellEnd"/>
-    </w:p>
-    <w:p>
-      <w:pPr>
-        <w:pStyle w:val="Code0"/>
-        <w:keepNext/>
-      </w:pPr>
-      <w:r>
-        <w:t>[Service]</w:t>
-      </w:r>
-      <w:r>
-        <w:br/>
-      </w:r>
-      <w:r>
-        <w:t>Type=simple</w:t>
-      </w:r>
-      <w:r>
-        <w:br/>
-      </w:r>
-      <w:r>
-        <w:t>User=integration</w:t>
-      </w:r>
-      <w:r>
-        <w:br/>
-      </w:r>
-      <w:proofErr w:type="spellStart"/>
-      <w:r>
-        <w:t>WorkingDirectory</w:t>
-      </w:r>
-      <w:proofErr w:type="spellEnd"/>
-      <w:r>
-        <w:t>=/home/integration</w:t>
-      </w:r>
-      <w:r>
-        <w:br/>
-      </w:r>
-      <w:proofErr w:type="spellStart"/>
-      <w:r>
-        <w:t>ExecStart</w:t>
-      </w:r>
-      <w:proofErr w:type="spellEnd"/>
-      <w:r>
-        <w:t>=/</w:t>
-      </w:r>
-      <w:proofErr w:type="spellStart"/>
-      <w:r>
-        <w:t>usr</w:t>
-      </w:r>
-      <w:proofErr w:type="spellEnd"/>
-      <w:r>
-        <w:t>/local/bin/resilient-circuits run</w:t>
-      </w:r>
-      <w:r>
-        <w:br/>
-      </w:r>
-      <w:r>
-        <w:t>Restart=always</w:t>
-      </w:r>
-      <w:r>
-        <w:br/>
-      </w:r>
-      <w:proofErr w:type="spellStart"/>
-      <w:r>
-        <w:t>TimeoutSec</w:t>
-      </w:r>
-      <w:proofErr w:type="spellEnd"/>
-      <w:r>
-        <w:t>=10</w:t>
-      </w:r>
-      <w:r>
-        <w:br/>
-      </w:r>
-      <w:r>
-        <w:lastRenderedPageBreak/>
-        <w:t>Environment=APP_CONFIG_FILE=/home/integration/.resilient/app.config</w:t>
-      </w:r>
-      <w:r>
-        <w:br/>
-      </w:r>
-      <w:r>
-        <w:t>Environment=APP_LOCK_FILE=/home/integration/.r</w:t>
-      </w:r>
-      <w:r>
-        <w:t>esilient/resilient_circuits.lock</w:t>
-      </w:r>
-    </w:p>
-    <w:p>
-      <w:pPr>
-        <w:pStyle w:val="Code0"/>
-        <w:keepNext/>
-      </w:pPr>
-      <w:r>
-        <w:t>[Install]</w:t>
-      </w:r>
-      <w:r>
-        <w:br/>
-      </w:r>
-      <w:proofErr w:type="spellStart"/>
-      <w:r>
-        <w:t>WantedBy</w:t>
-      </w:r>
-      <w:proofErr w:type="spellEnd"/>
-      <w:r>
-        <w:t>=multi-</w:t>
-      </w:r>
-      <w:proofErr w:type="spellStart"/>
-      <w:proofErr w:type="gramStart"/>
-      <w:r>
-        <w:t>user.target</w:t>
-      </w:r>
-      <w:proofErr w:type="spellEnd"/>
-      <w:proofErr w:type="gramEnd"/>
-    </w:p>
-    <w:p>
-      <w:pPr>
-        <w:pStyle w:val="BodyText"/>
-        <w:keepNext/>
-        <w:numPr>
-          <w:ilvl w:val="0"/>
-          <w:numId w:val="33"/>
-        </w:numPr>
-        <w:rPr>
-          <w:rFonts w:cs="Arial"/>
-          <w:color w:val="000000"/>
-        </w:rPr>
-      </w:pPr>
-      <w:r>
-        <w:rPr>
-          <w:rFonts w:cs="Arial"/>
-          <w:color w:val="000000"/>
-        </w:rPr>
-        <w:t>Ensure that the service unit file is correctly permissioned</w:t>
-      </w:r>
-      <w:r>
-        <w:rPr>
-          <w:rFonts w:cs="Arial"/>
-          <w:color w:val="000000"/>
-        </w:rPr>
-        <w:t>, as follows</w:t>
-      </w:r>
-      <w:r>
-        <w:rPr>
-          <w:rFonts w:cs="Arial"/>
-          <w:color w:val="000000"/>
-        </w:rPr>
-        <w:t>:</w:t>
-      </w:r>
-    </w:p>
-    <w:p>
-      <w:pPr>
-        <w:pStyle w:val="Code0"/>
-      </w:pPr>
-      <w:proofErr w:type="spellStart"/>
-      <w:r>
-        <w:t>sudo</w:t>
-      </w:r>
-      <w:proofErr w:type="spellEnd"/>
-      <w:r>
-        <w:t xml:space="preserve"> </w:t>
-      </w:r>
-      <w:proofErr w:type="spellStart"/>
-      <w:r>
-        <w:t>chmod</w:t>
-      </w:r>
-      <w:proofErr w:type="spellEnd"/>
-      <w:r>
-        <w:t xml:space="preserve"> 664 /</w:t>
-      </w:r>
-      <w:proofErr w:type="spellStart"/>
-      <w:r>
-        <w:t>etc</w:t>
-      </w:r>
-      <w:proofErr w:type="spellEnd"/>
-      <w:r>
-        <w:t>/</w:t>
-      </w:r>
-      <w:proofErr w:type="spellStart"/>
-      <w:r>
-        <w:t>systemd</w:t>
-      </w:r>
-      <w:proofErr w:type="spellEnd"/>
-      <w:r>
-        <w:t>/system/</w:t>
-      </w:r>
-      <w:proofErr w:type="spellStart"/>
-      <w:r>
-        <w:t>resilient_circuits.service</w:t>
-      </w:r>
-      <w:proofErr w:type="spellEnd"/>
-    </w:p>
-    <w:p>
-      <w:pPr>
-        <w:pStyle w:val="BodyText"/>
-        <w:keepNext/>
-        <w:numPr>
-          <w:ilvl w:val="0"/>
-          <w:numId w:val="33"/>
-        </w:numPr>
-        <w:rPr>
-          <w:rFonts w:cs="Arial"/>
-          <w:color w:val="000000"/>
-        </w:rPr>
-      </w:pPr>
-      <w:bookmarkStart w:id="4" w:name="_Toc510253268"/>
-      <w:r>
-        <w:rPr>
-          <w:rFonts w:cs="Arial"/>
-          <w:color w:val="000000"/>
-        </w:rPr>
-        <w:t xml:space="preserve">Use the </w:t>
-      </w:r>
-      <w:proofErr w:type="spellStart"/>
-      <w:r>
-        <w:rPr>
-          <w:rFonts w:cs="Arial"/>
-          <w:color w:val="000000"/>
-        </w:rPr>
-        <w:t>systemctl</w:t>
-      </w:r>
-      <w:proofErr w:type="spellEnd"/>
-      <w:r>
-        <w:rPr>
-          <w:rFonts w:cs="Arial"/>
-          <w:color w:val="000000"/>
-        </w:rPr>
-        <w:t xml:space="preserve"> command to manually start, stop, restart and return status on the service:</w:t>
-      </w:r>
-    </w:p>
-    <w:p>
-      <w:pPr>
-        <w:pStyle w:val="Code0"/>
-      </w:pPr>
-      <w:proofErr w:type="spellStart"/>
-      <w:r>
-        <w:t>sudo</w:t>
-      </w:r>
-      <w:proofErr w:type="spellEnd"/>
-      <w:r>
-        <w:t xml:space="preserve"> </w:t>
-      </w:r>
-      <w:proofErr w:type="spellStart"/>
-      <w:r>
-        <w:t>systemctl</w:t>
-      </w:r>
-      <w:proofErr w:type="spellEnd"/>
-      <w:r>
-        <w:t xml:space="preserve"> </w:t>
-      </w:r>
-      <w:proofErr w:type="spellStart"/>
-      <w:r>
-        <w:t>resilient_circuits</w:t>
-      </w:r>
-      <w:proofErr w:type="spellEnd"/>
-      <w:r>
-        <w:t xml:space="preserve"> [</w:t>
-      </w:r>
-      <w:proofErr w:type="spellStart"/>
-      <w:r>
-        <w:t>start|stop|restart|status</w:t>
-      </w:r>
-      <w:proofErr w:type="spellEnd"/>
-      <w:r>
-        <w:t>]</w:t>
-      </w:r>
-    </w:p>
-    <w:p>
-      <w:pPr>
-        <w:pStyle w:val="BodyText"/>
-        <w:rPr>
-          <w:rFonts w:cs="Arial"/>
-          <w:color w:val="000000"/>
-        </w:rPr>
-      </w:pPr>
-      <w:r>
-        <w:rPr>
-          <w:rFonts w:cs="Arial"/>
-          <w:color w:val="000000"/>
-        </w:rPr>
-        <w:t>You can view l</w:t>
-      </w:r>
-      <w:r>
-        <w:rPr>
-          <w:rFonts w:cs="Arial"/>
-          <w:color w:val="000000"/>
-        </w:rPr>
-        <w:t xml:space="preserve">og files for </w:t>
-      </w:r>
-      <w:proofErr w:type="spellStart"/>
-      <w:r>
-        <w:rPr>
-          <w:rFonts w:cs="Arial"/>
-          <w:color w:val="000000"/>
-        </w:rPr>
-        <w:t>systemd</w:t>
-      </w:r>
-      <w:proofErr w:type="spellEnd"/>
-      <w:r>
-        <w:rPr>
-          <w:rFonts w:cs="Arial"/>
-          <w:color w:val="000000"/>
-        </w:rPr>
-        <w:t xml:space="preserve"> and the resilient-circuits service </w:t>
-      </w:r>
-      <w:r>
-        <w:rPr>
-          <w:rFonts w:cs="Arial"/>
-          <w:color w:val="000000"/>
-        </w:rPr>
-        <w:t>using</w:t>
-      </w:r>
-      <w:r>
-        <w:rPr>
-          <w:rFonts w:cs="Arial"/>
-          <w:color w:val="000000"/>
-        </w:rPr>
-        <w:t xml:space="preserve"> the </w:t>
-      </w:r>
-      <w:proofErr w:type="spellStart"/>
-      <w:r>
-        <w:rPr>
-          <w:rFonts w:cs="Arial"/>
-          <w:color w:val="000000"/>
-        </w:rPr>
-        <w:t>journalctl</w:t>
-      </w:r>
-      <w:proofErr w:type="spellEnd"/>
-      <w:r>
-        <w:rPr>
-          <w:rFonts w:cs="Arial"/>
-          <w:color w:val="000000"/>
-        </w:rPr>
-        <w:t xml:space="preserve"> command</w:t>
-      </w:r>
-      <w:r>
-        <w:rPr>
-          <w:rFonts w:cs="Arial"/>
-          <w:color w:val="000000"/>
-        </w:rPr>
-        <w:t>, as follows</w:t>
-      </w:r>
-      <w:r>
-        <w:rPr>
-          <w:rFonts w:cs="Arial"/>
-          <w:color w:val="000000"/>
-        </w:rPr>
-        <w:t>:</w:t>
-      </w:r>
-    </w:p>
-    <w:p>
-      <w:pPr>
-        <w:pStyle w:val="Code0"/>
-      </w:pPr>
-      <w:proofErr w:type="spellStart"/>
-      <w:r>
-        <w:t>sudo</w:t>
-      </w:r>
-      <w:proofErr w:type="spellEnd"/>
-      <w:r>
-        <w:t xml:space="preserve"> </w:t>
-      </w:r>
-      <w:proofErr w:type="spellStart"/>
-      <w:r>
-        <w:t>journalct</w:t>
-      </w:r>
-      <w:r>
-        <w:t>l</w:t>
-      </w:r>
-      <w:proofErr w:type="spellEnd"/>
-      <w:r>
-        <w:t xml:space="preserve"> -u </w:t>
-      </w:r>
-      <w:proofErr w:type="spellStart"/>
-      <w:r>
-        <w:t>resilient_circuits</w:t>
-      </w:r>
-      <w:proofErr w:type="spellEnd"/>
-      <w:r>
-        <w:t xml:space="preserve"> --since "</w:t>
-      </w:r>
-      <w:r>
-        <w:t xml:space="preserve">2 hours </w:t>
-      </w:r>
-      <w:proofErr w:type="spellStart"/>
-      <w:r>
-        <w:t>ag</w:t>
-      </w:r>
-      <w:r>
-        <w:t>o"</w:t>
-      </w:r>
-      <w:bookmarkStart w:id="5" w:name="_Toc510253272"/>
-      <w:bookmarkEnd w:id="4"/>
-      <w:r>
-        <w:t>Function</w:t>
-      </w:r>
-      <w:proofErr w:type="spellEnd"/>
-      <w:r>
-        <w:t xml:space="preserve"> Descriptions</w:t>
+          <w:szCs w:val="18"/>
+        </w:rPr>
+      </w:pPr>
+      <w:bookmarkStart w:id="3" w:name="_Toc510253272"/>
+      <w:r>
+        <w:t>Functions and Components</w:t>
       </w:r>
     </w:p>
     <w:p>
@@ -2041,7 +1725,7 @@
                     <pic:cNvPicPr/>
                   </pic:nvPicPr>
                   <pic:blipFill>
-                    <a:blip r:embed="rId10"/>
+                    <a:blip r:embed="rId13"/>
                     <a:stretch>
                       <a:fillRect/>
                     </a:stretch>
@@ -2060,18 +1744,6 @@
             </a:graphic>
           </wp:inline>
         </w:drawing>
-      </w:r>
-    </w:p>
-    <w:p>
-      <w:pPr>
-        <w:pStyle w:val="Heading20"/>
-        <w:rPr>
-          <w:sz w:val="18"/>
-          <w:szCs w:val="18"/>
-        </w:rPr>
-      </w:pPr>
-      <w:r>
-        <w:t>Functions and Components</w:t>
       </w:r>
     </w:p>
     <w:p>
@@ -2705,6 +2377,7 @@
                 <w:szCs w:val="18"/>
                 <w:lang w:val="en-GB" w:eastAsia="en-GB"/>
               </w:rPr>
+              <w:lastRenderedPageBreak/>
               <w:t>exchange_move_</w:t>
             </w:r>
             <w:r>
@@ -2862,7 +2535,6 @@
                 <w:szCs w:val="18"/>
                 <w:lang w:val="en-GB" w:eastAsia="en-GB"/>
               </w:rPr>
-              <w:lastRenderedPageBreak/>
               <w:t>exchange_send_email</w:t>
             </w:r>
             <w:proofErr w:type="spellEnd"/>
@@ -2933,8 +2605,8 @@
           <w:rFonts w:ascii="Arial" w:hAnsi="Arial"/>
         </w:rPr>
       </w:pPr>
-      <w:bookmarkStart w:id="6" w:name="_Toc510253273"/>
-      <w:bookmarkEnd w:id="5"/>
+      <w:bookmarkStart w:id="4" w:name="_Toc510253273"/>
+      <w:bookmarkEnd w:id="3"/>
       <w:r>
         <w:rPr>
           <w:rFonts w:ascii="Arial" w:hAnsi="Arial"/>
@@ -3068,7 +2740,7 @@
                     <pic:cNvPicPr/>
                   </pic:nvPicPr>
                   <pic:blipFill>
-                    <a:blip r:embed="rId11"/>
+                    <a:blip r:embed="rId14"/>
                     <a:stretch>
                       <a:fillRect/>
                     </a:stretch>
@@ -3184,7 +2856,7 @@
                     <pic:cNvPicPr/>
                   </pic:nvPicPr>
                   <pic:blipFill>
-                    <a:blip r:embed="rId12"/>
+                    <a:blip r:embed="rId15"/>
                     <a:stretch>
                       <a:fillRect/>
                     </a:stretch>
@@ -3604,7 +3276,7 @@
       <w:r>
         <w:t>Troubleshooting</w:t>
       </w:r>
-      <w:bookmarkEnd w:id="6"/>
+      <w:bookmarkEnd w:id="4"/>
     </w:p>
     <w:p>
       <w:pPr>
@@ -3694,21 +3366,7 @@
         <w:rPr>
           <w:rStyle w:val="codeChar"/>
         </w:rPr>
-        <w:t>/</w:t>
-      </w:r>
-      <w:proofErr w:type="spellStart"/>
-      <w:r>
-        <w:rPr>
-          <w:rStyle w:val="codeChar"/>
-        </w:rPr>
-        <w:t>var</w:t>
-      </w:r>
-      <w:proofErr w:type="spellEnd"/>
-      <w:r>
-        <w:rPr>
-          <w:rStyle w:val="codeChar"/>
-        </w:rPr>
-        <w:t>/log/resilient-scripting/resilient-scripting.log</w:t>
+        <w:t>/var/log/resilient-scripting/resilient-scripting.log</w:t>
       </w:r>
       <w:r>
         <w:t>.</w:t>
@@ -3869,11 +3527,11 @@
       <w:pPr>
         <w:pStyle w:val="Heading10"/>
       </w:pPr>
-      <w:bookmarkStart w:id="7" w:name="_Toc510253274"/>
+      <w:bookmarkStart w:id="5" w:name="_Toc510253274"/>
       <w:r>
         <w:t>Support</w:t>
       </w:r>
-      <w:bookmarkEnd w:id="7"/>
+      <w:bookmarkEnd w:id="5"/>
     </w:p>
     <w:p>
       <w:pPr>
@@ -3883,7 +3541,7 @@
       <w:r>
         <w:t xml:space="preserve">For additional support, contact </w:t>
       </w:r>
-      <w:hyperlink r:id="rId13">
+      <w:hyperlink r:id="rId16">
         <w:r>
           <w:rPr>
             <w:rStyle w:val="Hyperlink"/>
@@ -3910,12 +3568,12 @@
       </w:r>
     </w:p>
     <w:sectPr>
-      <w:headerReference w:type="even" r:id="rId14"/>
-      <w:headerReference w:type="default" r:id="rId15"/>
-      <w:footerReference w:type="even" r:id="rId16"/>
-      <w:footerReference w:type="default" r:id="rId17"/>
-      <w:headerReference w:type="first" r:id="rId18"/>
-      <w:footerReference w:type="first" r:id="rId19"/>
+      <w:headerReference w:type="even" r:id="rId17"/>
+      <w:headerReference w:type="default" r:id="rId18"/>
+      <w:footerReference w:type="even" r:id="rId19"/>
+      <w:footerReference w:type="default" r:id="rId20"/>
+      <w:headerReference w:type="first" r:id="rId21"/>
+      <w:footerReference w:type="first" r:id="rId22"/>
       <w:pgSz w:w="12240" w:h="15840"/>
       <w:pgMar w:top="1440" w:right="1800" w:bottom="1440" w:left="1800" w:header="720" w:footer="144" w:gutter="0"/>
       <w:pgNumType w:start="1"/>
@@ -3928,7 +3586,7 @@
 </file>
 
 <file path=word/endnotes.xml><?xml version="1.0" encoding="utf-8"?>
-<w:endnotes xmlns:wpc="http://schemas.microsoft.com/office/word/2010/wordprocessingCanvas" xmlns:cx="http://schemas.microsoft.com/office/drawing/2014/chartex" xmlns:cx1="http://schemas.microsoft.com/office/drawing/2015/9/8/chartex" xmlns:cx2="http://schemas.microsoft.com/office/drawing/2015/10/21/chartex" xmlns:cx3="http://schemas.microsoft.com/office/drawing/2016/5/9/chartex" xmlns:cx4="http://schemas.microsoft.com/office/drawing/2016/5/10/chartex" xmlns:cx5="http://schemas.microsoft.com/office/drawing/2016/5/11/chartex" xmlns:cx6="http://schemas.microsoft.com/office/drawing/2016/5/12/chartex" xmlns:cx7="http://schemas.microsoft.com/office/drawing/2016/5/13/chartex" xmlns:cx8="http://schemas.microsoft.com/office/drawing/2016/5/14/chartex" xmlns:mc="http://schemas.openxmlformats.org/markup-compatibility/2006" xmlns:aink="http://schemas.microsoft.com/office/drawing/2016/ink" xmlns:am3d="http://schemas.microsoft.com/office/drawing/2017/model3d" xmlns:o="urn:schemas-microsoft-com:office:office" xmlns:r="http://schemas.openxmlformats.org/officeDocument/2006/relationships" xmlns:m="http://schemas.openxmlformats.org/officeDocument/2006/math" xmlns:v="urn:schemas-microsoft-com:vml" xmlns:wp14="http://schemas.microsoft.com/office/word/2010/wordprocessingDrawing" xmlns:wp="http://schemas.openxmlformats.org/drawingml/2006/wordprocessingDrawing" xmlns:w10="urn:schemas-microsoft-com:office:word" xmlns:w="http://schemas.openxmlformats.org/wordprocessingml/2006/main" xmlns:w14="http://schemas.microsoft.com/office/word/2010/wordml" xmlns:w15="http://schemas.microsoft.com/office/word/2012/wordml" xmlns:w16cid="http://schemas.microsoft.com/office/word/2016/wordml/cid" xmlns:w16se="http://schemas.microsoft.com/office/word/2015/wordml/symex" xmlns:wpg="http://schemas.microsoft.com/office/word/2010/wordprocessingGroup" xmlns:wpi="http://schemas.microsoft.com/office/word/2010/wordprocessingInk" xmlns:wne="http://schemas.microsoft.com/office/word/2006/wordml" xmlns:wps="http://schemas.microsoft.com/office/word/2010/wordprocessingShape" mc:Ignorable="w14 w15 w16se w16cid wp14">
+<w:endnotes xmlns:wpc="http://schemas.microsoft.com/office/word/2010/wordprocessingCanvas" xmlns:cx="http://schemas.microsoft.com/office/drawing/2014/chartex" xmlns:cx1="http://schemas.microsoft.com/office/drawing/2015/9/8/chartex" xmlns:cx2="http://schemas.microsoft.com/office/drawing/2015/10/21/chartex" xmlns:cx3="http://schemas.microsoft.com/office/drawing/2016/5/9/chartex" xmlns:cx4="http://schemas.microsoft.com/office/drawing/2016/5/10/chartex" xmlns:cx5="http://schemas.microsoft.com/office/drawing/2016/5/11/chartex" xmlns:cx6="http://schemas.microsoft.com/office/drawing/2016/5/12/chartex" xmlns:cx7="http://schemas.microsoft.com/office/drawing/2016/5/13/chartex" xmlns:cx8="http://schemas.microsoft.com/office/drawing/2016/5/14/chartex" xmlns:mc="http://schemas.openxmlformats.org/markup-compatibility/2006" xmlns:aink="http://schemas.microsoft.com/office/drawing/2016/ink" xmlns:am3d="http://schemas.microsoft.com/office/drawing/2017/model3d" xmlns:o="urn:schemas-microsoft-com:office:office" xmlns:r="http://schemas.openxmlformats.org/officeDocument/2006/relationships" xmlns:m="http://schemas.openxmlformats.org/officeDocument/2006/math" xmlns:v="urn:schemas-microsoft-com:vml" xmlns:wp14="http://schemas.microsoft.com/office/word/2010/wordprocessingDrawing" xmlns:wp="http://schemas.openxmlformats.org/drawingml/2006/wordprocessingDrawing" xmlns:w10="urn:schemas-microsoft-com:office:word" xmlns:w="http://schemas.openxmlformats.org/wordprocessingml/2006/main" xmlns:w14="http://schemas.microsoft.com/office/word/2010/wordml" xmlns:w15="http://schemas.microsoft.com/office/word/2012/wordml" xmlns:w16cex="http://schemas.microsoft.com/office/word/2018/wordml/cex" xmlns:w16cid="http://schemas.microsoft.com/office/word/2016/wordml/cid" xmlns:w16="http://schemas.microsoft.com/office/word/2018/wordml" xmlns:w16se="http://schemas.microsoft.com/office/word/2015/wordml/symex" xmlns:wpg="http://schemas.microsoft.com/office/word/2010/wordprocessingGroup" xmlns:wpi="http://schemas.microsoft.com/office/word/2010/wordprocessingInk" xmlns:wne="http://schemas.microsoft.com/office/word/2006/wordml" xmlns:wps="http://schemas.microsoft.com/office/word/2010/wordprocessingShape" mc:Ignorable="w14 w15 w16se w16cid w16 w16cex wp14">
   <w:endnote w:type="separator" w:id="-1">
     <w:p>
       <w:r>
@@ -3947,7 +3605,7 @@
 </file>
 
 <file path=word/footer1.xml><?xml version="1.0" encoding="utf-8"?>
-<w:ftr xmlns:wpc="http://schemas.microsoft.com/office/word/2010/wordprocessingCanvas" xmlns:cx="http://schemas.microsoft.com/office/drawing/2014/chartex" xmlns:cx1="http://schemas.microsoft.com/office/drawing/2015/9/8/chartex" xmlns:cx2="http://schemas.microsoft.com/office/drawing/2015/10/21/chartex" xmlns:cx3="http://schemas.microsoft.com/office/drawing/2016/5/9/chartex" xmlns:cx4="http://schemas.microsoft.com/office/drawing/2016/5/10/chartex" xmlns:cx5="http://schemas.microsoft.com/office/drawing/2016/5/11/chartex" xmlns:cx6="http://schemas.microsoft.com/office/drawing/2016/5/12/chartex" xmlns:cx7="http://schemas.microsoft.com/office/drawing/2016/5/13/chartex" xmlns:cx8="http://schemas.microsoft.com/office/drawing/2016/5/14/chartex" xmlns:mc="http://schemas.openxmlformats.org/markup-compatibility/2006" xmlns:aink="http://schemas.microsoft.com/office/drawing/2016/ink" xmlns:am3d="http://schemas.microsoft.com/office/drawing/2017/model3d" xmlns:o="urn:schemas-microsoft-com:office:office" xmlns:r="http://schemas.openxmlformats.org/officeDocument/2006/relationships" xmlns:m="http://schemas.openxmlformats.org/officeDocument/2006/math" xmlns:v="urn:schemas-microsoft-com:vml" xmlns:wp14="http://schemas.microsoft.com/office/word/2010/wordprocessingDrawing" xmlns:wp="http://schemas.openxmlformats.org/drawingml/2006/wordprocessingDrawing" xmlns:w10="urn:schemas-microsoft-com:office:word" xmlns:w="http://schemas.openxmlformats.org/wordprocessingml/2006/main" xmlns:w14="http://schemas.microsoft.com/office/word/2010/wordml" xmlns:w15="http://schemas.microsoft.com/office/word/2012/wordml" xmlns:w16cid="http://schemas.microsoft.com/office/word/2016/wordml/cid" xmlns:w16se="http://schemas.microsoft.com/office/word/2015/wordml/symex" xmlns:wpg="http://schemas.microsoft.com/office/word/2010/wordprocessingGroup" xmlns:wpi="http://schemas.microsoft.com/office/word/2010/wordprocessingInk" xmlns:wne="http://schemas.microsoft.com/office/word/2006/wordml" xmlns:wps="http://schemas.microsoft.com/office/word/2010/wordprocessingShape" mc:Ignorable="w14 w15 w16se w16cid wp14">
+<w:ftr xmlns:wpc="http://schemas.microsoft.com/office/word/2010/wordprocessingCanvas" xmlns:cx="http://schemas.microsoft.com/office/drawing/2014/chartex" xmlns:cx1="http://schemas.microsoft.com/office/drawing/2015/9/8/chartex" xmlns:cx2="http://schemas.microsoft.com/office/drawing/2015/10/21/chartex" xmlns:cx3="http://schemas.microsoft.com/office/drawing/2016/5/9/chartex" xmlns:cx4="http://schemas.microsoft.com/office/drawing/2016/5/10/chartex" xmlns:cx5="http://schemas.microsoft.com/office/drawing/2016/5/11/chartex" xmlns:cx6="http://schemas.microsoft.com/office/drawing/2016/5/12/chartex" xmlns:cx7="http://schemas.microsoft.com/office/drawing/2016/5/13/chartex" xmlns:cx8="http://schemas.microsoft.com/office/drawing/2016/5/14/chartex" xmlns:mc="http://schemas.openxmlformats.org/markup-compatibility/2006" xmlns:aink="http://schemas.microsoft.com/office/drawing/2016/ink" xmlns:am3d="http://schemas.microsoft.com/office/drawing/2017/model3d" xmlns:o="urn:schemas-microsoft-com:office:office" xmlns:r="http://schemas.openxmlformats.org/officeDocument/2006/relationships" xmlns:m="http://schemas.openxmlformats.org/officeDocument/2006/math" xmlns:v="urn:schemas-microsoft-com:vml" xmlns:wp14="http://schemas.microsoft.com/office/word/2010/wordprocessingDrawing" xmlns:wp="http://schemas.openxmlformats.org/drawingml/2006/wordprocessingDrawing" xmlns:w10="urn:schemas-microsoft-com:office:word" xmlns:w="http://schemas.openxmlformats.org/wordprocessingml/2006/main" xmlns:w14="http://schemas.microsoft.com/office/word/2010/wordml" xmlns:w15="http://schemas.microsoft.com/office/word/2012/wordml" xmlns:w16cex="http://schemas.microsoft.com/office/word/2018/wordml/cex" xmlns:w16cid="http://schemas.microsoft.com/office/word/2016/wordml/cid" xmlns:w16="http://schemas.microsoft.com/office/word/2018/wordml" xmlns:w16se="http://schemas.microsoft.com/office/word/2015/wordml/symex" xmlns:wpg="http://schemas.microsoft.com/office/word/2010/wordprocessingGroup" xmlns:wpi="http://schemas.microsoft.com/office/word/2010/wordprocessingInk" xmlns:wne="http://schemas.microsoft.com/office/word/2006/wordml" xmlns:wps="http://schemas.microsoft.com/office/word/2010/wordprocessingShape" mc:Ignorable="w14 w15 w16se w16cid w16 w16cex wp14">
   <w:p>
     <w:pPr>
       <w:pStyle w:val="Footer"/>
@@ -3957,7 +3615,7 @@
 </file>
 
 <file path=word/footer2.xml><?xml version="1.0" encoding="utf-8"?>
-<w:ftr xmlns:wpc="http://schemas.microsoft.com/office/word/2010/wordprocessingCanvas" xmlns:cx="http://schemas.microsoft.com/office/drawing/2014/chartex" xmlns:cx1="http://schemas.microsoft.com/office/drawing/2015/9/8/chartex" xmlns:cx2="http://schemas.microsoft.com/office/drawing/2015/10/21/chartex" xmlns:cx3="http://schemas.microsoft.com/office/drawing/2016/5/9/chartex" xmlns:cx4="http://schemas.microsoft.com/office/drawing/2016/5/10/chartex" xmlns:cx5="http://schemas.microsoft.com/office/drawing/2016/5/11/chartex" xmlns:cx6="http://schemas.microsoft.com/office/drawing/2016/5/12/chartex" xmlns:cx7="http://schemas.microsoft.com/office/drawing/2016/5/13/chartex" xmlns:cx8="http://schemas.microsoft.com/office/drawing/2016/5/14/chartex" xmlns:mc="http://schemas.openxmlformats.org/markup-compatibility/2006" xmlns:aink="http://schemas.microsoft.com/office/drawing/2016/ink" xmlns:am3d="http://schemas.microsoft.com/office/drawing/2017/model3d" xmlns:o="urn:schemas-microsoft-com:office:office" xmlns:r="http://schemas.openxmlformats.org/officeDocument/2006/relationships" xmlns:m="http://schemas.openxmlformats.org/officeDocument/2006/math" xmlns:v="urn:schemas-microsoft-com:vml" xmlns:wp14="http://schemas.microsoft.com/office/word/2010/wordprocessingDrawing" xmlns:wp="http://schemas.openxmlformats.org/drawingml/2006/wordprocessingDrawing" xmlns:w10="urn:schemas-microsoft-com:office:word" xmlns:w="http://schemas.openxmlformats.org/wordprocessingml/2006/main" xmlns:w14="http://schemas.microsoft.com/office/word/2010/wordml" xmlns:w15="http://schemas.microsoft.com/office/word/2012/wordml" xmlns:w16cid="http://schemas.microsoft.com/office/word/2016/wordml/cid" xmlns:w16se="http://schemas.microsoft.com/office/word/2015/wordml/symex" xmlns:wpg="http://schemas.microsoft.com/office/word/2010/wordprocessingGroup" xmlns:wpi="http://schemas.microsoft.com/office/word/2010/wordprocessingInk" xmlns:wne="http://schemas.microsoft.com/office/word/2006/wordml" xmlns:wps="http://schemas.microsoft.com/office/word/2010/wordprocessingShape" mc:Ignorable="w14 w15 w16se w16cid wp14">
+<w:ftr xmlns:wpc="http://schemas.microsoft.com/office/word/2010/wordprocessingCanvas" xmlns:cx="http://schemas.microsoft.com/office/drawing/2014/chartex" xmlns:cx1="http://schemas.microsoft.com/office/drawing/2015/9/8/chartex" xmlns:cx2="http://schemas.microsoft.com/office/drawing/2015/10/21/chartex" xmlns:cx3="http://schemas.microsoft.com/office/drawing/2016/5/9/chartex" xmlns:cx4="http://schemas.microsoft.com/office/drawing/2016/5/10/chartex" xmlns:cx5="http://schemas.microsoft.com/office/drawing/2016/5/11/chartex" xmlns:cx6="http://schemas.microsoft.com/office/drawing/2016/5/12/chartex" xmlns:cx7="http://schemas.microsoft.com/office/drawing/2016/5/13/chartex" xmlns:cx8="http://schemas.microsoft.com/office/drawing/2016/5/14/chartex" xmlns:mc="http://schemas.openxmlformats.org/markup-compatibility/2006" xmlns:aink="http://schemas.microsoft.com/office/drawing/2016/ink" xmlns:am3d="http://schemas.microsoft.com/office/drawing/2017/model3d" xmlns:o="urn:schemas-microsoft-com:office:office" xmlns:r="http://schemas.openxmlformats.org/officeDocument/2006/relationships" xmlns:m="http://schemas.openxmlformats.org/officeDocument/2006/math" xmlns:v="urn:schemas-microsoft-com:vml" xmlns:wp14="http://schemas.microsoft.com/office/word/2010/wordprocessingDrawing" xmlns:wp="http://schemas.openxmlformats.org/drawingml/2006/wordprocessingDrawing" xmlns:w10="urn:schemas-microsoft-com:office:word" xmlns:w="http://schemas.openxmlformats.org/wordprocessingml/2006/main" xmlns:w14="http://schemas.microsoft.com/office/word/2010/wordml" xmlns:w15="http://schemas.microsoft.com/office/word/2012/wordml" xmlns:w16cex="http://schemas.microsoft.com/office/word/2018/wordml/cex" xmlns:w16cid="http://schemas.microsoft.com/office/word/2016/wordml/cid" xmlns:w16="http://schemas.microsoft.com/office/word/2018/wordml" xmlns:w16se="http://schemas.microsoft.com/office/word/2015/wordml/symex" xmlns:wpg="http://schemas.microsoft.com/office/word/2010/wordprocessingGroup" xmlns:wpi="http://schemas.microsoft.com/office/word/2010/wordprocessingInk" xmlns:wne="http://schemas.microsoft.com/office/word/2006/wordml" xmlns:wps="http://schemas.microsoft.com/office/word/2010/wordprocessingShape" mc:Ignorable="w14 w15 w16se w16cid w16 w16cex wp14">
   <w:p>
     <w:pPr>
       <w:pStyle w:val="Normal1"/>
@@ -4030,7 +3688,7 @@
 </file>
 
 <file path=word/footer3.xml><?xml version="1.0" encoding="utf-8"?>
-<w:ftr xmlns:wpc="http://schemas.microsoft.com/office/word/2010/wordprocessingCanvas" xmlns:cx="http://schemas.microsoft.com/office/drawing/2014/chartex" xmlns:cx1="http://schemas.microsoft.com/office/drawing/2015/9/8/chartex" xmlns:cx2="http://schemas.microsoft.com/office/drawing/2015/10/21/chartex" xmlns:cx3="http://schemas.microsoft.com/office/drawing/2016/5/9/chartex" xmlns:cx4="http://schemas.microsoft.com/office/drawing/2016/5/10/chartex" xmlns:cx5="http://schemas.microsoft.com/office/drawing/2016/5/11/chartex" xmlns:cx6="http://schemas.microsoft.com/office/drawing/2016/5/12/chartex" xmlns:cx7="http://schemas.microsoft.com/office/drawing/2016/5/13/chartex" xmlns:cx8="http://schemas.microsoft.com/office/drawing/2016/5/14/chartex" xmlns:mc="http://schemas.openxmlformats.org/markup-compatibility/2006" xmlns:aink="http://schemas.microsoft.com/office/drawing/2016/ink" xmlns:am3d="http://schemas.microsoft.com/office/drawing/2017/model3d" xmlns:o="urn:schemas-microsoft-com:office:office" xmlns:r="http://schemas.openxmlformats.org/officeDocument/2006/relationships" xmlns:m="http://schemas.openxmlformats.org/officeDocument/2006/math" xmlns:v="urn:schemas-microsoft-com:vml" xmlns:wp14="http://schemas.microsoft.com/office/word/2010/wordprocessingDrawing" xmlns:wp="http://schemas.openxmlformats.org/drawingml/2006/wordprocessingDrawing" xmlns:w10="urn:schemas-microsoft-com:office:word" xmlns:w="http://schemas.openxmlformats.org/wordprocessingml/2006/main" xmlns:w14="http://schemas.microsoft.com/office/word/2010/wordml" xmlns:w15="http://schemas.microsoft.com/office/word/2012/wordml" xmlns:w16cid="http://schemas.microsoft.com/office/word/2016/wordml/cid" xmlns:w16se="http://schemas.microsoft.com/office/word/2015/wordml/symex" xmlns:wpg="http://schemas.microsoft.com/office/word/2010/wordprocessingGroup" xmlns:wpi="http://schemas.microsoft.com/office/word/2010/wordprocessingInk" xmlns:wne="http://schemas.microsoft.com/office/word/2006/wordml" xmlns:wps="http://schemas.microsoft.com/office/word/2010/wordprocessingShape" mc:Ignorable="w14 w15 w16se w16cid wp14">
+<w:ftr xmlns:wpc="http://schemas.microsoft.com/office/word/2010/wordprocessingCanvas" xmlns:cx="http://schemas.microsoft.com/office/drawing/2014/chartex" xmlns:cx1="http://schemas.microsoft.com/office/drawing/2015/9/8/chartex" xmlns:cx2="http://schemas.microsoft.com/office/drawing/2015/10/21/chartex" xmlns:cx3="http://schemas.microsoft.com/office/drawing/2016/5/9/chartex" xmlns:cx4="http://schemas.microsoft.com/office/drawing/2016/5/10/chartex" xmlns:cx5="http://schemas.microsoft.com/office/drawing/2016/5/11/chartex" xmlns:cx6="http://schemas.microsoft.com/office/drawing/2016/5/12/chartex" xmlns:cx7="http://schemas.microsoft.com/office/drawing/2016/5/13/chartex" xmlns:cx8="http://schemas.microsoft.com/office/drawing/2016/5/14/chartex" xmlns:mc="http://schemas.openxmlformats.org/markup-compatibility/2006" xmlns:aink="http://schemas.microsoft.com/office/drawing/2016/ink" xmlns:am3d="http://schemas.microsoft.com/office/drawing/2017/model3d" xmlns:o="urn:schemas-microsoft-com:office:office" xmlns:r="http://schemas.openxmlformats.org/officeDocument/2006/relationships" xmlns:m="http://schemas.openxmlformats.org/officeDocument/2006/math" xmlns:v="urn:schemas-microsoft-com:vml" xmlns:wp14="http://schemas.microsoft.com/office/word/2010/wordprocessingDrawing" xmlns:wp="http://schemas.openxmlformats.org/drawingml/2006/wordprocessingDrawing" xmlns:w10="urn:schemas-microsoft-com:office:word" xmlns:w="http://schemas.openxmlformats.org/wordprocessingml/2006/main" xmlns:w14="http://schemas.microsoft.com/office/word/2010/wordml" xmlns:w15="http://schemas.microsoft.com/office/word/2012/wordml" xmlns:w16cex="http://schemas.microsoft.com/office/word/2018/wordml/cex" xmlns:w16cid="http://schemas.microsoft.com/office/word/2016/wordml/cid" xmlns:w16="http://schemas.microsoft.com/office/word/2018/wordml" xmlns:w16se="http://schemas.microsoft.com/office/word/2015/wordml/symex" xmlns:wpg="http://schemas.microsoft.com/office/word/2010/wordprocessingGroup" xmlns:wpi="http://schemas.microsoft.com/office/word/2010/wordprocessingInk" xmlns:wne="http://schemas.microsoft.com/office/word/2006/wordml" xmlns:wps="http://schemas.microsoft.com/office/word/2010/wordprocessingShape" mc:Ignorable="w14 w15 w16se w16cid w16 w16cex wp14">
   <w:p>
     <w:pPr>
       <w:tabs>
@@ -4183,7 +3841,7 @@
 </file>
 
 <file path=word/footnotes.xml><?xml version="1.0" encoding="utf-8"?>
-<w:footnotes xmlns:wpc="http://schemas.microsoft.com/office/word/2010/wordprocessingCanvas" xmlns:cx="http://schemas.microsoft.com/office/drawing/2014/chartex" xmlns:cx1="http://schemas.microsoft.com/office/drawing/2015/9/8/chartex" xmlns:cx2="http://schemas.microsoft.com/office/drawing/2015/10/21/chartex" xmlns:cx3="http://schemas.microsoft.com/office/drawing/2016/5/9/chartex" xmlns:cx4="http://schemas.microsoft.com/office/drawing/2016/5/10/chartex" xmlns:cx5="http://schemas.microsoft.com/office/drawing/2016/5/11/chartex" xmlns:cx6="http://schemas.microsoft.com/office/drawing/2016/5/12/chartex" xmlns:cx7="http://schemas.microsoft.com/office/drawing/2016/5/13/chartex" xmlns:cx8="http://schemas.microsoft.com/office/drawing/2016/5/14/chartex" xmlns:mc="http://schemas.openxmlformats.org/markup-compatibility/2006" xmlns:aink="http://schemas.microsoft.com/office/drawing/2016/ink" xmlns:am3d="http://schemas.microsoft.com/office/drawing/2017/model3d" xmlns:o="urn:schemas-microsoft-com:office:office" xmlns:r="http://schemas.openxmlformats.org/officeDocument/2006/relationships" xmlns:m="http://schemas.openxmlformats.org/officeDocument/2006/math" xmlns:v="urn:schemas-microsoft-com:vml" xmlns:wp14="http://schemas.microsoft.com/office/word/2010/wordprocessingDrawing" xmlns:wp="http://schemas.openxmlformats.org/drawingml/2006/wordprocessingDrawing" xmlns:w10="urn:schemas-microsoft-com:office:word" xmlns:w="http://schemas.openxmlformats.org/wordprocessingml/2006/main" xmlns:w14="http://schemas.microsoft.com/office/word/2010/wordml" xmlns:w15="http://schemas.microsoft.com/office/word/2012/wordml" xmlns:w16cid="http://schemas.microsoft.com/office/word/2016/wordml/cid" xmlns:w16se="http://schemas.microsoft.com/office/word/2015/wordml/symex" xmlns:wpg="http://schemas.microsoft.com/office/word/2010/wordprocessingGroup" xmlns:wpi="http://schemas.microsoft.com/office/word/2010/wordprocessingInk" xmlns:wne="http://schemas.microsoft.com/office/word/2006/wordml" xmlns:wps="http://schemas.microsoft.com/office/word/2010/wordprocessingShape" mc:Ignorable="w14 w15 w16se w16cid wp14">
+<w:footnotes xmlns:wpc="http://schemas.microsoft.com/office/word/2010/wordprocessingCanvas" xmlns:cx="http://schemas.microsoft.com/office/drawing/2014/chartex" xmlns:cx1="http://schemas.microsoft.com/office/drawing/2015/9/8/chartex" xmlns:cx2="http://schemas.microsoft.com/office/drawing/2015/10/21/chartex" xmlns:cx3="http://schemas.microsoft.com/office/drawing/2016/5/9/chartex" xmlns:cx4="http://schemas.microsoft.com/office/drawing/2016/5/10/chartex" xmlns:cx5="http://schemas.microsoft.com/office/drawing/2016/5/11/chartex" xmlns:cx6="http://schemas.microsoft.com/office/drawing/2016/5/12/chartex" xmlns:cx7="http://schemas.microsoft.com/office/drawing/2016/5/13/chartex" xmlns:cx8="http://schemas.microsoft.com/office/drawing/2016/5/14/chartex" xmlns:mc="http://schemas.openxmlformats.org/markup-compatibility/2006" xmlns:aink="http://schemas.microsoft.com/office/drawing/2016/ink" xmlns:am3d="http://schemas.microsoft.com/office/drawing/2017/model3d" xmlns:o="urn:schemas-microsoft-com:office:office" xmlns:r="http://schemas.openxmlformats.org/officeDocument/2006/relationships" xmlns:m="http://schemas.openxmlformats.org/officeDocument/2006/math" xmlns:v="urn:schemas-microsoft-com:vml" xmlns:wp14="http://schemas.microsoft.com/office/word/2010/wordprocessingDrawing" xmlns:wp="http://schemas.openxmlformats.org/drawingml/2006/wordprocessingDrawing" xmlns:w10="urn:schemas-microsoft-com:office:word" xmlns:w="http://schemas.openxmlformats.org/wordprocessingml/2006/main" xmlns:w14="http://schemas.microsoft.com/office/word/2010/wordml" xmlns:w15="http://schemas.microsoft.com/office/word/2012/wordml" xmlns:w16cex="http://schemas.microsoft.com/office/word/2018/wordml/cex" xmlns:w16cid="http://schemas.microsoft.com/office/word/2016/wordml/cid" xmlns:w16="http://schemas.microsoft.com/office/word/2018/wordml" xmlns:w16se="http://schemas.microsoft.com/office/word/2015/wordml/symex" xmlns:wpg="http://schemas.microsoft.com/office/word/2010/wordprocessingGroup" xmlns:wpi="http://schemas.microsoft.com/office/word/2010/wordprocessingInk" xmlns:wne="http://schemas.microsoft.com/office/word/2006/wordml" xmlns:wps="http://schemas.microsoft.com/office/word/2010/wordprocessingShape" mc:Ignorable="w14 w15 w16se w16cid w16 w16cex wp14">
   <w:footnote w:type="separator" w:id="-1">
     <w:p>
       <w:r>
@@ -4202,7 +3860,7 @@
 </file>
 
 <file path=word/header1.xml><?xml version="1.0" encoding="utf-8"?>
-<w:hdr xmlns:wpc="http://schemas.microsoft.com/office/word/2010/wordprocessingCanvas" xmlns:cx="http://schemas.microsoft.com/office/drawing/2014/chartex" xmlns:cx1="http://schemas.microsoft.com/office/drawing/2015/9/8/chartex" xmlns:cx2="http://schemas.microsoft.com/office/drawing/2015/10/21/chartex" xmlns:cx3="http://schemas.microsoft.com/office/drawing/2016/5/9/chartex" xmlns:cx4="http://schemas.microsoft.com/office/drawing/2016/5/10/chartex" xmlns:cx5="http://schemas.microsoft.com/office/drawing/2016/5/11/chartex" xmlns:cx6="http://schemas.microsoft.com/office/drawing/2016/5/12/chartex" xmlns:cx7="http://schemas.microsoft.com/office/drawing/2016/5/13/chartex" xmlns:cx8="http://schemas.microsoft.com/office/drawing/2016/5/14/chartex" xmlns:mc="http://schemas.openxmlformats.org/markup-compatibility/2006" xmlns:aink="http://schemas.microsoft.com/office/drawing/2016/ink" xmlns:am3d="http://schemas.microsoft.com/office/drawing/2017/model3d" xmlns:o="urn:schemas-microsoft-com:office:office" xmlns:r="http://schemas.openxmlformats.org/officeDocument/2006/relationships" xmlns:m="http://schemas.openxmlformats.org/officeDocument/2006/math" xmlns:v="urn:schemas-microsoft-com:vml" xmlns:wp14="http://schemas.microsoft.com/office/word/2010/wordprocessingDrawing" xmlns:wp="http://schemas.openxmlformats.org/drawingml/2006/wordprocessingDrawing" xmlns:w10="urn:schemas-microsoft-com:office:word" xmlns:w="http://schemas.openxmlformats.org/wordprocessingml/2006/main" xmlns:w14="http://schemas.microsoft.com/office/word/2010/wordml" xmlns:w15="http://schemas.microsoft.com/office/word/2012/wordml" xmlns:w16cid="http://schemas.microsoft.com/office/word/2016/wordml/cid" xmlns:w16se="http://schemas.microsoft.com/office/word/2015/wordml/symex" xmlns:wpg="http://schemas.microsoft.com/office/word/2010/wordprocessingGroup" xmlns:wpi="http://schemas.microsoft.com/office/word/2010/wordprocessingInk" xmlns:wne="http://schemas.microsoft.com/office/word/2006/wordml" xmlns:wps="http://schemas.microsoft.com/office/word/2010/wordprocessingShape" mc:Ignorable="w14 w15 w16se w16cid wp14">
+<w:hdr xmlns:wpc="http://schemas.microsoft.com/office/word/2010/wordprocessingCanvas" xmlns:cx="http://schemas.microsoft.com/office/drawing/2014/chartex" xmlns:cx1="http://schemas.microsoft.com/office/drawing/2015/9/8/chartex" xmlns:cx2="http://schemas.microsoft.com/office/drawing/2015/10/21/chartex" xmlns:cx3="http://schemas.microsoft.com/office/drawing/2016/5/9/chartex" xmlns:cx4="http://schemas.microsoft.com/office/drawing/2016/5/10/chartex" xmlns:cx5="http://schemas.microsoft.com/office/drawing/2016/5/11/chartex" xmlns:cx6="http://schemas.microsoft.com/office/drawing/2016/5/12/chartex" xmlns:cx7="http://schemas.microsoft.com/office/drawing/2016/5/13/chartex" xmlns:cx8="http://schemas.microsoft.com/office/drawing/2016/5/14/chartex" xmlns:mc="http://schemas.openxmlformats.org/markup-compatibility/2006" xmlns:aink="http://schemas.microsoft.com/office/drawing/2016/ink" xmlns:am3d="http://schemas.microsoft.com/office/drawing/2017/model3d" xmlns:o="urn:schemas-microsoft-com:office:office" xmlns:r="http://schemas.openxmlformats.org/officeDocument/2006/relationships" xmlns:m="http://schemas.openxmlformats.org/officeDocument/2006/math" xmlns:v="urn:schemas-microsoft-com:vml" xmlns:wp14="http://schemas.microsoft.com/office/word/2010/wordprocessingDrawing" xmlns:wp="http://schemas.openxmlformats.org/drawingml/2006/wordprocessingDrawing" xmlns:w10="urn:schemas-microsoft-com:office:word" xmlns:w="http://schemas.openxmlformats.org/wordprocessingml/2006/main" xmlns:w14="http://schemas.microsoft.com/office/word/2010/wordml" xmlns:w15="http://schemas.microsoft.com/office/word/2012/wordml" xmlns:w16cex="http://schemas.microsoft.com/office/word/2018/wordml/cex" xmlns:w16cid="http://schemas.microsoft.com/office/word/2016/wordml/cid" xmlns:w16="http://schemas.microsoft.com/office/word/2018/wordml" xmlns:w16se="http://schemas.microsoft.com/office/word/2015/wordml/symex" xmlns:wpg="http://schemas.microsoft.com/office/word/2010/wordprocessingGroup" xmlns:wpi="http://schemas.microsoft.com/office/word/2010/wordprocessingInk" xmlns:wne="http://schemas.microsoft.com/office/word/2006/wordml" xmlns:wps="http://schemas.microsoft.com/office/word/2010/wordprocessingShape" mc:Ignorable="w14 w15 w16se w16cid w16 w16cex wp14">
   <w:p>
     <w:pPr>
       <w:pStyle w:val="Header"/>
@@ -4212,7 +3870,7 @@
 </file>
 
 <file path=word/header2.xml><?xml version="1.0" encoding="utf-8"?>
-<w:hdr xmlns:wpc="http://schemas.microsoft.com/office/word/2010/wordprocessingCanvas" xmlns:cx="http://schemas.microsoft.com/office/drawing/2014/chartex" xmlns:cx1="http://schemas.microsoft.com/office/drawing/2015/9/8/chartex" xmlns:cx2="http://schemas.microsoft.com/office/drawing/2015/10/21/chartex" xmlns:cx3="http://schemas.microsoft.com/office/drawing/2016/5/9/chartex" xmlns:cx4="http://schemas.microsoft.com/office/drawing/2016/5/10/chartex" xmlns:cx5="http://schemas.microsoft.com/office/drawing/2016/5/11/chartex" xmlns:cx6="http://schemas.microsoft.com/office/drawing/2016/5/12/chartex" xmlns:cx7="http://schemas.microsoft.com/office/drawing/2016/5/13/chartex" xmlns:cx8="http://schemas.microsoft.com/office/drawing/2016/5/14/chartex" xmlns:mc="http://schemas.openxmlformats.org/markup-compatibility/2006" xmlns:aink="http://schemas.microsoft.com/office/drawing/2016/ink" xmlns:am3d="http://schemas.microsoft.com/office/drawing/2017/model3d" xmlns:o="urn:schemas-microsoft-com:office:office" xmlns:r="http://schemas.openxmlformats.org/officeDocument/2006/relationships" xmlns:m="http://schemas.openxmlformats.org/officeDocument/2006/math" xmlns:v="urn:schemas-microsoft-com:vml" xmlns:wp14="http://schemas.microsoft.com/office/word/2010/wordprocessingDrawing" xmlns:wp="http://schemas.openxmlformats.org/drawingml/2006/wordprocessingDrawing" xmlns:w10="urn:schemas-microsoft-com:office:word" xmlns:w="http://schemas.openxmlformats.org/wordprocessingml/2006/main" xmlns:w14="http://schemas.microsoft.com/office/word/2010/wordml" xmlns:w15="http://schemas.microsoft.com/office/word/2012/wordml" xmlns:w16cid="http://schemas.microsoft.com/office/word/2016/wordml/cid" xmlns:w16se="http://schemas.microsoft.com/office/word/2015/wordml/symex" xmlns:wpg="http://schemas.microsoft.com/office/word/2010/wordprocessingGroup" xmlns:wpi="http://schemas.microsoft.com/office/word/2010/wordprocessingInk" xmlns:wne="http://schemas.microsoft.com/office/word/2006/wordml" xmlns:wps="http://schemas.microsoft.com/office/word/2010/wordprocessingShape" mc:Ignorable="w14 w15 w16se w16cid wp14">
+<w:hdr xmlns:wpc="http://schemas.microsoft.com/office/word/2010/wordprocessingCanvas" xmlns:cx="http://schemas.microsoft.com/office/drawing/2014/chartex" xmlns:cx1="http://schemas.microsoft.com/office/drawing/2015/9/8/chartex" xmlns:cx2="http://schemas.microsoft.com/office/drawing/2015/10/21/chartex" xmlns:cx3="http://schemas.microsoft.com/office/drawing/2016/5/9/chartex" xmlns:cx4="http://schemas.microsoft.com/office/drawing/2016/5/10/chartex" xmlns:cx5="http://schemas.microsoft.com/office/drawing/2016/5/11/chartex" xmlns:cx6="http://schemas.microsoft.com/office/drawing/2016/5/12/chartex" xmlns:cx7="http://schemas.microsoft.com/office/drawing/2016/5/13/chartex" xmlns:cx8="http://schemas.microsoft.com/office/drawing/2016/5/14/chartex" xmlns:mc="http://schemas.openxmlformats.org/markup-compatibility/2006" xmlns:aink="http://schemas.microsoft.com/office/drawing/2016/ink" xmlns:am3d="http://schemas.microsoft.com/office/drawing/2017/model3d" xmlns:o="urn:schemas-microsoft-com:office:office" xmlns:r="http://schemas.openxmlformats.org/officeDocument/2006/relationships" xmlns:m="http://schemas.openxmlformats.org/officeDocument/2006/math" xmlns:v="urn:schemas-microsoft-com:vml" xmlns:wp14="http://schemas.microsoft.com/office/word/2010/wordprocessingDrawing" xmlns:wp="http://schemas.openxmlformats.org/drawingml/2006/wordprocessingDrawing" xmlns:w10="urn:schemas-microsoft-com:office:word" xmlns:w="http://schemas.openxmlformats.org/wordprocessingml/2006/main" xmlns:w14="http://schemas.microsoft.com/office/word/2010/wordml" xmlns:w15="http://schemas.microsoft.com/office/word/2012/wordml" xmlns:w16cex="http://schemas.microsoft.com/office/word/2018/wordml/cex" xmlns:w16cid="http://schemas.microsoft.com/office/word/2016/wordml/cid" xmlns:w16="http://schemas.microsoft.com/office/word/2018/wordml" xmlns:w16se="http://schemas.microsoft.com/office/word/2015/wordml/symex" xmlns:wpg="http://schemas.microsoft.com/office/word/2010/wordprocessingGroup" xmlns:wpi="http://schemas.microsoft.com/office/word/2010/wordprocessingInk" xmlns:wne="http://schemas.microsoft.com/office/word/2006/wordml" xmlns:wps="http://schemas.microsoft.com/office/word/2010/wordprocessingShape" mc:Ignorable="w14 w15 w16se w16cid w16 w16cex wp14">
   <w:p>
     <w:pPr>
       <w:pStyle w:val="Header"/>
@@ -4222,7 +3880,7 @@
 </file>
 
 <file path=word/header3.xml><?xml version="1.0" encoding="utf-8"?>
-<w:hdr xmlns:wpc="http://schemas.microsoft.com/office/word/2010/wordprocessingCanvas" xmlns:cx="http://schemas.microsoft.com/office/drawing/2014/chartex" xmlns:cx1="http://schemas.microsoft.com/office/drawing/2015/9/8/chartex" xmlns:cx2="http://schemas.microsoft.com/office/drawing/2015/10/21/chartex" xmlns:cx3="http://schemas.microsoft.com/office/drawing/2016/5/9/chartex" xmlns:cx4="http://schemas.microsoft.com/office/drawing/2016/5/10/chartex" xmlns:cx5="http://schemas.microsoft.com/office/drawing/2016/5/11/chartex" xmlns:cx6="http://schemas.microsoft.com/office/drawing/2016/5/12/chartex" xmlns:cx7="http://schemas.microsoft.com/office/drawing/2016/5/13/chartex" xmlns:cx8="http://schemas.microsoft.com/office/drawing/2016/5/14/chartex" xmlns:mc="http://schemas.openxmlformats.org/markup-compatibility/2006" xmlns:aink="http://schemas.microsoft.com/office/drawing/2016/ink" xmlns:am3d="http://schemas.microsoft.com/office/drawing/2017/model3d" xmlns:o="urn:schemas-microsoft-com:office:office" xmlns:r="http://schemas.openxmlformats.org/officeDocument/2006/relationships" xmlns:m="http://schemas.openxmlformats.org/officeDocument/2006/math" xmlns:v="urn:schemas-microsoft-com:vml" xmlns:wp14="http://schemas.microsoft.com/office/word/2010/wordprocessingDrawing" xmlns:wp="http://schemas.openxmlformats.org/drawingml/2006/wordprocessingDrawing" xmlns:w10="urn:schemas-microsoft-com:office:word" xmlns:w="http://schemas.openxmlformats.org/wordprocessingml/2006/main" xmlns:w14="http://schemas.microsoft.com/office/word/2010/wordml" xmlns:w15="http://schemas.microsoft.com/office/word/2012/wordml" xmlns:w16cid="http://schemas.microsoft.com/office/word/2016/wordml/cid" xmlns:w16se="http://schemas.microsoft.com/office/word/2015/wordml/symex" xmlns:wpg="http://schemas.microsoft.com/office/word/2010/wordprocessingGroup" xmlns:wpi="http://schemas.microsoft.com/office/word/2010/wordprocessingInk" xmlns:wne="http://schemas.microsoft.com/office/word/2006/wordml" xmlns:wps="http://schemas.microsoft.com/office/word/2010/wordprocessingShape" mc:Ignorable="w14 w15 w16se w16cid wp14">
+<w:hdr xmlns:wpc="http://schemas.microsoft.com/office/word/2010/wordprocessingCanvas" xmlns:cx="http://schemas.microsoft.com/office/drawing/2014/chartex" xmlns:cx1="http://schemas.microsoft.com/office/drawing/2015/9/8/chartex" xmlns:cx2="http://schemas.microsoft.com/office/drawing/2015/10/21/chartex" xmlns:cx3="http://schemas.microsoft.com/office/drawing/2016/5/9/chartex" xmlns:cx4="http://schemas.microsoft.com/office/drawing/2016/5/10/chartex" xmlns:cx5="http://schemas.microsoft.com/office/drawing/2016/5/11/chartex" xmlns:cx6="http://schemas.microsoft.com/office/drawing/2016/5/12/chartex" xmlns:cx7="http://schemas.microsoft.com/office/drawing/2016/5/13/chartex" xmlns:cx8="http://schemas.microsoft.com/office/drawing/2016/5/14/chartex" xmlns:mc="http://schemas.openxmlformats.org/markup-compatibility/2006" xmlns:aink="http://schemas.microsoft.com/office/drawing/2016/ink" xmlns:am3d="http://schemas.microsoft.com/office/drawing/2017/model3d" xmlns:o="urn:schemas-microsoft-com:office:office" xmlns:r="http://schemas.openxmlformats.org/officeDocument/2006/relationships" xmlns:m="http://schemas.openxmlformats.org/officeDocument/2006/math" xmlns:v="urn:schemas-microsoft-com:vml" xmlns:wp14="http://schemas.microsoft.com/office/word/2010/wordprocessingDrawing" xmlns:wp="http://schemas.openxmlformats.org/drawingml/2006/wordprocessingDrawing" xmlns:w10="urn:schemas-microsoft-com:office:word" xmlns:w="http://schemas.openxmlformats.org/wordprocessingml/2006/main" xmlns:w14="http://schemas.microsoft.com/office/word/2010/wordml" xmlns:w15="http://schemas.microsoft.com/office/word/2012/wordml" xmlns:w16cex="http://schemas.microsoft.com/office/word/2018/wordml/cex" xmlns:w16cid="http://schemas.microsoft.com/office/word/2016/wordml/cid" xmlns:w16="http://schemas.microsoft.com/office/word/2018/wordml" xmlns:w16se="http://schemas.microsoft.com/office/word/2015/wordml/symex" xmlns:wpg="http://schemas.microsoft.com/office/word/2010/wordprocessingGroup" xmlns:wpi="http://schemas.microsoft.com/office/word/2010/wordprocessingInk" xmlns:wne="http://schemas.microsoft.com/office/word/2006/wordml" xmlns:wps="http://schemas.microsoft.com/office/word/2010/wordprocessingShape" mc:Ignorable="w14 w15 w16se w16cid w16 w16cex wp14">
   <w:p>
     <w:pPr>
       <w:pStyle w:val="Header"/>
@@ -4232,7 +3890,7 @@
 </file>
 
 <file path=word/numbering.xml><?xml version="1.0" encoding="utf-8"?>
-<w:numbering xmlns:wpc="http://schemas.microsoft.com/office/word/2010/wordprocessingCanvas" xmlns:cx="http://schemas.microsoft.com/office/drawing/2014/chartex" xmlns:cx1="http://schemas.microsoft.com/office/drawing/2015/9/8/chartex" xmlns:cx2="http://schemas.microsoft.com/office/drawing/2015/10/21/chartex" xmlns:cx3="http://schemas.microsoft.com/office/drawing/2016/5/9/chartex" xmlns:cx4="http://schemas.microsoft.com/office/drawing/2016/5/10/chartex" xmlns:cx5="http://schemas.microsoft.com/office/drawing/2016/5/11/chartex" xmlns:cx6="http://schemas.microsoft.com/office/drawing/2016/5/12/chartex" xmlns:cx7="http://schemas.microsoft.com/office/drawing/2016/5/13/chartex" xmlns:cx8="http://schemas.microsoft.com/office/drawing/2016/5/14/chartex" xmlns:mc="http://schemas.openxmlformats.org/markup-compatibility/2006" xmlns:aink="http://schemas.microsoft.com/office/drawing/2016/ink" xmlns:am3d="http://schemas.microsoft.com/office/drawing/2017/model3d" xmlns:o="urn:schemas-microsoft-com:office:office" xmlns:r="http://schemas.openxmlformats.org/officeDocument/2006/relationships" xmlns:m="http://schemas.openxmlformats.org/officeDocument/2006/math" xmlns:v="urn:schemas-microsoft-com:vml" xmlns:wp14="http://schemas.microsoft.com/office/word/2010/wordprocessingDrawing" xmlns:wp="http://schemas.openxmlformats.org/drawingml/2006/wordprocessingDrawing" xmlns:w10="urn:schemas-microsoft-com:office:word" xmlns:w="http://schemas.openxmlformats.org/wordprocessingml/2006/main" xmlns:w14="http://schemas.microsoft.com/office/word/2010/wordml" xmlns:w15="http://schemas.microsoft.com/office/word/2012/wordml" xmlns:w16cid="http://schemas.microsoft.com/office/word/2016/wordml/cid" xmlns:w16se="http://schemas.microsoft.com/office/word/2015/wordml/symex" xmlns:wpg="http://schemas.microsoft.com/office/word/2010/wordprocessingGroup" xmlns:wpi="http://schemas.microsoft.com/office/word/2010/wordprocessingInk" xmlns:wne="http://schemas.microsoft.com/office/word/2006/wordml" xmlns:wps="http://schemas.microsoft.com/office/word/2010/wordprocessingShape" mc:Ignorable="w14 w15 w16se w16cid wp14">
+<w:numbering xmlns:wpc="http://schemas.microsoft.com/office/word/2010/wordprocessingCanvas" xmlns:cx="http://schemas.microsoft.com/office/drawing/2014/chartex" xmlns:cx1="http://schemas.microsoft.com/office/drawing/2015/9/8/chartex" xmlns:cx2="http://schemas.microsoft.com/office/drawing/2015/10/21/chartex" xmlns:cx3="http://schemas.microsoft.com/office/drawing/2016/5/9/chartex" xmlns:cx4="http://schemas.microsoft.com/office/drawing/2016/5/10/chartex" xmlns:cx5="http://schemas.microsoft.com/office/drawing/2016/5/11/chartex" xmlns:cx6="http://schemas.microsoft.com/office/drawing/2016/5/12/chartex" xmlns:cx7="http://schemas.microsoft.com/office/drawing/2016/5/13/chartex" xmlns:cx8="http://schemas.microsoft.com/office/drawing/2016/5/14/chartex" xmlns:mc="http://schemas.openxmlformats.org/markup-compatibility/2006" xmlns:aink="http://schemas.microsoft.com/office/drawing/2016/ink" xmlns:am3d="http://schemas.microsoft.com/office/drawing/2017/model3d" xmlns:o="urn:schemas-microsoft-com:office:office" xmlns:r="http://schemas.openxmlformats.org/officeDocument/2006/relationships" xmlns:m="http://schemas.openxmlformats.org/officeDocument/2006/math" xmlns:v="urn:schemas-microsoft-com:vml" xmlns:wp14="http://schemas.microsoft.com/office/word/2010/wordprocessingDrawing" xmlns:wp="http://schemas.openxmlformats.org/drawingml/2006/wordprocessingDrawing" xmlns:w10="urn:schemas-microsoft-com:office:word" xmlns:w="http://schemas.openxmlformats.org/wordprocessingml/2006/main" xmlns:w14="http://schemas.microsoft.com/office/word/2010/wordml" xmlns:w15="http://schemas.microsoft.com/office/word/2012/wordml" xmlns:w16cex="http://schemas.microsoft.com/office/word/2018/wordml/cex" xmlns:w16cid="http://schemas.microsoft.com/office/word/2016/wordml/cid" xmlns:w16="http://schemas.microsoft.com/office/word/2018/wordml" xmlns:w16se="http://schemas.microsoft.com/office/word/2015/wordml/symex" xmlns:wpg="http://schemas.microsoft.com/office/word/2010/wordprocessingGroup" xmlns:wpi="http://schemas.microsoft.com/office/word/2010/wordprocessingInk" xmlns:wne="http://schemas.microsoft.com/office/word/2006/wordml" xmlns:wps="http://schemas.microsoft.com/office/word/2010/wordprocessingShape" mc:Ignorable="w14 w15 w16se w16cid w16 w16cex wp14">
   <w:abstractNum w:abstractNumId="0" w15:restartNumberingAfterBreak="0">
     <w:nsid w:val="FFFFFF89"/>
     <w:multiLevelType w:val="singleLevel"/>
@@ -7379,7 +7037,7 @@
 </file>
 
 <file path=word/styles.xml><?xml version="1.0" encoding="utf-8"?>
-<w:styles xmlns:mc="http://schemas.openxmlformats.org/markup-compatibility/2006" xmlns:r="http://schemas.openxmlformats.org/officeDocument/2006/relationships" xmlns:w="http://schemas.openxmlformats.org/wordprocessingml/2006/main" xmlns:w14="http://schemas.microsoft.com/office/word/2010/wordml" xmlns:w15="http://schemas.microsoft.com/office/word/2012/wordml" xmlns:w16cid="http://schemas.microsoft.com/office/word/2016/wordml/cid" xmlns:w16se="http://schemas.microsoft.com/office/word/2015/wordml/symex" mc:Ignorable="w14 w15 w16se w16cid">
+<w:styles xmlns:mc="http://schemas.openxmlformats.org/markup-compatibility/2006" xmlns:r="http://schemas.openxmlformats.org/officeDocument/2006/relationships" xmlns:w="http://schemas.openxmlformats.org/wordprocessingml/2006/main" xmlns:w14="http://schemas.microsoft.com/office/word/2010/wordml" xmlns:w15="http://schemas.microsoft.com/office/word/2012/wordml" xmlns:w16cex="http://schemas.microsoft.com/office/word/2018/wordml/cex" xmlns:w16cid="http://schemas.microsoft.com/office/word/2016/wordml/cid" xmlns:w16="http://schemas.microsoft.com/office/word/2018/wordml" xmlns:w16se="http://schemas.microsoft.com/office/word/2015/wordml/symex" mc:Ignorable="w14 w15 w16se w16cid w16 w16cex">
   <w:docDefaults>
     <w:rPrDefault>
       <w:rPr>
@@ -7392,7 +7050,7 @@
     </w:rPrDefault>
     <w:pPrDefault/>
   </w:docDefaults>
-  <w:latentStyles w:defLockedState="0" w:defUIPriority="99" w:defSemiHidden="0" w:defUnhideWhenUsed="0" w:defQFormat="0" w:count="375">
+  <w:latentStyles w:defLockedState="0" w:defUIPriority="99" w:defSemiHidden="0" w:defUnhideWhenUsed="0" w:defQFormat="0" w:count="376">
     <w:lsdException w:name="Normal" w:uiPriority="0" w:qFormat="1"/>
     <w:lsdException w:name="heading 1" w:uiPriority="0" w:qFormat="1"/>
     <w:lsdException w:name="heading 2" w:semiHidden="1" w:uiPriority="9" w:unhideWhenUsed="1" w:qFormat="1"/>
@@ -7498,7 +7156,6 @@
     <w:lsdException w:name="HTML Sample" w:semiHidden="1" w:unhideWhenUsed="1"/>
     <w:lsdException w:name="HTML Typewriter" w:semiHidden="1" w:unhideWhenUsed="1"/>
     <w:lsdException w:name="HTML Variable" w:semiHidden="1" w:unhideWhenUsed="1"/>
-    <w:lsdException w:name="Normal Table" w:semiHidden="1" w:unhideWhenUsed="1"/>
     <w:lsdException w:name="annotation subject" w:semiHidden="1" w:unhideWhenUsed="1"/>
     <w:lsdException w:name="No List" w:semiHidden="1" w:unhideWhenUsed="1"/>
     <w:lsdException w:name="Outline List 1" w:semiHidden="1" w:unhideWhenUsed="1"/>
@@ -7545,10 +7202,8 @@
     <w:lsdException w:name="Table Subtle 2" w:semiHidden="1" w:unhideWhenUsed="1"/>
     <w:lsdException w:name="Table Web 1" w:semiHidden="1" w:unhideWhenUsed="1"/>
     <w:lsdException w:name="Table Web 2" w:semiHidden="1" w:unhideWhenUsed="1"/>
-    <w:lsdException w:name="Table Web 3" w:semiHidden="1" w:unhideWhenUsed="1"/>
     <w:lsdException w:name="Balloon Text" w:semiHidden="1" w:unhideWhenUsed="1"/>
     <w:lsdException w:name="Table Grid" w:uiPriority="59"/>
-    <w:lsdException w:name="Table Theme" w:semiHidden="1" w:unhideWhenUsed="1"/>
     <w:lsdException w:name="Placeholder Text" w:semiHidden="1"/>
     <w:lsdException w:name="No Spacing" w:uiPriority="1" w:qFormat="1"/>
     <w:lsdException w:name="Light Shading" w:uiPriority="60"/>
@@ -7768,6 +7423,7 @@
     <w:lsdException w:name="Smart Hyperlink" w:semiHidden="1" w:unhideWhenUsed="1"/>
     <w:lsdException w:name="Hashtag" w:semiHidden="1" w:unhideWhenUsed="1"/>
     <w:lsdException w:name="Unresolved Mention" w:semiHidden="1" w:unhideWhenUsed="1"/>
+    <w:lsdException w:name="Smart Link" w:semiHidden="1" w:unhideWhenUsed="1"/>
   </w:latentStyles>
   <w:style w:type="paragraph" w:default="1" w:styleId="Normal">
     <w:name w:val="Normal"/>
@@ -7878,7 +7534,6 @@
   <w:style w:type="character" w:default="1" w:styleId="DefaultParagraphFont">
     <w:name w:val="Default Paragraph Font"/>
     <w:uiPriority w:val="1"/>
-    <w:semiHidden/>
     <w:unhideWhenUsed/>
   </w:style>
   <w:style w:type="table" w:default="1" w:styleId="TableNormal">
@@ -8386,6 +8041,97 @@
       <w:shd w:val="clear" w:color="auto" w:fill="F2F2F2" w:themeFill="background1" w:themeFillShade="F2"/>
     </w:rPr>
   </w:style>
+  <w:style w:type="table" w:customStyle="1" w:styleId="ICITABLE">
+    <w:name w:val="ICI_TABLE"/>
+    <w:basedOn w:val="TableNormal"/>
+    <w:uiPriority w:val="99"/>
+    <w:qFormat/>
+    <w:rsid w:val="00473F3B"/>
+    <w:rPr>
+      <w:rFonts w:ascii="Arial" w:eastAsia="Times New Roman" w:hAnsi="Arial" w:cs="Times New Roman"/>
+      <w:color w:val="auto"/>
+      <w:sz w:val="18"/>
+    </w:rPr>
+    <w:tblPr>
+      <w:tblBorders>
+        <w:top w:val="single" w:sz="2" w:space="0" w:color="000000" w:themeColor="text1"/>
+        <w:left w:val="single" w:sz="2" w:space="0" w:color="000000" w:themeColor="text1"/>
+        <w:bottom w:val="single" w:sz="2" w:space="0" w:color="000000" w:themeColor="text1"/>
+        <w:right w:val="single" w:sz="2" w:space="0" w:color="000000" w:themeColor="text1"/>
+        <w:insideH w:val="single" w:sz="2" w:space="0" w:color="000000" w:themeColor="text1"/>
+        <w:insideV w:val="single" w:sz="2" w:space="0" w:color="000000" w:themeColor="text1"/>
+      </w:tblBorders>
+    </w:tblPr>
+    <w:tcPr>
+      <w:shd w:val="clear" w:color="auto" w:fill="FFFFFF" w:themeFill="background1"/>
+    </w:tcPr>
+    <w:tblStylePr w:type="firstRow">
+      <w:pPr>
+        <w:wordWrap/>
+        <w:jc w:val="center"/>
+      </w:pPr>
+      <w:rPr>
+        <w:rFonts w:ascii="Arial" w:hAnsi="Arial"/>
+        <w:b/>
+        <w:i w:val="0"/>
+        <w:caps w:val="0"/>
+        <w:smallCaps w:val="0"/>
+        <w:strike w:val="0"/>
+        <w:dstrike w:val="0"/>
+        <w:vanish w:val="0"/>
+        <w:color w:val="000000" w:themeColor="text1"/>
+        <w:sz w:val="18"/>
+        <w:vertAlign w:val="baseline"/>
+      </w:rPr>
+      <w:tblPr/>
+      <w:tcPr>
+        <w:tcBorders>
+          <w:top w:val="single" w:sz="6" w:space="0" w:color="auto"/>
+          <w:left w:val="single" w:sz="6" w:space="0" w:color="auto"/>
+          <w:bottom w:val="single" w:sz="6" w:space="0" w:color="auto"/>
+          <w:right w:val="single" w:sz="6" w:space="0" w:color="auto"/>
+          <w:insideH w:val="single" w:sz="6" w:space="0" w:color="auto"/>
+          <w:insideV w:val="single" w:sz="6" w:space="0" w:color="auto"/>
+          <w:tl2br w:val="nil"/>
+          <w:tr2bl w:val="nil"/>
+        </w:tcBorders>
+        <w:shd w:val="clear" w:color="auto" w:fill="FFFFFF" w:themeFill="background1"/>
+      </w:tcPr>
+    </w:tblStylePr>
+  </w:style>
+  <w:style w:type="paragraph" w:customStyle="1" w:styleId="DocumentTitle">
+    <w:name w:val="Document Title"/>
+    <w:basedOn w:val="BodyText"/>
+    <w:autoRedefine/>
+    <w:uiPriority w:val="9"/>
+    <w:qFormat/>
+    <w:rsid w:val="00473F3B"/>
+    <w:pPr>
+      <w:keepLines w:val="0"/>
+      <w:tabs>
+        <w:tab w:val="left" w:pos="2880"/>
+      </w:tabs>
+      <w:spacing w:before="0" w:after="200"/>
+    </w:pPr>
+    <w:rPr>
+      <w:rFonts w:ascii="MetaNormalLF-Roman" w:hAnsi="MetaNormalLF-Roman" w:cs="Arial"/>
+      <w:b/>
+      <w:color w:val="000000"/>
+      <w:sz w:val="22"/>
+    </w:rPr>
+  </w:style>
+  <w:style w:type="character" w:styleId="UnresolvedMention">
+    <w:name w:val="Unresolved Mention"/>
+    <w:basedOn w:val="DefaultParagraphFont"/>
+    <w:uiPriority w:val="99"/>
+    <w:semiHidden/>
+    <w:unhideWhenUsed/>
+    <w:rsid w:val="00A707C4"/>
+    <w:rPr>
+      <w:color w:val="605E5C"/>
+      <w:shd w:val="clear" w:color="auto" w:fill="E1DFDD"/>
+    </w:rPr>
+  </w:style>
 </w:styles>
 </file>
 

</xml_diff>

<commit_message>
INT-3180 - Updated docs 01/12/2020
</commit_message>
<xml_diff>
--- a/fn_exchange/doc/Resilient Integrations Function Guide for Exchange.docx
+++ b/fn_exchange/doc/Resilient Integrations Function Guide for Exchange.docx
@@ -8,8 +8,6 @@
         <w:pStyle w:val="Normal1"/>
         <w:ind w:left="-1440"/>
       </w:pPr>
-      <w:bookmarkStart w:id="0" w:name="h.gjdgxs" w:colFirst="0" w:colLast="0"/>
-      <w:bookmarkEnd w:id="0"/>
       <w:r>
         <w:rPr>
           <w:noProof/>
@@ -130,6 +128,8 @@
         <w:pStyle w:val="Heading1"/>
         <w:jc w:val="center"/>
       </w:pPr>
+      <w:bookmarkStart w:id="0" w:name="_Knowledge_Center"/>
+      <w:bookmarkEnd w:id="0"/>
       <w:r>
         <w:rPr>
           <w:color w:val="FF8300"/>
@@ -344,7 +344,14 @@
                 <w:rFonts w:cs="Arial"/>
                 <w:szCs w:val="18"/>
               </w:rPr>
-              <w:t>November 2020</w:t>
+              <w:t>December</w:t>
+            </w:r>
+            <w:r>
+              <w:rPr>
+                <w:rFonts w:cs="Arial"/>
+                <w:szCs w:val="18"/>
+              </w:rPr>
+              <w:t xml:space="preserve"> 2020</w:t>
             </w:r>
           </w:p>
         </w:tc>
@@ -764,25 +771,28 @@
       <w:pPr>
         <w:pStyle w:val="Heading20"/>
       </w:pPr>
-      <w:bookmarkStart w:id="1" w:name="_Toc510253265"/>
       <w:r>
         <w:t>Requirements</w:t>
       </w:r>
     </w:p>
     <w:p>
       <w:pPr>
-        <w:pStyle w:val="BodyText"/>
-        <w:keepNext/>
-      </w:pPr>
-      <w:r>
-        <w:rPr>
-          <w:rFonts w:cs="Arial"/>
-          <w:szCs w:val="20"/>
-        </w:rPr>
-        <w:t>Before installing</w:t>
-      </w:r>
-      <w:r>
-        <w:t>, verify that your environment meets the following prerequisites:</w:t>
+        <w:pStyle w:val="Heading10"/>
+        <w:rPr>
+          <w:rFonts w:ascii="Arial" w:hAnsi="Arial"/>
+          <w:b w:val="0"/>
+          <w:color w:val="auto"/>
+          <w:sz w:val="20"/>
+        </w:rPr>
+      </w:pPr>
+      <w:r>
+        <w:rPr>
+          <w:rFonts w:ascii="Arial" w:hAnsi="Arial"/>
+          <w:b w:val="0"/>
+          <w:color w:val="auto"/>
+          <w:sz w:val="20"/>
+        </w:rPr>
+        <w:t>If deploying to a Resilient platform with an App Host, the requirements are:</w:t>
       </w:r>
     </w:p>
     <w:p>
@@ -793,15 +803,24 @@
           <w:ilvl w:val="0"/>
           <w:numId w:val="26"/>
         </w:numPr>
-      </w:pPr>
-      <w:r>
-        <w:t>Resilient</w:t>
-      </w:r>
-      <w:r>
-        <w:t xml:space="preserve"> platform is version 31</w:t>
-      </w:r>
-      <w:r>
-        <w:t xml:space="preserve"> or later. </w:t>
+        <w:rPr>
+          <w:lang w:val="en-IE"/>
+        </w:rPr>
+      </w:pPr>
+      <w:r>
+        <w:t xml:space="preserve">Resilient platform &gt;= </w:t>
+      </w:r>
+      <w:r>
+        <w:rPr>
+          <w:lang w:val="en-IE"/>
+        </w:rPr>
+        <w:t>37.</w:t>
+      </w:r>
+      <w:r>
+        <w:rPr>
+          <w:lang w:val="en-IE"/>
+        </w:rPr>
+        <w:t>1.</w:t>
       </w:r>
     </w:p>
     <w:p>
@@ -814,338 +833,281 @@
         </w:numPr>
       </w:pPr>
       <w:r>
-        <w:t>You have a Resilient account to use for the integrations. T</w:t>
-      </w:r>
-      <w:r>
-        <w:t xml:space="preserve">his can be any account that has the permission to view and modify administrator and customization </w:t>
-      </w:r>
-      <w:proofErr w:type="gramStart"/>
-      <w:r>
-        <w:t>settings</w:t>
-      </w:r>
-      <w:r>
-        <w:t>,</w:t>
-      </w:r>
-      <w:r>
-        <w:t xml:space="preserve"> </w:t>
-      </w:r>
-      <w:r>
-        <w:t>and</w:t>
-      </w:r>
-      <w:proofErr w:type="gramEnd"/>
-      <w:r>
-        <w:t xml:space="preserve"> </w:t>
-      </w:r>
-      <w:r>
-        <w:t>read and update incidents</w:t>
-      </w:r>
-      <w:r>
-        <w:t>. You need to know the account username and password.</w:t>
+        <w:t>The app is in a container-based format (available from the AppExchange as a zip file).</w:t>
+      </w:r>
+    </w:p>
+    <w:p>
+      <w:pPr>
+        <w:pStyle w:val="Heading10"/>
+        <w:rPr>
+          <w:rFonts w:ascii="Arial" w:hAnsi="Arial"/>
+          <w:b w:val="0"/>
+          <w:color w:val="auto"/>
+          <w:sz w:val="20"/>
+        </w:rPr>
+      </w:pPr>
+      <w:r>
+        <w:rPr>
+          <w:rFonts w:ascii="Arial" w:hAnsi="Arial"/>
+          <w:b w:val="0"/>
+          <w:color w:val="auto"/>
+          <w:sz w:val="20"/>
+        </w:rPr>
+        <w:t>If deploying to a Resilient platform with an integration server, the requirements are:</w:t>
       </w:r>
     </w:p>
     <w:p>
       <w:pPr>
         <w:pStyle w:val="ListBullet"/>
+        <w:keepNext/>
         <w:numPr>
           <w:ilvl w:val="0"/>
           <w:numId w:val="26"/>
         </w:numPr>
       </w:pPr>
       <w:r>
-        <w:t>You have access to the command line of the Resilient appliance, which hosts the Resilient platform; or to a separate integration server where you will deploy and run the functions code. If using a separate integration server, you must install Python version 2.7.10 or later, or version 3.6 or later, and “pip”. (The Resilient appliance is preconfigured with a suitable version of Python.)</w:t>
-      </w:r>
-    </w:p>
+        <w:t>Resilient platform &gt;= 31.0.4035.</w:t>
+      </w:r>
+    </w:p>
+    <w:p>
+      <w:pPr>
+        <w:pStyle w:val="ListBullet"/>
+        <w:keepNext/>
+        <w:numPr>
+          <w:ilvl w:val="0"/>
+          <w:numId w:val="26"/>
+        </w:numPr>
+      </w:pPr>
+      <w:r>
+        <w:t>The app is in the older integration format (available from the AppExchange as a `zip` file which contains a `tar.gz` file).</w:t>
+      </w:r>
+    </w:p>
+    <w:p>
+      <w:pPr>
+        <w:pStyle w:val="ListBullet"/>
+        <w:keepNext/>
+        <w:numPr>
+          <w:ilvl w:val="0"/>
+          <w:numId w:val="26"/>
+        </w:numPr>
+      </w:pPr>
+      <w:r>
+        <w:t>Integration server is running `</w:t>
+      </w:r>
+      <w:proofErr w:type="spellStart"/>
+      <w:r>
+        <w:t>resilient_circuits</w:t>
+      </w:r>
+      <w:proofErr w:type="spellEnd"/>
+      <w:r>
+        <w:t>&gt;=30.0.0`.</w:t>
+      </w:r>
+    </w:p>
+    <w:p>
+      <w:pPr>
+        <w:pStyle w:val="ListBullet"/>
+        <w:keepNext/>
+        <w:numPr>
+          <w:ilvl w:val="0"/>
+          <w:numId w:val="26"/>
+        </w:numPr>
+      </w:pPr>
+      <w:r>
+        <w:t xml:space="preserve"> If using an API key account, make sure the account provides the following minimum permissions: </w:t>
+      </w:r>
+    </w:p>
+    <w:tbl>
+      <w:tblPr>
+        <w:tblStyle w:val="ICITABLE"/>
+        <w:tblpPr w:leftFromText="180" w:rightFromText="180" w:vertAnchor="text" w:horzAnchor="page" w:tblpX="2230" w:tblpY="13"/>
+        <w:tblW w:w="2543" w:type="dxa"/>
+        <w:tblLook w:val="04A0" w:firstRow="1" w:lastRow="0" w:firstColumn="1" w:lastColumn="0" w:noHBand="0" w:noVBand="1"/>
+      </w:tblPr>
+      <w:tblGrid>
+        <w:gridCol w:w="987"/>
+        <w:gridCol w:w="1556"/>
+      </w:tblGrid>
+      <w:tr>
+        <w:trPr>
+          <w:cnfStyle w:val="100000000000" w:firstRow="1" w:lastRow="0" w:firstColumn="0" w:lastColumn="0" w:oddVBand="0" w:evenVBand="0" w:oddHBand="0" w:evenHBand="0" w:firstRowFirstColumn="0" w:firstRowLastColumn="0" w:lastRowFirstColumn="0" w:lastRowLastColumn="0"/>
+        </w:trPr>
+        <w:tc>
+          <w:tcPr>
+            <w:tcW w:w="987" w:type="dxa"/>
+          </w:tcPr>
+          <w:p>
+            <w:pPr>
+              <w:adjustRightInd w:val="0"/>
+              <w:rPr>
+                <w:rFonts w:cs="Arial"/>
+                <w:szCs w:val="18"/>
+              </w:rPr>
+            </w:pPr>
+            <w:r>
+              <w:rPr>
+                <w:rFonts w:cs="Arial"/>
+                <w:szCs w:val="18"/>
+              </w:rPr>
+              <w:t>Name</w:t>
+            </w:r>
+          </w:p>
+        </w:tc>
+        <w:tc>
+          <w:tcPr>
+            <w:tcW w:w="1556" w:type="dxa"/>
+          </w:tcPr>
+          <w:p>
+            <w:pPr>
+              <w:adjustRightInd w:val="0"/>
+              <w:rPr>
+                <w:rFonts w:cs="Arial"/>
+                <w:szCs w:val="18"/>
+              </w:rPr>
+            </w:pPr>
+            <w:r>
+              <w:rPr>
+                <w:rFonts w:cs="Arial"/>
+                <w:szCs w:val="18"/>
+              </w:rPr>
+              <w:t>Permission</w:t>
+            </w:r>
+          </w:p>
+        </w:tc>
+      </w:tr>
+      <w:tr>
+        <w:tc>
+          <w:tcPr>
+            <w:tcW w:w="987" w:type="dxa"/>
+          </w:tcPr>
+          <w:p>
+            <w:pPr>
+              <w:adjustRightInd w:val="0"/>
+              <w:rPr>
+                <w:rFonts w:cs="Arial"/>
+                <w:szCs w:val="18"/>
+              </w:rPr>
+            </w:pPr>
+            <w:r>
+              <w:rPr>
+                <w:rFonts w:cs="Arial"/>
+                <w:szCs w:val="18"/>
+              </w:rPr>
+              <w:t>Org Data</w:t>
+            </w:r>
+          </w:p>
+        </w:tc>
+        <w:tc>
+          <w:tcPr>
+            <w:tcW w:w="1556" w:type="dxa"/>
+          </w:tcPr>
+          <w:p>
+            <w:pPr>
+              <w:adjustRightInd w:val="0"/>
+              <w:rPr>
+                <w:rFonts w:cs="Arial"/>
+                <w:szCs w:val="18"/>
+              </w:rPr>
+            </w:pPr>
+            <w:r>
+              <w:rPr>
+                <w:rFonts w:cs="Arial"/>
+                <w:szCs w:val="18"/>
+              </w:rPr>
+              <w:t>Read, Edit</w:t>
+            </w:r>
+          </w:p>
+        </w:tc>
+      </w:tr>
+    </w:tbl>
     <w:p>
       <w:pPr>
         <w:pStyle w:val="Heading20"/>
       </w:pPr>
-      <w:bookmarkStart w:id="2" w:name="_Toc509305886"/>
-      <w:r>
-        <w:t>Install</w:t>
-      </w:r>
-      <w:bookmarkEnd w:id="2"/>
-      <w:r>
-        <w:t xml:space="preserve">ation on </w:t>
-      </w:r>
-      <w:proofErr w:type="spellStart"/>
-      <w:r>
-        <w:t>AppHost</w:t>
-      </w:r>
-      <w:proofErr w:type="spellEnd"/>
+      <w:bookmarkStart w:id="1" w:name="_Toc509305886"/>
     </w:p>
     <w:p>
       <w:pPr>
         <w:pStyle w:val="ListBullet"/>
+        <w:keepNext/>
         <w:numPr>
           <w:ilvl w:val="0"/>
           <w:numId w:val="0"/>
         </w:numPr>
-      </w:pPr>
-      <w:r>
-        <w:t xml:space="preserve">When installing the </w:t>
-      </w:r>
-      <w:r>
-        <w:t>Microsoft Exchange</w:t>
-      </w:r>
-      <w:r>
-        <w:t xml:space="preserve"> integration onto the Resilient platform with App Host, be sure to use the package in .zip format. The .zip packaging contains critical data for the integration to successfully install via App Host.</w:t>
-      </w:r>
-    </w:p>
-    <w:p>
-      <w:pPr>
-        <w:tabs>
-          <w:tab w:val="left" w:pos="916"/>
-          <w:tab w:val="left" w:pos="1832"/>
-          <w:tab w:val="left" w:pos="2748"/>
-          <w:tab w:val="left" w:pos="3664"/>
-          <w:tab w:val="left" w:pos="4580"/>
-          <w:tab w:val="left" w:pos="5496"/>
-          <w:tab w:val="left" w:pos="6412"/>
-          <w:tab w:val="left" w:pos="7328"/>
-          <w:tab w:val="left" w:pos="8244"/>
-          <w:tab w:val="left" w:pos="9160"/>
-          <w:tab w:val="left" w:pos="10076"/>
-          <w:tab w:val="left" w:pos="10992"/>
-          <w:tab w:val="left" w:pos="11908"/>
-          <w:tab w:val="left" w:pos="12824"/>
-          <w:tab w:val="left" w:pos="13740"/>
-          <w:tab w:val="left" w:pos="14656"/>
-        </w:tabs>
-        <w:spacing w:before="60" w:after="60"/>
-        <w:rPr>
-          <w:rFonts w:ascii="Arial" w:hAnsi="Arial"/>
-          <w:sz w:val="20"/>
-        </w:rPr>
-      </w:pPr>
-      <w:r>
-        <w:rPr>
-          <w:rFonts w:ascii="Arial" w:hAnsi="Arial"/>
-          <w:sz w:val="20"/>
-        </w:rPr>
-        <w:t xml:space="preserve">For a complete guide on how to install and configure App Host for Resilient and install apps, please reference the App Host Deployment Guide </w:t>
-      </w:r>
-      <w:hyperlink r:id="rId10" w:history="1">
-        <w:r>
-          <w:rPr>
-            <w:rStyle w:val="Hyperlink"/>
-            <w:rFonts w:ascii="Arial" w:hAnsi="Arial"/>
-            <w:sz w:val="20"/>
-          </w:rPr>
-          <w:t>Kno</w:t>
-        </w:r>
-        <w:r>
-          <w:rPr>
-            <w:rStyle w:val="Hyperlink"/>
-            <w:rFonts w:ascii="Arial" w:hAnsi="Arial"/>
-            <w:sz w:val="20"/>
-          </w:rPr>
-          <w:t>w</w:t>
-        </w:r>
-        <w:r>
-          <w:rPr>
-            <w:rStyle w:val="Hyperlink"/>
-            <w:rFonts w:ascii="Arial" w:hAnsi="Arial"/>
-            <w:sz w:val="20"/>
-          </w:rPr>
-          <w:t>l</w:t>
-        </w:r>
-        <w:r>
-          <w:rPr>
-            <w:rStyle w:val="Hyperlink"/>
-            <w:rFonts w:ascii="Arial" w:hAnsi="Arial"/>
-            <w:sz w:val="20"/>
-          </w:rPr>
-          <w:t>e</w:t>
-        </w:r>
-        <w:r>
-          <w:rPr>
-            <w:rStyle w:val="Hyperlink"/>
-            <w:rFonts w:ascii="Arial" w:hAnsi="Arial"/>
-            <w:sz w:val="20"/>
-          </w:rPr>
-          <w:t>d</w:t>
-        </w:r>
-        <w:r>
-          <w:rPr>
-            <w:rStyle w:val="Hyperlink"/>
-            <w:rFonts w:ascii="Arial" w:hAnsi="Arial"/>
-            <w:sz w:val="20"/>
-          </w:rPr>
-          <w:t>g</w:t>
-        </w:r>
-        <w:r>
-          <w:rPr>
-            <w:rStyle w:val="Hyperlink"/>
-            <w:rFonts w:ascii="Arial" w:hAnsi="Arial"/>
-            <w:sz w:val="20"/>
-          </w:rPr>
-          <w:t>e</w:t>
-        </w:r>
-        <w:r>
-          <w:rPr>
-            <w:rStyle w:val="Hyperlink"/>
-            <w:rFonts w:ascii="Arial" w:hAnsi="Arial"/>
-            <w:sz w:val="20"/>
-          </w:rPr>
-          <w:t xml:space="preserve"> </w:t>
-        </w:r>
-        <w:r>
-          <w:rPr>
-            <w:rStyle w:val="Hyperlink"/>
-            <w:rFonts w:ascii="Arial" w:hAnsi="Arial"/>
-            <w:sz w:val="20"/>
-          </w:rPr>
-          <w:t>Center</w:t>
-        </w:r>
-      </w:hyperlink>
-      <w:r>
-        <w:rPr>
-          <w:rFonts w:ascii="Arial" w:hAnsi="Arial"/>
-          <w:sz w:val="20"/>
-        </w:rPr>
-        <w:t>.</w:t>
-      </w:r>
-    </w:p>
-    <w:p>
-      <w:pPr>
-        <w:pStyle w:val="Heading20"/>
-      </w:pPr>
-      <w:r>
-        <w:t xml:space="preserve">Installation on </w:t>
-      </w:r>
-      <w:r>
-        <w:t>an Integration server</w:t>
+        <w:rPr>
+          <w:rFonts w:eastAsia="Calibri" w:cs="Calibri"/>
+          <w:szCs w:val="36"/>
+        </w:rPr>
+      </w:pPr>
+      <w:r>
+        <w:rPr>
+          <w:rFonts w:eastAsia="Calibri" w:cs="Calibri"/>
+          <w:szCs w:val="36"/>
+        </w:rPr>
+        <w:t>If deploying to IBM Cloud Pak for Security, the requirements are:</w:t>
       </w:r>
     </w:p>
     <w:p>
       <w:pPr>
         <w:pStyle w:val="ListBullet"/>
+        <w:keepNext/>
         <w:numPr>
           <w:ilvl w:val="0"/>
-          <w:numId w:val="0"/>
+          <w:numId w:val="26"/>
         </w:numPr>
-        <w:rPr>
-          <w:rFonts w:eastAsia="Calibri" w:cs="Arial"/>
-          <w:bCs/>
-          <w:szCs w:val="20"/>
-        </w:rPr>
-      </w:pPr>
-      <w:r>
-        <w:rPr>
-          <w:rFonts w:eastAsia="Calibri" w:cs="Arial"/>
-          <w:bCs/>
-          <w:szCs w:val="20"/>
-        </w:rPr>
-        <w:t xml:space="preserve">When installing the McAfee ESM integration onto the Resilient platform with an integration server, be sure to use the package provided </w:t>
-      </w:r>
-      <w:proofErr w:type="gramStart"/>
-      <w:r>
-        <w:rPr>
-          <w:rFonts w:eastAsia="Calibri" w:cs="Arial"/>
-          <w:bCs/>
-          <w:szCs w:val="20"/>
-        </w:rPr>
-        <w:t>in</w:t>
-      </w:r>
-      <w:r>
-        <w:rPr>
-          <w:rFonts w:eastAsia="Calibri" w:cs="Arial"/>
-          <w:bCs/>
-          <w:szCs w:val="20"/>
-        </w:rPr>
-        <w:t xml:space="preserve"> </w:t>
-      </w:r>
-      <w:r>
-        <w:rPr>
-          <w:rFonts w:eastAsia="Calibri" w:cs="Arial"/>
-          <w:bCs/>
-          <w:szCs w:val="20"/>
-        </w:rPr>
-        <w:t>.</w:t>
-      </w:r>
-      <w:proofErr w:type="gramEnd"/>
-      <w:r>
-        <w:rPr>
-          <w:rFonts w:eastAsia="Calibri" w:cs="Arial"/>
-          <w:bCs/>
-          <w:szCs w:val="20"/>
-        </w:rPr>
-        <w:t>tar.gz format.</w:t>
-      </w:r>
-    </w:p>
-    <w:p>
-      <w:pPr>
-        <w:tabs>
-          <w:tab w:val="left" w:pos="916"/>
-          <w:tab w:val="left" w:pos="1832"/>
-          <w:tab w:val="left" w:pos="2748"/>
-          <w:tab w:val="left" w:pos="3664"/>
-          <w:tab w:val="left" w:pos="4580"/>
-          <w:tab w:val="left" w:pos="5496"/>
-          <w:tab w:val="left" w:pos="6412"/>
-          <w:tab w:val="left" w:pos="7328"/>
-          <w:tab w:val="left" w:pos="8244"/>
-          <w:tab w:val="left" w:pos="9160"/>
-          <w:tab w:val="left" w:pos="10076"/>
-          <w:tab w:val="left" w:pos="10992"/>
-          <w:tab w:val="left" w:pos="11908"/>
-          <w:tab w:val="left" w:pos="12824"/>
-          <w:tab w:val="left" w:pos="13740"/>
-          <w:tab w:val="left" w:pos="14656"/>
-        </w:tabs>
-        <w:spacing w:before="60" w:after="60"/>
-        <w:rPr>
-          <w:rFonts w:ascii="Arial" w:hAnsi="Arial"/>
-          <w:sz w:val="20"/>
-        </w:rPr>
-      </w:pPr>
-      <w:r>
-        <w:rPr>
-          <w:rFonts w:ascii="Arial" w:hAnsi="Arial"/>
-          <w:sz w:val="20"/>
-        </w:rPr>
-        <w:t xml:space="preserve">For a complete guide on how to install and configure on an Integration Server for Resilient and install integrations, please reference the Integration Server Guide </w:t>
-      </w:r>
-      <w:hyperlink r:id="rId11" w:history="1">
-        <w:r>
-          <w:rPr>
-            <w:rStyle w:val="Hyperlink"/>
-            <w:rFonts w:ascii="Arial" w:hAnsi="Arial"/>
-            <w:sz w:val="20"/>
-          </w:rPr>
-          <w:t>Knowl</w:t>
-        </w:r>
-        <w:r>
-          <w:rPr>
-            <w:rStyle w:val="Hyperlink"/>
-            <w:rFonts w:ascii="Arial" w:hAnsi="Arial"/>
-            <w:sz w:val="20"/>
-          </w:rPr>
-          <w:t>e</w:t>
-        </w:r>
-        <w:r>
-          <w:rPr>
-            <w:rStyle w:val="Hyperlink"/>
-            <w:rFonts w:ascii="Arial" w:hAnsi="Arial"/>
-            <w:sz w:val="20"/>
-          </w:rPr>
-          <w:t>d</w:t>
-        </w:r>
-        <w:r>
-          <w:rPr>
-            <w:rStyle w:val="Hyperlink"/>
-            <w:rFonts w:ascii="Arial" w:hAnsi="Arial"/>
-            <w:sz w:val="20"/>
-          </w:rPr>
-          <w:t>ge Center</w:t>
-        </w:r>
-      </w:hyperlink>
-      <w:r>
-        <w:rPr>
-          <w:rFonts w:ascii="Arial" w:hAnsi="Arial"/>
-          <w:sz w:val="20"/>
-        </w:rPr>
-        <w:t>.</w:t>
+      </w:pPr>
+      <w:r>
+        <w:t>IBM Cloud Pak for Security &gt;= 1.4.</w:t>
+      </w:r>
+    </w:p>
+    <w:p>
+      <w:pPr>
+        <w:pStyle w:val="ListBullet"/>
+        <w:keepNext/>
+        <w:numPr>
+          <w:ilvl w:val="0"/>
+          <w:numId w:val="26"/>
+        </w:numPr>
+      </w:pPr>
+      <w:r>
+        <w:t xml:space="preserve">Cloud Pak is configured with an App </w:t>
+      </w:r>
+      <w:proofErr w:type="spellStart"/>
+      <w:r>
+        <w:t>Host.</w:t>
+      </w:r>
+      <w:r>
+        <w:t>Integration</w:t>
+      </w:r>
+      <w:proofErr w:type="spellEnd"/>
+      <w:r>
+        <w:t xml:space="preserve"> server is running `</w:t>
+      </w:r>
+      <w:proofErr w:type="spellStart"/>
+      <w:r>
+        <w:t>resilient_circuits</w:t>
+      </w:r>
+      <w:proofErr w:type="spellEnd"/>
+      <w:r>
+        <w:t>&gt;=30.0.0`.</w:t>
+      </w:r>
+    </w:p>
+    <w:p>
+      <w:pPr>
+        <w:pStyle w:val="ListBullet"/>
+        <w:keepNext/>
+        <w:numPr>
+          <w:ilvl w:val="0"/>
+          <w:numId w:val="26"/>
+        </w:numPr>
+      </w:pPr>
+      <w:r>
+        <w:t xml:space="preserve">The app is in a container-based format (available from the AppExchange as a </w:t>
+      </w:r>
+      <w:r>
+        <w:t>zip</w:t>
+      </w:r>
+      <w:r>
+        <w:t xml:space="preserve"> file).</w:t>
       </w:r>
     </w:p>
     <w:p>
@@ -1153,7 +1115,11 @@
         <w:pStyle w:val="Heading20"/>
       </w:pPr>
       <w:r>
-        <w:t>Configuration</w:t>
+        <w:t>Install</w:t>
+      </w:r>
+      <w:bookmarkEnd w:id="1"/>
+      <w:r>
+        <w:t>ation</w:t>
       </w:r>
     </w:p>
     <w:p>
@@ -1161,70 +1127,14 @@
         <w:pStyle w:val="BodyText"/>
       </w:pPr>
       <w:r>
-        <w:t xml:space="preserve">After installing the package, a new section, </w:t>
-      </w:r>
-      <w:proofErr w:type="spellStart"/>
-      <w:r>
-        <w:rPr>
-          <w:i/>
-        </w:rPr>
-        <w:t>fn_</w:t>
-      </w:r>
-      <w:r>
-        <w:rPr>
-          <w:i/>
-        </w:rPr>
-        <w:t>exchange</w:t>
-      </w:r>
-      <w:proofErr w:type="spellEnd"/>
-      <w:r>
-        <w:rPr>
-          <w:rFonts w:cs="Arial"/>
-          <w:color w:val="000000"/>
-        </w:rPr>
-        <w:t xml:space="preserve">, is created </w:t>
-      </w:r>
-      <w:r>
-        <w:t xml:space="preserve">in the </w:t>
-      </w:r>
-      <w:proofErr w:type="spellStart"/>
-      <w:r>
-        <w:t>app.config</w:t>
-      </w:r>
-      <w:proofErr w:type="spellEnd"/>
-      <w:r>
-        <w:t xml:space="preserve"> file. You need to edit the following settings in that section.</w:t>
-      </w:r>
-      <w:r>
-        <w:t xml:space="preserve"> If using App Host, see the Resilient System Administrator Guide</w:t>
-      </w:r>
-      <w:r>
-        <w:t xml:space="preserve"> </w:t>
-      </w:r>
-      <w:hyperlink r:id="rId12" w:history="1">
+        <w:t xml:space="preserve">The Resilient platform guides providing installation, configuration, and troubleshooting information are available on the </w:t>
+      </w:r>
+      <w:hyperlink w:anchor="Knowledge_Center" w:history="1">
         <w:r>
           <w:rPr>
             <w:rStyle w:val="Hyperlink"/>
           </w:rPr>
-          <w:t>Kno</w:t>
-        </w:r>
-        <w:r>
-          <w:rPr>
-            <w:rStyle w:val="Hyperlink"/>
-          </w:rPr>
-          <w:t>wl</w:t>
-        </w:r>
-        <w:r>
-          <w:rPr>
-            <w:rStyle w:val="Hyperlink"/>
-          </w:rPr>
-          <w:t>e</w:t>
-        </w:r>
-        <w:r>
-          <w:rPr>
-            <w:rStyle w:val="Hyperlink"/>
-          </w:rPr>
-          <w:t>d</w:t>
+          <w:t>Knowled</w:t>
         </w:r>
         <w:r>
           <w:rPr>
@@ -1240,10 +1150,108 @@
         </w:r>
       </w:hyperlink>
       <w:r>
+        <w:t>.</w:t>
+      </w:r>
+    </w:p>
+    <w:p>
+      <w:pPr>
+        <w:pStyle w:val="Heading20"/>
+      </w:pPr>
+      <w:r>
+        <w:t>Configuration</w:t>
+      </w:r>
+    </w:p>
+    <w:p>
+      <w:pPr>
+        <w:pStyle w:val="BodyText"/>
+      </w:pPr>
+      <w:r>
+        <w:t xml:space="preserve">After installing the </w:t>
+      </w:r>
+      <w:r>
+        <w:t xml:space="preserve">app or </w:t>
+      </w:r>
+      <w:r>
+        <w:t xml:space="preserve">package, a new section, </w:t>
+      </w:r>
+      <w:proofErr w:type="spellStart"/>
+      <w:r>
+        <w:rPr>
+          <w:i/>
+        </w:rPr>
+        <w:t>fn_exchange</w:t>
+      </w:r>
+      <w:proofErr w:type="spellEnd"/>
+      <w:r>
+        <w:rPr>
+          <w:rFonts w:cs="Arial"/>
+          <w:color w:val="000000"/>
+        </w:rPr>
+        <w:t xml:space="preserve">, is created </w:t>
+      </w:r>
+      <w:r>
+        <w:t xml:space="preserve">in the </w:t>
+      </w:r>
+      <w:proofErr w:type="spellStart"/>
+      <w:r>
+        <w:t>app.config</w:t>
+      </w:r>
+      <w:proofErr w:type="spellEnd"/>
+      <w:r>
+        <w:t xml:space="preserve"> file. You need to edit the following settings in that section.</w:t>
+      </w:r>
+      <w:r>
+        <w:t xml:space="preserve"> If using App Host, see the Resilient System Administrator Guide</w:t>
+      </w:r>
+      <w:r>
+        <w:t xml:space="preserve"> on</w:t>
+      </w:r>
+      <w:r>
+        <w:t xml:space="preserve"> the </w:t>
+      </w:r>
+      <w:hyperlink w:anchor="Knowledge_Center" w:history="1">
+        <w:r>
+          <w:rPr>
+            <w:rStyle w:val="Hyperlink"/>
+          </w:rPr>
+          <w:t>Knowle</w:t>
+        </w:r>
+        <w:r>
+          <w:rPr>
+            <w:rStyle w:val="Hyperlink"/>
+          </w:rPr>
+          <w:t>d</w:t>
+        </w:r>
+        <w:r>
+          <w:rPr>
+            <w:rStyle w:val="Hyperlink"/>
+          </w:rPr>
+          <w:t xml:space="preserve">ge </w:t>
+        </w:r>
+        <w:r>
+          <w:rPr>
+            <w:rStyle w:val="Hyperlink"/>
+          </w:rPr>
+          <w:t>C</w:t>
+        </w:r>
+        <w:r>
+          <w:rPr>
+            <w:rStyle w:val="Hyperlink"/>
+          </w:rPr>
+          <w:t>enter</w:t>
+        </w:r>
+      </w:hyperlink>
+      <w:r>
+        <w:t xml:space="preserve">. </w:t>
+      </w:r>
+      <w:r>
+        <w:t>If</w:t>
+      </w:r>
+      <w:r>
         <w:t xml:space="preserve"> </w:t>
       </w:r>
       <w:r>
-        <w:t>. If using the integration server, see the Integration Server Guid</w:t>
+        <w:t>using the integration server, see the Integration Server Guid</w:t>
       </w:r>
       <w:r>
         <w:t xml:space="preserve">e. </w:t>
@@ -1492,7 +1500,6 @@
           <w:lang w:val="en-IE"/>
         </w:rPr>
         <w:br/>
-        <w:t>#https_proxy=https://your.proxy.com</w:t>
       </w:r>
       <w:r>
         <w:rPr>
@@ -1500,6 +1507,15 @@
           <w:bCs/>
           <w:lang w:val="en-IE"/>
         </w:rPr>
+        <w:lastRenderedPageBreak/>
+        <w:t>#https_proxy=https://your.proxy.com</w:t>
+      </w:r>
+      <w:r>
+        <w:rPr>
+          <w:rFonts w:cs="Arial"/>
+          <w:bCs/>
+          <w:lang w:val="en-IE"/>
+        </w:rPr>
         <w:br/>
         <w:t>#http_proxy=http://your.proxy.com</w:t>
       </w:r>
@@ -1509,184 +1525,12 @@
     </w:p>
     <w:p>
       <w:pPr>
-        <w:pStyle w:val="Heading20"/>
-      </w:pPr>
-      <w:r>
-        <w:lastRenderedPageBreak/>
-        <w:t>Deploy customizations to the Resilient platform</w:t>
-      </w:r>
-    </w:p>
-    <w:p>
-      <w:pPr>
-        <w:pStyle w:val="BodyText"/>
-      </w:pPr>
-      <w:r>
-        <w:rPr>
-          <w:color w:val="000000" w:themeColor="text1"/>
-        </w:rPr>
-        <w:t>The package contains function definitions that you can use in workflows</w:t>
-      </w:r>
-      <w:r>
-        <w:rPr>
-          <w:color w:val="000000" w:themeColor="text1"/>
-        </w:rPr>
-        <w:t>. The package</w:t>
-      </w:r>
-      <w:r>
-        <w:rPr>
-          <w:color w:val="000000" w:themeColor="text1"/>
-        </w:rPr>
-        <w:t xml:space="preserve"> includes example workflows and rules that show how to use these functions</w:t>
-      </w:r>
-      <w:r>
-        <w:rPr>
-          <w:color w:val="000000" w:themeColor="text1"/>
-        </w:rPr>
-        <w:t>.</w:t>
-      </w:r>
-      <w:r>
-        <w:rPr>
-          <w:color w:val="000000" w:themeColor="text1"/>
-        </w:rPr>
-        <w:t xml:space="preserve"> To deploy the </w:t>
-      </w:r>
-      <w:r>
-        <w:rPr>
-          <w:color w:val="000000" w:themeColor="text1"/>
-        </w:rPr>
-        <w:t>customizations</w:t>
-      </w:r>
-      <w:r>
-        <w:t xml:space="preserve"> </w:t>
-      </w:r>
-      <w:r>
-        <w:t>using App Host, see the Resilient System Administrator Guide. If using the integration server, see the Integration Server Guide</w:t>
-      </w:r>
-    </w:p>
-    <w:bookmarkEnd w:id="1"/>
-    <w:p>
-      <w:pPr>
-        <w:pStyle w:val="Heading20"/>
-      </w:pPr>
-      <w:r>
-        <w:t>Run the integration framework</w:t>
-      </w:r>
-    </w:p>
-    <w:p>
-      <w:pPr>
         <w:pStyle w:val="BodyText"/>
         <w:keepNext/>
-        <w:rPr>
-          <w:rFonts w:cs="Arial"/>
-          <w:color w:val="000000"/>
-        </w:rPr>
-      </w:pPr>
-      <w:r>
-        <w:rPr>
-          <w:rFonts w:cs="Arial"/>
-          <w:color w:val="000000"/>
-        </w:rPr>
-        <w:t>To test the integration package before running it in a production environment, you must r</w:t>
-      </w:r>
-      <w:r>
-        <w:rPr>
-          <w:rFonts w:cs="Arial"/>
-          <w:color w:val="000000"/>
-        </w:rPr>
-        <w:t>un the integration manually with</w:t>
-      </w:r>
-      <w:r>
-        <w:rPr>
-          <w:rFonts w:cs="Arial"/>
-          <w:color w:val="000000"/>
-        </w:rPr>
-        <w:t xml:space="preserve"> </w:t>
-      </w:r>
-      <w:r>
-        <w:rPr>
-          <w:rFonts w:cs="Arial"/>
-          <w:color w:val="000000"/>
-        </w:rPr>
-        <w:t>the following command:</w:t>
-      </w:r>
-    </w:p>
-    <w:p>
-      <w:pPr>
-        <w:pStyle w:val="Code0"/>
-        <w:rPr>
-          <w:rFonts w:cs="Arial"/>
-          <w:color w:val="000000"/>
-        </w:rPr>
-      </w:pPr>
-      <w:r>
-        <w:t>resilient-circuits run</w:t>
-      </w:r>
-    </w:p>
-    <w:p>
-      <w:pPr>
-        <w:pStyle w:val="BodyText"/>
-        <w:rPr>
-          <w:rFonts w:cs="Arial"/>
-          <w:color w:val="000000"/>
-        </w:rPr>
-      </w:pPr>
-      <w:r>
-        <w:rPr>
-          <w:rFonts w:cs="Arial"/>
-          <w:color w:val="000000"/>
-        </w:rPr>
-        <w:t>The resilient-circuits command starts, loads its components, and continues to run until interrupted. If it stops immediately with an error message, check your configuration values and retry.</w:t>
-      </w:r>
-    </w:p>
-    <w:p>
-      <w:pPr>
-        <w:pStyle w:val="BodyText"/>
-        <w:rPr>
-          <w:rFonts w:cs="Arial"/>
-          <w:color w:val="000000"/>
-        </w:rPr>
-      </w:pPr>
-      <w:r>
-        <w:t xml:space="preserve">If </w:t>
-      </w:r>
-      <w:r>
-        <w:t xml:space="preserve">running in a production environment </w:t>
-      </w:r>
-      <w:r>
-        <w:t>using App Host</w:t>
-      </w:r>
-      <w:r>
-        <w:t xml:space="preserve"> </w:t>
-      </w:r>
-      <w:r>
-        <w:t xml:space="preserve">see the Resilient System Administrator Guide. If using </w:t>
-      </w:r>
-      <w:r>
-        <w:t xml:space="preserve">an </w:t>
-      </w:r>
-      <w:r>
-        <w:t>integration server, see the Integration Server Guide</w:t>
-      </w:r>
-    </w:p>
-    <w:p>
-      <w:pPr>
-        <w:pStyle w:val="Heading20"/>
-        <w:rPr>
-          <w:sz w:val="18"/>
-          <w:szCs w:val="18"/>
-        </w:rPr>
-      </w:pPr>
-      <w:bookmarkStart w:id="3" w:name="_Toc510253272"/>
-      <w:r>
-        <w:t>Functions and Components</w:t>
-      </w:r>
-    </w:p>
-    <w:p>
-      <w:pPr>
-        <w:pStyle w:val="BodyText"/>
-        <w:keepNext/>
-      </w:pPr>
-      <w:r>
+      </w:pPr>
+      <w:bookmarkStart w:id="2" w:name="_Toc510253272"/>
+      <w:r>
+        <w:lastRenderedPageBreak/>
         <w:t>Once the function package deploys the function(s), you can view them in the Resilient platform Functions tab, as shown below.</w:t>
       </w:r>
       <w:r>
@@ -1725,7 +1569,7 @@
                     <pic:cNvPicPr/>
                   </pic:nvPicPr>
                   <pic:blipFill>
-                    <a:blip r:embed="rId13"/>
+                    <a:blip r:embed="rId10"/>
                     <a:stretch>
                       <a:fillRect/>
                     </a:stretch>
@@ -2377,7 +2221,6 @@
                 <w:szCs w:val="18"/>
                 <w:lang w:val="en-GB" w:eastAsia="en-GB"/>
               </w:rPr>
-              <w:lastRenderedPageBreak/>
               <w:t>exchange_move_</w:t>
             </w:r>
             <w:r>
@@ -2605,12 +2448,13 @@
           <w:rFonts w:ascii="Arial" w:hAnsi="Arial"/>
         </w:rPr>
       </w:pPr>
-      <w:bookmarkStart w:id="4" w:name="_Toc510253273"/>
-      <w:bookmarkEnd w:id="3"/>
+      <w:bookmarkStart w:id="3" w:name="_Toc510253273"/>
+      <w:bookmarkEnd w:id="2"/>
       <w:r>
         <w:rPr>
           <w:rFonts w:ascii="Arial" w:hAnsi="Arial"/>
         </w:rPr>
+        <w:lastRenderedPageBreak/>
         <w:t>Inputs</w:t>
       </w:r>
     </w:p>
@@ -2740,7 +2584,7 @@
                     <pic:cNvPicPr/>
                   </pic:nvPicPr>
                   <pic:blipFill>
-                    <a:blip r:embed="rId14"/>
+                    <a:blip r:embed="rId11"/>
                     <a:stretch>
                       <a:fillRect/>
                     </a:stretch>
@@ -2856,7 +2700,7 @@
                     <pic:cNvPicPr/>
                   </pic:nvPicPr>
                   <pic:blipFill>
-                    <a:blip r:embed="rId15"/>
+                    <a:blip r:embed="rId12"/>
                     <a:stretch>
                       <a:fillRect/>
                     </a:stretch>
@@ -3273,10 +3117,371 @@
       <w:pPr>
         <w:pStyle w:val="Heading10"/>
       </w:pPr>
+      <w:bookmarkStart w:id="4" w:name="Knowledge_Center"/>
+      <w:r>
+        <w:t>Knowledge Center</w:t>
+      </w:r>
+    </w:p>
+    <w:bookmarkEnd w:id="4"/>
+    <w:p>
+      <w:pPr>
+        <w:pStyle w:val="Heading20"/>
+      </w:pPr>
+      <w:r>
+        <w:t>App Host or integration server</w:t>
+      </w:r>
+    </w:p>
+    <w:p>
+      <w:pPr>
+        <w:pStyle w:val="Heading10"/>
+        <w:rPr>
+          <w:rFonts w:ascii="Arial" w:hAnsi="Arial" w:cs="Arial"/>
+          <w:b w:val="0"/>
+          <w:color w:val="000000" w:themeColor="text1"/>
+          <w:sz w:val="20"/>
+          <w:szCs w:val="20"/>
+        </w:rPr>
+      </w:pPr>
+      <w:r>
+        <w:rPr>
+          <w:rFonts w:ascii="Arial" w:hAnsi="Arial" w:cs="Arial"/>
+          <w:b w:val="0"/>
+          <w:color w:val="000000" w:themeColor="text1"/>
+          <w:sz w:val="20"/>
+          <w:szCs w:val="20"/>
+        </w:rPr>
+        <w:t>The following Resilient platform guides provide additional information:</w:t>
+      </w:r>
+    </w:p>
+    <w:p>
+      <w:pPr>
+        <w:pStyle w:val="Heading10"/>
+        <w:rPr>
+          <w:rFonts w:ascii="Arial" w:hAnsi="Arial" w:cs="Arial"/>
+          <w:b w:val="0"/>
+          <w:color w:val="000000" w:themeColor="text1"/>
+          <w:sz w:val="20"/>
+          <w:szCs w:val="20"/>
+        </w:rPr>
+      </w:pPr>
+      <w:r>
+        <w:rPr>
+          <w:rFonts w:ascii="Arial" w:hAnsi="Arial" w:cs="Arial"/>
+          <w:b w:val="0"/>
+          <w:color w:val="000000" w:themeColor="text1"/>
+          <w:sz w:val="20"/>
+          <w:szCs w:val="20"/>
+        </w:rPr>
+        <w:t xml:space="preserve">The following Cloud Pak guides provide additional information: </w:t>
+      </w:r>
+    </w:p>
+    <w:p>
+      <w:pPr>
+        <w:pStyle w:val="ListBullet"/>
+        <w:keepNext/>
+        <w:numPr>
+          <w:ilvl w:val="0"/>
+          <w:numId w:val="26"/>
+        </w:numPr>
+      </w:pPr>
+      <w:r>
+        <w:rPr>
+          <w:rFonts w:cs="Arial"/>
+          <w:color w:val="000000" w:themeColor="text1"/>
+          <w:szCs w:val="20"/>
+        </w:rPr>
+        <w:t>App Host Deployment Guide: provides installation, configuration, and troubleshooting information, including proxy server settings.</w:t>
+      </w:r>
+    </w:p>
+    <w:p>
+      <w:pPr>
+        <w:pStyle w:val="Heading10"/>
+        <w:numPr>
+          <w:ilvl w:val="0"/>
+          <w:numId w:val="26"/>
+        </w:numPr>
+        <w:rPr>
+          <w:rFonts w:ascii="Arial" w:hAnsi="Arial" w:cs="Arial"/>
+          <w:b w:val="0"/>
+          <w:color w:val="000000" w:themeColor="text1"/>
+          <w:sz w:val="20"/>
+          <w:szCs w:val="20"/>
+        </w:rPr>
+      </w:pPr>
+      <w:r>
+        <w:rPr>
+          <w:rFonts w:ascii="Arial" w:hAnsi="Arial" w:cs="Arial"/>
+          <w:b w:val="0"/>
+          <w:color w:val="000000" w:themeColor="text1"/>
+          <w:sz w:val="20"/>
+          <w:szCs w:val="20"/>
+        </w:rPr>
+        <w:t>Integration Server Guide: provides installation, configuration, and troubleshooting information, including proxy server settings.</w:t>
+      </w:r>
+    </w:p>
+    <w:p>
+      <w:pPr>
+        <w:pStyle w:val="ListBullet"/>
+        <w:keepNext/>
+        <w:numPr>
+          <w:ilvl w:val="0"/>
+          <w:numId w:val="26"/>
+        </w:numPr>
+      </w:pPr>
+      <w:r>
+        <w:rPr>
+          <w:rFonts w:cs="Arial"/>
+          <w:color w:val="000000" w:themeColor="text1"/>
+          <w:szCs w:val="20"/>
+        </w:rPr>
+        <w:t>System Administrator Guide: provides the procedure to install, configure and deploy apps.</w:t>
+      </w:r>
+    </w:p>
+    <w:p>
+      <w:pPr>
+        <w:pStyle w:val="Heading10"/>
+        <w:rPr>
+          <w:rFonts w:ascii="Arial" w:hAnsi="Arial" w:cs="Arial"/>
+          <w:b w:val="0"/>
+          <w:color w:val="000000" w:themeColor="text1"/>
+          <w:sz w:val="20"/>
+          <w:szCs w:val="20"/>
+        </w:rPr>
+      </w:pPr>
+      <w:r>
+        <w:rPr>
+          <w:rFonts w:ascii="Arial" w:hAnsi="Arial" w:cs="Arial"/>
+          <w:b w:val="0"/>
+          <w:color w:val="000000" w:themeColor="text1"/>
+          <w:sz w:val="20"/>
+          <w:szCs w:val="20"/>
+        </w:rPr>
+        <w:t>The</w:t>
+      </w:r>
+      <w:r>
+        <w:rPr>
+          <w:rFonts w:ascii="Arial" w:hAnsi="Arial" w:cs="Arial"/>
+          <w:b w:val="0"/>
+          <w:color w:val="000000" w:themeColor="text1"/>
+          <w:sz w:val="20"/>
+          <w:szCs w:val="20"/>
+        </w:rPr>
+        <w:t>se</w:t>
+      </w:r>
+      <w:r>
+        <w:rPr>
+          <w:rFonts w:ascii="Arial" w:hAnsi="Arial" w:cs="Arial"/>
+          <w:b w:val="0"/>
+          <w:color w:val="000000" w:themeColor="text1"/>
+          <w:sz w:val="20"/>
+          <w:szCs w:val="20"/>
+        </w:rPr>
+        <w:t xml:space="preserve"> guides are available on the IBM Knowledge Center at </w:t>
+      </w:r>
+      <w:hyperlink r:id="rId13" w:history="1">
+        <w:r>
+          <w:rPr>
+            <w:rStyle w:val="Hyperlink"/>
+            <w:rFonts w:ascii="Arial" w:hAnsi="Arial" w:cs="Arial"/>
+            <w:b w:val="0"/>
+            <w:sz w:val="20"/>
+            <w:szCs w:val="20"/>
+          </w:rPr>
+          <w:t xml:space="preserve">Knowledge </w:t>
+        </w:r>
+        <w:r>
+          <w:rPr>
+            <w:rStyle w:val="Hyperlink"/>
+            <w:rFonts w:ascii="Arial" w:hAnsi="Arial" w:cs="Arial"/>
+            <w:b w:val="0"/>
+            <w:sz w:val="20"/>
+            <w:szCs w:val="20"/>
+          </w:rPr>
+          <w:t>C</w:t>
+        </w:r>
+        <w:r>
+          <w:rPr>
+            <w:rStyle w:val="Hyperlink"/>
+            <w:rFonts w:ascii="Arial" w:hAnsi="Arial" w:cs="Arial"/>
+            <w:b w:val="0"/>
+            <w:sz w:val="20"/>
+            <w:szCs w:val="20"/>
+          </w:rPr>
+          <w:t>enter</w:t>
+        </w:r>
+      </w:hyperlink>
+      <w:r>
+        <w:rPr>
+          <w:rFonts w:ascii="Arial" w:hAnsi="Arial" w:cs="Arial"/>
+          <w:b w:val="0"/>
+          <w:color w:val="000000" w:themeColor="text1"/>
+          <w:sz w:val="20"/>
+          <w:szCs w:val="20"/>
+        </w:rPr>
+        <w:t>. On this web page, select your Resilient platform version. On the follow-on page, you can find the App Host Deployment Guide or Integration Server Guide by expanding Resilient Apps in the Table of Contents pane. The System Administrator Guide is available by expanding System Administrator.</w:t>
+      </w:r>
+    </w:p>
+    <w:p>
+      <w:pPr>
+        <w:pStyle w:val="Heading20"/>
+      </w:pPr>
+      <w:r>
+        <w:t>Cloud Pak</w:t>
+      </w:r>
+    </w:p>
+    <w:p>
+      <w:pPr>
+        <w:pStyle w:val="Heading10"/>
+        <w:rPr>
+          <w:rFonts w:ascii="Arial" w:hAnsi="Arial" w:cs="Arial"/>
+          <w:b w:val="0"/>
+          <w:color w:val="000000" w:themeColor="text1"/>
+          <w:sz w:val="20"/>
+          <w:szCs w:val="20"/>
+        </w:rPr>
+      </w:pPr>
+      <w:r>
+        <w:rPr>
+          <w:rFonts w:ascii="Arial" w:hAnsi="Arial" w:cs="Arial"/>
+          <w:b w:val="0"/>
+          <w:color w:val="000000" w:themeColor="text1"/>
+          <w:sz w:val="20"/>
+          <w:szCs w:val="20"/>
+        </w:rPr>
+        <w:t xml:space="preserve">The following Cloud Pak guides provide additional information: </w:t>
+      </w:r>
+    </w:p>
+    <w:p>
+      <w:pPr>
+        <w:pStyle w:val="ListBullet"/>
+        <w:keepNext/>
+        <w:numPr>
+          <w:ilvl w:val="0"/>
+          <w:numId w:val="26"/>
+        </w:numPr>
+      </w:pPr>
+      <w:r>
+        <w:t>App Host Deployment Guide: provides installation, configuration, and troubleshooting information, including proxy server settings. From the Table of Contents, select Case Management and Orchestration &amp; Automation &gt; Orchestration and Automation Apps.</w:t>
+      </w:r>
+    </w:p>
+    <w:p>
+      <w:pPr>
+        <w:pStyle w:val="Heading10"/>
+        <w:numPr>
+          <w:ilvl w:val="0"/>
+          <w:numId w:val="26"/>
+        </w:numPr>
+        <w:rPr>
+          <w:rFonts w:ascii="Arial" w:hAnsi="Arial" w:cs="Arial"/>
+          <w:b w:val="0"/>
+          <w:color w:val="000000" w:themeColor="text1"/>
+          <w:sz w:val="20"/>
+          <w:szCs w:val="20"/>
+        </w:rPr>
+      </w:pPr>
+      <w:r>
+        <w:rPr>
+          <w:rFonts w:ascii="Arial" w:hAnsi="Arial" w:cs="Arial"/>
+          <w:b w:val="0"/>
+          <w:color w:val="000000" w:themeColor="text1"/>
+          <w:sz w:val="20"/>
+          <w:szCs w:val="20"/>
+        </w:rPr>
+        <w:t>System Administrator Guide: provides information to install, configure, and deploy apps. From the IBM Cloud Pak for Security Knowledge Center table of contents, select Case Management and Orchestration &amp; Automation &gt; System administrator.</w:t>
+      </w:r>
+    </w:p>
+    <w:p>
+      <w:pPr>
+        <w:pStyle w:val="Heading10"/>
+        <w:rPr>
+          <w:rFonts w:ascii="Arial" w:hAnsi="Arial" w:cs="Arial"/>
+          <w:b w:val="0"/>
+          <w:color w:val="000000" w:themeColor="text1"/>
+          <w:sz w:val="20"/>
+          <w:szCs w:val="20"/>
+        </w:rPr>
+      </w:pPr>
+      <w:r>
+        <w:rPr>
+          <w:rFonts w:ascii="Arial" w:hAnsi="Arial" w:cs="Arial"/>
+          <w:b w:val="0"/>
+          <w:color w:val="000000" w:themeColor="text1"/>
+          <w:sz w:val="20"/>
+          <w:szCs w:val="20"/>
+        </w:rPr>
+        <w:t xml:space="preserve">These guides are available on the IBM </w:t>
+      </w:r>
+      <w:hyperlink r:id="rId14" w:history="1">
+        <w:r>
+          <w:rPr>
+            <w:rStyle w:val="Hyperlink"/>
+            <w:rFonts w:ascii="Arial" w:hAnsi="Arial" w:cs="Arial"/>
+            <w:b w:val="0"/>
+            <w:sz w:val="20"/>
+            <w:szCs w:val="20"/>
+          </w:rPr>
+          <w:t>Knowled</w:t>
+        </w:r>
+        <w:r>
+          <w:rPr>
+            <w:rStyle w:val="Hyperlink"/>
+            <w:rFonts w:ascii="Arial" w:hAnsi="Arial" w:cs="Arial"/>
+            <w:b w:val="0"/>
+            <w:sz w:val="20"/>
+            <w:szCs w:val="20"/>
+          </w:rPr>
+          <w:t>g</w:t>
+        </w:r>
+        <w:r>
+          <w:rPr>
+            <w:rStyle w:val="Hyperlink"/>
+            <w:rFonts w:ascii="Arial" w:hAnsi="Arial" w:cs="Arial"/>
+            <w:b w:val="0"/>
+            <w:sz w:val="20"/>
+            <w:szCs w:val="20"/>
+          </w:rPr>
+          <w:t>e</w:t>
+        </w:r>
+        <w:r>
+          <w:rPr>
+            <w:rStyle w:val="Hyperlink"/>
+            <w:rFonts w:ascii="Arial" w:hAnsi="Arial" w:cs="Arial"/>
+            <w:b w:val="0"/>
+            <w:sz w:val="20"/>
+            <w:szCs w:val="20"/>
+          </w:rPr>
+          <w:t xml:space="preserve"> Center</w:t>
+        </w:r>
+        <w:r>
+          <w:rPr>
+            <w:rStyle w:val="Hyperlink"/>
+            <w:rFonts w:ascii="Arial" w:hAnsi="Arial" w:cs="Arial"/>
+            <w:b w:val="0"/>
+            <w:sz w:val="20"/>
+            <w:szCs w:val="20"/>
+          </w:rPr>
+          <w:t>.</w:t>
+        </w:r>
+      </w:hyperlink>
+      <w:r>
+        <w:rPr>
+          <w:rFonts w:ascii="Arial" w:hAnsi="Arial" w:cs="Arial"/>
+          <w:b w:val="0"/>
+          <w:color w:val="000000" w:themeColor="text1"/>
+          <w:sz w:val="20"/>
+          <w:szCs w:val="20"/>
+        </w:rPr>
+        <w:t xml:space="preserve"> From this web page, select your IBM Cloud Pak for Security version. From the version-specific Knowledge Center page, select Case Management and Orchestration &amp; Automation.</w:t>
+      </w:r>
+    </w:p>
+    <w:p>
+      <w:pPr>
+        <w:pStyle w:val="Heading10"/>
+      </w:pPr>
       <w:r>
         <w:t>Troubleshooting</w:t>
       </w:r>
-      <w:bookmarkEnd w:id="4"/>
+      <w:bookmarkEnd w:id="3"/>
     </w:p>
     <w:p>
       <w:pPr>
@@ -3312,6 +3517,7 @@
         <w:ind w:left="360"/>
       </w:pPr>
       <w:r>
+        <w:lastRenderedPageBreak/>
         <w:t xml:space="preserve">When viewing an </w:t>
       </w:r>
       <w:r>
@@ -3541,7 +3747,7 @@
       <w:r>
         <w:t xml:space="preserve">For additional support, contact </w:t>
       </w:r>
-      <w:hyperlink r:id="rId16">
+      <w:hyperlink r:id="rId15">
         <w:r>
           <w:rPr>
             <w:rStyle w:val="Hyperlink"/>
@@ -3568,12 +3774,12 @@
       </w:r>
     </w:p>
     <w:sectPr>
-      <w:headerReference w:type="even" r:id="rId17"/>
-      <w:headerReference w:type="default" r:id="rId18"/>
-      <w:footerReference w:type="even" r:id="rId19"/>
-      <w:footerReference w:type="default" r:id="rId20"/>
-      <w:headerReference w:type="first" r:id="rId21"/>
-      <w:footerReference w:type="first" r:id="rId22"/>
+      <w:headerReference w:type="even" r:id="rId16"/>
+      <w:headerReference w:type="default" r:id="rId17"/>
+      <w:footerReference w:type="even" r:id="rId18"/>
+      <w:footerReference w:type="default" r:id="rId19"/>
+      <w:headerReference w:type="first" r:id="rId20"/>
+      <w:footerReference w:type="first" r:id="rId21"/>
       <w:pgSz w:w="12240" w:h="15840"/>
       <w:pgMar w:top="1440" w:right="1800" w:bottom="1440" w:left="1800" w:header="720" w:footer="144" w:gutter="0"/>
       <w:pgNumType w:start="1"/>
@@ -7156,6 +7362,7 @@
     <w:lsdException w:name="HTML Sample" w:semiHidden="1" w:unhideWhenUsed="1"/>
     <w:lsdException w:name="HTML Typewriter" w:semiHidden="1" w:unhideWhenUsed="1"/>
     <w:lsdException w:name="HTML Variable" w:semiHidden="1" w:unhideWhenUsed="1"/>
+    <w:lsdException w:name="Normal Table" w:semiHidden="1" w:unhideWhenUsed="1"/>
     <w:lsdException w:name="annotation subject" w:semiHidden="1" w:unhideWhenUsed="1"/>
     <w:lsdException w:name="No List" w:semiHidden="1" w:unhideWhenUsed="1"/>
     <w:lsdException w:name="Outline List 1" w:semiHidden="1" w:unhideWhenUsed="1"/>
@@ -7202,8 +7409,10 @@
     <w:lsdException w:name="Table Subtle 2" w:semiHidden="1" w:unhideWhenUsed="1"/>
     <w:lsdException w:name="Table Web 1" w:semiHidden="1" w:unhideWhenUsed="1"/>
     <w:lsdException w:name="Table Web 2" w:semiHidden="1" w:unhideWhenUsed="1"/>
+    <w:lsdException w:name="Table Web 3" w:semiHidden="1" w:unhideWhenUsed="1"/>
     <w:lsdException w:name="Balloon Text" w:semiHidden="1" w:unhideWhenUsed="1"/>
     <w:lsdException w:name="Table Grid" w:uiPriority="59"/>
+    <w:lsdException w:name="Table Theme" w:semiHidden="1" w:unhideWhenUsed="1"/>
     <w:lsdException w:name="Placeholder Text" w:semiHidden="1"/>
     <w:lsdException w:name="No Spacing" w:uiPriority="1" w:qFormat="1"/>
     <w:lsdException w:name="Light Shading" w:uiPriority="60"/>

</xml_diff>

<commit_message>
INT-3180 - Updates_2 docs 01/12/2020
</commit_message>
<xml_diff>
--- a/fn_exchange/doc/Resilient Integrations Function Guide for Exchange.docx
+++ b/fn_exchange/doc/Resilient Integrations Function Guide for Exchange.docx
@@ -1127,14 +1127,29 @@
         <w:pStyle w:val="BodyText"/>
       </w:pPr>
       <w:r>
-        <w:t xml:space="preserve">The Resilient platform guides providing installation, configuration, and troubleshooting information are available on the </w:t>
+        <w:t xml:space="preserve">The Resilient platform </w:t>
+      </w:r>
+      <w:r>
+        <w:t xml:space="preserve">and Cloud Pak </w:t>
+      </w:r>
+      <w:r>
+        <w:t>guides providing installation, configuration, and troubleshooting information are available on the</w:t>
+      </w:r>
+      <w:r>
+        <w:t xml:space="preserve"> </w:t>
       </w:r>
       <w:hyperlink w:anchor="Knowledge_Center" w:history="1">
         <w:r>
           <w:rPr>
             <w:rStyle w:val="Hyperlink"/>
           </w:rPr>
-          <w:t>Knowled</w:t>
+          <w:t>Knowle</w:t>
+        </w:r>
+        <w:r>
+          <w:rPr>
+            <w:rStyle w:val="Hyperlink"/>
+          </w:rPr>
+          <w:t>d</w:t>
         </w:r>
         <w:r>
           <w:rPr>
@@ -1146,7 +1161,19 @@
           <w:rPr>
             <w:rStyle w:val="Hyperlink"/>
           </w:rPr>
-          <w:t>e Center</w:t>
+          <w:t>e</w:t>
+        </w:r>
+        <w:r>
+          <w:rPr>
+            <w:rStyle w:val="Hyperlink"/>
+          </w:rPr>
+          <w:t xml:space="preserve"> </w:t>
+        </w:r>
+        <w:r>
+          <w:rPr>
+            <w:rStyle w:val="Hyperlink"/>
+          </w:rPr>
+          <w:t>Center</w:t>
         </w:r>
       </w:hyperlink>
       <w:r>
@@ -1207,7 +1234,10 @@
         <w:t xml:space="preserve"> on</w:t>
       </w:r>
       <w:r>
-        <w:t xml:space="preserve"> the </w:t>
+        <w:t xml:space="preserve"> the</w:t>
+      </w:r>
+      <w:r>
+        <w:t xml:space="preserve"> </w:t>
       </w:r>
       <w:hyperlink w:anchor="Knowledge_Center" w:history="1">
         <w:r>
@@ -3151,28 +3181,6 @@
           <w:szCs w:val="20"/>
         </w:rPr>
         <w:t>The following Resilient platform guides provide additional information:</w:t>
-      </w:r>
-    </w:p>
-    <w:p>
-      <w:pPr>
-        <w:pStyle w:val="Heading10"/>
-        <w:rPr>
-          <w:rFonts w:ascii="Arial" w:hAnsi="Arial" w:cs="Arial"/>
-          <w:b w:val="0"/>
-          <w:color w:val="000000" w:themeColor="text1"/>
-          <w:sz w:val="20"/>
-          <w:szCs w:val="20"/>
-        </w:rPr>
-      </w:pPr>
-      <w:r>
-        <w:rPr>
-          <w:rFonts w:ascii="Arial" w:hAnsi="Arial" w:cs="Arial"/>
-          <w:b w:val="0"/>
-          <w:color w:val="000000" w:themeColor="text1"/>
-          <w:sz w:val="20"/>
-          <w:szCs w:val="20"/>
-        </w:rPr>
-        <w:t xml:space="preserve">The following Cloud Pak guides provide additional information: </w:t>
       </w:r>
     </w:p>
     <w:p>

</xml_diff>

<commit_message>
INT-3180 - Updates_3 docs 01/12/2020
</commit_message>
<xml_diff>
--- a/fn_exchange/doc/Resilient Integrations Function Guide for Exchange.docx
+++ b/fn_exchange/doc/Resilient Integrations Function Guide for Exchange.docx
@@ -196,7 +196,7 @@
         <w:rPr>
           <w:rFonts w:ascii="Times New Roman" w:eastAsia="Times New Roman" w:hAnsi="Times New Roman" w:cs="Times New Roman"/>
         </w:rPr>
-        <w:t>November</w:t>
+        <w:t>December</w:t>
       </w:r>
       <w:r>
         <w:rPr>
@@ -3750,21 +3750,23 @@
     <w:p>
       <w:pPr>
         <w:pStyle w:val="BodyText"/>
-        <w:keepNext/>
-      </w:pPr>
-      <w:r>
-        <w:t xml:space="preserve">For additional support, contact </w:t>
-      </w:r>
-      <w:hyperlink r:id="rId15">
+      </w:pPr>
+      <w:r>
+        <w:t xml:space="preserve">Please search </w:t>
+      </w:r>
+      <w:hyperlink r:id="rId15" w:history="1">
         <w:r>
           <w:rPr>
             <w:rStyle w:val="Hyperlink"/>
           </w:rPr>
-          <w:t>support@resilientsystems.com</w:t>
+          <w:t>https://ibm.com/mysupport</w:t>
         </w:r>
       </w:hyperlink>
       <w:r>
-        <w:t>.</w:t>
+        <w:t xml:space="preserve"> for assistance.</w:t>
+      </w:r>
+      <w:r>
+        <w:t xml:space="preserve"> </w:t>
       </w:r>
     </w:p>
     <w:p>
@@ -3784,10 +3786,9 @@
     <w:sectPr>
       <w:headerReference w:type="even" r:id="rId16"/>
       <w:headerReference w:type="default" r:id="rId17"/>
-      <w:footerReference w:type="even" r:id="rId18"/>
-      <w:footerReference w:type="default" r:id="rId19"/>
-      <w:headerReference w:type="first" r:id="rId20"/>
-      <w:footerReference w:type="first" r:id="rId21"/>
+      <w:footerReference w:type="default" r:id="rId18"/>
+      <w:headerReference w:type="first" r:id="rId19"/>
+      <w:footerReference w:type="first" r:id="rId20"/>
       <w:pgSz w:w="12240" w:h="15840"/>
       <w:pgMar w:top="1440" w:right="1800" w:bottom="1440" w:left="1800" w:header="720" w:footer="144" w:gutter="0"/>
       <w:pgNumType w:start="1"/>
@@ -3819,16 +3820,6 @@
 </file>
 
 <file path=word/footer1.xml><?xml version="1.0" encoding="utf-8"?>
-<w:ftr xmlns:wpc="http://schemas.microsoft.com/office/word/2010/wordprocessingCanvas" xmlns:cx="http://schemas.microsoft.com/office/drawing/2014/chartex" xmlns:cx1="http://schemas.microsoft.com/office/drawing/2015/9/8/chartex" xmlns:cx2="http://schemas.microsoft.com/office/drawing/2015/10/21/chartex" xmlns:cx3="http://schemas.microsoft.com/office/drawing/2016/5/9/chartex" xmlns:cx4="http://schemas.microsoft.com/office/drawing/2016/5/10/chartex" xmlns:cx5="http://schemas.microsoft.com/office/drawing/2016/5/11/chartex" xmlns:cx6="http://schemas.microsoft.com/office/drawing/2016/5/12/chartex" xmlns:cx7="http://schemas.microsoft.com/office/drawing/2016/5/13/chartex" xmlns:cx8="http://schemas.microsoft.com/office/drawing/2016/5/14/chartex" xmlns:mc="http://schemas.openxmlformats.org/markup-compatibility/2006" xmlns:aink="http://schemas.microsoft.com/office/drawing/2016/ink" xmlns:am3d="http://schemas.microsoft.com/office/drawing/2017/model3d" xmlns:o="urn:schemas-microsoft-com:office:office" xmlns:r="http://schemas.openxmlformats.org/officeDocument/2006/relationships" xmlns:m="http://schemas.openxmlformats.org/officeDocument/2006/math" xmlns:v="urn:schemas-microsoft-com:vml" xmlns:wp14="http://schemas.microsoft.com/office/word/2010/wordprocessingDrawing" xmlns:wp="http://schemas.openxmlformats.org/drawingml/2006/wordprocessingDrawing" xmlns:w10="urn:schemas-microsoft-com:office:word" xmlns:w="http://schemas.openxmlformats.org/wordprocessingml/2006/main" xmlns:w14="http://schemas.microsoft.com/office/word/2010/wordml" xmlns:w15="http://schemas.microsoft.com/office/word/2012/wordml" xmlns:w16cex="http://schemas.microsoft.com/office/word/2018/wordml/cex" xmlns:w16cid="http://schemas.microsoft.com/office/word/2016/wordml/cid" xmlns:w16="http://schemas.microsoft.com/office/word/2018/wordml" xmlns:w16se="http://schemas.microsoft.com/office/word/2015/wordml/symex" xmlns:wpg="http://schemas.microsoft.com/office/word/2010/wordprocessingGroup" xmlns:wpi="http://schemas.microsoft.com/office/word/2010/wordprocessingInk" xmlns:wne="http://schemas.microsoft.com/office/word/2006/wordml" xmlns:wps="http://schemas.microsoft.com/office/word/2010/wordprocessingShape" mc:Ignorable="w14 w15 w16se w16cid w16 w16cex wp14">
-  <w:p>
-    <w:pPr>
-      <w:pStyle w:val="Footer"/>
-    </w:pPr>
-  </w:p>
-</w:ftr>
-</file>
-
-<file path=word/footer2.xml><?xml version="1.0" encoding="utf-8"?>
 <w:ftr xmlns:wpc="http://schemas.microsoft.com/office/word/2010/wordprocessingCanvas" xmlns:cx="http://schemas.microsoft.com/office/drawing/2014/chartex" xmlns:cx1="http://schemas.microsoft.com/office/drawing/2015/9/8/chartex" xmlns:cx2="http://schemas.microsoft.com/office/drawing/2015/10/21/chartex" xmlns:cx3="http://schemas.microsoft.com/office/drawing/2016/5/9/chartex" xmlns:cx4="http://schemas.microsoft.com/office/drawing/2016/5/10/chartex" xmlns:cx5="http://schemas.microsoft.com/office/drawing/2016/5/11/chartex" xmlns:cx6="http://schemas.microsoft.com/office/drawing/2016/5/12/chartex" xmlns:cx7="http://schemas.microsoft.com/office/drawing/2016/5/13/chartex" xmlns:cx8="http://schemas.microsoft.com/office/drawing/2016/5/14/chartex" xmlns:mc="http://schemas.openxmlformats.org/markup-compatibility/2006" xmlns:aink="http://schemas.microsoft.com/office/drawing/2016/ink" xmlns:am3d="http://schemas.microsoft.com/office/drawing/2017/model3d" xmlns:o="urn:schemas-microsoft-com:office:office" xmlns:r="http://schemas.openxmlformats.org/officeDocument/2006/relationships" xmlns:m="http://schemas.openxmlformats.org/officeDocument/2006/math" xmlns:v="urn:schemas-microsoft-com:vml" xmlns:wp14="http://schemas.microsoft.com/office/word/2010/wordprocessingDrawing" xmlns:wp="http://schemas.openxmlformats.org/drawingml/2006/wordprocessingDrawing" xmlns:w10="urn:schemas-microsoft-com:office:word" xmlns:w="http://schemas.openxmlformats.org/wordprocessingml/2006/main" xmlns:w14="http://schemas.microsoft.com/office/word/2010/wordml" xmlns:w15="http://schemas.microsoft.com/office/word/2012/wordml" xmlns:w16cex="http://schemas.microsoft.com/office/word/2018/wordml/cex" xmlns:w16cid="http://schemas.microsoft.com/office/word/2016/wordml/cid" xmlns:w16="http://schemas.microsoft.com/office/word/2018/wordml" xmlns:w16se="http://schemas.microsoft.com/office/word/2015/wordml/symex" xmlns:wpg="http://schemas.microsoft.com/office/word/2010/wordprocessingGroup" xmlns:wpi="http://schemas.microsoft.com/office/word/2010/wordprocessingInk" xmlns:wne="http://schemas.microsoft.com/office/word/2006/wordml" xmlns:wps="http://schemas.microsoft.com/office/word/2010/wordprocessingShape" mc:Ignorable="w14 w15 w16se w16cid w16 w16cex wp14">
   <w:p>
     <w:pPr>
@@ -3901,7 +3892,7 @@
 </w:ftr>
 </file>
 
-<file path=word/footer3.xml><?xml version="1.0" encoding="utf-8"?>
+<file path=word/footer2.xml><?xml version="1.0" encoding="utf-8"?>
 <w:ftr xmlns:wpc="http://schemas.microsoft.com/office/word/2010/wordprocessingCanvas" xmlns:cx="http://schemas.microsoft.com/office/drawing/2014/chartex" xmlns:cx1="http://schemas.microsoft.com/office/drawing/2015/9/8/chartex" xmlns:cx2="http://schemas.microsoft.com/office/drawing/2015/10/21/chartex" xmlns:cx3="http://schemas.microsoft.com/office/drawing/2016/5/9/chartex" xmlns:cx4="http://schemas.microsoft.com/office/drawing/2016/5/10/chartex" xmlns:cx5="http://schemas.microsoft.com/office/drawing/2016/5/11/chartex" xmlns:cx6="http://schemas.microsoft.com/office/drawing/2016/5/12/chartex" xmlns:cx7="http://schemas.microsoft.com/office/drawing/2016/5/13/chartex" xmlns:cx8="http://schemas.microsoft.com/office/drawing/2016/5/14/chartex" xmlns:mc="http://schemas.openxmlformats.org/markup-compatibility/2006" xmlns:aink="http://schemas.microsoft.com/office/drawing/2016/ink" xmlns:am3d="http://schemas.microsoft.com/office/drawing/2017/model3d" xmlns:o="urn:schemas-microsoft-com:office:office" xmlns:r="http://schemas.openxmlformats.org/officeDocument/2006/relationships" xmlns:m="http://schemas.openxmlformats.org/officeDocument/2006/math" xmlns:v="urn:schemas-microsoft-com:vml" xmlns:wp14="http://schemas.microsoft.com/office/word/2010/wordprocessingDrawing" xmlns:wp="http://schemas.openxmlformats.org/drawingml/2006/wordprocessingDrawing" xmlns:w10="urn:schemas-microsoft-com:office:word" xmlns:w="http://schemas.openxmlformats.org/wordprocessingml/2006/main" xmlns:w14="http://schemas.microsoft.com/office/word/2010/wordml" xmlns:w15="http://schemas.microsoft.com/office/word/2012/wordml" xmlns:w16cex="http://schemas.microsoft.com/office/word/2018/wordml/cex" xmlns:w16cid="http://schemas.microsoft.com/office/word/2016/wordml/cid" xmlns:w16="http://schemas.microsoft.com/office/word/2018/wordml" xmlns:w16se="http://schemas.microsoft.com/office/word/2015/wordml/symex" xmlns:wpg="http://schemas.microsoft.com/office/word/2010/wordprocessingGroup" xmlns:wpi="http://schemas.microsoft.com/office/word/2010/wordprocessingInk" xmlns:wne="http://schemas.microsoft.com/office/word/2006/wordml" xmlns:wps="http://schemas.microsoft.com/office/word/2010/wordprocessingShape" mc:Ignorable="w14 w15 w16se w16cid w16 w16cex wp14">
   <w:p>
     <w:pPr>
@@ -3960,7 +3951,7 @@
         <w:sz w:val="16"/>
         <w:szCs w:val="16"/>
       </w:rPr>
-      <w:t>© Copyright IBM Corp. 2010, 201</w:t>
+      <w:t>© Copyright IBM Corp. 2010, 20</w:t>
     </w:r>
     <w:r>
       <w:rPr>
@@ -3968,7 +3959,7 @@
         <w:sz w:val="16"/>
         <w:szCs w:val="16"/>
       </w:rPr>
-      <w:t>8</w:t>
+      <w:t>20</w:t>
     </w:r>
     <w:r>
       <w:rPr>

</xml_diff>

<commit_message>
Release updates to existing integrations
</commit_message>
<xml_diff>
--- a/fn_exchange/doc/Resilient Integrations Function Guide for Exchange.docx
+++ b/fn_exchange/doc/Resilient Integrations Function Guide for Exchange.docx
@@ -1,6 +1,6 @@
 
 <file path=word/document.xml><?xml version="1.0" encoding="utf-8"?>
-<w:document xmlns:wpc="http://schemas.microsoft.com/office/word/2010/wordprocessingCanvas" xmlns:cx="http://schemas.microsoft.com/office/drawing/2014/chartex" xmlns:cx1="http://schemas.microsoft.com/office/drawing/2015/9/8/chartex" xmlns:cx2="http://schemas.microsoft.com/office/drawing/2015/10/21/chartex" xmlns:cx3="http://schemas.microsoft.com/office/drawing/2016/5/9/chartex" xmlns:cx4="http://schemas.microsoft.com/office/drawing/2016/5/10/chartex" xmlns:cx5="http://schemas.microsoft.com/office/drawing/2016/5/11/chartex" xmlns:cx6="http://schemas.microsoft.com/office/drawing/2016/5/12/chartex" xmlns:cx7="http://schemas.microsoft.com/office/drawing/2016/5/13/chartex" xmlns:cx8="http://schemas.microsoft.com/office/drawing/2016/5/14/chartex" xmlns:mc="http://schemas.openxmlformats.org/markup-compatibility/2006" xmlns:aink="http://schemas.microsoft.com/office/drawing/2016/ink" xmlns:am3d="http://schemas.microsoft.com/office/drawing/2017/model3d" xmlns:o="urn:schemas-microsoft-com:office:office" xmlns:r="http://schemas.openxmlformats.org/officeDocument/2006/relationships" xmlns:m="http://schemas.openxmlformats.org/officeDocument/2006/math" xmlns:v="urn:schemas-microsoft-com:vml" xmlns:wp14="http://schemas.microsoft.com/office/word/2010/wordprocessingDrawing" xmlns:wp="http://schemas.openxmlformats.org/drawingml/2006/wordprocessingDrawing" xmlns:w10="urn:schemas-microsoft-com:office:word" xmlns:w="http://schemas.openxmlformats.org/wordprocessingml/2006/main" xmlns:w14="http://schemas.microsoft.com/office/word/2010/wordml" xmlns:w15="http://schemas.microsoft.com/office/word/2012/wordml" xmlns:w16cid="http://schemas.microsoft.com/office/word/2016/wordml/cid" xmlns:w16se="http://schemas.microsoft.com/office/word/2015/wordml/symex" xmlns:wpg="http://schemas.microsoft.com/office/word/2010/wordprocessingGroup" xmlns:wpi="http://schemas.microsoft.com/office/word/2010/wordprocessingInk" xmlns:wne="http://schemas.microsoft.com/office/word/2006/wordml" xmlns:wps="http://schemas.microsoft.com/office/word/2010/wordprocessingShape" mc:Ignorable="w14 w15 w16se w16cid wp14">
+<w:document xmlns:wpc="http://schemas.microsoft.com/office/word/2010/wordprocessingCanvas" xmlns:cx="http://schemas.microsoft.com/office/drawing/2014/chartex" xmlns:cx1="http://schemas.microsoft.com/office/drawing/2015/9/8/chartex" xmlns:cx2="http://schemas.microsoft.com/office/drawing/2015/10/21/chartex" xmlns:cx3="http://schemas.microsoft.com/office/drawing/2016/5/9/chartex" xmlns:cx4="http://schemas.microsoft.com/office/drawing/2016/5/10/chartex" xmlns:cx5="http://schemas.microsoft.com/office/drawing/2016/5/11/chartex" xmlns:cx6="http://schemas.microsoft.com/office/drawing/2016/5/12/chartex" xmlns:cx7="http://schemas.microsoft.com/office/drawing/2016/5/13/chartex" xmlns:cx8="http://schemas.microsoft.com/office/drawing/2016/5/14/chartex" xmlns:mc="http://schemas.openxmlformats.org/markup-compatibility/2006" xmlns:aink="http://schemas.microsoft.com/office/drawing/2016/ink" xmlns:am3d="http://schemas.microsoft.com/office/drawing/2017/model3d" xmlns:o="urn:schemas-microsoft-com:office:office" xmlns:r="http://schemas.openxmlformats.org/officeDocument/2006/relationships" xmlns:m="http://schemas.openxmlformats.org/officeDocument/2006/math" xmlns:v="urn:schemas-microsoft-com:vml" xmlns:wp14="http://schemas.microsoft.com/office/word/2010/wordprocessingDrawing" xmlns:wp="http://schemas.openxmlformats.org/drawingml/2006/wordprocessingDrawing" xmlns:w10="urn:schemas-microsoft-com:office:word" xmlns:w="http://schemas.openxmlformats.org/wordprocessingml/2006/main" xmlns:w14="http://schemas.microsoft.com/office/word/2010/wordml" xmlns:w15="http://schemas.microsoft.com/office/word/2012/wordml" xmlns:w16cex="http://schemas.microsoft.com/office/word/2018/wordml/cex" xmlns:w16cid="http://schemas.microsoft.com/office/word/2016/wordml/cid" xmlns:w16="http://schemas.microsoft.com/office/word/2018/wordml" xmlns:w16se="http://schemas.microsoft.com/office/word/2015/wordml/symex" xmlns:wpg="http://schemas.microsoft.com/office/word/2010/wordprocessingGroup" xmlns:wpi="http://schemas.microsoft.com/office/word/2010/wordprocessingInk" xmlns:wne="http://schemas.microsoft.com/office/word/2006/wordml" xmlns:wps="http://schemas.microsoft.com/office/word/2010/wordprocessingShape" mc:Ignorable="w14 w15 w16se w16cid w16 w16cex wp14">
   <w:background w:color="FFFFFF"/>
   <w:body>
     <w:p>
@@ -8,8 +8,6 @@
         <w:pStyle w:val="Normal1"/>
         <w:ind w:left="-1440"/>
       </w:pPr>
-      <w:bookmarkStart w:id="0" w:name="h.gjdgxs" w:colFirst="0" w:colLast="0"/>
-      <w:bookmarkEnd w:id="0"/>
       <w:r>
         <w:rPr>
           <w:noProof/>
@@ -130,6 +128,8 @@
         <w:pStyle w:val="Heading1"/>
         <w:jc w:val="center"/>
       </w:pPr>
+      <w:bookmarkStart w:id="0" w:name="_Knowledge_Center"/>
+      <w:bookmarkEnd w:id="0"/>
       <w:r>
         <w:rPr>
           <w:color w:val="FF8300"/>
@@ -169,25 +169,34 @@
         <w:rPr>
           <w:color w:val="FF8300"/>
         </w:rPr>
-        <w:t xml:space="preserve"> Function V1.0.0</w:t>
+        <w:t xml:space="preserve"> Function V1.0.</w:t>
+      </w:r>
+      <w:r>
+        <w:rPr>
+          <w:color w:val="FF8300"/>
+        </w:rPr>
+        <w:t>1</w:t>
       </w:r>
     </w:p>
     <w:p>
       <w:pPr>
         <w:pStyle w:val="Normal1"/>
         <w:jc w:val="center"/>
-      </w:pPr>
-      <w:r>
         <w:rPr>
           <w:rFonts w:ascii="Times New Roman" w:eastAsia="Times New Roman" w:hAnsi="Times New Roman" w:cs="Times New Roman"/>
         </w:rPr>
+      </w:pPr>
+      <w:r>
+        <w:rPr>
+          <w:rFonts w:ascii="Times New Roman" w:eastAsia="Times New Roman" w:hAnsi="Times New Roman" w:cs="Times New Roman"/>
+        </w:rPr>
         <w:t xml:space="preserve">Release Date: </w:t>
       </w:r>
       <w:r>
         <w:rPr>
           <w:rFonts w:ascii="Times New Roman" w:eastAsia="Times New Roman" w:hAnsi="Times New Roman" w:cs="Times New Roman"/>
         </w:rPr>
-        <w:t>August</w:t>
+        <w:t>December</w:t>
       </w:r>
       <w:r>
         <w:rPr>
@@ -199,8 +208,263 @@
         <w:rPr>
           <w:rFonts w:ascii="Times New Roman" w:eastAsia="Times New Roman" w:hAnsi="Times New Roman" w:cs="Times New Roman"/>
         </w:rPr>
-        <w:t>2018</w:t>
-      </w:r>
+        <w:t>20</w:t>
+      </w:r>
+      <w:r>
+        <w:rPr>
+          <w:rFonts w:ascii="Times New Roman" w:eastAsia="Times New Roman" w:hAnsi="Times New Roman" w:cs="Times New Roman"/>
+        </w:rPr>
+        <w:t>20</w:t>
+      </w:r>
+    </w:p>
+    <w:p>
+      <w:pPr>
+        <w:pStyle w:val="Normal1"/>
+        <w:rPr>
+          <w:rFonts w:ascii="Times New Roman" w:eastAsia="Times New Roman" w:hAnsi="Times New Roman" w:cs="Times New Roman"/>
+        </w:rPr>
+      </w:pPr>
+    </w:p>
+    <w:tbl>
+      <w:tblPr>
+        <w:tblStyle w:val="ICITABLE"/>
+        <w:tblW w:w="8817" w:type="dxa"/>
+        <w:tblInd w:w="-15" w:type="dxa"/>
+        <w:tblLook w:val="04A0" w:firstRow="1" w:lastRow="0" w:firstColumn="1" w:lastColumn="0" w:noHBand="0" w:noVBand="1"/>
+      </w:tblPr>
+      <w:tblGrid>
+        <w:gridCol w:w="987"/>
+        <w:gridCol w:w="1556"/>
+        <w:gridCol w:w="6274"/>
+      </w:tblGrid>
+      <w:tr>
+        <w:trPr>
+          <w:cnfStyle w:val="100000000000" w:firstRow="1" w:lastRow="0" w:firstColumn="0" w:lastColumn="0" w:oddVBand="0" w:evenVBand="0" w:oddHBand="0" w:evenHBand="0" w:firstRowFirstColumn="0" w:firstRowLastColumn="0" w:lastRowFirstColumn="0" w:lastRowLastColumn="0"/>
+        </w:trPr>
+        <w:tc>
+          <w:tcPr>
+            <w:tcW w:w="987" w:type="dxa"/>
+          </w:tcPr>
+          <w:p>
+            <w:pPr>
+              <w:adjustRightInd w:val="0"/>
+              <w:rPr>
+                <w:rFonts w:cs="Arial"/>
+                <w:szCs w:val="18"/>
+              </w:rPr>
+            </w:pPr>
+            <w:r>
+              <w:rPr>
+                <w:rFonts w:cs="Arial"/>
+                <w:szCs w:val="18"/>
+              </w:rPr>
+              <w:t>Version</w:t>
+            </w:r>
+          </w:p>
+        </w:tc>
+        <w:tc>
+          <w:tcPr>
+            <w:tcW w:w="1556" w:type="dxa"/>
+          </w:tcPr>
+          <w:p>
+            <w:pPr>
+              <w:adjustRightInd w:val="0"/>
+              <w:rPr>
+                <w:rFonts w:cs="Arial"/>
+                <w:szCs w:val="18"/>
+              </w:rPr>
+            </w:pPr>
+            <w:r>
+              <w:rPr>
+                <w:rFonts w:cs="Arial"/>
+                <w:szCs w:val="18"/>
+              </w:rPr>
+              <w:t>Publication</w:t>
+            </w:r>
+          </w:p>
+        </w:tc>
+        <w:tc>
+          <w:tcPr>
+            <w:tcW w:w="6274" w:type="dxa"/>
+          </w:tcPr>
+          <w:p>
+            <w:pPr>
+              <w:adjustRightInd w:val="0"/>
+              <w:rPr>
+                <w:rFonts w:cs="Arial"/>
+                <w:szCs w:val="18"/>
+              </w:rPr>
+            </w:pPr>
+            <w:r>
+              <w:rPr>
+                <w:rFonts w:cs="Arial"/>
+                <w:szCs w:val="18"/>
+              </w:rPr>
+              <w:t>Notes</w:t>
+            </w:r>
+          </w:p>
+        </w:tc>
+      </w:tr>
+      <w:tr>
+        <w:tc>
+          <w:tcPr>
+            <w:tcW w:w="987" w:type="dxa"/>
+          </w:tcPr>
+          <w:p>
+            <w:pPr>
+              <w:adjustRightInd w:val="0"/>
+              <w:rPr>
+                <w:rFonts w:cs="Arial"/>
+                <w:szCs w:val="18"/>
+              </w:rPr>
+            </w:pPr>
+            <w:r>
+              <w:rPr>
+                <w:rFonts w:cs="Arial"/>
+                <w:szCs w:val="18"/>
+              </w:rPr>
+              <w:t>1.0.1</w:t>
+            </w:r>
+          </w:p>
+        </w:tc>
+        <w:tc>
+          <w:tcPr>
+            <w:tcW w:w="1556" w:type="dxa"/>
+          </w:tcPr>
+          <w:p>
+            <w:pPr>
+              <w:adjustRightInd w:val="0"/>
+              <w:rPr>
+                <w:rFonts w:cs="Arial"/>
+                <w:szCs w:val="18"/>
+              </w:rPr>
+            </w:pPr>
+            <w:r>
+              <w:rPr>
+                <w:rFonts w:cs="Arial"/>
+                <w:szCs w:val="18"/>
+              </w:rPr>
+              <w:t>December</w:t>
+            </w:r>
+            <w:r>
+              <w:rPr>
+                <w:rFonts w:cs="Arial"/>
+                <w:szCs w:val="18"/>
+              </w:rPr>
+              <w:t xml:space="preserve"> 2020</w:t>
+            </w:r>
+          </w:p>
+        </w:tc>
+        <w:tc>
+          <w:tcPr>
+            <w:tcW w:w="6274" w:type="dxa"/>
+          </w:tcPr>
+          <w:p>
+            <w:pPr>
+              <w:adjustRightInd w:val="0"/>
+              <w:rPr>
+                <w:rFonts w:cs="Arial"/>
+                <w:szCs w:val="18"/>
+              </w:rPr>
+            </w:pPr>
+            <w:r>
+              <w:rPr>
+                <w:rFonts w:cs="Arial"/>
+                <w:szCs w:val="18"/>
+              </w:rPr>
+              <w:t xml:space="preserve">Added </w:t>
+            </w:r>
+            <w:r>
+              <w:rPr>
+                <w:rFonts w:cs="Arial"/>
+                <w:szCs w:val="18"/>
+              </w:rPr>
+              <w:t>App Host support</w:t>
+            </w:r>
+            <w:r>
+              <w:rPr>
+                <w:rFonts w:cs="Arial"/>
+                <w:szCs w:val="18"/>
+              </w:rPr>
+              <w:t>, Added proxy support.</w:t>
+            </w:r>
+          </w:p>
+        </w:tc>
+      </w:tr>
+      <w:tr>
+        <w:tc>
+          <w:tcPr>
+            <w:tcW w:w="987" w:type="dxa"/>
+          </w:tcPr>
+          <w:p>
+            <w:pPr>
+              <w:adjustRightInd w:val="0"/>
+              <w:rPr>
+                <w:rFonts w:cs="Arial"/>
+                <w:szCs w:val="18"/>
+              </w:rPr>
+            </w:pPr>
+            <w:r>
+              <w:rPr>
+                <w:rFonts w:cs="Arial"/>
+                <w:szCs w:val="18"/>
+              </w:rPr>
+              <w:t>1.0.0</w:t>
+            </w:r>
+          </w:p>
+        </w:tc>
+        <w:tc>
+          <w:tcPr>
+            <w:tcW w:w="1556" w:type="dxa"/>
+          </w:tcPr>
+          <w:p>
+            <w:pPr>
+              <w:adjustRightInd w:val="0"/>
+              <w:rPr>
+                <w:rFonts w:cs="Arial"/>
+                <w:szCs w:val="18"/>
+              </w:rPr>
+            </w:pPr>
+            <w:r>
+              <w:rPr>
+                <w:rFonts w:cs="Arial"/>
+                <w:szCs w:val="18"/>
+              </w:rPr>
+              <w:t>August 2018</w:t>
+            </w:r>
+          </w:p>
+        </w:tc>
+        <w:tc>
+          <w:tcPr>
+            <w:tcW w:w="6274" w:type="dxa"/>
+          </w:tcPr>
+          <w:p>
+            <w:pPr>
+              <w:adjustRightInd w:val="0"/>
+              <w:rPr>
+                <w:rFonts w:cs="Arial"/>
+                <w:szCs w:val="18"/>
+              </w:rPr>
+            </w:pPr>
+            <w:r>
+              <w:rPr>
+                <w:rFonts w:cs="Arial"/>
+                <w:szCs w:val="18"/>
+              </w:rPr>
+              <w:t>Initial publication.</w:t>
+            </w:r>
+          </w:p>
+        </w:tc>
+      </w:tr>
+    </w:tbl>
+    <w:p>
+      <w:pPr>
+        <w:adjustRightInd w:val="0"/>
+        <w:rPr>
+          <w:rFonts w:cs="Arial"/>
+          <w:szCs w:val="18"/>
+        </w:rPr>
+      </w:pPr>
     </w:p>
     <w:p>
       <w:pPr>
@@ -319,8 +583,6 @@
         </w:rPr>
         <w:t xml:space="preserve">Microsoft </w:t>
       </w:r>
-      <w:bookmarkStart w:id="1" w:name="_GoBack"/>
-      <w:bookmarkEnd w:id="1"/>
       <w:r>
         <w:rPr>
           <w:rStyle w:val="IntenseEmphasis"/>
@@ -507,19 +769,30 @@
     </w:p>
     <w:p>
       <w:pPr>
-        <w:pStyle w:val="BodyText"/>
-        <w:keepNext/>
-      </w:pPr>
-      <w:bookmarkStart w:id="2" w:name="_Toc510253265"/>
-      <w:r>
-        <w:rPr>
-          <w:rFonts w:cs="Arial"/>
-          <w:szCs w:val="20"/>
-        </w:rPr>
-        <w:t>Before installing</w:t>
-      </w:r>
-      <w:r>
-        <w:t>, verify that your environment meets the following prerequisites:</w:t>
+        <w:pStyle w:val="Heading20"/>
+      </w:pPr>
+      <w:r>
+        <w:t>Requirements</w:t>
+      </w:r>
+    </w:p>
+    <w:p>
+      <w:pPr>
+        <w:pStyle w:val="Heading10"/>
+        <w:rPr>
+          <w:rFonts w:ascii="Arial" w:hAnsi="Arial"/>
+          <w:b w:val="0"/>
+          <w:color w:val="auto"/>
+          <w:sz w:val="20"/>
+        </w:rPr>
+      </w:pPr>
+      <w:r>
+        <w:rPr>
+          <w:rFonts w:ascii="Arial" w:hAnsi="Arial"/>
+          <w:b w:val="0"/>
+          <w:color w:val="auto"/>
+          <w:sz w:val="20"/>
+        </w:rPr>
+        <w:t>If deploying to a Resilient platform with an App Host, the requirements are:</w:t>
       </w:r>
     </w:p>
     <w:p>
@@ -530,15 +803,24 @@
           <w:ilvl w:val="0"/>
           <w:numId w:val="26"/>
         </w:numPr>
-      </w:pPr>
-      <w:r>
-        <w:t>Resilient</w:t>
-      </w:r>
-      <w:r>
-        <w:t xml:space="preserve"> platform is version 31</w:t>
-      </w:r>
-      <w:r>
-        <w:t xml:space="preserve"> or later. </w:t>
+        <w:rPr>
+          <w:lang w:val="en-IE"/>
+        </w:rPr>
+      </w:pPr>
+      <w:r>
+        <w:t xml:space="preserve">Resilient platform &gt;= </w:t>
+      </w:r>
+      <w:r>
+        <w:rPr>
+          <w:lang w:val="en-IE"/>
+        </w:rPr>
+        <w:t>37.</w:t>
+      </w:r>
+      <w:r>
+        <w:rPr>
+          <w:lang w:val="en-IE"/>
+        </w:rPr>
+        <w:t>1.</w:t>
       </w:r>
     </w:p>
     <w:p>
@@ -551,1450 +833,724 @@
         </w:numPr>
       </w:pPr>
       <w:r>
-        <w:t>You have a Resilient account to use for the integrations. T</w:t>
-      </w:r>
-      <w:r>
-        <w:t xml:space="preserve">his can be any account that has the permission to view and modify administrator and customization </w:t>
-      </w:r>
-      <w:proofErr w:type="gramStart"/>
-      <w:r>
-        <w:t>settings</w:t>
-      </w:r>
-      <w:r>
-        <w:t>, and</w:t>
-      </w:r>
-      <w:proofErr w:type="gramEnd"/>
-      <w:r>
-        <w:t xml:space="preserve"> read and update incidents</w:t>
-      </w:r>
-      <w:r>
-        <w:t>. You need to know the account username and password.</w:t>
+        <w:t>The app is in a container-based format (available from the AppExchange as a zip file).</w:t>
+      </w:r>
+    </w:p>
+    <w:p>
+      <w:pPr>
+        <w:pStyle w:val="Heading10"/>
+        <w:rPr>
+          <w:rFonts w:ascii="Arial" w:hAnsi="Arial"/>
+          <w:b w:val="0"/>
+          <w:color w:val="auto"/>
+          <w:sz w:val="20"/>
+        </w:rPr>
+      </w:pPr>
+      <w:r>
+        <w:rPr>
+          <w:rFonts w:ascii="Arial" w:hAnsi="Arial"/>
+          <w:b w:val="0"/>
+          <w:color w:val="auto"/>
+          <w:sz w:val="20"/>
+        </w:rPr>
+        <w:t>If deploying to a Resilient platform with an integration server, the requirements are:</w:t>
       </w:r>
     </w:p>
     <w:p>
       <w:pPr>
         <w:pStyle w:val="ListBullet"/>
+        <w:keepNext/>
         <w:numPr>
           <w:ilvl w:val="0"/>
           <w:numId w:val="26"/>
         </w:numPr>
       </w:pPr>
       <w:r>
-        <w:t>You have access to the command line of the Resilient appliance, which hosts the Resilient platform; or to a separate integration server where you will deploy and run the functions code. If using a separate integration server, you must install Python version 2.7.10 or later, or version 3.6 or later, and “pip”. (The Resilient appliance is preconfigured with a suitable version of Python.)</w:t>
-      </w:r>
-    </w:p>
-    <w:p>
-      <w:pPr>
-        <w:pStyle w:val="Heading20"/>
-      </w:pPr>
-      <w:bookmarkStart w:id="3" w:name="_Toc509305886"/>
-      <w:r>
-        <w:t>Install the Python components</w:t>
-      </w:r>
-      <w:bookmarkEnd w:id="3"/>
-    </w:p>
-    <w:p>
-      <w:pPr>
-        <w:pStyle w:val="BodyText"/>
-      </w:pPr>
-      <w:r>
-        <w:t>The functions package contains Python components that are called by the Resilient platform to execute the functions during your workflows. These components run in the R</w:t>
-      </w:r>
-      <w:r>
-        <w:t>esilient</w:t>
-      </w:r>
-      <w:r>
-        <w:t xml:space="preserve"> C</w:t>
-      </w:r>
-      <w:r>
-        <w:t>ircuits</w:t>
-      </w:r>
-      <w:r>
-        <w:t xml:space="preserve"> integration framework</w:t>
-      </w:r>
-      <w:r>
-        <w:t>.</w:t>
-      </w:r>
-    </w:p>
-    <w:p>
-      <w:pPr>
-        <w:pStyle w:val="BodyText"/>
-      </w:pPr>
-      <w:r>
-        <w:t>The package also includes Resilient customizations that will be imported into the platform later.</w:t>
-      </w:r>
-    </w:p>
-    <w:p>
-      <w:pPr>
-        <w:pStyle w:val="BodyText"/>
-      </w:pPr>
-      <w:r>
-        <w:t>Complete the following steps to install the Python components:</w:t>
-      </w:r>
-    </w:p>
-    <w:p>
-      <w:pPr>
-        <w:pStyle w:val="BodyText"/>
-        <w:numPr>
-          <w:ilvl w:val="0"/>
-          <w:numId w:val="30"/>
-        </w:numPr>
-      </w:pPr>
-      <w:r>
-        <w:t>Ensure that the environment is up-to-date, as follows:</w:t>
-      </w:r>
-    </w:p>
-    <w:p>
-      <w:pPr>
-        <w:pStyle w:val="Code0"/>
-        <w:ind w:left="547"/>
-        <w:contextualSpacing/>
-      </w:pPr>
-      <w:proofErr w:type="spellStart"/>
-      <w:r>
-        <w:t>sudo</w:t>
-      </w:r>
-      <w:proofErr w:type="spellEnd"/>
-      <w:r>
-        <w:t xml:space="preserve"> pip install --upgrade pip</w:t>
-      </w:r>
-    </w:p>
-    <w:p>
-      <w:pPr>
-        <w:pStyle w:val="Code0"/>
-        <w:ind w:left="547"/>
-        <w:contextualSpacing/>
-      </w:pPr>
-      <w:proofErr w:type="spellStart"/>
-      <w:r>
-        <w:t>sudo</w:t>
-      </w:r>
-      <w:proofErr w:type="spellEnd"/>
-      <w:r>
-        <w:t xml:space="preserve"> pip install --upgrade </w:t>
-      </w:r>
-      <w:proofErr w:type="spellStart"/>
-      <w:r>
-        <w:t>setuptools</w:t>
-      </w:r>
-      <w:proofErr w:type="spellEnd"/>
-    </w:p>
-    <w:p>
-      <w:pPr>
-        <w:pStyle w:val="Code0"/>
-        <w:ind w:left="547"/>
-        <w:contextualSpacing/>
-      </w:pPr>
-      <w:proofErr w:type="spellStart"/>
-      <w:r>
-        <w:t>sudo</w:t>
-      </w:r>
-      <w:proofErr w:type="spellEnd"/>
-      <w:r>
-        <w:t xml:space="preserve"> pip install --upgrade resilient-circuits</w:t>
-      </w:r>
-    </w:p>
-    <w:p>
-      <w:pPr>
-        <w:pStyle w:val="BodyText"/>
-        <w:numPr>
-          <w:ilvl w:val="0"/>
-          <w:numId w:val="30"/>
-        </w:numPr>
-      </w:pPr>
-      <w:r>
-        <w:t>Run the following command to ins</w:t>
-      </w:r>
-      <w:r>
-        <w:rPr>
-          <w:rStyle w:val="BodyTextChar"/>
-        </w:rPr>
-        <w:t>tal</w:t>
-      </w:r>
-      <w:r>
-        <w:t>l the package:</w:t>
-      </w:r>
-    </w:p>
-    <w:p>
-      <w:pPr>
-        <w:pStyle w:val="Code0"/>
-        <w:ind w:left="0" w:firstLine="360"/>
-        <w:rPr>
-          <w:lang w:val="en-GB"/>
-        </w:rPr>
-      </w:pPr>
-      <w:proofErr w:type="spellStart"/>
-      <w:r>
-        <w:t>sudo</w:t>
-      </w:r>
-      <w:proofErr w:type="spellEnd"/>
-      <w:r>
-        <w:t xml:space="preserve"> pip install --upgrade </w:t>
-      </w:r>
-      <w:proofErr w:type="spellStart"/>
-      <w:r>
-        <w:t>fn</w:t>
-      </w:r>
-      <w:r>
-        <w:t>_exchange</w:t>
-      </w:r>
-      <w:proofErr w:type="spellEnd"/>
-      <w:r>
-        <w:t>-&lt;</w:t>
-      </w:r>
-      <w:r>
-        <w:rPr>
-          <w:i/>
-        </w:rPr>
-        <w:t>version</w:t>
-      </w:r>
-      <w:proofErr w:type="gramStart"/>
-      <w:r>
-        <w:t>&gt;.&lt;</w:t>
-      </w:r>
-      <w:proofErr w:type="gramEnd"/>
-      <w:r>
-        <w:t>zip&gt;</w:t>
-      </w:r>
-    </w:p>
-    <w:p>
-      <w:pPr>
-        <w:pStyle w:val="Heading20"/>
-      </w:pPr>
-      <w:r>
-        <w:t>Configure the Python components</w:t>
-      </w:r>
-    </w:p>
-    <w:p>
-      <w:pPr>
-        <w:pStyle w:val="BodyText"/>
-      </w:pPr>
-      <w:r>
-        <w:t xml:space="preserve">The </w:t>
-      </w:r>
-      <w:r>
-        <w:t>Resilient Circuits components run as an unprivileged user, typically named integration. If you do not already have an integration user configured on your appliance, create it now.</w:t>
-      </w:r>
-    </w:p>
-    <w:p>
-      <w:pPr>
-        <w:pStyle w:val="BodyText"/>
-        <w:rPr>
-          <w:szCs w:val="20"/>
-        </w:rPr>
-      </w:pPr>
-      <w:r>
-        <w:t>Complete the</w:t>
-      </w:r>
-      <w:r>
-        <w:rPr>
-          <w:szCs w:val="20"/>
-        </w:rPr>
-        <w:t xml:space="preserve"> following </w:t>
-      </w:r>
-      <w:r>
-        <w:rPr>
-          <w:szCs w:val="20"/>
-        </w:rPr>
-        <w:t xml:space="preserve">steps </w:t>
-      </w:r>
-      <w:r>
-        <w:rPr>
-          <w:szCs w:val="20"/>
-        </w:rPr>
-        <w:t xml:space="preserve">to </w:t>
-      </w:r>
-      <w:r>
-        <w:rPr>
-          <w:szCs w:val="20"/>
-        </w:rPr>
-        <w:t xml:space="preserve">configure and run </w:t>
-      </w:r>
-      <w:r>
-        <w:t>the integration</w:t>
-      </w:r>
-      <w:r>
-        <w:rPr>
-          <w:szCs w:val="20"/>
-        </w:rPr>
-        <w:t>:</w:t>
-      </w:r>
-    </w:p>
-    <w:p>
-      <w:pPr>
-        <w:pStyle w:val="BodyText"/>
+        <w:t>Resilient platform &gt;= 31.0.4035.</w:t>
+      </w:r>
+    </w:p>
+    <w:p>
+      <w:pPr>
+        <w:pStyle w:val="ListBullet"/>
         <w:keepNext/>
         <w:numPr>
           <w:ilvl w:val="0"/>
-          <w:numId w:val="23"/>
+          <w:numId w:val="26"/>
         </w:numPr>
-        <w:rPr>
-          <w:rFonts w:cs="Arial"/>
-          <w:color w:val="000000"/>
-        </w:rPr>
-      </w:pPr>
-      <w:r>
-        <w:rPr>
-          <w:rFonts w:cs="Arial"/>
-          <w:color w:val="000000"/>
-        </w:rPr>
-        <w:t xml:space="preserve">Using </w:t>
-      </w:r>
-      <w:proofErr w:type="spellStart"/>
-      <w:r>
-        <w:rPr>
-          <w:rFonts w:cs="Arial"/>
-          <w:color w:val="000000"/>
-        </w:rPr>
-        <w:t>sudo</w:t>
-      </w:r>
-      <w:proofErr w:type="spellEnd"/>
-      <w:r>
-        <w:rPr>
-          <w:rFonts w:cs="Arial"/>
-          <w:color w:val="000000"/>
-        </w:rPr>
-        <w:t xml:space="preserve">, </w:t>
-      </w:r>
-      <w:r>
-        <w:rPr>
-          <w:rFonts w:cs="Arial"/>
-          <w:color w:val="000000"/>
-        </w:rPr>
-        <w:t>switch to the integration user, as follows:</w:t>
-      </w:r>
-    </w:p>
-    <w:p>
-      <w:pPr>
-        <w:pStyle w:val="Code0"/>
-        <w:keepNext/>
-        <w:ind w:left="720"/>
-      </w:pPr>
-      <w:proofErr w:type="spellStart"/>
-      <w:r>
-        <w:t>sudo</w:t>
-      </w:r>
-      <w:proofErr w:type="spellEnd"/>
-      <w:r>
-        <w:t xml:space="preserve"> </w:t>
-      </w:r>
-      <w:proofErr w:type="spellStart"/>
-      <w:r>
-        <w:t>su</w:t>
-      </w:r>
-      <w:proofErr w:type="spellEnd"/>
-      <w:r>
-        <w:t xml:space="preserve"> - integration</w:t>
-      </w:r>
-    </w:p>
-    <w:p>
-      <w:pPr>
-        <w:pStyle w:val="BodyText"/>
+      </w:pPr>
+      <w:r>
+        <w:t>The app is in the older integration format (available from the AppExchange as a `zip` file which contains a `tar.gz` file).</w:t>
+      </w:r>
+    </w:p>
+    <w:p>
+      <w:pPr>
+        <w:pStyle w:val="ListBullet"/>
         <w:keepNext/>
         <w:numPr>
           <w:ilvl w:val="0"/>
-          <w:numId w:val="23"/>
+          <w:numId w:val="26"/>
         </w:numPr>
-        <w:rPr>
-          <w:rFonts w:cs="Arial"/>
-          <w:color w:val="000000"/>
-        </w:rPr>
-      </w:pPr>
-      <w:r>
-        <w:t>Use one of the following commands to c</w:t>
-      </w:r>
-      <w:r>
-        <w:rPr>
-          <w:rFonts w:cs="Arial"/>
-          <w:color w:val="000000"/>
-        </w:rPr>
-        <w:t xml:space="preserve">reate or update the </w:t>
-      </w:r>
-      <w:r>
-        <w:rPr>
-          <w:rFonts w:cs="Arial"/>
-          <w:color w:val="000000"/>
-        </w:rPr>
-        <w:t>resilient-circuits</w:t>
-      </w:r>
-      <w:r>
-        <w:rPr>
-          <w:rFonts w:cs="Arial"/>
-          <w:color w:val="000000"/>
-        </w:rPr>
-        <w:t xml:space="preserve"> configuration file</w:t>
-      </w:r>
-      <w:r>
-        <w:t xml:space="preserve">. Use </w:t>
-      </w:r>
-      <w:r>
-        <w:rPr>
-          <w:rFonts w:ascii="Courier New" w:hAnsi="Courier New"/>
-        </w:rPr>
-        <w:t>–c</w:t>
-      </w:r>
-      <w:r>
-        <w:t xml:space="preserve"> for new environments or </w:t>
-      </w:r>
-      <w:r>
-        <w:rPr>
-          <w:rFonts w:ascii="Courier New" w:hAnsi="Courier New"/>
-        </w:rPr>
-        <w:t>–u</w:t>
-      </w:r>
-      <w:r>
-        <w:t xml:space="preserve"> for existing environments.</w:t>
-      </w:r>
-    </w:p>
-    <w:p>
-      <w:pPr>
-        <w:pStyle w:val="Code0"/>
-        <w:keepNext/>
-        <w:ind w:left="720"/>
-      </w:pPr>
-      <w:r>
-        <w:t>resilient-circuits config -c</w:t>
-      </w:r>
-    </w:p>
-    <w:p>
-      <w:pPr>
-        <w:pStyle w:val="BodyText"/>
-        <w:keepNext/>
-        <w:ind w:left="720"/>
-      </w:pPr>
-      <w:r>
-        <w:t>or</w:t>
-      </w:r>
-    </w:p>
-    <w:p>
-      <w:pPr>
-        <w:pStyle w:val="Code0"/>
-        <w:keepNext/>
-        <w:ind w:left="720"/>
-      </w:pPr>
-      <w:r>
-        <w:t>resilient-circuits config -u</w:t>
-      </w:r>
-    </w:p>
-    <w:p>
-      <w:pPr>
-        <w:rPr>
-          <w:rFonts w:ascii="Courier New" w:eastAsia="Times New Roman" w:hAnsi="Courier New" w:cs="Times New Roman"/>
-          <w:color w:val="auto"/>
-          <w:sz w:val="18"/>
-          <w:szCs w:val="20"/>
-        </w:rPr>
-      </w:pPr>
-      <w:r>
-        <w:br w:type="page"/>
-      </w:r>
-    </w:p>
-    <w:p>
-      <w:pPr>
-        <w:pStyle w:val="BodyText"/>
+      </w:pPr>
+      <w:r>
+        <w:t>Integration server is running `</w:t>
+      </w:r>
+      <w:proofErr w:type="spellStart"/>
+      <w:r>
+        <w:t>resilient_circuits</w:t>
+      </w:r>
+      <w:proofErr w:type="spellEnd"/>
+      <w:r>
+        <w:t>&gt;=30.0.0`.</w:t>
+      </w:r>
+    </w:p>
+    <w:p>
+      <w:pPr>
+        <w:pStyle w:val="ListBullet"/>
         <w:keepNext/>
         <w:numPr>
           <w:ilvl w:val="0"/>
-          <w:numId w:val="23"/>
+          <w:numId w:val="26"/>
         </w:numPr>
-        <w:rPr>
-          <w:rFonts w:cs="Arial"/>
-          <w:color w:val="000000"/>
-        </w:rPr>
-      </w:pPr>
-      <w:r>
-        <w:rPr>
-          <w:rFonts w:cs="Arial"/>
-          <w:color w:val="000000"/>
-        </w:rPr>
-        <w:lastRenderedPageBreak/>
-        <w:t>Edit the resilient-circuits configuration file, as follows:</w:t>
-      </w:r>
-    </w:p>
-    <w:p>
-      <w:pPr>
-        <w:pStyle w:val="BodyText"/>
-        <w:keepNext/>
-        <w:numPr>
-          <w:ilvl w:val="1"/>
-          <w:numId w:val="23"/>
-        </w:numPr>
-        <w:ind w:left="720"/>
-        <w:rPr>
-          <w:rFonts w:cs="Arial"/>
-          <w:color w:val="000000"/>
-        </w:rPr>
-      </w:pPr>
-      <w:r>
-        <w:rPr>
-          <w:rFonts w:cs="Arial"/>
-          <w:color w:val="000000"/>
-        </w:rPr>
-        <w:t xml:space="preserve">In the </w:t>
-      </w:r>
-      <w:r>
-        <w:rPr>
-          <w:rFonts w:cs="Arial"/>
-          <w:color w:val="000000"/>
-        </w:rPr>
-        <w:t>[resilient]</w:t>
-      </w:r>
-      <w:r>
-        <w:rPr>
-          <w:rFonts w:cs="Arial"/>
-          <w:color w:val="000000"/>
-        </w:rPr>
-        <w:t xml:space="preserve"> section, ensure that you provide all the information required to connect to the Resilient platform.</w:t>
-      </w:r>
-    </w:p>
-    <w:p>
-      <w:pPr>
-        <w:pStyle w:val="BodyText"/>
-        <w:keepNext/>
-        <w:numPr>
-          <w:ilvl w:val="1"/>
-          <w:numId w:val="23"/>
-        </w:numPr>
-        <w:ind w:left="720"/>
-        <w:rPr>
-          <w:rFonts w:cs="Arial"/>
-          <w:color w:val="000000"/>
-        </w:rPr>
-      </w:pPr>
-      <w:r>
-        <w:rPr>
-          <w:rFonts w:cs="Arial"/>
-          <w:color w:val="000000"/>
-        </w:rPr>
-        <w:t>In the [</w:t>
-      </w:r>
-      <w:proofErr w:type="spellStart"/>
-      <w:r>
-        <w:rPr>
-          <w:rFonts w:cs="Arial"/>
-          <w:color w:val="000000"/>
-        </w:rPr>
-        <w:t>fn</w:t>
-      </w:r>
-      <w:r>
-        <w:rPr>
-          <w:rFonts w:cs="Arial"/>
-          <w:color w:val="000000"/>
-        </w:rPr>
-        <w:t>_exchange</w:t>
-      </w:r>
-      <w:proofErr w:type="spellEnd"/>
-      <w:r>
-        <w:rPr>
-          <w:rFonts w:cs="Arial"/>
-          <w:color w:val="000000"/>
-        </w:rPr>
-        <w:t>]</w:t>
-      </w:r>
-      <w:r>
-        <w:rPr>
-          <w:rFonts w:cs="Arial"/>
-          <w:color w:val="000000"/>
-        </w:rPr>
-        <w:t xml:space="preserve"> section, edit the settings as follows:</w:t>
-      </w:r>
-    </w:p>
-    <w:p>
-      <w:pPr>
-        <w:pStyle w:val="Code0"/>
-        <w:spacing w:before="0" w:after="0"/>
-        <w:ind w:left="720"/>
-      </w:pPr>
-      <w:proofErr w:type="spellStart"/>
-      <w:r>
-        <w:t>verify_cert</w:t>
-      </w:r>
-      <w:proofErr w:type="spellEnd"/>
-      <w:r>
-        <w:t>=[</w:t>
-      </w:r>
-      <w:proofErr w:type="spellStart"/>
-      <w:r>
-        <w:t>True|False</w:t>
-      </w:r>
-      <w:proofErr w:type="spellEnd"/>
-      <w:r>
-        <w:t>]</w:t>
-      </w:r>
-    </w:p>
-    <w:p>
-      <w:pPr>
-        <w:pStyle w:val="Code0"/>
-        <w:spacing w:before="0" w:after="0"/>
-        <w:ind w:left="720"/>
-      </w:pPr>
-      <w:r>
-        <w:t>server=example.com</w:t>
-      </w:r>
-    </w:p>
-    <w:p>
-      <w:pPr>
-        <w:pStyle w:val="Code0"/>
-        <w:spacing w:before="0" w:after="0"/>
-        <w:ind w:left="720"/>
-      </w:pPr>
-      <w:r>
-        <w:t>username=domain\username</w:t>
-      </w:r>
-    </w:p>
-    <w:p>
-      <w:pPr>
-        <w:pStyle w:val="Code0"/>
-        <w:spacing w:before="0" w:after="0"/>
-        <w:ind w:left="720"/>
-      </w:pPr>
-      <w:r>
-        <w:t>email=admin@example.com - this is the default account to send emails and create meetings if one was not specified. Specifying an account that is not this one will req</w:t>
-      </w:r>
-      <w:r>
-        <w:t>u</w:t>
-      </w:r>
-      <w:r>
-        <w:t>ire impersonation access.</w:t>
-      </w:r>
-    </w:p>
-    <w:p>
-      <w:pPr>
-        <w:pStyle w:val="Code0"/>
-        <w:spacing w:before="0" w:after="0"/>
-        <w:ind w:left="720"/>
-      </w:pPr>
-      <w:r>
-        <w:t>password=password</w:t>
-      </w:r>
-    </w:p>
-    <w:p>
-      <w:pPr>
-        <w:pStyle w:val="Code0"/>
-        <w:spacing w:before="0" w:after="0"/>
-        <w:ind w:left="720"/>
-      </w:pPr>
-      <w:proofErr w:type="spellStart"/>
-      <w:r>
-        <w:t>default_folder_path</w:t>
-      </w:r>
-      <w:proofErr w:type="spellEnd"/>
-      <w:r>
-        <w:t>=Some folder path after root i.e. Top of Information Store/Inbox</w:t>
-      </w:r>
-    </w:p>
+      </w:pPr>
+      <w:r>
+        <w:t xml:space="preserve"> If using an API key account, make sure the account provides the following minimum permissions: </w:t>
+      </w:r>
+    </w:p>
+    <w:tbl>
+      <w:tblPr>
+        <w:tblStyle w:val="ICITABLE"/>
+        <w:tblpPr w:leftFromText="180" w:rightFromText="180" w:vertAnchor="text" w:horzAnchor="page" w:tblpX="2230" w:tblpY="13"/>
+        <w:tblW w:w="2543" w:type="dxa"/>
+        <w:tblLook w:val="04A0" w:firstRow="1" w:lastRow="0" w:firstColumn="1" w:lastColumn="0" w:noHBand="0" w:noVBand="1"/>
+      </w:tblPr>
+      <w:tblGrid>
+        <w:gridCol w:w="987"/>
+        <w:gridCol w:w="1556"/>
+      </w:tblGrid>
+      <w:tr>
+        <w:trPr>
+          <w:cnfStyle w:val="100000000000" w:firstRow="1" w:lastRow="0" w:firstColumn="0" w:lastColumn="0" w:oddVBand="0" w:evenVBand="0" w:oddHBand="0" w:evenHBand="0" w:firstRowFirstColumn="0" w:firstRowLastColumn="0" w:lastRowFirstColumn="0" w:lastRowLastColumn="0"/>
+        </w:trPr>
+        <w:tc>
+          <w:tcPr>
+            <w:tcW w:w="987" w:type="dxa"/>
+          </w:tcPr>
+          <w:p>
+            <w:pPr>
+              <w:adjustRightInd w:val="0"/>
+              <w:rPr>
+                <w:rFonts w:cs="Arial"/>
+                <w:szCs w:val="18"/>
+              </w:rPr>
+            </w:pPr>
+            <w:r>
+              <w:rPr>
+                <w:rFonts w:cs="Arial"/>
+                <w:szCs w:val="18"/>
+              </w:rPr>
+              <w:t>Name</w:t>
+            </w:r>
+          </w:p>
+        </w:tc>
+        <w:tc>
+          <w:tcPr>
+            <w:tcW w:w="1556" w:type="dxa"/>
+          </w:tcPr>
+          <w:p>
+            <w:pPr>
+              <w:adjustRightInd w:val="0"/>
+              <w:rPr>
+                <w:rFonts w:cs="Arial"/>
+                <w:szCs w:val="18"/>
+              </w:rPr>
+            </w:pPr>
+            <w:r>
+              <w:rPr>
+                <w:rFonts w:cs="Arial"/>
+                <w:szCs w:val="18"/>
+              </w:rPr>
+              <w:t>Permission</w:t>
+            </w:r>
+          </w:p>
+        </w:tc>
+      </w:tr>
+      <w:tr>
+        <w:tc>
+          <w:tcPr>
+            <w:tcW w:w="987" w:type="dxa"/>
+          </w:tcPr>
+          <w:p>
+            <w:pPr>
+              <w:adjustRightInd w:val="0"/>
+              <w:rPr>
+                <w:rFonts w:cs="Arial"/>
+                <w:szCs w:val="18"/>
+              </w:rPr>
+            </w:pPr>
+            <w:r>
+              <w:rPr>
+                <w:rFonts w:cs="Arial"/>
+                <w:szCs w:val="18"/>
+              </w:rPr>
+              <w:t>Org Data</w:t>
+            </w:r>
+          </w:p>
+        </w:tc>
+        <w:tc>
+          <w:tcPr>
+            <w:tcW w:w="1556" w:type="dxa"/>
+          </w:tcPr>
+          <w:p>
+            <w:pPr>
+              <w:adjustRightInd w:val="0"/>
+              <w:rPr>
+                <w:rFonts w:cs="Arial"/>
+                <w:szCs w:val="18"/>
+              </w:rPr>
+            </w:pPr>
+            <w:r>
+              <w:rPr>
+                <w:rFonts w:cs="Arial"/>
+                <w:szCs w:val="18"/>
+              </w:rPr>
+              <w:t>Read, Edit</w:t>
+            </w:r>
+          </w:p>
+        </w:tc>
+      </w:tr>
+    </w:tbl>
     <w:p>
       <w:pPr>
         <w:pStyle w:val="Heading20"/>
       </w:pPr>
-      <w:r>
-        <w:t>Deploy customizations to the Resilient platform</w:t>
-      </w:r>
-    </w:p>
-    <w:p>
-      <w:pPr>
-        <w:pStyle w:val="BodyText"/>
-        <w:rPr>
-          <w:color w:val="000000" w:themeColor="text1"/>
-        </w:rPr>
-      </w:pPr>
-      <w:r>
-        <w:rPr>
-          <w:color w:val="000000" w:themeColor="text1"/>
-        </w:rPr>
-        <w:t xml:space="preserve">The package contains function definitions that you can use in </w:t>
-      </w:r>
-      <w:proofErr w:type="gramStart"/>
-      <w:r>
-        <w:rPr>
-          <w:color w:val="000000" w:themeColor="text1"/>
-        </w:rPr>
-        <w:t>workflows, and</w:t>
-      </w:r>
-      <w:proofErr w:type="gramEnd"/>
-      <w:r>
-        <w:rPr>
-          <w:color w:val="000000" w:themeColor="text1"/>
-        </w:rPr>
-        <w:t xml:space="preserve"> includes example workflows and rules that show how to use these functions</w:t>
-      </w:r>
-      <w:r>
-        <w:rPr>
-          <w:color w:val="000000" w:themeColor="text1"/>
-        </w:rPr>
-        <w:t>.</w:t>
-      </w:r>
-    </w:p>
-    <w:bookmarkEnd w:id="2"/>
-    <w:p>
-      <w:pPr>
-        <w:pStyle w:val="BodyText"/>
-        <w:numPr>
-          <w:ilvl w:val="0"/>
-          <w:numId w:val="32"/>
-        </w:numPr>
-        <w:ind w:left="360"/>
-      </w:pPr>
-      <w:r>
-        <w:t xml:space="preserve">Use the following command to deploy these </w:t>
-      </w:r>
-      <w:r>
-        <w:t>customizations</w:t>
-      </w:r>
-      <w:r>
-        <w:t xml:space="preserve"> to the Resilient platform:</w:t>
-      </w:r>
-    </w:p>
-    <w:p>
-      <w:pPr>
-        <w:pStyle w:val="Code0"/>
-      </w:pPr>
-      <w:r>
-        <w:t>resilient-</w:t>
-      </w:r>
-      <w:r>
-        <w:t>circuits</w:t>
-      </w:r>
-      <w:r>
-        <w:t xml:space="preserve"> customize</w:t>
-      </w:r>
-    </w:p>
-    <w:p>
-      <w:pPr>
-        <w:pStyle w:val="BodyText"/>
-        <w:numPr>
-          <w:ilvl w:val="0"/>
-          <w:numId w:val="32"/>
-        </w:numPr>
-        <w:ind w:left="360"/>
-      </w:pPr>
-      <w:r>
-        <w:t>Respond to the prompts to deploy functions, message destinations, workflows and rules.</w:t>
-      </w:r>
-    </w:p>
-    <w:p>
-      <w:pPr>
-        <w:pStyle w:val="Heading20"/>
-      </w:pPr>
-      <w:r>
-        <w:t>Run the integration framework</w:t>
-      </w:r>
-    </w:p>
-    <w:p>
-      <w:pPr>
-        <w:pStyle w:val="BodyText"/>
-        <w:keepNext/>
-        <w:rPr>
-          <w:rFonts w:cs="Arial"/>
-          <w:color w:val="000000"/>
-        </w:rPr>
-      </w:pPr>
-      <w:r>
-        <w:rPr>
-          <w:rFonts w:cs="Arial"/>
-          <w:color w:val="000000"/>
-        </w:rPr>
-        <w:t>To test the integration package before running it in a production environment, you must r</w:t>
-      </w:r>
-      <w:r>
-        <w:rPr>
-          <w:rFonts w:cs="Arial"/>
-          <w:color w:val="000000"/>
-        </w:rPr>
-        <w:t>un the integration manually with</w:t>
-      </w:r>
-      <w:r>
-        <w:rPr>
-          <w:rFonts w:cs="Arial"/>
-          <w:color w:val="000000"/>
-        </w:rPr>
-        <w:t xml:space="preserve"> </w:t>
-      </w:r>
-      <w:r>
-        <w:rPr>
-          <w:rFonts w:cs="Arial"/>
-          <w:color w:val="000000"/>
-        </w:rPr>
-        <w:t>the following command:</w:t>
-      </w:r>
-    </w:p>
-    <w:p>
-      <w:pPr>
-        <w:pStyle w:val="Code0"/>
-        <w:rPr>
-          <w:rFonts w:cs="Arial"/>
-          <w:color w:val="000000"/>
-        </w:rPr>
-      </w:pPr>
-      <w:r>
-        <w:t>resilient-circuits run</w:t>
-      </w:r>
-    </w:p>
-    <w:p>
-      <w:pPr>
-        <w:pStyle w:val="BodyText"/>
-        <w:rPr>
-          <w:rFonts w:cs="Arial"/>
-          <w:color w:val="000000"/>
-        </w:rPr>
-      </w:pPr>
-      <w:r>
-        <w:rPr>
-          <w:rFonts w:cs="Arial"/>
-          <w:color w:val="000000"/>
-        </w:rPr>
-        <w:t>The resilient-circuits command starts, loads its components, and continues to run until interrupted. If it stops immediately with an error message, check your configuration values and retry.</w:t>
-      </w:r>
-    </w:p>
-    <w:p>
-      <w:pPr>
-        <w:pStyle w:val="Heading20"/>
-      </w:pPr>
-      <w:r>
-        <w:t>Configur</w:t>
-      </w:r>
-      <w:r>
-        <w:t>e Resilient Circuits for restart</w:t>
-      </w:r>
-    </w:p>
-    <w:p>
-      <w:pPr>
-        <w:pStyle w:val="BodyText"/>
-        <w:rPr>
-          <w:rFonts w:cs="Arial"/>
-          <w:color w:val="000000"/>
-        </w:rPr>
-      </w:pPr>
-      <w:r>
-        <w:rPr>
-          <w:rFonts w:cs="Arial"/>
-          <w:color w:val="000000"/>
-        </w:rPr>
-        <w:t xml:space="preserve">For normal operation, </w:t>
-      </w:r>
-      <w:r>
-        <w:rPr>
-          <w:rFonts w:cs="Arial"/>
-          <w:color w:val="000000"/>
-        </w:rPr>
-        <w:t>R</w:t>
-      </w:r>
-      <w:r>
-        <w:rPr>
-          <w:rFonts w:cs="Arial"/>
-          <w:color w:val="000000"/>
-        </w:rPr>
-        <w:t>esilient</w:t>
-      </w:r>
-      <w:r>
-        <w:rPr>
-          <w:rFonts w:cs="Arial"/>
-          <w:color w:val="000000"/>
-        </w:rPr>
-        <w:t xml:space="preserve"> C</w:t>
-      </w:r>
-      <w:r>
-        <w:rPr>
-          <w:rFonts w:cs="Arial"/>
-          <w:color w:val="000000"/>
-        </w:rPr>
-        <w:t xml:space="preserve">ircuits must run </w:t>
-      </w:r>
-      <w:r>
-        <w:rPr>
-          <w:rFonts w:cs="Arial"/>
-          <w:color w:val="000000"/>
-          <w:u w:val="single"/>
-        </w:rPr>
-        <w:t>continuously</w:t>
-      </w:r>
-      <w:r>
-        <w:rPr>
-          <w:rFonts w:cs="Arial"/>
-          <w:color w:val="000000"/>
-        </w:rPr>
-        <w:t xml:space="preserve">.  The recommend way to do this is to configure </w:t>
-      </w:r>
-      <w:r>
-        <w:rPr>
-          <w:rFonts w:cs="Arial"/>
-          <w:color w:val="000000"/>
-        </w:rPr>
-        <w:t xml:space="preserve">it to </w:t>
-      </w:r>
-      <w:r>
-        <w:rPr>
-          <w:rFonts w:cs="Arial"/>
-          <w:color w:val="000000"/>
-        </w:rPr>
-        <w:t xml:space="preserve">automatically run at startup. On a Red Hat appliance, this is done using a </w:t>
-      </w:r>
-      <w:proofErr w:type="spellStart"/>
-      <w:r>
-        <w:rPr>
-          <w:rFonts w:cs="Arial"/>
-          <w:color w:val="000000"/>
-        </w:rPr>
-        <w:t>systemd</w:t>
-      </w:r>
-      <w:proofErr w:type="spellEnd"/>
-      <w:r>
-        <w:rPr>
-          <w:rFonts w:cs="Arial"/>
-          <w:color w:val="000000"/>
-        </w:rPr>
-        <w:t xml:space="preserve"> unit file such as the one below. You may need to change the paths to your working directory and </w:t>
-      </w:r>
-      <w:proofErr w:type="spellStart"/>
-      <w:r>
-        <w:rPr>
-          <w:rFonts w:cs="Arial"/>
-          <w:color w:val="000000"/>
-        </w:rPr>
-        <w:t>app.config</w:t>
-      </w:r>
-      <w:proofErr w:type="spellEnd"/>
-      <w:r>
-        <w:rPr>
-          <w:rFonts w:cs="Arial"/>
-          <w:color w:val="000000"/>
-        </w:rPr>
-        <w:t>.</w:t>
-      </w:r>
-    </w:p>
-    <w:p>
-      <w:pPr>
-        <w:pStyle w:val="BodyText"/>
+      <w:bookmarkStart w:id="1" w:name="_Toc509305886"/>
+    </w:p>
+    <w:p>
+      <w:pPr>
+        <w:pStyle w:val="ListBullet"/>
         <w:keepNext/>
         <w:numPr>
           <w:ilvl w:val="0"/>
-          <w:numId w:val="33"/>
+          <w:numId w:val="0"/>
         </w:numPr>
         <w:rPr>
-          <w:rFonts w:cs="Arial"/>
-          <w:color w:val="000000"/>
-        </w:rPr>
-      </w:pPr>
-      <w:r>
-        <w:rPr>
-          <w:rFonts w:cs="Arial"/>
-          <w:color w:val="000000"/>
-        </w:rPr>
-        <w:t xml:space="preserve">The unit file must be named </w:t>
-      </w:r>
-      <w:proofErr w:type="spellStart"/>
-      <w:r>
-        <w:rPr>
-          <w:rFonts w:ascii="Courier New" w:hAnsi="Courier New" w:cs="Courier New"/>
-        </w:rPr>
-        <w:t>resilient_</w:t>
-      </w:r>
-      <w:proofErr w:type="gramStart"/>
-      <w:r>
-        <w:rPr>
-          <w:rFonts w:ascii="Courier New" w:hAnsi="Courier New" w:cs="Courier New"/>
-        </w:rPr>
-        <w:t>circuits.service</w:t>
-      </w:r>
-      <w:proofErr w:type="spellEnd"/>
-      <w:proofErr w:type="gramEnd"/>
-      <w:r>
-        <w:rPr>
-          <w:rFonts w:cs="Arial"/>
-          <w:color w:val="000000"/>
-        </w:rPr>
-        <w:t xml:space="preserve"> To create the file, enter the following command:</w:t>
-      </w:r>
-    </w:p>
-    <w:p>
-      <w:pPr>
-        <w:pStyle w:val="Code0"/>
-      </w:pPr>
-      <w:proofErr w:type="spellStart"/>
-      <w:r>
-        <w:t>sudo</w:t>
-      </w:r>
-      <w:proofErr w:type="spellEnd"/>
-      <w:r>
-        <w:t xml:space="preserve"> vi /</w:t>
-      </w:r>
-      <w:proofErr w:type="spellStart"/>
-      <w:r>
-        <w:t>etc</w:t>
-      </w:r>
-      <w:proofErr w:type="spellEnd"/>
-      <w:r>
-        <w:t>/</w:t>
-      </w:r>
-      <w:proofErr w:type="spellStart"/>
-      <w:r>
-        <w:t>systemd</w:t>
-      </w:r>
-      <w:proofErr w:type="spellEnd"/>
-      <w:r>
-        <w:t>/system/</w:t>
-      </w:r>
-      <w:proofErr w:type="spellStart"/>
-      <w:r>
-        <w:t>resilient_circuits.service</w:t>
-      </w:r>
-      <w:proofErr w:type="spellEnd"/>
-    </w:p>
-    <w:p>
-      <w:pPr>
-        <w:pStyle w:val="BodyText"/>
+          <w:rFonts w:eastAsia="Calibri" w:cs="Calibri"/>
+          <w:szCs w:val="36"/>
+        </w:rPr>
+      </w:pPr>
+      <w:r>
+        <w:rPr>
+          <w:rFonts w:eastAsia="Calibri" w:cs="Calibri"/>
+          <w:szCs w:val="36"/>
+        </w:rPr>
+        <w:t>If deploying to IBM Cloud Pak for Security, the requirements are:</w:t>
+      </w:r>
+    </w:p>
+    <w:p>
+      <w:pPr>
+        <w:pStyle w:val="ListBullet"/>
         <w:keepNext/>
         <w:numPr>
           <w:ilvl w:val="0"/>
-          <w:numId w:val="33"/>
+          <w:numId w:val="26"/>
         </w:numPr>
-        <w:rPr>
-          <w:rFonts w:cs="Arial"/>
-          <w:color w:val="000000"/>
-        </w:rPr>
-      </w:pPr>
-      <w:r>
-        <w:rPr>
-          <w:rFonts w:cs="Arial"/>
-          <w:color w:val="000000"/>
-        </w:rPr>
-        <w:t>Add the following contents to the file and change as necessary:</w:t>
-      </w:r>
-    </w:p>
-    <w:p>
-      <w:pPr>
-        <w:pStyle w:val="Code0"/>
-        <w:keepNext/>
-        <w:keepLines/>
-        <w:ind w:left="547"/>
-      </w:pPr>
-      <w:r>
-        <w:t>[Unit]</w:t>
-      </w:r>
-      <w:r>
-        <w:br/>
-      </w:r>
-      <w:r>
-        <w:t>Description=Resilient-Circuits Service</w:t>
-      </w:r>
-      <w:r>
-        <w:br/>
-      </w:r>
-      <w:r>
-        <w:t>After=</w:t>
-      </w:r>
-      <w:proofErr w:type="spellStart"/>
-      <w:r>
-        <w:t>resilient.service</w:t>
-      </w:r>
-      <w:proofErr w:type="spellEnd"/>
-      <w:r>
-        <w:br/>
-      </w:r>
-      <w:r>
-        <w:t>Requires=</w:t>
-      </w:r>
-      <w:proofErr w:type="spellStart"/>
-      <w:r>
-        <w:t>resilient.service</w:t>
-      </w:r>
-      <w:proofErr w:type="spellEnd"/>
-    </w:p>
-    <w:p>
-      <w:pPr>
-        <w:pStyle w:val="Code0"/>
-        <w:keepNext/>
-      </w:pPr>
-      <w:r>
-        <w:t>[Service]</w:t>
-      </w:r>
-      <w:r>
-        <w:br/>
-      </w:r>
-      <w:r>
-        <w:t>Type=simple</w:t>
-      </w:r>
-      <w:r>
-        <w:br/>
-      </w:r>
-      <w:r>
-        <w:t>User=integration</w:t>
-      </w:r>
-      <w:r>
-        <w:br/>
-      </w:r>
-      <w:proofErr w:type="spellStart"/>
-      <w:r>
-        <w:t>WorkingDirectory</w:t>
-      </w:r>
-      <w:proofErr w:type="spellEnd"/>
-      <w:r>
-        <w:t>=/home/integration</w:t>
-      </w:r>
-      <w:r>
-        <w:br/>
-      </w:r>
-      <w:proofErr w:type="spellStart"/>
-      <w:r>
-        <w:t>ExecStart</w:t>
-      </w:r>
-      <w:proofErr w:type="spellEnd"/>
-      <w:r>
-        <w:t>=/</w:t>
-      </w:r>
-      <w:proofErr w:type="spellStart"/>
-      <w:r>
-        <w:t>usr</w:t>
-      </w:r>
-      <w:proofErr w:type="spellEnd"/>
-      <w:r>
-        <w:t>/local/bin/resilient-circuits run</w:t>
-      </w:r>
-      <w:r>
-        <w:br/>
-      </w:r>
-      <w:r>
-        <w:t>Restart=always</w:t>
-      </w:r>
-      <w:r>
-        <w:br/>
-      </w:r>
-      <w:proofErr w:type="spellStart"/>
-      <w:r>
-        <w:t>TimeoutSec</w:t>
-      </w:r>
-      <w:proofErr w:type="spellEnd"/>
-      <w:r>
-        <w:t>=10</w:t>
-      </w:r>
-      <w:r>
-        <w:br/>
-      </w:r>
-      <w:r>
-        <w:lastRenderedPageBreak/>
-        <w:t>Environment=APP_CONFIG_FILE=/home/integration/.resilient/app.config</w:t>
-      </w:r>
-      <w:r>
-        <w:br/>
-      </w:r>
-      <w:r>
-        <w:t>Environment=APP_LOCK_FILE=/home/integration/.r</w:t>
-      </w:r>
-      <w:r>
-        <w:t>esilient/resilient_circuits.lock</w:t>
-      </w:r>
-    </w:p>
-    <w:p>
-      <w:pPr>
-        <w:pStyle w:val="Code0"/>
-        <w:keepNext/>
-      </w:pPr>
-      <w:r>
-        <w:t>[Install]</w:t>
-      </w:r>
-      <w:r>
-        <w:br/>
-      </w:r>
-      <w:proofErr w:type="spellStart"/>
-      <w:r>
-        <w:t>WantedBy</w:t>
-      </w:r>
-      <w:proofErr w:type="spellEnd"/>
-      <w:r>
-        <w:t>=multi-</w:t>
-      </w:r>
-      <w:proofErr w:type="spellStart"/>
-      <w:proofErr w:type="gramStart"/>
-      <w:r>
-        <w:t>user.target</w:t>
-      </w:r>
-      <w:proofErr w:type="spellEnd"/>
-      <w:proofErr w:type="gramEnd"/>
-    </w:p>
-    <w:p>
-      <w:pPr>
-        <w:pStyle w:val="BodyText"/>
+      </w:pPr>
+      <w:r>
+        <w:t>IBM Cloud Pak for Security &gt;= 1.4.</w:t>
+      </w:r>
+    </w:p>
+    <w:p>
+      <w:pPr>
+        <w:pStyle w:val="ListBullet"/>
         <w:keepNext/>
         <w:numPr>
           <w:ilvl w:val="0"/>
-          <w:numId w:val="33"/>
+          <w:numId w:val="26"/>
         </w:numPr>
-        <w:rPr>
-          <w:rFonts w:cs="Arial"/>
-          <w:color w:val="000000"/>
-        </w:rPr>
-      </w:pPr>
-      <w:r>
-        <w:rPr>
-          <w:rFonts w:cs="Arial"/>
-          <w:color w:val="000000"/>
-        </w:rPr>
-        <w:t>Ensure that the service unit file is correctly permissioned</w:t>
-      </w:r>
-      <w:r>
-        <w:rPr>
-          <w:rFonts w:cs="Arial"/>
-          <w:color w:val="000000"/>
-        </w:rPr>
-        <w:t>, as follows</w:t>
-      </w:r>
-      <w:r>
-        <w:rPr>
-          <w:rFonts w:cs="Arial"/>
-          <w:color w:val="000000"/>
-        </w:rPr>
-        <w:t>:</w:t>
-      </w:r>
-    </w:p>
-    <w:p>
-      <w:pPr>
-        <w:pStyle w:val="Code0"/>
-      </w:pPr>
+      </w:pPr>
+      <w:r>
+        <w:t xml:space="preserve">Cloud Pak is configured with an App </w:t>
+      </w:r>
       <w:proofErr w:type="spellStart"/>
       <w:r>
-        <w:t>sudo</w:t>
+        <w:t>Host.</w:t>
+      </w:r>
+      <w:r>
+        <w:t>Integration</w:t>
       </w:r>
       <w:proofErr w:type="spellEnd"/>
       <w:r>
-        <w:t xml:space="preserve"> </w:t>
+        <w:t xml:space="preserve"> server is running `</w:t>
       </w:r>
       <w:proofErr w:type="spellStart"/>
       <w:r>
-        <w:t>chmod</w:t>
+        <w:t>resilient_circuits</w:t>
       </w:r>
       <w:proofErr w:type="spellEnd"/>
       <w:r>
-        <w:t xml:space="preserve"> 664 /</w:t>
-      </w:r>
-      <w:proofErr w:type="spellStart"/>
-      <w:r>
-        <w:t>etc</w:t>
-      </w:r>
-      <w:proofErr w:type="spellEnd"/>
-      <w:r>
-        <w:t>/</w:t>
-      </w:r>
-      <w:proofErr w:type="spellStart"/>
-      <w:r>
-        <w:t>systemd</w:t>
-      </w:r>
-      <w:proofErr w:type="spellEnd"/>
-      <w:r>
-        <w:t>/system/</w:t>
-      </w:r>
-      <w:proofErr w:type="spellStart"/>
-      <w:r>
-        <w:t>resilient_circuits.service</w:t>
-      </w:r>
-      <w:proofErr w:type="spellEnd"/>
-    </w:p>
-    <w:p>
-      <w:pPr>
-        <w:pStyle w:val="BodyText"/>
+        <w:t>&gt;=30.0.0`.</w:t>
+      </w:r>
+    </w:p>
+    <w:p>
+      <w:pPr>
+        <w:pStyle w:val="ListBullet"/>
         <w:keepNext/>
         <w:numPr>
           <w:ilvl w:val="0"/>
-          <w:numId w:val="33"/>
+          <w:numId w:val="26"/>
         </w:numPr>
+      </w:pPr>
+      <w:r>
+        <w:t xml:space="preserve">The app is in a container-based format (available from the AppExchange as a </w:t>
+      </w:r>
+      <w:r>
+        <w:t>zip</w:t>
+      </w:r>
+      <w:r>
+        <w:t xml:space="preserve"> file).</w:t>
+      </w:r>
+    </w:p>
+    <w:p>
+      <w:pPr>
+        <w:pStyle w:val="Heading20"/>
+      </w:pPr>
+      <w:r>
+        <w:t>Install</w:t>
+      </w:r>
+      <w:bookmarkEnd w:id="1"/>
+      <w:r>
+        <w:t>ation</w:t>
+      </w:r>
+    </w:p>
+    <w:p>
+      <w:pPr>
+        <w:pStyle w:val="BodyText"/>
+      </w:pPr>
+      <w:r>
+        <w:t xml:space="preserve">The Resilient platform </w:t>
+      </w:r>
+      <w:r>
+        <w:t xml:space="preserve">and Cloud Pak </w:t>
+      </w:r>
+      <w:r>
+        <w:t>guides providing installation, configuration, and troubleshooting information are available on the</w:t>
+      </w:r>
+      <w:r>
+        <w:t xml:space="preserve"> </w:t>
+      </w:r>
+      <w:hyperlink w:anchor="Knowledge_Center" w:history="1">
+        <w:r>
+          <w:rPr>
+            <w:rStyle w:val="Hyperlink"/>
+          </w:rPr>
+          <w:t>Knowle</w:t>
+        </w:r>
+        <w:r>
+          <w:rPr>
+            <w:rStyle w:val="Hyperlink"/>
+          </w:rPr>
+          <w:t>d</w:t>
+        </w:r>
+        <w:r>
+          <w:rPr>
+            <w:rStyle w:val="Hyperlink"/>
+          </w:rPr>
+          <w:t>g</w:t>
+        </w:r>
+        <w:r>
+          <w:rPr>
+            <w:rStyle w:val="Hyperlink"/>
+          </w:rPr>
+          <w:t>e</w:t>
+        </w:r>
+        <w:r>
+          <w:rPr>
+            <w:rStyle w:val="Hyperlink"/>
+          </w:rPr>
+          <w:t xml:space="preserve"> </w:t>
+        </w:r>
+        <w:r>
+          <w:rPr>
+            <w:rStyle w:val="Hyperlink"/>
+          </w:rPr>
+          <w:t>Center</w:t>
+        </w:r>
+      </w:hyperlink>
+      <w:r>
+        <w:t>.</w:t>
+      </w:r>
+    </w:p>
+    <w:p>
+      <w:pPr>
+        <w:pStyle w:val="Heading20"/>
+      </w:pPr>
+      <w:r>
+        <w:t>Configuration</w:t>
+      </w:r>
+    </w:p>
+    <w:p>
+      <w:pPr>
+        <w:pStyle w:val="BodyText"/>
+      </w:pPr>
+      <w:r>
+        <w:t xml:space="preserve">After installing the </w:t>
+      </w:r>
+      <w:r>
+        <w:t xml:space="preserve">app or </w:t>
+      </w:r>
+      <w:r>
+        <w:t xml:space="preserve">package, a new section, </w:t>
+      </w:r>
+      <w:proofErr w:type="spellStart"/>
+      <w:r>
+        <w:rPr>
+          <w:i/>
+        </w:rPr>
+        <w:t>fn_exchange</w:t>
+      </w:r>
+      <w:proofErr w:type="spellEnd"/>
+      <w:r>
         <w:rPr>
           <w:rFonts w:cs="Arial"/>
           <w:color w:val="000000"/>
         </w:rPr>
-      </w:pPr>
-      <w:bookmarkStart w:id="4" w:name="_Toc510253268"/>
-      <w:r>
+        <w:t xml:space="preserve">, is created </w:t>
+      </w:r>
+      <w:r>
+        <w:t xml:space="preserve">in the </w:t>
+      </w:r>
+      <w:proofErr w:type="spellStart"/>
+      <w:r>
+        <w:t>app.config</w:t>
+      </w:r>
+      <w:proofErr w:type="spellEnd"/>
+      <w:r>
+        <w:t xml:space="preserve"> file. You need to edit the following settings in that section.</w:t>
+      </w:r>
+      <w:r>
+        <w:t xml:space="preserve"> If using App Host, see the Resilient System Administrator Guide</w:t>
+      </w:r>
+      <w:r>
+        <w:t xml:space="preserve"> on</w:t>
+      </w:r>
+      <w:r>
+        <w:t xml:space="preserve"> the</w:t>
+      </w:r>
+      <w:r>
+        <w:t xml:space="preserve"> </w:t>
+      </w:r>
+      <w:hyperlink w:anchor="Knowledge_Center" w:history="1">
+        <w:r>
+          <w:rPr>
+            <w:rStyle w:val="Hyperlink"/>
+          </w:rPr>
+          <w:t>Knowle</w:t>
+        </w:r>
+        <w:r>
+          <w:rPr>
+            <w:rStyle w:val="Hyperlink"/>
+          </w:rPr>
+          <w:t>d</w:t>
+        </w:r>
+        <w:r>
+          <w:rPr>
+            <w:rStyle w:val="Hyperlink"/>
+          </w:rPr>
+          <w:t xml:space="preserve">ge </w:t>
+        </w:r>
+        <w:r>
+          <w:rPr>
+            <w:rStyle w:val="Hyperlink"/>
+          </w:rPr>
+          <w:t>C</w:t>
+        </w:r>
+        <w:r>
+          <w:rPr>
+            <w:rStyle w:val="Hyperlink"/>
+          </w:rPr>
+          <w:t>enter</w:t>
+        </w:r>
+      </w:hyperlink>
+      <w:r>
+        <w:t xml:space="preserve">. </w:t>
+      </w:r>
+      <w:r>
+        <w:t>If</w:t>
+      </w:r>
+      <w:r>
+        <w:t xml:space="preserve"> </w:t>
+      </w:r>
+      <w:r>
+        <w:t>using the integration server, see the Integration Server Guid</w:t>
+      </w:r>
+      <w:r>
+        <w:t xml:space="preserve">e. </w:t>
+      </w:r>
+    </w:p>
+    <w:p>
+      <w:pPr>
+        <w:pStyle w:val="BodyText"/>
+        <w:rPr>
+          <w:szCs w:val="20"/>
+        </w:rPr>
+      </w:pPr>
+      <w:r>
+        <w:t>Complete the</w:t>
+      </w:r>
+      <w:r>
+        <w:rPr>
+          <w:szCs w:val="20"/>
+        </w:rPr>
+        <w:t xml:space="preserve"> following </w:t>
+      </w:r>
+      <w:r>
+        <w:rPr>
+          <w:szCs w:val="20"/>
+        </w:rPr>
+        <w:t xml:space="preserve">steps </w:t>
+      </w:r>
+      <w:r>
+        <w:rPr>
+          <w:szCs w:val="20"/>
+        </w:rPr>
+        <w:t xml:space="preserve">to </w:t>
+      </w:r>
+      <w:r>
+        <w:rPr>
+          <w:szCs w:val="20"/>
+        </w:rPr>
+        <w:t xml:space="preserve">configure and run </w:t>
+      </w:r>
+      <w:r>
+        <w:t>the integration</w:t>
+      </w:r>
+      <w:r>
+        <w:rPr>
+          <w:szCs w:val="20"/>
+        </w:rPr>
+        <w:t>:</w:t>
+      </w:r>
+    </w:p>
+    <w:p>
+      <w:pPr>
+        <w:pStyle w:val="Code0"/>
+        <w:ind w:left="0"/>
+        <w:contextualSpacing/>
         <w:rPr>
           <w:rFonts w:cs="Arial"/>
           <w:color w:val="000000"/>
         </w:rPr>
-        <w:t xml:space="preserve">Use the </w:t>
-      </w:r>
-      <w:proofErr w:type="spellStart"/>
+      </w:pPr>
       <w:r>
         <w:rPr>
           <w:rFonts w:cs="Arial"/>
           <w:color w:val="000000"/>
         </w:rPr>
-        <w:t>systemctl</w:t>
-      </w:r>
-      <w:proofErr w:type="spellEnd"/>
+        <w:t>[</w:t>
+      </w:r>
+      <w:proofErr w:type="spellStart"/>
       <w:r>
         <w:rPr>
           <w:rFonts w:cs="Arial"/>
           <w:color w:val="000000"/>
         </w:rPr>
-        <w:t xml:space="preserve"> command to manually start, stop, restart and return status on the service:</w:t>
-      </w:r>
-    </w:p>
-    <w:p>
-      <w:pPr>
-        <w:pStyle w:val="Code0"/>
-      </w:pPr>
-      <w:proofErr w:type="spellStart"/>
-      <w:r>
-        <w:t>sudo</w:t>
-      </w:r>
-      <w:proofErr w:type="spellEnd"/>
-      <w:r>
-        <w:t xml:space="preserve"> </w:t>
-      </w:r>
-      <w:proofErr w:type="spellStart"/>
-      <w:r>
-        <w:t>systemctl</w:t>
-      </w:r>
-      <w:proofErr w:type="spellEnd"/>
-      <w:r>
-        <w:t xml:space="preserve"> </w:t>
-      </w:r>
-      <w:proofErr w:type="spellStart"/>
-      <w:r>
-        <w:t>resilient_circuits</w:t>
-      </w:r>
-      <w:proofErr w:type="spellEnd"/>
-      <w:r>
-        <w:t xml:space="preserve"> [</w:t>
-      </w:r>
-      <w:proofErr w:type="spellStart"/>
-      <w:r>
-        <w:t>start|stop|restart|status</w:t>
-      </w:r>
-      <w:proofErr w:type="spellEnd"/>
-      <w:r>
-        <w:t>]</w:t>
-      </w:r>
-    </w:p>
-    <w:p>
-      <w:pPr>
-        <w:pStyle w:val="BodyText"/>
+        <w:t>fn_</w:t>
+      </w:r>
+      <w:r>
         <w:rPr>
           <w:rFonts w:cs="Arial"/>
           <w:color w:val="000000"/>
         </w:rPr>
-      </w:pPr>
+        <w:t>exchange</w:t>
+      </w:r>
+      <w:proofErr w:type="spellEnd"/>
       <w:r>
         <w:rPr>
           <w:rFonts w:cs="Arial"/>
           <w:color w:val="000000"/>
         </w:rPr>
-        <w:t>You can view l</w:t>
-      </w:r>
-      <w:r>
+        <w:t>]</w:t>
+      </w:r>
+    </w:p>
+    <w:p>
+      <w:pPr>
+        <w:pStyle w:val="Code0"/>
+        <w:ind w:left="0"/>
+        <w:contextualSpacing/>
         <w:rPr>
           <w:rFonts w:cs="Arial"/>
-          <w:color w:val="000000"/>
-        </w:rPr>
-        <w:t xml:space="preserve">og files for </w:t>
-      </w:r>
+          <w:lang w:val="en-IE"/>
+        </w:rPr>
+      </w:pPr>
       <w:proofErr w:type="spellStart"/>
       <w:r>
         <w:rPr>
           <w:rFonts w:cs="Arial"/>
-          <w:color w:val="000000"/>
-        </w:rPr>
-        <w:t>systemd</w:t>
+          <w:bCs/>
+          <w:lang w:val="en-IE"/>
+        </w:rPr>
+        <w:t>verify_cert</w:t>
       </w:r>
       <w:proofErr w:type="spellEnd"/>
       <w:r>
         <w:rPr>
           <w:rFonts w:cs="Arial"/>
-          <w:color w:val="000000"/>
-        </w:rPr>
-        <w:t xml:space="preserve"> and the resilient-circuits service </w:t>
-      </w:r>
+          <w:bCs/>
+          <w:lang w:val="en-IE"/>
+        </w:rPr>
+        <w:t>=[</w:t>
+      </w:r>
+      <w:proofErr w:type="spellStart"/>
       <w:r>
         <w:rPr>
           <w:rFonts w:cs="Arial"/>
-          <w:color w:val="000000"/>
-        </w:rPr>
-        <w:t>using</w:t>
-      </w:r>
+          <w:bCs/>
+          <w:lang w:val="en-IE"/>
+        </w:rPr>
+        <w:t>True|False</w:t>
+      </w:r>
+      <w:proofErr w:type="spellEnd"/>
       <w:r>
         <w:rPr>
           <w:rFonts w:cs="Arial"/>
-          <w:color w:val="000000"/>
-        </w:rPr>
-        <w:t xml:space="preserve"> the </w:t>
+          <w:bCs/>
+          <w:lang w:val="en-IE"/>
+        </w:rPr>
+        <w:t>]</w:t>
+      </w:r>
+      <w:r>
+        <w:rPr>
+          <w:rFonts w:cs="Arial"/>
+          <w:bCs/>
+          <w:lang w:val="en-IE"/>
+        </w:rPr>
+        <w:br/>
+        <w:t>server=example.com</w:t>
+      </w:r>
+      <w:r>
+        <w:rPr>
+          <w:rFonts w:cs="Arial"/>
+          <w:bCs/>
+          <w:lang w:val="en-IE"/>
+        </w:rPr>
+        <w:br/>
+        <w:t>username=domain\\username</w:t>
+      </w:r>
+      <w:r>
+        <w:rPr>
+          <w:rFonts w:cs="Arial"/>
+          <w:bCs/>
+          <w:lang w:val="en-IE"/>
+        </w:rPr>
+        <w:t xml:space="preserve"> </w:t>
+      </w:r>
+      <w:r>
+        <w:rPr>
+          <w:rFonts w:cs="Arial"/>
+          <w:bCs/>
+          <w:lang w:val="en-IE"/>
+        </w:rPr>
+        <w:t xml:space="preserve"> - to use this package, this must be an admin account with mailbox access to other accounts</w:t>
+      </w:r>
+      <w:r>
+        <w:rPr>
+          <w:rFonts w:cs="Arial"/>
+          <w:bCs/>
+          <w:lang w:val="en-IE"/>
+        </w:rPr>
+        <w:br/>
+        <w:t>email=admin@example.com - this is the default account to send emails and create meetings if one was not specified. Specifying an account that is not this one will require impersonation access.</w:t>
+      </w:r>
+      <w:r>
+        <w:rPr>
+          <w:rFonts w:cs="Arial"/>
+          <w:bCs/>
+          <w:lang w:val="en-IE"/>
+        </w:rPr>
+        <w:br/>
+        <w:t>password=password</w:t>
+      </w:r>
+      <w:r>
+        <w:rPr>
+          <w:rFonts w:cs="Arial"/>
+          <w:bCs/>
+          <w:lang w:val="en-IE"/>
+        </w:rPr>
+        <w:br/>
       </w:r>
       <w:proofErr w:type="spellStart"/>
       <w:r>
         <w:rPr>
           <w:rFonts w:cs="Arial"/>
-          <w:color w:val="000000"/>
-        </w:rPr>
-        <w:t>journalctl</w:t>
+          <w:bCs/>
+          <w:lang w:val="en-IE"/>
+        </w:rPr>
+        <w:t>default_folder_path</w:t>
       </w:r>
       <w:proofErr w:type="spellEnd"/>
       <w:r>
         <w:rPr>
           <w:rFonts w:cs="Arial"/>
-          <w:color w:val="000000"/>
-        </w:rPr>
-        <w:t xml:space="preserve"> command</w:t>
-      </w:r>
+          <w:bCs/>
+          <w:lang w:val="en-IE"/>
+        </w:rPr>
+        <w:t xml:space="preserve">=Some folder path after root i.e. Top of Information Store/Inbox. Multiple </w:t>
+      </w:r>
+      <w:proofErr w:type="spellStart"/>
       <w:r>
         <w:rPr>
           <w:rFonts w:cs="Arial"/>
-          <w:color w:val="000000"/>
-        </w:rPr>
-        <w:t>, as follows</w:t>
-      </w:r>
+          <w:bCs/>
+          <w:lang w:val="en-IE"/>
+        </w:rPr>
+        <w:t>folderpaths</w:t>
+      </w:r>
+      <w:proofErr w:type="spellEnd"/>
       <w:r>
         <w:rPr>
           <w:rFonts w:cs="Arial"/>
-          <w:color w:val="000000"/>
-        </w:rPr>
-        <w:t>:</w:t>
-      </w:r>
-    </w:p>
-    <w:p>
-      <w:pPr>
-        <w:pStyle w:val="Code0"/>
-      </w:pPr>
-      <w:proofErr w:type="spellStart"/>
-      <w:r>
-        <w:t>sudo</w:t>
-      </w:r>
-      <w:proofErr w:type="spellEnd"/>
-      <w:r>
-        <w:t xml:space="preserve"> </w:t>
-      </w:r>
-      <w:proofErr w:type="spellStart"/>
-      <w:r>
-        <w:t>journalct</w:t>
-      </w:r>
-      <w:r>
-        <w:t>l</w:t>
-      </w:r>
-      <w:proofErr w:type="spellEnd"/>
-      <w:r>
-        <w:t xml:space="preserve"> -u </w:t>
-      </w:r>
-      <w:proofErr w:type="spellStart"/>
-      <w:r>
-        <w:t>resilient_circuits</w:t>
-      </w:r>
-      <w:proofErr w:type="spellEnd"/>
-      <w:r>
-        <w:t xml:space="preserve"> --since "</w:t>
-      </w:r>
-      <w:r>
-        <w:t xml:space="preserve">2 hours </w:t>
-      </w:r>
-      <w:proofErr w:type="spellStart"/>
-      <w:r>
-        <w:t>ag</w:t>
-      </w:r>
-      <w:r>
-        <w:t>o"</w:t>
-      </w:r>
-      <w:bookmarkStart w:id="5" w:name="_Toc510253272"/>
-      <w:bookmarkEnd w:id="4"/>
-      <w:r>
-        <w:t>Function</w:t>
-      </w:r>
-      <w:proofErr w:type="spellEnd"/>
-      <w:r>
-        <w:t xml:space="preserve"> Descriptions</w:t>
+          <w:bCs/>
+          <w:lang w:val="en-IE"/>
+        </w:rPr>
+        <w:t xml:space="preserve"> must be separated by commas.</w:t>
+      </w:r>
+      <w:r>
+        <w:rPr>
+          <w:rFonts w:cs="Arial"/>
+          <w:bCs/>
+          <w:lang w:val="en-IE"/>
+        </w:rPr>
+        <w:br/>
+        <w:t># Uncomment to specify proxy settings</w:t>
+      </w:r>
+      <w:r>
+        <w:rPr>
+          <w:rFonts w:cs="Arial"/>
+          <w:bCs/>
+          <w:lang w:val="en-IE"/>
+        </w:rPr>
+        <w:br/>
+      </w:r>
+      <w:r>
+        <w:rPr>
+          <w:rFonts w:cs="Arial"/>
+          <w:bCs/>
+          <w:lang w:val="en-IE"/>
+        </w:rPr>
+        <w:lastRenderedPageBreak/>
+        <w:t>#https_proxy=https://your.proxy.com</w:t>
+      </w:r>
+      <w:r>
+        <w:rPr>
+          <w:rFonts w:cs="Arial"/>
+          <w:bCs/>
+          <w:lang w:val="en-IE"/>
+        </w:rPr>
+        <w:br/>
+        <w:t>#http_proxy=http://your.proxy.com</w:t>
+      </w:r>
+      <w:r>
+        <w:br w:type="page"/>
       </w:r>
     </w:p>
     <w:p>
@@ -2002,7 +1558,9 @@
         <w:pStyle w:val="BodyText"/>
         <w:keepNext/>
       </w:pPr>
-      <w:r>
+      <w:bookmarkStart w:id="2" w:name="_Toc510253272"/>
+      <w:r>
+        <w:lastRenderedPageBreak/>
         <w:t>Once the function package deploys the function(s), you can view them in the Resilient platform Functions tab, as shown below.</w:t>
       </w:r>
       <w:r>
@@ -2060,18 +1618,6 @@
             </a:graphic>
           </wp:inline>
         </w:drawing>
-      </w:r>
-    </w:p>
-    <w:p>
-      <w:pPr>
-        <w:pStyle w:val="Heading20"/>
-        <w:rPr>
-          <w:sz w:val="18"/>
-          <w:szCs w:val="18"/>
-        </w:rPr>
-      </w:pPr>
-      <w:r>
-        <w:t>Functions and Components</w:t>
       </w:r>
     </w:p>
     <w:p>
@@ -2862,7 +2408,6 @@
                 <w:szCs w:val="18"/>
                 <w:lang w:val="en-GB" w:eastAsia="en-GB"/>
               </w:rPr>
-              <w:lastRenderedPageBreak/>
               <w:t>exchange_send_email</w:t>
             </w:r>
             <w:proofErr w:type="spellEnd"/>
@@ -2933,12 +2478,13 @@
           <w:rFonts w:ascii="Arial" w:hAnsi="Arial"/>
         </w:rPr>
       </w:pPr>
-      <w:bookmarkStart w:id="6" w:name="_Toc510253273"/>
-      <w:bookmarkEnd w:id="5"/>
+      <w:bookmarkStart w:id="3" w:name="_Toc510253273"/>
+      <w:bookmarkEnd w:id="2"/>
       <w:r>
         <w:rPr>
           <w:rFonts w:ascii="Arial" w:hAnsi="Arial"/>
         </w:rPr>
+        <w:lastRenderedPageBreak/>
         <w:t>Inputs</w:t>
       </w:r>
     </w:p>
@@ -3601,10 +3147,349 @@
       <w:pPr>
         <w:pStyle w:val="Heading10"/>
       </w:pPr>
+      <w:bookmarkStart w:id="4" w:name="Knowledge_Center"/>
+      <w:r>
+        <w:t>Knowledge Center</w:t>
+      </w:r>
+    </w:p>
+    <w:bookmarkEnd w:id="4"/>
+    <w:p>
+      <w:pPr>
+        <w:pStyle w:val="Heading20"/>
+      </w:pPr>
+      <w:r>
+        <w:t>App Host or integration server</w:t>
+      </w:r>
+    </w:p>
+    <w:p>
+      <w:pPr>
+        <w:pStyle w:val="Heading10"/>
+        <w:rPr>
+          <w:rFonts w:ascii="Arial" w:hAnsi="Arial" w:cs="Arial"/>
+          <w:b w:val="0"/>
+          <w:color w:val="000000" w:themeColor="text1"/>
+          <w:sz w:val="20"/>
+          <w:szCs w:val="20"/>
+        </w:rPr>
+      </w:pPr>
+      <w:r>
+        <w:rPr>
+          <w:rFonts w:ascii="Arial" w:hAnsi="Arial" w:cs="Arial"/>
+          <w:b w:val="0"/>
+          <w:color w:val="000000" w:themeColor="text1"/>
+          <w:sz w:val="20"/>
+          <w:szCs w:val="20"/>
+        </w:rPr>
+        <w:t>The following Resilient platform guides provide additional information:</w:t>
+      </w:r>
+    </w:p>
+    <w:p>
+      <w:pPr>
+        <w:pStyle w:val="ListBullet"/>
+        <w:keepNext/>
+        <w:numPr>
+          <w:ilvl w:val="0"/>
+          <w:numId w:val="26"/>
+        </w:numPr>
+      </w:pPr>
+      <w:r>
+        <w:rPr>
+          <w:rFonts w:cs="Arial"/>
+          <w:color w:val="000000" w:themeColor="text1"/>
+          <w:szCs w:val="20"/>
+        </w:rPr>
+        <w:t>App Host Deployment Guide: provides installation, configuration, and troubleshooting information, including proxy server settings.</w:t>
+      </w:r>
+    </w:p>
+    <w:p>
+      <w:pPr>
+        <w:pStyle w:val="Heading10"/>
+        <w:numPr>
+          <w:ilvl w:val="0"/>
+          <w:numId w:val="26"/>
+        </w:numPr>
+        <w:rPr>
+          <w:rFonts w:ascii="Arial" w:hAnsi="Arial" w:cs="Arial"/>
+          <w:b w:val="0"/>
+          <w:color w:val="000000" w:themeColor="text1"/>
+          <w:sz w:val="20"/>
+          <w:szCs w:val="20"/>
+        </w:rPr>
+      </w:pPr>
+      <w:r>
+        <w:rPr>
+          <w:rFonts w:ascii="Arial" w:hAnsi="Arial" w:cs="Arial"/>
+          <w:b w:val="0"/>
+          <w:color w:val="000000" w:themeColor="text1"/>
+          <w:sz w:val="20"/>
+          <w:szCs w:val="20"/>
+        </w:rPr>
+        <w:t>Integration Server Guide: provides installation, configuration, and troubleshooting information, including proxy server settings.</w:t>
+      </w:r>
+    </w:p>
+    <w:p>
+      <w:pPr>
+        <w:pStyle w:val="ListBullet"/>
+        <w:keepNext/>
+        <w:numPr>
+          <w:ilvl w:val="0"/>
+          <w:numId w:val="26"/>
+        </w:numPr>
+      </w:pPr>
+      <w:r>
+        <w:rPr>
+          <w:rFonts w:cs="Arial"/>
+          <w:color w:val="000000" w:themeColor="text1"/>
+          <w:szCs w:val="20"/>
+        </w:rPr>
+        <w:t>System Administrator Guide: provides the procedure to install, configure and deploy apps.</w:t>
+      </w:r>
+    </w:p>
+    <w:p>
+      <w:pPr>
+        <w:pStyle w:val="Heading10"/>
+        <w:rPr>
+          <w:rFonts w:ascii="Arial" w:hAnsi="Arial" w:cs="Arial"/>
+          <w:b w:val="0"/>
+          <w:color w:val="000000" w:themeColor="text1"/>
+          <w:sz w:val="20"/>
+          <w:szCs w:val="20"/>
+        </w:rPr>
+      </w:pPr>
+      <w:r>
+        <w:rPr>
+          <w:rFonts w:ascii="Arial" w:hAnsi="Arial" w:cs="Arial"/>
+          <w:b w:val="0"/>
+          <w:color w:val="000000" w:themeColor="text1"/>
+          <w:sz w:val="20"/>
+          <w:szCs w:val="20"/>
+        </w:rPr>
+        <w:t>The</w:t>
+      </w:r>
+      <w:r>
+        <w:rPr>
+          <w:rFonts w:ascii="Arial" w:hAnsi="Arial" w:cs="Arial"/>
+          <w:b w:val="0"/>
+          <w:color w:val="000000" w:themeColor="text1"/>
+          <w:sz w:val="20"/>
+          <w:szCs w:val="20"/>
+        </w:rPr>
+        <w:t>se</w:t>
+      </w:r>
+      <w:r>
+        <w:rPr>
+          <w:rFonts w:ascii="Arial" w:hAnsi="Arial" w:cs="Arial"/>
+          <w:b w:val="0"/>
+          <w:color w:val="000000" w:themeColor="text1"/>
+          <w:sz w:val="20"/>
+          <w:szCs w:val="20"/>
+        </w:rPr>
+        <w:t xml:space="preserve"> guides are available on the IBM Knowledge Center at </w:t>
+      </w:r>
+      <w:hyperlink r:id="rId13" w:history="1">
+        <w:r>
+          <w:rPr>
+            <w:rStyle w:val="Hyperlink"/>
+            <w:rFonts w:ascii="Arial" w:hAnsi="Arial" w:cs="Arial"/>
+            <w:b w:val="0"/>
+            <w:sz w:val="20"/>
+            <w:szCs w:val="20"/>
+          </w:rPr>
+          <w:t xml:space="preserve">Knowledge </w:t>
+        </w:r>
+        <w:r>
+          <w:rPr>
+            <w:rStyle w:val="Hyperlink"/>
+            <w:rFonts w:ascii="Arial" w:hAnsi="Arial" w:cs="Arial"/>
+            <w:b w:val="0"/>
+            <w:sz w:val="20"/>
+            <w:szCs w:val="20"/>
+          </w:rPr>
+          <w:t>C</w:t>
+        </w:r>
+        <w:r>
+          <w:rPr>
+            <w:rStyle w:val="Hyperlink"/>
+            <w:rFonts w:ascii="Arial" w:hAnsi="Arial" w:cs="Arial"/>
+            <w:b w:val="0"/>
+            <w:sz w:val="20"/>
+            <w:szCs w:val="20"/>
+          </w:rPr>
+          <w:t>enter</w:t>
+        </w:r>
+      </w:hyperlink>
+      <w:r>
+        <w:rPr>
+          <w:rFonts w:ascii="Arial" w:hAnsi="Arial" w:cs="Arial"/>
+          <w:b w:val="0"/>
+          <w:color w:val="000000" w:themeColor="text1"/>
+          <w:sz w:val="20"/>
+          <w:szCs w:val="20"/>
+        </w:rPr>
+        <w:t>. On this web page, select your Resilient platform version. On the follow-on page, you can find the App Host Deployment Guide or Integration Server Guide by expanding Resilient Apps in the Table of Contents pane. The System Administrator Guide is available by expanding System Administrator.</w:t>
+      </w:r>
+    </w:p>
+    <w:p>
+      <w:pPr>
+        <w:pStyle w:val="Heading20"/>
+      </w:pPr>
+      <w:r>
+        <w:t>Cloud Pak</w:t>
+      </w:r>
+    </w:p>
+    <w:p>
+      <w:pPr>
+        <w:pStyle w:val="Heading10"/>
+        <w:rPr>
+          <w:rFonts w:ascii="Arial" w:hAnsi="Arial" w:cs="Arial"/>
+          <w:b w:val="0"/>
+          <w:color w:val="000000" w:themeColor="text1"/>
+          <w:sz w:val="20"/>
+          <w:szCs w:val="20"/>
+        </w:rPr>
+      </w:pPr>
+      <w:r>
+        <w:rPr>
+          <w:rFonts w:ascii="Arial" w:hAnsi="Arial" w:cs="Arial"/>
+          <w:b w:val="0"/>
+          <w:color w:val="000000" w:themeColor="text1"/>
+          <w:sz w:val="20"/>
+          <w:szCs w:val="20"/>
+        </w:rPr>
+        <w:t xml:space="preserve">The following Cloud Pak guides provide additional information: </w:t>
+      </w:r>
+    </w:p>
+    <w:p>
+      <w:pPr>
+        <w:pStyle w:val="ListBullet"/>
+        <w:keepNext/>
+        <w:numPr>
+          <w:ilvl w:val="0"/>
+          <w:numId w:val="26"/>
+        </w:numPr>
+      </w:pPr>
+      <w:r>
+        <w:t>App Host Deployment Guide: provides installation, configuration, and troubleshooting information, including proxy server settings. From the Table of Contents, select Case Management and Orchestration &amp; Automation &gt; Orchestration and Automation Apps.</w:t>
+      </w:r>
+    </w:p>
+    <w:p>
+      <w:pPr>
+        <w:pStyle w:val="Heading10"/>
+        <w:numPr>
+          <w:ilvl w:val="0"/>
+          <w:numId w:val="26"/>
+        </w:numPr>
+        <w:rPr>
+          <w:rFonts w:ascii="Arial" w:hAnsi="Arial" w:cs="Arial"/>
+          <w:b w:val="0"/>
+          <w:color w:val="000000" w:themeColor="text1"/>
+          <w:sz w:val="20"/>
+          <w:szCs w:val="20"/>
+        </w:rPr>
+      </w:pPr>
+      <w:r>
+        <w:rPr>
+          <w:rFonts w:ascii="Arial" w:hAnsi="Arial" w:cs="Arial"/>
+          <w:b w:val="0"/>
+          <w:color w:val="000000" w:themeColor="text1"/>
+          <w:sz w:val="20"/>
+          <w:szCs w:val="20"/>
+        </w:rPr>
+        <w:t>System Administrator Guide: provides information to install, configure, and deploy apps. From the IBM Cloud Pak for Security Knowledge Center table of contents, select Case Management and Orchestration &amp; Automation &gt; System administrator.</w:t>
+      </w:r>
+    </w:p>
+    <w:p>
+      <w:pPr>
+        <w:pStyle w:val="Heading10"/>
+        <w:rPr>
+          <w:rFonts w:ascii="Arial" w:hAnsi="Arial" w:cs="Arial"/>
+          <w:b w:val="0"/>
+          <w:color w:val="000000" w:themeColor="text1"/>
+          <w:sz w:val="20"/>
+          <w:szCs w:val="20"/>
+        </w:rPr>
+      </w:pPr>
+      <w:r>
+        <w:rPr>
+          <w:rFonts w:ascii="Arial" w:hAnsi="Arial" w:cs="Arial"/>
+          <w:b w:val="0"/>
+          <w:color w:val="000000" w:themeColor="text1"/>
+          <w:sz w:val="20"/>
+          <w:szCs w:val="20"/>
+        </w:rPr>
+        <w:t xml:space="preserve">These guides are available on the IBM </w:t>
+      </w:r>
+      <w:hyperlink r:id="rId14" w:history="1">
+        <w:r>
+          <w:rPr>
+            <w:rStyle w:val="Hyperlink"/>
+            <w:rFonts w:ascii="Arial" w:hAnsi="Arial" w:cs="Arial"/>
+            <w:b w:val="0"/>
+            <w:sz w:val="20"/>
+            <w:szCs w:val="20"/>
+          </w:rPr>
+          <w:t>Knowled</w:t>
+        </w:r>
+        <w:r>
+          <w:rPr>
+            <w:rStyle w:val="Hyperlink"/>
+            <w:rFonts w:ascii="Arial" w:hAnsi="Arial" w:cs="Arial"/>
+            <w:b w:val="0"/>
+            <w:sz w:val="20"/>
+            <w:szCs w:val="20"/>
+          </w:rPr>
+          <w:t>g</w:t>
+        </w:r>
+        <w:r>
+          <w:rPr>
+            <w:rStyle w:val="Hyperlink"/>
+            <w:rFonts w:ascii="Arial" w:hAnsi="Arial" w:cs="Arial"/>
+            <w:b w:val="0"/>
+            <w:sz w:val="20"/>
+            <w:szCs w:val="20"/>
+          </w:rPr>
+          <w:t>e</w:t>
+        </w:r>
+        <w:r>
+          <w:rPr>
+            <w:rStyle w:val="Hyperlink"/>
+            <w:rFonts w:ascii="Arial" w:hAnsi="Arial" w:cs="Arial"/>
+            <w:b w:val="0"/>
+            <w:sz w:val="20"/>
+            <w:szCs w:val="20"/>
+          </w:rPr>
+          <w:t xml:space="preserve"> Center</w:t>
+        </w:r>
+        <w:r>
+          <w:rPr>
+            <w:rStyle w:val="Hyperlink"/>
+            <w:rFonts w:ascii="Arial" w:hAnsi="Arial" w:cs="Arial"/>
+            <w:b w:val="0"/>
+            <w:sz w:val="20"/>
+            <w:szCs w:val="20"/>
+          </w:rPr>
+          <w:t>.</w:t>
+        </w:r>
+      </w:hyperlink>
+      <w:r>
+        <w:rPr>
+          <w:rFonts w:ascii="Arial" w:hAnsi="Arial" w:cs="Arial"/>
+          <w:b w:val="0"/>
+          <w:color w:val="000000" w:themeColor="text1"/>
+          <w:sz w:val="20"/>
+          <w:szCs w:val="20"/>
+        </w:rPr>
+        <w:t xml:space="preserve"> From this web page, select your IBM Cloud Pak for Security version. From the version-specific Knowledge Center page, select Case Management and Orchestration &amp; Automation.</w:t>
+      </w:r>
+    </w:p>
+    <w:p>
+      <w:pPr>
+        <w:pStyle w:val="Heading10"/>
+      </w:pPr>
       <w:r>
         <w:t>Troubleshooting</w:t>
       </w:r>
-      <w:bookmarkEnd w:id="6"/>
+      <w:bookmarkEnd w:id="3"/>
     </w:p>
     <w:p>
       <w:pPr>
@@ -3640,6 +3525,7 @@
         <w:ind w:left="360"/>
       </w:pPr>
       <w:r>
+        <w:lastRenderedPageBreak/>
         <w:t xml:space="preserve">When viewing an </w:t>
       </w:r>
       <w:r>
@@ -3694,21 +3580,7 @@
         <w:rPr>
           <w:rStyle w:val="codeChar"/>
         </w:rPr>
-        <w:t>/</w:t>
-      </w:r>
-      <w:proofErr w:type="spellStart"/>
-      <w:r>
-        <w:rPr>
-          <w:rStyle w:val="codeChar"/>
-        </w:rPr>
-        <w:t>var</w:t>
-      </w:r>
-      <w:proofErr w:type="spellEnd"/>
-      <w:r>
-        <w:rPr>
-          <w:rStyle w:val="codeChar"/>
-        </w:rPr>
-        <w:t>/log/resilient-scripting/resilient-scripting.log</w:t>
+        <w:t>/var/log/resilient-scripting/resilient-scripting.log</w:t>
       </w:r>
       <w:r>
         <w:t>.</w:t>
@@ -3869,30 +3741,32 @@
       <w:pPr>
         <w:pStyle w:val="Heading10"/>
       </w:pPr>
-      <w:bookmarkStart w:id="7" w:name="_Toc510253274"/>
+      <w:bookmarkStart w:id="5" w:name="_Toc510253274"/>
       <w:r>
         <w:t>Support</w:t>
       </w:r>
-      <w:bookmarkEnd w:id="7"/>
+      <w:bookmarkEnd w:id="5"/>
     </w:p>
     <w:p>
       <w:pPr>
         <w:pStyle w:val="BodyText"/>
-        <w:keepNext/>
-      </w:pPr>
-      <w:r>
-        <w:t xml:space="preserve">For additional support, contact </w:t>
-      </w:r>
-      <w:hyperlink r:id="rId13">
+      </w:pPr>
+      <w:r>
+        <w:t xml:space="preserve">Please search </w:t>
+      </w:r>
+      <w:hyperlink r:id="rId15" w:history="1">
         <w:r>
           <w:rPr>
             <w:rStyle w:val="Hyperlink"/>
           </w:rPr>
-          <w:t>support@resilientsystems.com</w:t>
+          <w:t>https://ibm.com/mysupport</w:t>
         </w:r>
       </w:hyperlink>
       <w:r>
-        <w:t>.</w:t>
+        <w:t xml:space="preserve"> for assistance.</w:t>
+      </w:r>
+      <w:r>
+        <w:t xml:space="preserve"> </w:t>
       </w:r>
     </w:p>
     <w:p>
@@ -3910,12 +3784,11 @@
       </w:r>
     </w:p>
     <w:sectPr>
-      <w:headerReference w:type="even" r:id="rId14"/>
-      <w:headerReference w:type="default" r:id="rId15"/>
-      <w:footerReference w:type="even" r:id="rId16"/>
-      <w:footerReference w:type="default" r:id="rId17"/>
-      <w:headerReference w:type="first" r:id="rId18"/>
-      <w:footerReference w:type="first" r:id="rId19"/>
+      <w:headerReference w:type="even" r:id="rId16"/>
+      <w:headerReference w:type="default" r:id="rId17"/>
+      <w:footerReference w:type="default" r:id="rId18"/>
+      <w:headerReference w:type="first" r:id="rId19"/>
+      <w:footerReference w:type="first" r:id="rId20"/>
       <w:pgSz w:w="12240" w:h="15840"/>
       <w:pgMar w:top="1440" w:right="1800" w:bottom="1440" w:left="1800" w:header="720" w:footer="144" w:gutter="0"/>
       <w:pgNumType w:start="1"/>
@@ -3928,7 +3801,7 @@
 </file>
 
 <file path=word/endnotes.xml><?xml version="1.0" encoding="utf-8"?>
-<w:endnotes xmlns:wpc="http://schemas.microsoft.com/office/word/2010/wordprocessingCanvas" xmlns:cx="http://schemas.microsoft.com/office/drawing/2014/chartex" xmlns:cx1="http://schemas.microsoft.com/office/drawing/2015/9/8/chartex" xmlns:cx2="http://schemas.microsoft.com/office/drawing/2015/10/21/chartex" xmlns:cx3="http://schemas.microsoft.com/office/drawing/2016/5/9/chartex" xmlns:cx4="http://schemas.microsoft.com/office/drawing/2016/5/10/chartex" xmlns:cx5="http://schemas.microsoft.com/office/drawing/2016/5/11/chartex" xmlns:cx6="http://schemas.microsoft.com/office/drawing/2016/5/12/chartex" xmlns:cx7="http://schemas.microsoft.com/office/drawing/2016/5/13/chartex" xmlns:cx8="http://schemas.microsoft.com/office/drawing/2016/5/14/chartex" xmlns:mc="http://schemas.openxmlformats.org/markup-compatibility/2006" xmlns:aink="http://schemas.microsoft.com/office/drawing/2016/ink" xmlns:am3d="http://schemas.microsoft.com/office/drawing/2017/model3d" xmlns:o="urn:schemas-microsoft-com:office:office" xmlns:r="http://schemas.openxmlformats.org/officeDocument/2006/relationships" xmlns:m="http://schemas.openxmlformats.org/officeDocument/2006/math" xmlns:v="urn:schemas-microsoft-com:vml" xmlns:wp14="http://schemas.microsoft.com/office/word/2010/wordprocessingDrawing" xmlns:wp="http://schemas.openxmlformats.org/drawingml/2006/wordprocessingDrawing" xmlns:w10="urn:schemas-microsoft-com:office:word" xmlns:w="http://schemas.openxmlformats.org/wordprocessingml/2006/main" xmlns:w14="http://schemas.microsoft.com/office/word/2010/wordml" xmlns:w15="http://schemas.microsoft.com/office/word/2012/wordml" xmlns:w16cid="http://schemas.microsoft.com/office/word/2016/wordml/cid" xmlns:w16se="http://schemas.microsoft.com/office/word/2015/wordml/symex" xmlns:wpg="http://schemas.microsoft.com/office/word/2010/wordprocessingGroup" xmlns:wpi="http://schemas.microsoft.com/office/word/2010/wordprocessingInk" xmlns:wne="http://schemas.microsoft.com/office/word/2006/wordml" xmlns:wps="http://schemas.microsoft.com/office/word/2010/wordprocessingShape" mc:Ignorable="w14 w15 w16se w16cid wp14">
+<w:endnotes xmlns:wpc="http://schemas.microsoft.com/office/word/2010/wordprocessingCanvas" xmlns:cx="http://schemas.microsoft.com/office/drawing/2014/chartex" xmlns:cx1="http://schemas.microsoft.com/office/drawing/2015/9/8/chartex" xmlns:cx2="http://schemas.microsoft.com/office/drawing/2015/10/21/chartex" xmlns:cx3="http://schemas.microsoft.com/office/drawing/2016/5/9/chartex" xmlns:cx4="http://schemas.microsoft.com/office/drawing/2016/5/10/chartex" xmlns:cx5="http://schemas.microsoft.com/office/drawing/2016/5/11/chartex" xmlns:cx6="http://schemas.microsoft.com/office/drawing/2016/5/12/chartex" xmlns:cx7="http://schemas.microsoft.com/office/drawing/2016/5/13/chartex" xmlns:cx8="http://schemas.microsoft.com/office/drawing/2016/5/14/chartex" xmlns:mc="http://schemas.openxmlformats.org/markup-compatibility/2006" xmlns:aink="http://schemas.microsoft.com/office/drawing/2016/ink" xmlns:am3d="http://schemas.microsoft.com/office/drawing/2017/model3d" xmlns:o="urn:schemas-microsoft-com:office:office" xmlns:r="http://schemas.openxmlformats.org/officeDocument/2006/relationships" xmlns:m="http://schemas.openxmlformats.org/officeDocument/2006/math" xmlns:v="urn:schemas-microsoft-com:vml" xmlns:wp14="http://schemas.microsoft.com/office/word/2010/wordprocessingDrawing" xmlns:wp="http://schemas.openxmlformats.org/drawingml/2006/wordprocessingDrawing" xmlns:w10="urn:schemas-microsoft-com:office:word" xmlns:w="http://schemas.openxmlformats.org/wordprocessingml/2006/main" xmlns:w14="http://schemas.microsoft.com/office/word/2010/wordml" xmlns:w15="http://schemas.microsoft.com/office/word/2012/wordml" xmlns:w16cex="http://schemas.microsoft.com/office/word/2018/wordml/cex" xmlns:w16cid="http://schemas.microsoft.com/office/word/2016/wordml/cid" xmlns:w16="http://schemas.microsoft.com/office/word/2018/wordml" xmlns:w16se="http://schemas.microsoft.com/office/word/2015/wordml/symex" xmlns:wpg="http://schemas.microsoft.com/office/word/2010/wordprocessingGroup" xmlns:wpi="http://schemas.microsoft.com/office/word/2010/wordprocessingInk" xmlns:wne="http://schemas.microsoft.com/office/word/2006/wordml" xmlns:wps="http://schemas.microsoft.com/office/word/2010/wordprocessingShape" mc:Ignorable="w14 w15 w16se w16cid w16 w16cex wp14">
   <w:endnote w:type="separator" w:id="-1">
     <w:p>
       <w:r>
@@ -3947,17 +3820,7 @@
 </file>
 
 <file path=word/footer1.xml><?xml version="1.0" encoding="utf-8"?>
-<w:ftr xmlns:wpc="http://schemas.microsoft.com/office/word/2010/wordprocessingCanvas" xmlns:cx="http://schemas.microsoft.com/office/drawing/2014/chartex" xmlns:cx1="http://schemas.microsoft.com/office/drawing/2015/9/8/chartex" xmlns:cx2="http://schemas.microsoft.com/office/drawing/2015/10/21/chartex" xmlns:cx3="http://schemas.microsoft.com/office/drawing/2016/5/9/chartex" xmlns:cx4="http://schemas.microsoft.com/office/drawing/2016/5/10/chartex" xmlns:cx5="http://schemas.microsoft.com/office/drawing/2016/5/11/chartex" xmlns:cx6="http://schemas.microsoft.com/office/drawing/2016/5/12/chartex" xmlns:cx7="http://schemas.microsoft.com/office/drawing/2016/5/13/chartex" xmlns:cx8="http://schemas.microsoft.com/office/drawing/2016/5/14/chartex" xmlns:mc="http://schemas.openxmlformats.org/markup-compatibility/2006" xmlns:aink="http://schemas.microsoft.com/office/drawing/2016/ink" xmlns:am3d="http://schemas.microsoft.com/office/drawing/2017/model3d" xmlns:o="urn:schemas-microsoft-com:office:office" xmlns:r="http://schemas.openxmlformats.org/officeDocument/2006/relationships" xmlns:m="http://schemas.openxmlformats.org/officeDocument/2006/math" xmlns:v="urn:schemas-microsoft-com:vml" xmlns:wp14="http://schemas.microsoft.com/office/word/2010/wordprocessingDrawing" xmlns:wp="http://schemas.openxmlformats.org/drawingml/2006/wordprocessingDrawing" xmlns:w10="urn:schemas-microsoft-com:office:word" xmlns:w="http://schemas.openxmlformats.org/wordprocessingml/2006/main" xmlns:w14="http://schemas.microsoft.com/office/word/2010/wordml" xmlns:w15="http://schemas.microsoft.com/office/word/2012/wordml" xmlns:w16cid="http://schemas.microsoft.com/office/word/2016/wordml/cid" xmlns:w16se="http://schemas.microsoft.com/office/word/2015/wordml/symex" xmlns:wpg="http://schemas.microsoft.com/office/word/2010/wordprocessingGroup" xmlns:wpi="http://schemas.microsoft.com/office/word/2010/wordprocessingInk" xmlns:wne="http://schemas.microsoft.com/office/word/2006/wordml" xmlns:wps="http://schemas.microsoft.com/office/word/2010/wordprocessingShape" mc:Ignorable="w14 w15 w16se w16cid wp14">
-  <w:p>
-    <w:pPr>
-      <w:pStyle w:val="Footer"/>
-    </w:pPr>
-  </w:p>
-</w:ftr>
-</file>
-
-<file path=word/footer2.xml><?xml version="1.0" encoding="utf-8"?>
-<w:ftr xmlns:wpc="http://schemas.microsoft.com/office/word/2010/wordprocessingCanvas" xmlns:cx="http://schemas.microsoft.com/office/drawing/2014/chartex" xmlns:cx1="http://schemas.microsoft.com/office/drawing/2015/9/8/chartex" xmlns:cx2="http://schemas.microsoft.com/office/drawing/2015/10/21/chartex" xmlns:cx3="http://schemas.microsoft.com/office/drawing/2016/5/9/chartex" xmlns:cx4="http://schemas.microsoft.com/office/drawing/2016/5/10/chartex" xmlns:cx5="http://schemas.microsoft.com/office/drawing/2016/5/11/chartex" xmlns:cx6="http://schemas.microsoft.com/office/drawing/2016/5/12/chartex" xmlns:cx7="http://schemas.microsoft.com/office/drawing/2016/5/13/chartex" xmlns:cx8="http://schemas.microsoft.com/office/drawing/2016/5/14/chartex" xmlns:mc="http://schemas.openxmlformats.org/markup-compatibility/2006" xmlns:aink="http://schemas.microsoft.com/office/drawing/2016/ink" xmlns:am3d="http://schemas.microsoft.com/office/drawing/2017/model3d" xmlns:o="urn:schemas-microsoft-com:office:office" xmlns:r="http://schemas.openxmlformats.org/officeDocument/2006/relationships" xmlns:m="http://schemas.openxmlformats.org/officeDocument/2006/math" xmlns:v="urn:schemas-microsoft-com:vml" xmlns:wp14="http://schemas.microsoft.com/office/word/2010/wordprocessingDrawing" xmlns:wp="http://schemas.openxmlformats.org/drawingml/2006/wordprocessingDrawing" xmlns:w10="urn:schemas-microsoft-com:office:word" xmlns:w="http://schemas.openxmlformats.org/wordprocessingml/2006/main" xmlns:w14="http://schemas.microsoft.com/office/word/2010/wordml" xmlns:w15="http://schemas.microsoft.com/office/word/2012/wordml" xmlns:w16cid="http://schemas.microsoft.com/office/word/2016/wordml/cid" xmlns:w16se="http://schemas.microsoft.com/office/word/2015/wordml/symex" xmlns:wpg="http://schemas.microsoft.com/office/word/2010/wordprocessingGroup" xmlns:wpi="http://schemas.microsoft.com/office/word/2010/wordprocessingInk" xmlns:wne="http://schemas.microsoft.com/office/word/2006/wordml" xmlns:wps="http://schemas.microsoft.com/office/word/2010/wordprocessingShape" mc:Ignorable="w14 w15 w16se w16cid wp14">
+<w:ftr xmlns:wpc="http://schemas.microsoft.com/office/word/2010/wordprocessingCanvas" xmlns:cx="http://schemas.microsoft.com/office/drawing/2014/chartex" xmlns:cx1="http://schemas.microsoft.com/office/drawing/2015/9/8/chartex" xmlns:cx2="http://schemas.microsoft.com/office/drawing/2015/10/21/chartex" xmlns:cx3="http://schemas.microsoft.com/office/drawing/2016/5/9/chartex" xmlns:cx4="http://schemas.microsoft.com/office/drawing/2016/5/10/chartex" xmlns:cx5="http://schemas.microsoft.com/office/drawing/2016/5/11/chartex" xmlns:cx6="http://schemas.microsoft.com/office/drawing/2016/5/12/chartex" xmlns:cx7="http://schemas.microsoft.com/office/drawing/2016/5/13/chartex" xmlns:cx8="http://schemas.microsoft.com/office/drawing/2016/5/14/chartex" xmlns:mc="http://schemas.openxmlformats.org/markup-compatibility/2006" xmlns:aink="http://schemas.microsoft.com/office/drawing/2016/ink" xmlns:am3d="http://schemas.microsoft.com/office/drawing/2017/model3d" xmlns:o="urn:schemas-microsoft-com:office:office" xmlns:r="http://schemas.openxmlformats.org/officeDocument/2006/relationships" xmlns:m="http://schemas.openxmlformats.org/officeDocument/2006/math" xmlns:v="urn:schemas-microsoft-com:vml" xmlns:wp14="http://schemas.microsoft.com/office/word/2010/wordprocessingDrawing" xmlns:wp="http://schemas.openxmlformats.org/drawingml/2006/wordprocessingDrawing" xmlns:w10="urn:schemas-microsoft-com:office:word" xmlns:w="http://schemas.openxmlformats.org/wordprocessingml/2006/main" xmlns:w14="http://schemas.microsoft.com/office/word/2010/wordml" xmlns:w15="http://schemas.microsoft.com/office/word/2012/wordml" xmlns:w16cex="http://schemas.microsoft.com/office/word/2018/wordml/cex" xmlns:w16cid="http://schemas.microsoft.com/office/word/2016/wordml/cid" xmlns:w16="http://schemas.microsoft.com/office/word/2018/wordml" xmlns:w16se="http://schemas.microsoft.com/office/word/2015/wordml/symex" xmlns:wpg="http://schemas.microsoft.com/office/word/2010/wordprocessingGroup" xmlns:wpi="http://schemas.microsoft.com/office/word/2010/wordprocessingInk" xmlns:wne="http://schemas.microsoft.com/office/word/2006/wordml" xmlns:wps="http://schemas.microsoft.com/office/word/2010/wordprocessingShape" mc:Ignorable="w14 w15 w16se w16cid w16 w16cex wp14">
   <w:p>
     <w:pPr>
       <w:pStyle w:val="Normal1"/>
@@ -4029,8 +3892,8 @@
 </w:ftr>
 </file>
 
-<file path=word/footer3.xml><?xml version="1.0" encoding="utf-8"?>
-<w:ftr xmlns:wpc="http://schemas.microsoft.com/office/word/2010/wordprocessingCanvas" xmlns:cx="http://schemas.microsoft.com/office/drawing/2014/chartex" xmlns:cx1="http://schemas.microsoft.com/office/drawing/2015/9/8/chartex" xmlns:cx2="http://schemas.microsoft.com/office/drawing/2015/10/21/chartex" xmlns:cx3="http://schemas.microsoft.com/office/drawing/2016/5/9/chartex" xmlns:cx4="http://schemas.microsoft.com/office/drawing/2016/5/10/chartex" xmlns:cx5="http://schemas.microsoft.com/office/drawing/2016/5/11/chartex" xmlns:cx6="http://schemas.microsoft.com/office/drawing/2016/5/12/chartex" xmlns:cx7="http://schemas.microsoft.com/office/drawing/2016/5/13/chartex" xmlns:cx8="http://schemas.microsoft.com/office/drawing/2016/5/14/chartex" xmlns:mc="http://schemas.openxmlformats.org/markup-compatibility/2006" xmlns:aink="http://schemas.microsoft.com/office/drawing/2016/ink" xmlns:am3d="http://schemas.microsoft.com/office/drawing/2017/model3d" xmlns:o="urn:schemas-microsoft-com:office:office" xmlns:r="http://schemas.openxmlformats.org/officeDocument/2006/relationships" xmlns:m="http://schemas.openxmlformats.org/officeDocument/2006/math" xmlns:v="urn:schemas-microsoft-com:vml" xmlns:wp14="http://schemas.microsoft.com/office/word/2010/wordprocessingDrawing" xmlns:wp="http://schemas.openxmlformats.org/drawingml/2006/wordprocessingDrawing" xmlns:w10="urn:schemas-microsoft-com:office:word" xmlns:w="http://schemas.openxmlformats.org/wordprocessingml/2006/main" xmlns:w14="http://schemas.microsoft.com/office/word/2010/wordml" xmlns:w15="http://schemas.microsoft.com/office/word/2012/wordml" xmlns:w16cid="http://schemas.microsoft.com/office/word/2016/wordml/cid" xmlns:w16se="http://schemas.microsoft.com/office/word/2015/wordml/symex" xmlns:wpg="http://schemas.microsoft.com/office/word/2010/wordprocessingGroup" xmlns:wpi="http://schemas.microsoft.com/office/word/2010/wordprocessingInk" xmlns:wne="http://schemas.microsoft.com/office/word/2006/wordml" xmlns:wps="http://schemas.microsoft.com/office/word/2010/wordprocessingShape" mc:Ignorable="w14 w15 w16se w16cid wp14">
+<file path=word/footer2.xml><?xml version="1.0" encoding="utf-8"?>
+<w:ftr xmlns:wpc="http://schemas.microsoft.com/office/word/2010/wordprocessingCanvas" xmlns:cx="http://schemas.microsoft.com/office/drawing/2014/chartex" xmlns:cx1="http://schemas.microsoft.com/office/drawing/2015/9/8/chartex" xmlns:cx2="http://schemas.microsoft.com/office/drawing/2015/10/21/chartex" xmlns:cx3="http://schemas.microsoft.com/office/drawing/2016/5/9/chartex" xmlns:cx4="http://schemas.microsoft.com/office/drawing/2016/5/10/chartex" xmlns:cx5="http://schemas.microsoft.com/office/drawing/2016/5/11/chartex" xmlns:cx6="http://schemas.microsoft.com/office/drawing/2016/5/12/chartex" xmlns:cx7="http://schemas.microsoft.com/office/drawing/2016/5/13/chartex" xmlns:cx8="http://schemas.microsoft.com/office/drawing/2016/5/14/chartex" xmlns:mc="http://schemas.openxmlformats.org/markup-compatibility/2006" xmlns:aink="http://schemas.microsoft.com/office/drawing/2016/ink" xmlns:am3d="http://schemas.microsoft.com/office/drawing/2017/model3d" xmlns:o="urn:schemas-microsoft-com:office:office" xmlns:r="http://schemas.openxmlformats.org/officeDocument/2006/relationships" xmlns:m="http://schemas.openxmlformats.org/officeDocument/2006/math" xmlns:v="urn:schemas-microsoft-com:vml" xmlns:wp14="http://schemas.microsoft.com/office/word/2010/wordprocessingDrawing" xmlns:wp="http://schemas.openxmlformats.org/drawingml/2006/wordprocessingDrawing" xmlns:w10="urn:schemas-microsoft-com:office:word" xmlns:w="http://schemas.openxmlformats.org/wordprocessingml/2006/main" xmlns:w14="http://schemas.microsoft.com/office/word/2010/wordml" xmlns:w15="http://schemas.microsoft.com/office/word/2012/wordml" xmlns:w16cex="http://schemas.microsoft.com/office/word/2018/wordml/cex" xmlns:w16cid="http://schemas.microsoft.com/office/word/2016/wordml/cid" xmlns:w16="http://schemas.microsoft.com/office/word/2018/wordml" xmlns:w16se="http://schemas.microsoft.com/office/word/2015/wordml/symex" xmlns:wpg="http://schemas.microsoft.com/office/word/2010/wordprocessingGroup" xmlns:wpi="http://schemas.microsoft.com/office/word/2010/wordprocessingInk" xmlns:wne="http://schemas.microsoft.com/office/word/2006/wordml" xmlns:wps="http://schemas.microsoft.com/office/word/2010/wordprocessingShape" mc:Ignorable="w14 w15 w16se w16cid w16 w16cex wp14">
   <w:p>
     <w:pPr>
       <w:tabs>
@@ -4088,7 +3951,7 @@
         <w:sz w:val="16"/>
         <w:szCs w:val="16"/>
       </w:rPr>
-      <w:t>© Copyright IBM Corp. 2010, 201</w:t>
+      <w:t>© Copyright IBM Corp. 2010, 20</w:t>
     </w:r>
     <w:r>
       <w:rPr>
@@ -4096,7 +3959,7 @@
         <w:sz w:val="16"/>
         <w:szCs w:val="16"/>
       </w:rPr>
-      <w:t>8</w:t>
+      <w:t>20</w:t>
     </w:r>
     <w:r>
       <w:rPr>
@@ -4183,7 +4046,7 @@
 </file>
 
 <file path=word/footnotes.xml><?xml version="1.0" encoding="utf-8"?>
-<w:footnotes xmlns:wpc="http://schemas.microsoft.com/office/word/2010/wordprocessingCanvas" xmlns:cx="http://schemas.microsoft.com/office/drawing/2014/chartex" xmlns:cx1="http://schemas.microsoft.com/office/drawing/2015/9/8/chartex" xmlns:cx2="http://schemas.microsoft.com/office/drawing/2015/10/21/chartex" xmlns:cx3="http://schemas.microsoft.com/office/drawing/2016/5/9/chartex" xmlns:cx4="http://schemas.microsoft.com/office/drawing/2016/5/10/chartex" xmlns:cx5="http://schemas.microsoft.com/office/drawing/2016/5/11/chartex" xmlns:cx6="http://schemas.microsoft.com/office/drawing/2016/5/12/chartex" xmlns:cx7="http://schemas.microsoft.com/office/drawing/2016/5/13/chartex" xmlns:cx8="http://schemas.microsoft.com/office/drawing/2016/5/14/chartex" xmlns:mc="http://schemas.openxmlformats.org/markup-compatibility/2006" xmlns:aink="http://schemas.microsoft.com/office/drawing/2016/ink" xmlns:am3d="http://schemas.microsoft.com/office/drawing/2017/model3d" xmlns:o="urn:schemas-microsoft-com:office:office" xmlns:r="http://schemas.openxmlformats.org/officeDocument/2006/relationships" xmlns:m="http://schemas.openxmlformats.org/officeDocument/2006/math" xmlns:v="urn:schemas-microsoft-com:vml" xmlns:wp14="http://schemas.microsoft.com/office/word/2010/wordprocessingDrawing" xmlns:wp="http://schemas.openxmlformats.org/drawingml/2006/wordprocessingDrawing" xmlns:w10="urn:schemas-microsoft-com:office:word" xmlns:w="http://schemas.openxmlformats.org/wordprocessingml/2006/main" xmlns:w14="http://schemas.microsoft.com/office/word/2010/wordml" xmlns:w15="http://schemas.microsoft.com/office/word/2012/wordml" xmlns:w16cid="http://schemas.microsoft.com/office/word/2016/wordml/cid" xmlns:w16se="http://schemas.microsoft.com/office/word/2015/wordml/symex" xmlns:wpg="http://schemas.microsoft.com/office/word/2010/wordprocessingGroup" xmlns:wpi="http://schemas.microsoft.com/office/word/2010/wordprocessingInk" xmlns:wne="http://schemas.microsoft.com/office/word/2006/wordml" xmlns:wps="http://schemas.microsoft.com/office/word/2010/wordprocessingShape" mc:Ignorable="w14 w15 w16se w16cid wp14">
+<w:footnotes xmlns:wpc="http://schemas.microsoft.com/office/word/2010/wordprocessingCanvas" xmlns:cx="http://schemas.microsoft.com/office/drawing/2014/chartex" xmlns:cx1="http://schemas.microsoft.com/office/drawing/2015/9/8/chartex" xmlns:cx2="http://schemas.microsoft.com/office/drawing/2015/10/21/chartex" xmlns:cx3="http://schemas.microsoft.com/office/drawing/2016/5/9/chartex" xmlns:cx4="http://schemas.microsoft.com/office/drawing/2016/5/10/chartex" xmlns:cx5="http://schemas.microsoft.com/office/drawing/2016/5/11/chartex" xmlns:cx6="http://schemas.microsoft.com/office/drawing/2016/5/12/chartex" xmlns:cx7="http://schemas.microsoft.com/office/drawing/2016/5/13/chartex" xmlns:cx8="http://schemas.microsoft.com/office/drawing/2016/5/14/chartex" xmlns:mc="http://schemas.openxmlformats.org/markup-compatibility/2006" xmlns:aink="http://schemas.microsoft.com/office/drawing/2016/ink" xmlns:am3d="http://schemas.microsoft.com/office/drawing/2017/model3d" xmlns:o="urn:schemas-microsoft-com:office:office" xmlns:r="http://schemas.openxmlformats.org/officeDocument/2006/relationships" xmlns:m="http://schemas.openxmlformats.org/officeDocument/2006/math" xmlns:v="urn:schemas-microsoft-com:vml" xmlns:wp14="http://schemas.microsoft.com/office/word/2010/wordprocessingDrawing" xmlns:wp="http://schemas.openxmlformats.org/drawingml/2006/wordprocessingDrawing" xmlns:w10="urn:schemas-microsoft-com:office:word" xmlns:w="http://schemas.openxmlformats.org/wordprocessingml/2006/main" xmlns:w14="http://schemas.microsoft.com/office/word/2010/wordml" xmlns:w15="http://schemas.microsoft.com/office/word/2012/wordml" xmlns:w16cex="http://schemas.microsoft.com/office/word/2018/wordml/cex" xmlns:w16cid="http://schemas.microsoft.com/office/word/2016/wordml/cid" xmlns:w16="http://schemas.microsoft.com/office/word/2018/wordml" xmlns:w16se="http://schemas.microsoft.com/office/word/2015/wordml/symex" xmlns:wpg="http://schemas.microsoft.com/office/word/2010/wordprocessingGroup" xmlns:wpi="http://schemas.microsoft.com/office/word/2010/wordprocessingInk" xmlns:wne="http://schemas.microsoft.com/office/word/2006/wordml" xmlns:wps="http://schemas.microsoft.com/office/word/2010/wordprocessingShape" mc:Ignorable="w14 w15 w16se w16cid w16 w16cex wp14">
   <w:footnote w:type="separator" w:id="-1">
     <w:p>
       <w:r>
@@ -4202,7 +4065,7 @@
 </file>
 
 <file path=word/header1.xml><?xml version="1.0" encoding="utf-8"?>
-<w:hdr xmlns:wpc="http://schemas.microsoft.com/office/word/2010/wordprocessingCanvas" xmlns:cx="http://schemas.microsoft.com/office/drawing/2014/chartex" xmlns:cx1="http://schemas.microsoft.com/office/drawing/2015/9/8/chartex" xmlns:cx2="http://schemas.microsoft.com/office/drawing/2015/10/21/chartex" xmlns:cx3="http://schemas.microsoft.com/office/drawing/2016/5/9/chartex" xmlns:cx4="http://schemas.microsoft.com/office/drawing/2016/5/10/chartex" xmlns:cx5="http://schemas.microsoft.com/office/drawing/2016/5/11/chartex" xmlns:cx6="http://schemas.microsoft.com/office/drawing/2016/5/12/chartex" xmlns:cx7="http://schemas.microsoft.com/office/drawing/2016/5/13/chartex" xmlns:cx8="http://schemas.microsoft.com/office/drawing/2016/5/14/chartex" xmlns:mc="http://schemas.openxmlformats.org/markup-compatibility/2006" xmlns:aink="http://schemas.microsoft.com/office/drawing/2016/ink" xmlns:am3d="http://schemas.microsoft.com/office/drawing/2017/model3d" xmlns:o="urn:schemas-microsoft-com:office:office" xmlns:r="http://schemas.openxmlformats.org/officeDocument/2006/relationships" xmlns:m="http://schemas.openxmlformats.org/officeDocument/2006/math" xmlns:v="urn:schemas-microsoft-com:vml" xmlns:wp14="http://schemas.microsoft.com/office/word/2010/wordprocessingDrawing" xmlns:wp="http://schemas.openxmlformats.org/drawingml/2006/wordprocessingDrawing" xmlns:w10="urn:schemas-microsoft-com:office:word" xmlns:w="http://schemas.openxmlformats.org/wordprocessingml/2006/main" xmlns:w14="http://schemas.microsoft.com/office/word/2010/wordml" xmlns:w15="http://schemas.microsoft.com/office/word/2012/wordml" xmlns:w16cid="http://schemas.microsoft.com/office/word/2016/wordml/cid" xmlns:w16se="http://schemas.microsoft.com/office/word/2015/wordml/symex" xmlns:wpg="http://schemas.microsoft.com/office/word/2010/wordprocessingGroup" xmlns:wpi="http://schemas.microsoft.com/office/word/2010/wordprocessingInk" xmlns:wne="http://schemas.microsoft.com/office/word/2006/wordml" xmlns:wps="http://schemas.microsoft.com/office/word/2010/wordprocessingShape" mc:Ignorable="w14 w15 w16se w16cid wp14">
+<w:hdr xmlns:wpc="http://schemas.microsoft.com/office/word/2010/wordprocessingCanvas" xmlns:cx="http://schemas.microsoft.com/office/drawing/2014/chartex" xmlns:cx1="http://schemas.microsoft.com/office/drawing/2015/9/8/chartex" xmlns:cx2="http://schemas.microsoft.com/office/drawing/2015/10/21/chartex" xmlns:cx3="http://schemas.microsoft.com/office/drawing/2016/5/9/chartex" xmlns:cx4="http://schemas.microsoft.com/office/drawing/2016/5/10/chartex" xmlns:cx5="http://schemas.microsoft.com/office/drawing/2016/5/11/chartex" xmlns:cx6="http://schemas.microsoft.com/office/drawing/2016/5/12/chartex" xmlns:cx7="http://schemas.microsoft.com/office/drawing/2016/5/13/chartex" xmlns:cx8="http://schemas.microsoft.com/office/drawing/2016/5/14/chartex" xmlns:mc="http://schemas.openxmlformats.org/markup-compatibility/2006" xmlns:aink="http://schemas.microsoft.com/office/drawing/2016/ink" xmlns:am3d="http://schemas.microsoft.com/office/drawing/2017/model3d" xmlns:o="urn:schemas-microsoft-com:office:office" xmlns:r="http://schemas.openxmlformats.org/officeDocument/2006/relationships" xmlns:m="http://schemas.openxmlformats.org/officeDocument/2006/math" xmlns:v="urn:schemas-microsoft-com:vml" xmlns:wp14="http://schemas.microsoft.com/office/word/2010/wordprocessingDrawing" xmlns:wp="http://schemas.openxmlformats.org/drawingml/2006/wordprocessingDrawing" xmlns:w10="urn:schemas-microsoft-com:office:word" xmlns:w="http://schemas.openxmlformats.org/wordprocessingml/2006/main" xmlns:w14="http://schemas.microsoft.com/office/word/2010/wordml" xmlns:w15="http://schemas.microsoft.com/office/word/2012/wordml" xmlns:w16cex="http://schemas.microsoft.com/office/word/2018/wordml/cex" xmlns:w16cid="http://schemas.microsoft.com/office/word/2016/wordml/cid" xmlns:w16="http://schemas.microsoft.com/office/word/2018/wordml" xmlns:w16se="http://schemas.microsoft.com/office/word/2015/wordml/symex" xmlns:wpg="http://schemas.microsoft.com/office/word/2010/wordprocessingGroup" xmlns:wpi="http://schemas.microsoft.com/office/word/2010/wordprocessingInk" xmlns:wne="http://schemas.microsoft.com/office/word/2006/wordml" xmlns:wps="http://schemas.microsoft.com/office/word/2010/wordprocessingShape" mc:Ignorable="w14 w15 w16se w16cid w16 w16cex wp14">
   <w:p>
     <w:pPr>
       <w:pStyle w:val="Header"/>
@@ -4212,7 +4075,7 @@
 </file>
 
 <file path=word/header2.xml><?xml version="1.0" encoding="utf-8"?>
-<w:hdr xmlns:wpc="http://schemas.microsoft.com/office/word/2010/wordprocessingCanvas" xmlns:cx="http://schemas.microsoft.com/office/drawing/2014/chartex" xmlns:cx1="http://schemas.microsoft.com/office/drawing/2015/9/8/chartex" xmlns:cx2="http://schemas.microsoft.com/office/drawing/2015/10/21/chartex" xmlns:cx3="http://schemas.microsoft.com/office/drawing/2016/5/9/chartex" xmlns:cx4="http://schemas.microsoft.com/office/drawing/2016/5/10/chartex" xmlns:cx5="http://schemas.microsoft.com/office/drawing/2016/5/11/chartex" xmlns:cx6="http://schemas.microsoft.com/office/drawing/2016/5/12/chartex" xmlns:cx7="http://schemas.microsoft.com/office/drawing/2016/5/13/chartex" xmlns:cx8="http://schemas.microsoft.com/office/drawing/2016/5/14/chartex" xmlns:mc="http://schemas.openxmlformats.org/markup-compatibility/2006" xmlns:aink="http://schemas.microsoft.com/office/drawing/2016/ink" xmlns:am3d="http://schemas.microsoft.com/office/drawing/2017/model3d" xmlns:o="urn:schemas-microsoft-com:office:office" xmlns:r="http://schemas.openxmlformats.org/officeDocument/2006/relationships" xmlns:m="http://schemas.openxmlformats.org/officeDocument/2006/math" xmlns:v="urn:schemas-microsoft-com:vml" xmlns:wp14="http://schemas.microsoft.com/office/word/2010/wordprocessingDrawing" xmlns:wp="http://schemas.openxmlformats.org/drawingml/2006/wordprocessingDrawing" xmlns:w10="urn:schemas-microsoft-com:office:word" xmlns:w="http://schemas.openxmlformats.org/wordprocessingml/2006/main" xmlns:w14="http://schemas.microsoft.com/office/word/2010/wordml" xmlns:w15="http://schemas.microsoft.com/office/word/2012/wordml" xmlns:w16cid="http://schemas.microsoft.com/office/word/2016/wordml/cid" xmlns:w16se="http://schemas.microsoft.com/office/word/2015/wordml/symex" xmlns:wpg="http://schemas.microsoft.com/office/word/2010/wordprocessingGroup" xmlns:wpi="http://schemas.microsoft.com/office/word/2010/wordprocessingInk" xmlns:wne="http://schemas.microsoft.com/office/word/2006/wordml" xmlns:wps="http://schemas.microsoft.com/office/word/2010/wordprocessingShape" mc:Ignorable="w14 w15 w16se w16cid wp14">
+<w:hdr xmlns:wpc="http://schemas.microsoft.com/office/word/2010/wordprocessingCanvas" xmlns:cx="http://schemas.microsoft.com/office/drawing/2014/chartex" xmlns:cx1="http://schemas.microsoft.com/office/drawing/2015/9/8/chartex" xmlns:cx2="http://schemas.microsoft.com/office/drawing/2015/10/21/chartex" xmlns:cx3="http://schemas.microsoft.com/office/drawing/2016/5/9/chartex" xmlns:cx4="http://schemas.microsoft.com/office/drawing/2016/5/10/chartex" xmlns:cx5="http://schemas.microsoft.com/office/drawing/2016/5/11/chartex" xmlns:cx6="http://schemas.microsoft.com/office/drawing/2016/5/12/chartex" xmlns:cx7="http://schemas.microsoft.com/office/drawing/2016/5/13/chartex" xmlns:cx8="http://schemas.microsoft.com/office/drawing/2016/5/14/chartex" xmlns:mc="http://schemas.openxmlformats.org/markup-compatibility/2006" xmlns:aink="http://schemas.microsoft.com/office/drawing/2016/ink" xmlns:am3d="http://schemas.microsoft.com/office/drawing/2017/model3d" xmlns:o="urn:schemas-microsoft-com:office:office" xmlns:r="http://schemas.openxmlformats.org/officeDocument/2006/relationships" xmlns:m="http://schemas.openxmlformats.org/officeDocument/2006/math" xmlns:v="urn:schemas-microsoft-com:vml" xmlns:wp14="http://schemas.microsoft.com/office/word/2010/wordprocessingDrawing" xmlns:wp="http://schemas.openxmlformats.org/drawingml/2006/wordprocessingDrawing" xmlns:w10="urn:schemas-microsoft-com:office:word" xmlns:w="http://schemas.openxmlformats.org/wordprocessingml/2006/main" xmlns:w14="http://schemas.microsoft.com/office/word/2010/wordml" xmlns:w15="http://schemas.microsoft.com/office/word/2012/wordml" xmlns:w16cex="http://schemas.microsoft.com/office/word/2018/wordml/cex" xmlns:w16cid="http://schemas.microsoft.com/office/word/2016/wordml/cid" xmlns:w16="http://schemas.microsoft.com/office/word/2018/wordml" xmlns:w16se="http://schemas.microsoft.com/office/word/2015/wordml/symex" xmlns:wpg="http://schemas.microsoft.com/office/word/2010/wordprocessingGroup" xmlns:wpi="http://schemas.microsoft.com/office/word/2010/wordprocessingInk" xmlns:wne="http://schemas.microsoft.com/office/word/2006/wordml" xmlns:wps="http://schemas.microsoft.com/office/word/2010/wordprocessingShape" mc:Ignorable="w14 w15 w16se w16cid w16 w16cex wp14">
   <w:p>
     <w:pPr>
       <w:pStyle w:val="Header"/>
@@ -4222,7 +4085,7 @@
 </file>
 
 <file path=word/header3.xml><?xml version="1.0" encoding="utf-8"?>
-<w:hdr xmlns:wpc="http://schemas.microsoft.com/office/word/2010/wordprocessingCanvas" xmlns:cx="http://schemas.microsoft.com/office/drawing/2014/chartex" xmlns:cx1="http://schemas.microsoft.com/office/drawing/2015/9/8/chartex" xmlns:cx2="http://schemas.microsoft.com/office/drawing/2015/10/21/chartex" xmlns:cx3="http://schemas.microsoft.com/office/drawing/2016/5/9/chartex" xmlns:cx4="http://schemas.microsoft.com/office/drawing/2016/5/10/chartex" xmlns:cx5="http://schemas.microsoft.com/office/drawing/2016/5/11/chartex" xmlns:cx6="http://schemas.microsoft.com/office/drawing/2016/5/12/chartex" xmlns:cx7="http://schemas.microsoft.com/office/drawing/2016/5/13/chartex" xmlns:cx8="http://schemas.microsoft.com/office/drawing/2016/5/14/chartex" xmlns:mc="http://schemas.openxmlformats.org/markup-compatibility/2006" xmlns:aink="http://schemas.microsoft.com/office/drawing/2016/ink" xmlns:am3d="http://schemas.microsoft.com/office/drawing/2017/model3d" xmlns:o="urn:schemas-microsoft-com:office:office" xmlns:r="http://schemas.openxmlformats.org/officeDocument/2006/relationships" xmlns:m="http://schemas.openxmlformats.org/officeDocument/2006/math" xmlns:v="urn:schemas-microsoft-com:vml" xmlns:wp14="http://schemas.microsoft.com/office/word/2010/wordprocessingDrawing" xmlns:wp="http://schemas.openxmlformats.org/drawingml/2006/wordprocessingDrawing" xmlns:w10="urn:schemas-microsoft-com:office:word" xmlns:w="http://schemas.openxmlformats.org/wordprocessingml/2006/main" xmlns:w14="http://schemas.microsoft.com/office/word/2010/wordml" xmlns:w15="http://schemas.microsoft.com/office/word/2012/wordml" xmlns:w16cid="http://schemas.microsoft.com/office/word/2016/wordml/cid" xmlns:w16se="http://schemas.microsoft.com/office/word/2015/wordml/symex" xmlns:wpg="http://schemas.microsoft.com/office/word/2010/wordprocessingGroup" xmlns:wpi="http://schemas.microsoft.com/office/word/2010/wordprocessingInk" xmlns:wne="http://schemas.microsoft.com/office/word/2006/wordml" xmlns:wps="http://schemas.microsoft.com/office/word/2010/wordprocessingShape" mc:Ignorable="w14 w15 w16se w16cid wp14">
+<w:hdr xmlns:wpc="http://schemas.microsoft.com/office/word/2010/wordprocessingCanvas" xmlns:cx="http://schemas.microsoft.com/office/drawing/2014/chartex" xmlns:cx1="http://schemas.microsoft.com/office/drawing/2015/9/8/chartex" xmlns:cx2="http://schemas.microsoft.com/office/drawing/2015/10/21/chartex" xmlns:cx3="http://schemas.microsoft.com/office/drawing/2016/5/9/chartex" xmlns:cx4="http://schemas.microsoft.com/office/drawing/2016/5/10/chartex" xmlns:cx5="http://schemas.microsoft.com/office/drawing/2016/5/11/chartex" xmlns:cx6="http://schemas.microsoft.com/office/drawing/2016/5/12/chartex" xmlns:cx7="http://schemas.microsoft.com/office/drawing/2016/5/13/chartex" xmlns:cx8="http://schemas.microsoft.com/office/drawing/2016/5/14/chartex" xmlns:mc="http://schemas.openxmlformats.org/markup-compatibility/2006" xmlns:aink="http://schemas.microsoft.com/office/drawing/2016/ink" xmlns:am3d="http://schemas.microsoft.com/office/drawing/2017/model3d" xmlns:o="urn:schemas-microsoft-com:office:office" xmlns:r="http://schemas.openxmlformats.org/officeDocument/2006/relationships" xmlns:m="http://schemas.openxmlformats.org/officeDocument/2006/math" xmlns:v="urn:schemas-microsoft-com:vml" xmlns:wp14="http://schemas.microsoft.com/office/word/2010/wordprocessingDrawing" xmlns:wp="http://schemas.openxmlformats.org/drawingml/2006/wordprocessingDrawing" xmlns:w10="urn:schemas-microsoft-com:office:word" xmlns:w="http://schemas.openxmlformats.org/wordprocessingml/2006/main" xmlns:w14="http://schemas.microsoft.com/office/word/2010/wordml" xmlns:w15="http://schemas.microsoft.com/office/word/2012/wordml" xmlns:w16cex="http://schemas.microsoft.com/office/word/2018/wordml/cex" xmlns:w16cid="http://schemas.microsoft.com/office/word/2016/wordml/cid" xmlns:w16="http://schemas.microsoft.com/office/word/2018/wordml" xmlns:w16se="http://schemas.microsoft.com/office/word/2015/wordml/symex" xmlns:wpg="http://schemas.microsoft.com/office/word/2010/wordprocessingGroup" xmlns:wpi="http://schemas.microsoft.com/office/word/2010/wordprocessingInk" xmlns:wne="http://schemas.microsoft.com/office/word/2006/wordml" xmlns:wps="http://schemas.microsoft.com/office/word/2010/wordprocessingShape" mc:Ignorable="w14 w15 w16se w16cid w16 w16cex wp14">
   <w:p>
     <w:pPr>
       <w:pStyle w:val="Header"/>
@@ -4232,7 +4095,7 @@
 </file>
 
 <file path=word/numbering.xml><?xml version="1.0" encoding="utf-8"?>
-<w:numbering xmlns:wpc="http://schemas.microsoft.com/office/word/2010/wordprocessingCanvas" xmlns:cx="http://schemas.microsoft.com/office/drawing/2014/chartex" xmlns:cx1="http://schemas.microsoft.com/office/drawing/2015/9/8/chartex" xmlns:cx2="http://schemas.microsoft.com/office/drawing/2015/10/21/chartex" xmlns:cx3="http://schemas.microsoft.com/office/drawing/2016/5/9/chartex" xmlns:cx4="http://schemas.microsoft.com/office/drawing/2016/5/10/chartex" xmlns:cx5="http://schemas.microsoft.com/office/drawing/2016/5/11/chartex" xmlns:cx6="http://schemas.microsoft.com/office/drawing/2016/5/12/chartex" xmlns:cx7="http://schemas.microsoft.com/office/drawing/2016/5/13/chartex" xmlns:cx8="http://schemas.microsoft.com/office/drawing/2016/5/14/chartex" xmlns:mc="http://schemas.openxmlformats.org/markup-compatibility/2006" xmlns:aink="http://schemas.microsoft.com/office/drawing/2016/ink" xmlns:am3d="http://schemas.microsoft.com/office/drawing/2017/model3d" xmlns:o="urn:schemas-microsoft-com:office:office" xmlns:r="http://schemas.openxmlformats.org/officeDocument/2006/relationships" xmlns:m="http://schemas.openxmlformats.org/officeDocument/2006/math" xmlns:v="urn:schemas-microsoft-com:vml" xmlns:wp14="http://schemas.microsoft.com/office/word/2010/wordprocessingDrawing" xmlns:wp="http://schemas.openxmlformats.org/drawingml/2006/wordprocessingDrawing" xmlns:w10="urn:schemas-microsoft-com:office:word" xmlns:w="http://schemas.openxmlformats.org/wordprocessingml/2006/main" xmlns:w14="http://schemas.microsoft.com/office/word/2010/wordml" xmlns:w15="http://schemas.microsoft.com/office/word/2012/wordml" xmlns:w16cid="http://schemas.microsoft.com/office/word/2016/wordml/cid" xmlns:w16se="http://schemas.microsoft.com/office/word/2015/wordml/symex" xmlns:wpg="http://schemas.microsoft.com/office/word/2010/wordprocessingGroup" xmlns:wpi="http://schemas.microsoft.com/office/word/2010/wordprocessingInk" xmlns:wne="http://schemas.microsoft.com/office/word/2006/wordml" xmlns:wps="http://schemas.microsoft.com/office/word/2010/wordprocessingShape" mc:Ignorable="w14 w15 w16se w16cid wp14">
+<w:numbering xmlns:wpc="http://schemas.microsoft.com/office/word/2010/wordprocessingCanvas" xmlns:cx="http://schemas.microsoft.com/office/drawing/2014/chartex" xmlns:cx1="http://schemas.microsoft.com/office/drawing/2015/9/8/chartex" xmlns:cx2="http://schemas.microsoft.com/office/drawing/2015/10/21/chartex" xmlns:cx3="http://schemas.microsoft.com/office/drawing/2016/5/9/chartex" xmlns:cx4="http://schemas.microsoft.com/office/drawing/2016/5/10/chartex" xmlns:cx5="http://schemas.microsoft.com/office/drawing/2016/5/11/chartex" xmlns:cx6="http://schemas.microsoft.com/office/drawing/2016/5/12/chartex" xmlns:cx7="http://schemas.microsoft.com/office/drawing/2016/5/13/chartex" xmlns:cx8="http://schemas.microsoft.com/office/drawing/2016/5/14/chartex" xmlns:mc="http://schemas.openxmlformats.org/markup-compatibility/2006" xmlns:aink="http://schemas.microsoft.com/office/drawing/2016/ink" xmlns:am3d="http://schemas.microsoft.com/office/drawing/2017/model3d" xmlns:o="urn:schemas-microsoft-com:office:office" xmlns:r="http://schemas.openxmlformats.org/officeDocument/2006/relationships" xmlns:m="http://schemas.openxmlformats.org/officeDocument/2006/math" xmlns:v="urn:schemas-microsoft-com:vml" xmlns:wp14="http://schemas.microsoft.com/office/word/2010/wordprocessingDrawing" xmlns:wp="http://schemas.openxmlformats.org/drawingml/2006/wordprocessingDrawing" xmlns:w10="urn:schemas-microsoft-com:office:word" xmlns:w="http://schemas.openxmlformats.org/wordprocessingml/2006/main" xmlns:w14="http://schemas.microsoft.com/office/word/2010/wordml" xmlns:w15="http://schemas.microsoft.com/office/word/2012/wordml" xmlns:w16cex="http://schemas.microsoft.com/office/word/2018/wordml/cex" xmlns:w16cid="http://schemas.microsoft.com/office/word/2016/wordml/cid" xmlns:w16="http://schemas.microsoft.com/office/word/2018/wordml" xmlns:w16se="http://schemas.microsoft.com/office/word/2015/wordml/symex" xmlns:wpg="http://schemas.microsoft.com/office/word/2010/wordprocessingGroup" xmlns:wpi="http://schemas.microsoft.com/office/word/2010/wordprocessingInk" xmlns:wne="http://schemas.microsoft.com/office/word/2006/wordml" xmlns:wps="http://schemas.microsoft.com/office/word/2010/wordprocessingShape" mc:Ignorable="w14 w15 w16se w16cid w16 w16cex wp14">
   <w:abstractNum w:abstractNumId="0" w15:restartNumberingAfterBreak="0">
     <w:nsid w:val="FFFFFF89"/>
     <w:multiLevelType w:val="singleLevel"/>
@@ -7379,7 +7242,7 @@
 </file>
 
 <file path=word/styles.xml><?xml version="1.0" encoding="utf-8"?>
-<w:styles xmlns:mc="http://schemas.openxmlformats.org/markup-compatibility/2006" xmlns:r="http://schemas.openxmlformats.org/officeDocument/2006/relationships" xmlns:w="http://schemas.openxmlformats.org/wordprocessingml/2006/main" xmlns:w14="http://schemas.microsoft.com/office/word/2010/wordml" xmlns:w15="http://schemas.microsoft.com/office/word/2012/wordml" xmlns:w16cid="http://schemas.microsoft.com/office/word/2016/wordml/cid" xmlns:w16se="http://schemas.microsoft.com/office/word/2015/wordml/symex" mc:Ignorable="w14 w15 w16se w16cid">
+<w:styles xmlns:mc="http://schemas.openxmlformats.org/markup-compatibility/2006" xmlns:r="http://schemas.openxmlformats.org/officeDocument/2006/relationships" xmlns:w="http://schemas.openxmlformats.org/wordprocessingml/2006/main" xmlns:w14="http://schemas.microsoft.com/office/word/2010/wordml" xmlns:w15="http://schemas.microsoft.com/office/word/2012/wordml" xmlns:w16cex="http://schemas.microsoft.com/office/word/2018/wordml/cex" xmlns:w16cid="http://schemas.microsoft.com/office/word/2016/wordml/cid" xmlns:w16="http://schemas.microsoft.com/office/word/2018/wordml" xmlns:w16se="http://schemas.microsoft.com/office/word/2015/wordml/symex" mc:Ignorable="w14 w15 w16se w16cid w16 w16cex">
   <w:docDefaults>
     <w:rPrDefault>
       <w:rPr>
@@ -7392,7 +7255,7 @@
     </w:rPrDefault>
     <w:pPrDefault/>
   </w:docDefaults>
-  <w:latentStyles w:defLockedState="0" w:defUIPriority="99" w:defSemiHidden="0" w:defUnhideWhenUsed="0" w:defQFormat="0" w:count="375">
+  <w:latentStyles w:defLockedState="0" w:defUIPriority="99" w:defSemiHidden="0" w:defUnhideWhenUsed="0" w:defQFormat="0" w:count="376">
     <w:lsdException w:name="Normal" w:uiPriority="0" w:qFormat="1"/>
     <w:lsdException w:name="heading 1" w:uiPriority="0" w:qFormat="1"/>
     <w:lsdException w:name="heading 2" w:semiHidden="1" w:uiPriority="9" w:unhideWhenUsed="1" w:qFormat="1"/>
@@ -7768,6 +7631,7 @@
     <w:lsdException w:name="Smart Hyperlink" w:semiHidden="1" w:unhideWhenUsed="1"/>
     <w:lsdException w:name="Hashtag" w:semiHidden="1" w:unhideWhenUsed="1"/>
     <w:lsdException w:name="Unresolved Mention" w:semiHidden="1" w:unhideWhenUsed="1"/>
+    <w:lsdException w:name="Smart Link" w:semiHidden="1" w:unhideWhenUsed="1"/>
   </w:latentStyles>
   <w:style w:type="paragraph" w:default="1" w:styleId="Normal">
     <w:name w:val="Normal"/>
@@ -7878,7 +7742,6 @@
   <w:style w:type="character" w:default="1" w:styleId="DefaultParagraphFont">
     <w:name w:val="Default Paragraph Font"/>
     <w:uiPriority w:val="1"/>
-    <w:semiHidden/>
     <w:unhideWhenUsed/>
   </w:style>
   <w:style w:type="table" w:default="1" w:styleId="TableNormal">
@@ -8386,6 +8249,97 @@
       <w:shd w:val="clear" w:color="auto" w:fill="F2F2F2" w:themeFill="background1" w:themeFillShade="F2"/>
     </w:rPr>
   </w:style>
+  <w:style w:type="table" w:customStyle="1" w:styleId="ICITABLE">
+    <w:name w:val="ICI_TABLE"/>
+    <w:basedOn w:val="TableNormal"/>
+    <w:uiPriority w:val="99"/>
+    <w:qFormat/>
+    <w:rsid w:val="00473F3B"/>
+    <w:rPr>
+      <w:rFonts w:ascii="Arial" w:eastAsia="Times New Roman" w:hAnsi="Arial" w:cs="Times New Roman"/>
+      <w:color w:val="auto"/>
+      <w:sz w:val="18"/>
+    </w:rPr>
+    <w:tblPr>
+      <w:tblBorders>
+        <w:top w:val="single" w:sz="2" w:space="0" w:color="000000" w:themeColor="text1"/>
+        <w:left w:val="single" w:sz="2" w:space="0" w:color="000000" w:themeColor="text1"/>
+        <w:bottom w:val="single" w:sz="2" w:space="0" w:color="000000" w:themeColor="text1"/>
+        <w:right w:val="single" w:sz="2" w:space="0" w:color="000000" w:themeColor="text1"/>
+        <w:insideH w:val="single" w:sz="2" w:space="0" w:color="000000" w:themeColor="text1"/>
+        <w:insideV w:val="single" w:sz="2" w:space="0" w:color="000000" w:themeColor="text1"/>
+      </w:tblBorders>
+    </w:tblPr>
+    <w:tcPr>
+      <w:shd w:val="clear" w:color="auto" w:fill="FFFFFF" w:themeFill="background1"/>
+    </w:tcPr>
+    <w:tblStylePr w:type="firstRow">
+      <w:pPr>
+        <w:wordWrap/>
+        <w:jc w:val="center"/>
+      </w:pPr>
+      <w:rPr>
+        <w:rFonts w:ascii="Arial" w:hAnsi="Arial"/>
+        <w:b/>
+        <w:i w:val="0"/>
+        <w:caps w:val="0"/>
+        <w:smallCaps w:val="0"/>
+        <w:strike w:val="0"/>
+        <w:dstrike w:val="0"/>
+        <w:vanish w:val="0"/>
+        <w:color w:val="000000" w:themeColor="text1"/>
+        <w:sz w:val="18"/>
+        <w:vertAlign w:val="baseline"/>
+      </w:rPr>
+      <w:tblPr/>
+      <w:tcPr>
+        <w:tcBorders>
+          <w:top w:val="single" w:sz="6" w:space="0" w:color="auto"/>
+          <w:left w:val="single" w:sz="6" w:space="0" w:color="auto"/>
+          <w:bottom w:val="single" w:sz="6" w:space="0" w:color="auto"/>
+          <w:right w:val="single" w:sz="6" w:space="0" w:color="auto"/>
+          <w:insideH w:val="single" w:sz="6" w:space="0" w:color="auto"/>
+          <w:insideV w:val="single" w:sz="6" w:space="0" w:color="auto"/>
+          <w:tl2br w:val="nil"/>
+          <w:tr2bl w:val="nil"/>
+        </w:tcBorders>
+        <w:shd w:val="clear" w:color="auto" w:fill="FFFFFF" w:themeFill="background1"/>
+      </w:tcPr>
+    </w:tblStylePr>
+  </w:style>
+  <w:style w:type="paragraph" w:customStyle="1" w:styleId="DocumentTitle">
+    <w:name w:val="Document Title"/>
+    <w:basedOn w:val="BodyText"/>
+    <w:autoRedefine/>
+    <w:uiPriority w:val="9"/>
+    <w:qFormat/>
+    <w:rsid w:val="00473F3B"/>
+    <w:pPr>
+      <w:keepLines w:val="0"/>
+      <w:tabs>
+        <w:tab w:val="left" w:pos="2880"/>
+      </w:tabs>
+      <w:spacing w:before="0" w:after="200"/>
+    </w:pPr>
+    <w:rPr>
+      <w:rFonts w:ascii="MetaNormalLF-Roman" w:hAnsi="MetaNormalLF-Roman" w:cs="Arial"/>
+      <w:b/>
+      <w:color w:val="000000"/>
+      <w:sz w:val="22"/>
+    </w:rPr>
+  </w:style>
+  <w:style w:type="character" w:styleId="UnresolvedMention">
+    <w:name w:val="Unresolved Mention"/>
+    <w:basedOn w:val="DefaultParagraphFont"/>
+    <w:uiPriority w:val="99"/>
+    <w:semiHidden/>
+    <w:unhideWhenUsed/>
+    <w:rsid w:val="00A707C4"/>
+    <w:rPr>
+      <w:color w:val="605E5C"/>
+      <w:shd w:val="clear" w:color="auto" w:fill="E1DFDD"/>
+    </w:rPr>
+  </w:style>
 </w:styles>
 </file>
 

</xml_diff>

<commit_message>
INT-3666 {fn_exchange} updated docs
</commit_message>
<xml_diff>
--- a/fn_exchange/doc/Resilient Integrations Function Guide for Exchange.docx
+++ b/fn_exchange/doc/Resilient Integrations Function Guide for Exchange.docx
@@ -7,121 +7,25 @@
       <w:pPr>
         <w:pStyle w:val="Normal1"/>
         <w:ind w:left="-1440"/>
-      </w:pPr>
-      <w:r>
-        <w:rPr>
-          <w:noProof/>
-        </w:rPr>
-        <w:drawing>
-          <wp:inline distT="0" distB="0" distL="0" distR="0" wp14:anchorId="20BF3E6F" wp14:editId="63CAF37A">
-            <wp:extent cx="2860964" cy="383212"/>
-            <wp:effectExtent l="0" t="0" r="0" b="0"/>
-            <wp:docPr id="11" name="Picture 11"/>
-            <wp:cNvGraphicFramePr>
-              <a:graphicFrameLocks xmlns:a="http://schemas.openxmlformats.org/drawingml/2006/main" noChangeAspect="1"/>
-            </wp:cNvGraphicFramePr>
-            <a:graphic xmlns:a="http://schemas.openxmlformats.org/drawingml/2006/main">
-              <a:graphicData uri="http://schemas.openxmlformats.org/drawingml/2006/picture">
-                <pic:pic xmlns:pic="http://schemas.openxmlformats.org/drawingml/2006/picture">
-                  <pic:nvPicPr>
-                    <pic:cNvPr id="11" name="Resilient_Company_Logo-RGB.jpg"/>
-                    <pic:cNvPicPr/>
-                  </pic:nvPicPr>
-                  <pic:blipFill>
-                    <a:blip r:embed="rId8">
-                      <a:extLst>
-                        <a:ext uri="{28A0092B-C50C-407E-A947-70E740481C1C}">
-                          <a14:useLocalDpi xmlns:a14="http://schemas.microsoft.com/office/drawing/2010/main" val="0"/>
-                        </a:ext>
-                      </a:extLst>
-                    </a:blip>
-                    <a:stretch>
-                      <a:fillRect/>
-                    </a:stretch>
-                  </pic:blipFill>
-                  <pic:spPr>
-                    <a:xfrm>
-                      <a:off x="0" y="0"/>
-                      <a:ext cx="2903396" cy="388896"/>
-                    </a:xfrm>
-                    <a:prstGeom prst="rect">
-                      <a:avLst/>
-                    </a:prstGeom>
-                  </pic:spPr>
-                </pic:pic>
-              </a:graphicData>
-            </a:graphic>
-          </wp:inline>
-        </w:drawing>
+        <w:rPr>
+          <w:rFonts w:ascii="IBM Plex Sans" w:hAnsi="IBM Plex Sans"/>
+          <w:sz w:val="52"/>
+          <w:szCs w:val="52"/>
+        </w:rPr>
+      </w:pPr>
+      <w:r>
+        <w:rPr>
+          <w:rFonts w:ascii="IBM Plex Sans" w:hAnsi="IBM Plex Sans"/>
+          <w:sz w:val="52"/>
+          <w:szCs w:val="52"/>
+        </w:rPr>
+        <w:t>IBM SOAR</w:t>
       </w:r>
     </w:p>
     <w:p>
       <w:pPr>
         <w:pStyle w:val="Normal1"/>
-        <w:jc w:val="right"/>
-      </w:pPr>
-    </w:p>
-    <w:p>
-      <w:pPr>
-        <w:pStyle w:val="Normal1"/>
-      </w:pPr>
-    </w:p>
-    <w:p>
-      <w:pPr>
-        <w:pStyle w:val="Normal1"/>
-      </w:pPr>
-    </w:p>
-    <w:p>
-      <w:pPr>
-        <w:pStyle w:val="Normal1"/>
-        <w:jc w:val="center"/>
-      </w:pPr>
-      <w:r>
-        <w:rPr>
-          <w:noProof/>
-        </w:rPr>
-        <w:drawing>
-          <wp:inline distT="0" distB="0" distL="0" distR="0" wp14:anchorId="7BEB7046" wp14:editId="123F2F49">
-            <wp:extent cx="2419350" cy="628650"/>
-            <wp:effectExtent l="0" t="0" r="0" b="0"/>
-            <wp:docPr id="2" name="Picture 2"/>
-            <wp:cNvGraphicFramePr>
-              <a:graphicFrameLocks xmlns:a="http://schemas.openxmlformats.org/drawingml/2006/main" noChangeAspect="1"/>
-            </wp:cNvGraphicFramePr>
-            <a:graphic xmlns:a="http://schemas.openxmlformats.org/drawingml/2006/main">
-              <a:graphicData uri="http://schemas.openxmlformats.org/drawingml/2006/picture">
-                <pic:pic xmlns:pic="http://schemas.openxmlformats.org/drawingml/2006/picture">
-                  <pic:nvPicPr>
-                    <pic:cNvPr id="2" name="Resilient-product.png"/>
-                    <pic:cNvPicPr/>
-                  </pic:nvPicPr>
-                  <pic:blipFill>
-                    <a:blip r:embed="rId9">
-                      <a:extLst>
-                        <a:ext uri="{28A0092B-C50C-407E-A947-70E740481C1C}">
-                          <a14:useLocalDpi xmlns:a14="http://schemas.microsoft.com/office/drawing/2010/main" val="0"/>
-                        </a:ext>
-                      </a:extLst>
-                    </a:blip>
-                    <a:stretch>
-                      <a:fillRect/>
-                    </a:stretch>
-                  </pic:blipFill>
-                  <pic:spPr>
-                    <a:xfrm>
-                      <a:off x="0" y="0"/>
-                      <a:ext cx="2419350" cy="628650"/>
-                    </a:xfrm>
-                    <a:prstGeom prst="rect">
-                      <a:avLst/>
-                    </a:prstGeom>
-                  </pic:spPr>
-                </pic:pic>
-              </a:graphicData>
-            </a:graphic>
-          </wp:inline>
-        </w:drawing>
-      </w:r>
+      </w:pPr>
     </w:p>
     <w:p>
       <w:pPr>
@@ -175,7 +79,7 @@
         <w:rPr>
           <w:color w:val="FF8300"/>
         </w:rPr>
-        <w:t>1</w:t>
+        <w:t>2</w:t>
       </w:r>
     </w:p>
     <w:p>
@@ -196,7 +100,7 @@
         <w:rPr>
           <w:rFonts w:ascii="Times New Roman" w:eastAsia="Times New Roman" w:hAnsi="Times New Roman" w:cs="Times New Roman"/>
         </w:rPr>
-        <w:t>December</w:t>
+        <w:t>June</w:t>
       </w:r>
       <w:r>
         <w:rPr>
@@ -214,7 +118,13 @@
         <w:rPr>
           <w:rFonts w:ascii="Times New Roman" w:eastAsia="Times New Roman" w:hAnsi="Times New Roman" w:cs="Times New Roman"/>
         </w:rPr>
-        <w:t>20</w:t>
+        <w:t>2</w:t>
+      </w:r>
+      <w:r>
+        <w:rPr>
+          <w:rFonts w:ascii="Times New Roman" w:eastAsia="Times New Roman" w:hAnsi="Times New Roman" w:cs="Times New Roman"/>
+        </w:rPr>
+        <w:t>1</w:t>
       </w:r>
     </w:p>
     <w:p>
@@ -323,6 +233,80 @@
                 <w:rFonts w:cs="Arial"/>
                 <w:szCs w:val="18"/>
               </w:rPr>
+              <w:t>1.0.2</w:t>
+            </w:r>
+          </w:p>
+        </w:tc>
+        <w:tc>
+          <w:tcPr>
+            <w:tcW w:w="1556" w:type="dxa"/>
+          </w:tcPr>
+          <w:p>
+            <w:pPr>
+              <w:adjustRightInd w:val="0"/>
+              <w:rPr>
+                <w:rFonts w:cs="Arial"/>
+                <w:szCs w:val="18"/>
+              </w:rPr>
+            </w:pPr>
+            <w:r>
+              <w:rPr>
+                <w:rFonts w:cs="Arial"/>
+                <w:szCs w:val="18"/>
+              </w:rPr>
+              <w:t>June 2021</w:t>
+            </w:r>
+          </w:p>
+        </w:tc>
+        <w:tc>
+          <w:tcPr>
+            <w:tcW w:w="6274" w:type="dxa"/>
+          </w:tcPr>
+          <w:p>
+            <w:pPr>
+              <w:adjustRightInd w:val="0"/>
+              <w:rPr>
+                <w:rFonts w:cs="Arial"/>
+                <w:szCs w:val="18"/>
+              </w:rPr>
+            </w:pPr>
+            <w:r>
+              <w:rPr>
+                <w:rFonts w:cs="Arial"/>
+                <w:szCs w:val="18"/>
+              </w:rPr>
+              <w:t xml:space="preserve">Bugfix for </w:t>
+            </w:r>
+            <w:proofErr w:type="spellStart"/>
+            <w:r>
+              <w:rPr>
+                <w:rFonts w:cs="Arial"/>
+                <w:szCs w:val="18"/>
+              </w:rPr>
+              <w:t>selftest</w:t>
+            </w:r>
+            <w:proofErr w:type="spellEnd"/>
+          </w:p>
+        </w:tc>
+      </w:tr>
+      <w:tr>
+        <w:tc>
+          <w:tcPr>
+            <w:tcW w:w="987" w:type="dxa"/>
+          </w:tcPr>
+          <w:p>
+            <w:pPr>
+              <w:adjustRightInd w:val="0"/>
+              <w:rPr>
+                <w:rFonts w:cs="Arial"/>
+                <w:szCs w:val="18"/>
+              </w:rPr>
+            </w:pPr>
+            <w:r>
+              <w:rPr>
+                <w:rFonts w:cs="Arial"/>
+                <w:szCs w:val="18"/>
+              </w:rPr>
               <w:t>1.0.1</w:t>
             </w:r>
           </w:p>
@@ -488,7 +472,47 @@
           <w:sz w:val="20"/>
           <w:szCs w:val="20"/>
         </w:rPr>
-        <w:t>Resilient Functions simplify development of integrations by wrapping each activity into an individual workflow component. These components can be easily installed, then used and combined in Resilient workflows. The Resilient platform sends data to the function component that performs an activity then returns the results to the workflow. The results can be acted upon by scripts, rules, and workflow decision points to dynamically orchestrate the security incident response activities.</w:t>
+        <w:t>IBM SOAR</w:t>
+      </w:r>
+      <w:r>
+        <w:rPr>
+          <w:rFonts w:ascii="Arial" w:eastAsia="Arial" w:hAnsi="Arial" w:cs="Arial"/>
+          <w:sz w:val="20"/>
+          <w:szCs w:val="20"/>
+        </w:rPr>
+        <w:t xml:space="preserve"> Functions simplify development of integrations by wrapping each activity into an individual workflow component. These components can be easily installed, then used and combined in </w:t>
+      </w:r>
+      <w:r>
+        <w:rPr>
+          <w:rFonts w:ascii="Arial" w:eastAsia="Arial" w:hAnsi="Arial" w:cs="Arial"/>
+          <w:sz w:val="20"/>
+          <w:szCs w:val="20"/>
+        </w:rPr>
+        <w:t>IBM SOAR</w:t>
+      </w:r>
+      <w:r>
+        <w:rPr>
+          <w:rFonts w:ascii="Arial" w:eastAsia="Arial" w:hAnsi="Arial" w:cs="Arial"/>
+          <w:sz w:val="20"/>
+          <w:szCs w:val="20"/>
+        </w:rPr>
+        <w:t xml:space="preserve"> workflows. The </w:t>
+      </w:r>
+      <w:r>
+        <w:rPr>
+          <w:rFonts w:ascii="Arial" w:eastAsia="Arial" w:hAnsi="Arial" w:cs="Arial"/>
+          <w:sz w:val="20"/>
+          <w:szCs w:val="20"/>
+        </w:rPr>
+        <w:t>IBM SOAR</w:t>
+      </w:r>
+      <w:r>
+        <w:rPr>
+          <w:rFonts w:ascii="Arial" w:eastAsia="Arial" w:hAnsi="Arial" w:cs="Arial"/>
+          <w:sz w:val="20"/>
+          <w:szCs w:val="20"/>
+        </w:rPr>
+        <w:t xml:space="preserve"> platform sends data to the function component that performs an activity then returns the results to the workflow. The results can be acted upon by scripts, rules, and workflow decision points to dynamically orchestrate the security incident response activities.</w:t>
       </w:r>
     </w:p>
     <w:p>
@@ -535,7 +559,23 @@
           <w:i w:val="0"/>
           <w:color w:val="000000" w:themeColor="text1"/>
         </w:rPr>
-        <w:t xml:space="preserve">This Resilient Function package provides seven functions that work with </w:t>
+        <w:t xml:space="preserve">This </w:t>
+      </w:r>
+      <w:r>
+        <w:rPr>
+          <w:rStyle w:val="IntenseEmphasis"/>
+          <w:i w:val="0"/>
+          <w:color w:val="000000" w:themeColor="text1"/>
+        </w:rPr>
+        <w:t>IBM SOAR</w:t>
+      </w:r>
+      <w:r>
+        <w:rPr>
+          <w:rStyle w:val="IntenseEmphasis"/>
+          <w:i w:val="0"/>
+          <w:color w:val="000000" w:themeColor="text1"/>
+        </w:rPr>
+        <w:t xml:space="preserve"> Function package provides seven functions that work with </w:t>
       </w:r>
       <w:r>
         <w:rPr>
@@ -792,7 +832,45 @@
           <w:color w:val="auto"/>
           <w:sz w:val="20"/>
         </w:rPr>
-        <w:t>If deploying to a Resilient platform with an App Host, the requirements are:</w:t>
+        <w:t xml:space="preserve">If deploying to </w:t>
+      </w:r>
+      <w:proofErr w:type="gramStart"/>
+      <w:r>
+        <w:rPr>
+          <w:rFonts w:ascii="Arial" w:hAnsi="Arial"/>
+          <w:b w:val="0"/>
+          <w:color w:val="auto"/>
+          <w:sz w:val="20"/>
+        </w:rPr>
+        <w:t>a</w:t>
+      </w:r>
+      <w:proofErr w:type="gramEnd"/>
+      <w:r>
+        <w:rPr>
+          <w:rFonts w:ascii="Arial" w:hAnsi="Arial"/>
+          <w:b w:val="0"/>
+          <w:color w:val="auto"/>
+          <w:sz w:val="20"/>
+        </w:rPr>
+        <w:t xml:space="preserve"> </w:t>
+      </w:r>
+      <w:r>
+        <w:rPr>
+          <w:rFonts w:ascii="Arial" w:hAnsi="Arial"/>
+          <w:b w:val="0"/>
+          <w:color w:val="auto"/>
+          <w:sz w:val="20"/>
+        </w:rPr>
+        <w:t>IBM SOAR</w:t>
+      </w:r>
+      <w:r>
+        <w:rPr>
+          <w:rFonts w:ascii="Arial" w:hAnsi="Arial"/>
+          <w:b w:val="0"/>
+          <w:color w:val="auto"/>
+          <w:sz w:val="20"/>
+        </w:rPr>
+        <w:t xml:space="preserve"> platform with an App Host, the requirements are:</w:t>
       </w:r>
     </w:p>
     <w:p>
@@ -808,7 +886,10 @@
         </w:rPr>
       </w:pPr>
       <w:r>
-        <w:t xml:space="preserve">Resilient platform &gt;= </w:t>
+        <w:t>IBM SOAR</w:t>
+      </w:r>
+      <w:r>
+        <w:t xml:space="preserve"> platform &gt;= </w:t>
       </w:r>
       <w:r>
         <w:rPr>
@@ -853,7 +934,45 @@
           <w:color w:val="auto"/>
           <w:sz w:val="20"/>
         </w:rPr>
-        <w:t>If deploying to a Resilient platform with an integration server, the requirements are:</w:t>
+        <w:t xml:space="preserve">If deploying to </w:t>
+      </w:r>
+      <w:proofErr w:type="gramStart"/>
+      <w:r>
+        <w:rPr>
+          <w:rFonts w:ascii="Arial" w:hAnsi="Arial"/>
+          <w:b w:val="0"/>
+          <w:color w:val="auto"/>
+          <w:sz w:val="20"/>
+        </w:rPr>
+        <w:t>a</w:t>
+      </w:r>
+      <w:proofErr w:type="gramEnd"/>
+      <w:r>
+        <w:rPr>
+          <w:rFonts w:ascii="Arial" w:hAnsi="Arial"/>
+          <w:b w:val="0"/>
+          <w:color w:val="auto"/>
+          <w:sz w:val="20"/>
+        </w:rPr>
+        <w:t xml:space="preserve"> </w:t>
+      </w:r>
+      <w:r>
+        <w:rPr>
+          <w:rFonts w:ascii="Arial" w:hAnsi="Arial"/>
+          <w:b w:val="0"/>
+          <w:color w:val="auto"/>
+          <w:sz w:val="20"/>
+        </w:rPr>
+        <w:t>IBM SOAR</w:t>
+      </w:r>
+      <w:r>
+        <w:rPr>
+          <w:rFonts w:ascii="Arial" w:hAnsi="Arial"/>
+          <w:b w:val="0"/>
+          <w:color w:val="auto"/>
+          <w:sz w:val="20"/>
+        </w:rPr>
+        <w:t xml:space="preserve"> platform with an integration server, the requirements are:</w:t>
       </w:r>
     </w:p>
     <w:p>
@@ -866,7 +985,10 @@
         </w:numPr>
       </w:pPr>
       <w:r>
-        <w:t>Resilient platform &gt;= 31.0.4035.</w:t>
+        <w:t>IBM SOAR</w:t>
+      </w:r>
+      <w:r>
+        <w:t xml:space="preserve"> platform &gt;= 31.0.4035.</w:t>
       </w:r>
     </w:p>
     <w:p>
@@ -1127,7 +1249,13 @@
         <w:pStyle w:val="BodyText"/>
       </w:pPr>
       <w:r>
-        <w:t xml:space="preserve">The Resilient platform </w:t>
+        <w:t xml:space="preserve">The </w:t>
+      </w:r>
+      <w:r>
+        <w:t>IBM SOAR</w:t>
+      </w:r>
+      <w:r>
+        <w:t xml:space="preserve"> platform </w:t>
       </w:r>
       <w:r>
         <w:t xml:space="preserve">and Cloud Pak </w:t>
@@ -1143,37 +1271,7 @@
           <w:rPr>
             <w:rStyle w:val="Hyperlink"/>
           </w:rPr>
-          <w:t>Knowle</w:t>
-        </w:r>
-        <w:r>
-          <w:rPr>
-            <w:rStyle w:val="Hyperlink"/>
-          </w:rPr>
-          <w:t>d</w:t>
-        </w:r>
-        <w:r>
-          <w:rPr>
-            <w:rStyle w:val="Hyperlink"/>
-          </w:rPr>
-          <w:t>g</w:t>
-        </w:r>
-        <w:r>
-          <w:rPr>
-            <w:rStyle w:val="Hyperlink"/>
-          </w:rPr>
-          <w:t>e</w:t>
-        </w:r>
-        <w:r>
-          <w:rPr>
-            <w:rStyle w:val="Hyperlink"/>
-          </w:rPr>
-          <w:t xml:space="preserve"> </w:t>
-        </w:r>
-        <w:r>
-          <w:rPr>
-            <w:rStyle w:val="Hyperlink"/>
-          </w:rPr>
-          <w:t>Center</w:t>
+          <w:t>Knowledge Center</w:t>
         </w:r>
       </w:hyperlink>
       <w:r>
@@ -1228,7 +1326,13 @@
         <w:t xml:space="preserve"> file. You need to edit the following settings in that section.</w:t>
       </w:r>
       <w:r>
-        <w:t xml:space="preserve"> If using App Host, see the Resilient System Administrator Guide</w:t>
+        <w:t xml:space="preserve"> If using App Host, see the </w:t>
+      </w:r>
+      <w:r>
+        <w:t>IBM SOAR</w:t>
+      </w:r>
+      <w:r>
+        <w:t xml:space="preserve"> System Administrator Guide</w:t>
       </w:r>
       <w:r>
         <w:t xml:space="preserve"> on</w:t>
@@ -1244,31 +1348,7 @@
           <w:rPr>
             <w:rStyle w:val="Hyperlink"/>
           </w:rPr>
-          <w:t>Knowle</w:t>
-        </w:r>
-        <w:r>
-          <w:rPr>
-            <w:rStyle w:val="Hyperlink"/>
-          </w:rPr>
-          <w:t>d</w:t>
-        </w:r>
-        <w:r>
-          <w:rPr>
-            <w:rStyle w:val="Hyperlink"/>
-          </w:rPr>
-          <w:t xml:space="preserve">ge </w:t>
-        </w:r>
-        <w:r>
-          <w:rPr>
-            <w:rStyle w:val="Hyperlink"/>
-          </w:rPr>
-          <w:t>C</w:t>
-        </w:r>
-        <w:r>
-          <w:rPr>
-            <w:rStyle w:val="Hyperlink"/>
-          </w:rPr>
-          <w:t>enter</w:t>
+          <w:t>Knowledge Center</w:t>
         </w:r>
       </w:hyperlink>
       <w:r>
@@ -1561,7 +1641,13 @@
       <w:bookmarkStart w:id="2" w:name="_Toc510253272"/>
       <w:r>
         <w:lastRenderedPageBreak/>
-        <w:t>Once the function package deploys the function(s), you can view them in the Resilient platform Functions tab, as shown below.</w:t>
+        <w:t xml:space="preserve">Once the function package deploys the function(s), you can view them in the </w:t>
+      </w:r>
+      <w:r>
+        <w:t>IBM SOAR</w:t>
+      </w:r>
+      <w:r>
+        <w:t xml:space="preserve"> platform Functions tab, as shown below.</w:t>
       </w:r>
       <w:r>
         <w:t xml:space="preserve"> </w:t>
@@ -1599,7 +1685,7 @@
                     <pic:cNvPicPr/>
                   </pic:nvPicPr>
                   <pic:blipFill>
-                    <a:blip r:embed="rId10"/>
+                    <a:blip r:embed="rId8"/>
                     <a:stretch>
                       <a:fillRect/>
                     </a:stretch>
@@ -1637,7 +1723,25 @@
           <w:sz w:val="20"/>
           <w:szCs w:val="18"/>
         </w:rPr>
-        <w:t xml:space="preserve">The package includes example workflows and rules that show how you can use the functions, as shown in the following table. Resilient users can view the rules in the Rules tab and the workflows in the Workflows </w:t>
+        <w:t xml:space="preserve">The package includes example workflows and rules that show how you can use the functions, as shown in the following table. </w:t>
+      </w:r>
+      <w:r>
+        <w:rPr>
+          <w:rFonts w:ascii="Arial" w:hAnsi="Arial" w:cs="Arial"/>
+          <w:b w:val="0"/>
+          <w:sz w:val="20"/>
+          <w:szCs w:val="18"/>
+        </w:rPr>
+        <w:t>IBM SOAR</w:t>
+      </w:r>
+      <w:r>
+        <w:rPr>
+          <w:rFonts w:ascii="Arial" w:hAnsi="Arial" w:cs="Arial"/>
+          <w:b w:val="0"/>
+          <w:sz w:val="20"/>
+          <w:szCs w:val="18"/>
+        </w:rPr>
+        <w:t xml:space="preserve"> users can view the rules in the Rules tab and the workflows in the Workflows </w:t>
       </w:r>
       <w:proofErr w:type="gramStart"/>
       <w:r>
@@ -2494,7 +2598,13 @@
         <w:keepNext/>
       </w:pPr>
       <w:r>
-        <w:t xml:space="preserve">Each function has a set of inputs, which you can view by clicking the function name in the Functions tab of the Resilient platform. </w:t>
+        <w:t xml:space="preserve">Each function has a set of inputs, which you can view by clicking the function name in the Functions tab of the </w:t>
+      </w:r>
+      <w:r>
+        <w:t>IBM SOAR</w:t>
+      </w:r>
+      <w:r>
+        <w:t xml:space="preserve"> platform. </w:t>
       </w:r>
     </w:p>
     <w:p>
@@ -2507,7 +2617,13 @@
         </w:rPr>
       </w:pPr>
       <w:r>
-        <w:t xml:space="preserve">The Resilient functions use input parameters starting with </w:t>
+        <w:t xml:space="preserve">The </w:t>
+      </w:r>
+      <w:r>
+        <w:t>IBM SOAR</w:t>
+      </w:r>
+      <w:r>
+        <w:t xml:space="preserve"> functions use input parameters starting with </w:t>
       </w:r>
       <w:r>
         <w:rPr>
@@ -2614,7 +2730,7 @@
                     <pic:cNvPicPr/>
                   </pic:nvPicPr>
                   <pic:blipFill>
-                    <a:blip r:embed="rId11"/>
+                    <a:blip r:embed="rId9"/>
                     <a:stretch>
                       <a:fillRect/>
                     </a:stretch>
@@ -2730,7 +2846,7 @@
                     <pic:cNvPicPr/>
                   </pic:nvPicPr>
                   <pic:blipFill>
-                    <a:blip r:embed="rId12"/>
+                    <a:blip r:embed="rId10"/>
                     <a:stretch>
                       <a:fillRect/>
                     </a:stretch>
@@ -3087,10 +3203,19 @@
       </w:pPr>
       <w:r>
         <w:lastRenderedPageBreak/>
-        <w:t xml:space="preserve">The Resilient functions use input parameters starting with </w:t>
-      </w:r>
-      <w:r>
-        <w:t xml:space="preserve">Resilient </w:t>
+        <w:t xml:space="preserve">The </w:t>
+      </w:r>
+      <w:r>
+        <w:t>IBM SOAR</w:t>
+      </w:r>
+      <w:r>
+        <w:t xml:space="preserve"> functions use input parameters starting with </w:t>
+      </w:r>
+      <w:r>
+        <w:t>IBM SOAR</w:t>
+      </w:r>
+      <w:r>
+        <w:t xml:space="preserve"> </w:t>
       </w:r>
       <w:r>
         <w:t xml:space="preserve">Platform </w:t>
@@ -3180,7 +3305,27 @@
           <w:sz w:val="20"/>
           <w:szCs w:val="20"/>
         </w:rPr>
-        <w:t>The following Resilient platform guides provide additional information:</w:t>
+        <w:t xml:space="preserve">The following </w:t>
+      </w:r>
+      <w:r>
+        <w:rPr>
+          <w:rFonts w:ascii="Arial" w:hAnsi="Arial" w:cs="Arial"/>
+          <w:b w:val="0"/>
+          <w:color w:val="000000" w:themeColor="text1"/>
+          <w:sz w:val="20"/>
+          <w:szCs w:val="20"/>
+        </w:rPr>
+        <w:t>IBM SOAR</w:t>
+      </w:r>
+      <w:r>
+        <w:rPr>
+          <w:rFonts w:ascii="Arial" w:hAnsi="Arial" w:cs="Arial"/>
+          <w:b w:val="0"/>
+          <w:color w:val="000000" w:themeColor="text1"/>
+          <w:sz w:val="20"/>
+          <w:szCs w:val="20"/>
+        </w:rPr>
+        <w:t xml:space="preserve"> platform guides provide additional information:</w:t>
       </w:r>
     </w:p>
     <w:p>
@@ -3286,7 +3431,7 @@
         </w:rPr>
         <w:t xml:space="preserve"> guides are available on the IBM Knowledge Center at </w:t>
       </w:r>
-      <w:hyperlink r:id="rId13" w:history="1">
+      <w:hyperlink r:id="rId11" w:history="1">
         <w:r>
           <w:rPr>
             <w:rStyle w:val="Hyperlink"/>
@@ -3295,8 +3440,151 @@
             <w:sz w:val="20"/>
             <w:szCs w:val="20"/>
           </w:rPr>
-          <w:t xml:space="preserve">Knowledge </w:t>
+          <w:t>Knowledge Center</w:t>
         </w:r>
+      </w:hyperlink>
+      <w:r>
+        <w:rPr>
+          <w:rFonts w:ascii="Arial" w:hAnsi="Arial" w:cs="Arial"/>
+          <w:b w:val="0"/>
+          <w:color w:val="000000" w:themeColor="text1"/>
+          <w:sz w:val="20"/>
+          <w:szCs w:val="20"/>
+        </w:rPr>
+        <w:t xml:space="preserve">. On this web page, select your </w:t>
+      </w:r>
+      <w:r>
+        <w:rPr>
+          <w:rFonts w:ascii="Arial" w:hAnsi="Arial" w:cs="Arial"/>
+          <w:b w:val="0"/>
+          <w:color w:val="000000" w:themeColor="text1"/>
+          <w:sz w:val="20"/>
+          <w:szCs w:val="20"/>
+        </w:rPr>
+        <w:t>IBM SOAR</w:t>
+      </w:r>
+      <w:r>
+        <w:rPr>
+          <w:rFonts w:ascii="Arial" w:hAnsi="Arial" w:cs="Arial"/>
+          <w:b w:val="0"/>
+          <w:color w:val="000000" w:themeColor="text1"/>
+          <w:sz w:val="20"/>
+          <w:szCs w:val="20"/>
+        </w:rPr>
+        <w:t xml:space="preserve"> platform version. On the follow-on page, you can find the App Host Deployment Guide or Integration Server Guide by expanding </w:t>
+      </w:r>
+      <w:r>
+        <w:rPr>
+          <w:rFonts w:ascii="Arial" w:hAnsi="Arial" w:cs="Arial"/>
+          <w:b w:val="0"/>
+          <w:color w:val="000000" w:themeColor="text1"/>
+          <w:sz w:val="20"/>
+          <w:szCs w:val="20"/>
+        </w:rPr>
+        <w:t>IBM SOAR</w:t>
+      </w:r>
+      <w:r>
+        <w:rPr>
+          <w:rFonts w:ascii="Arial" w:hAnsi="Arial" w:cs="Arial"/>
+          <w:b w:val="0"/>
+          <w:color w:val="000000" w:themeColor="text1"/>
+          <w:sz w:val="20"/>
+          <w:szCs w:val="20"/>
+        </w:rPr>
+        <w:t xml:space="preserve"> Apps in the Table of Contents pane. The System Administrator Guide is available by expanding System Administrator.</w:t>
+      </w:r>
+    </w:p>
+    <w:p>
+      <w:pPr>
+        <w:pStyle w:val="Heading20"/>
+      </w:pPr>
+      <w:r>
+        <w:t>Cloud Pak</w:t>
+      </w:r>
+    </w:p>
+    <w:p>
+      <w:pPr>
+        <w:pStyle w:val="Heading10"/>
+        <w:rPr>
+          <w:rFonts w:ascii="Arial" w:hAnsi="Arial" w:cs="Arial"/>
+          <w:b w:val="0"/>
+          <w:color w:val="000000" w:themeColor="text1"/>
+          <w:sz w:val="20"/>
+          <w:szCs w:val="20"/>
+        </w:rPr>
+      </w:pPr>
+      <w:r>
+        <w:rPr>
+          <w:rFonts w:ascii="Arial" w:hAnsi="Arial" w:cs="Arial"/>
+          <w:b w:val="0"/>
+          <w:color w:val="000000" w:themeColor="text1"/>
+          <w:sz w:val="20"/>
+          <w:szCs w:val="20"/>
+        </w:rPr>
+        <w:t xml:space="preserve">The following Cloud Pak guides provide additional information: </w:t>
+      </w:r>
+    </w:p>
+    <w:p>
+      <w:pPr>
+        <w:pStyle w:val="ListBullet"/>
+        <w:keepNext/>
+        <w:numPr>
+          <w:ilvl w:val="0"/>
+          <w:numId w:val="26"/>
+        </w:numPr>
+      </w:pPr>
+      <w:r>
+        <w:t>App Host Deployment Guide: provides installation, configuration, and troubleshooting information, including proxy server settings. From the Table of Contents, select Case Management and Orchestration &amp; Automation &gt; Orchestration and Automation Apps.</w:t>
+      </w:r>
+    </w:p>
+    <w:p>
+      <w:pPr>
+        <w:pStyle w:val="Heading10"/>
+        <w:numPr>
+          <w:ilvl w:val="0"/>
+          <w:numId w:val="26"/>
+        </w:numPr>
+        <w:rPr>
+          <w:rFonts w:ascii="Arial" w:hAnsi="Arial" w:cs="Arial"/>
+          <w:b w:val="0"/>
+          <w:color w:val="000000" w:themeColor="text1"/>
+          <w:sz w:val="20"/>
+          <w:szCs w:val="20"/>
+        </w:rPr>
+      </w:pPr>
+      <w:r>
+        <w:rPr>
+          <w:rFonts w:ascii="Arial" w:hAnsi="Arial" w:cs="Arial"/>
+          <w:b w:val="0"/>
+          <w:color w:val="000000" w:themeColor="text1"/>
+          <w:sz w:val="20"/>
+          <w:szCs w:val="20"/>
+        </w:rPr>
+        <w:t>System Administrator Guide: provides information to install, configure, and deploy apps. From the IBM Cloud Pak for Security Knowledge Center table of contents, select Case Management and Orchestration &amp; Automation &gt; System administrator.</w:t>
+      </w:r>
+    </w:p>
+    <w:p>
+      <w:pPr>
+        <w:pStyle w:val="Heading10"/>
+        <w:rPr>
+          <w:rFonts w:ascii="Arial" w:hAnsi="Arial" w:cs="Arial"/>
+          <w:b w:val="0"/>
+          <w:color w:val="000000" w:themeColor="text1"/>
+          <w:sz w:val="20"/>
+          <w:szCs w:val="20"/>
+        </w:rPr>
+      </w:pPr>
+      <w:r>
+        <w:rPr>
+          <w:rFonts w:ascii="Arial" w:hAnsi="Arial" w:cs="Arial"/>
+          <w:b w:val="0"/>
+          <w:color w:val="000000" w:themeColor="text1"/>
+          <w:sz w:val="20"/>
+          <w:szCs w:val="20"/>
+        </w:rPr>
+        <w:t xml:space="preserve">These guides are available on the IBM </w:t>
+      </w:r>
+      <w:hyperlink r:id="rId12" w:history="1">
         <w:r>
           <w:rPr>
             <w:rStyle w:val="Hyperlink"/>
@@ -3305,160 +3593,7 @@
             <w:sz w:val="20"/>
             <w:szCs w:val="20"/>
           </w:rPr>
-          <w:t>C</w:t>
-        </w:r>
-        <w:r>
-          <w:rPr>
-            <w:rStyle w:val="Hyperlink"/>
-            <w:rFonts w:ascii="Arial" w:hAnsi="Arial" w:cs="Arial"/>
-            <w:b w:val="0"/>
-            <w:sz w:val="20"/>
-            <w:szCs w:val="20"/>
-          </w:rPr>
-          <w:t>enter</w:t>
-        </w:r>
-      </w:hyperlink>
-      <w:r>
-        <w:rPr>
-          <w:rFonts w:ascii="Arial" w:hAnsi="Arial" w:cs="Arial"/>
-          <w:b w:val="0"/>
-          <w:color w:val="000000" w:themeColor="text1"/>
-          <w:sz w:val="20"/>
-          <w:szCs w:val="20"/>
-        </w:rPr>
-        <w:t>. On this web page, select your Resilient platform version. On the follow-on page, you can find the App Host Deployment Guide or Integration Server Guide by expanding Resilient Apps in the Table of Contents pane. The System Administrator Guide is available by expanding System Administrator.</w:t>
-      </w:r>
-    </w:p>
-    <w:p>
-      <w:pPr>
-        <w:pStyle w:val="Heading20"/>
-      </w:pPr>
-      <w:r>
-        <w:t>Cloud Pak</w:t>
-      </w:r>
-    </w:p>
-    <w:p>
-      <w:pPr>
-        <w:pStyle w:val="Heading10"/>
-        <w:rPr>
-          <w:rFonts w:ascii="Arial" w:hAnsi="Arial" w:cs="Arial"/>
-          <w:b w:val="0"/>
-          <w:color w:val="000000" w:themeColor="text1"/>
-          <w:sz w:val="20"/>
-          <w:szCs w:val="20"/>
-        </w:rPr>
-      </w:pPr>
-      <w:r>
-        <w:rPr>
-          <w:rFonts w:ascii="Arial" w:hAnsi="Arial" w:cs="Arial"/>
-          <w:b w:val="0"/>
-          <w:color w:val="000000" w:themeColor="text1"/>
-          <w:sz w:val="20"/>
-          <w:szCs w:val="20"/>
-        </w:rPr>
-        <w:t xml:space="preserve">The following Cloud Pak guides provide additional information: </w:t>
-      </w:r>
-    </w:p>
-    <w:p>
-      <w:pPr>
-        <w:pStyle w:val="ListBullet"/>
-        <w:keepNext/>
-        <w:numPr>
-          <w:ilvl w:val="0"/>
-          <w:numId w:val="26"/>
-        </w:numPr>
-      </w:pPr>
-      <w:r>
-        <w:t>App Host Deployment Guide: provides installation, configuration, and troubleshooting information, including proxy server settings. From the Table of Contents, select Case Management and Orchestration &amp; Automation &gt; Orchestration and Automation Apps.</w:t>
-      </w:r>
-    </w:p>
-    <w:p>
-      <w:pPr>
-        <w:pStyle w:val="Heading10"/>
-        <w:numPr>
-          <w:ilvl w:val="0"/>
-          <w:numId w:val="26"/>
-        </w:numPr>
-        <w:rPr>
-          <w:rFonts w:ascii="Arial" w:hAnsi="Arial" w:cs="Arial"/>
-          <w:b w:val="0"/>
-          <w:color w:val="000000" w:themeColor="text1"/>
-          <w:sz w:val="20"/>
-          <w:szCs w:val="20"/>
-        </w:rPr>
-      </w:pPr>
-      <w:r>
-        <w:rPr>
-          <w:rFonts w:ascii="Arial" w:hAnsi="Arial" w:cs="Arial"/>
-          <w:b w:val="0"/>
-          <w:color w:val="000000" w:themeColor="text1"/>
-          <w:sz w:val="20"/>
-          <w:szCs w:val="20"/>
-        </w:rPr>
-        <w:t>System Administrator Guide: provides information to install, configure, and deploy apps. From the IBM Cloud Pak for Security Knowledge Center table of contents, select Case Management and Orchestration &amp; Automation &gt; System administrator.</w:t>
-      </w:r>
-    </w:p>
-    <w:p>
-      <w:pPr>
-        <w:pStyle w:val="Heading10"/>
-        <w:rPr>
-          <w:rFonts w:ascii="Arial" w:hAnsi="Arial" w:cs="Arial"/>
-          <w:b w:val="0"/>
-          <w:color w:val="000000" w:themeColor="text1"/>
-          <w:sz w:val="20"/>
-          <w:szCs w:val="20"/>
-        </w:rPr>
-      </w:pPr>
-      <w:r>
-        <w:rPr>
-          <w:rFonts w:ascii="Arial" w:hAnsi="Arial" w:cs="Arial"/>
-          <w:b w:val="0"/>
-          <w:color w:val="000000" w:themeColor="text1"/>
-          <w:sz w:val="20"/>
-          <w:szCs w:val="20"/>
-        </w:rPr>
-        <w:t xml:space="preserve">These guides are available on the IBM </w:t>
-      </w:r>
-      <w:hyperlink r:id="rId14" w:history="1">
-        <w:r>
-          <w:rPr>
-            <w:rStyle w:val="Hyperlink"/>
-            <w:rFonts w:ascii="Arial" w:hAnsi="Arial" w:cs="Arial"/>
-            <w:b w:val="0"/>
-            <w:sz w:val="20"/>
-            <w:szCs w:val="20"/>
-          </w:rPr>
-          <w:t>Knowled</w:t>
-        </w:r>
-        <w:r>
-          <w:rPr>
-            <w:rStyle w:val="Hyperlink"/>
-            <w:rFonts w:ascii="Arial" w:hAnsi="Arial" w:cs="Arial"/>
-            <w:b w:val="0"/>
-            <w:sz w:val="20"/>
-            <w:szCs w:val="20"/>
-          </w:rPr>
-          <w:t>g</w:t>
-        </w:r>
-        <w:r>
-          <w:rPr>
-            <w:rStyle w:val="Hyperlink"/>
-            <w:rFonts w:ascii="Arial" w:hAnsi="Arial" w:cs="Arial"/>
-            <w:b w:val="0"/>
-            <w:sz w:val="20"/>
-            <w:szCs w:val="20"/>
-          </w:rPr>
-          <w:t>e</w:t>
-        </w:r>
-        <w:r>
-          <w:rPr>
-            <w:rStyle w:val="Hyperlink"/>
-            <w:rFonts w:ascii="Arial" w:hAnsi="Arial" w:cs="Arial"/>
-            <w:b w:val="0"/>
-            <w:sz w:val="20"/>
-            <w:szCs w:val="20"/>
-          </w:rPr>
-          <w:t xml:space="preserve"> Center</w:t>
+          <w:t>Knowledge Center</w:t>
         </w:r>
         <w:r>
           <w:rPr>
@@ -3512,7 +3647,7 @@
         <w:keepNext/>
       </w:pPr>
       <w:r>
-        <w:t>Resilient</w:t>
+        <w:t>IBM SOAR</w:t>
       </w:r>
       <w:r>
         <w:t xml:space="preserve"> Action Status</w:t>
@@ -3565,7 +3700,10 @@
         <w:keepNext/>
       </w:pPr>
       <w:r>
-        <w:t>Resilient Scripting Log</w:t>
+        <w:t>IBM SOAR</w:t>
+      </w:r>
+      <w:r>
+        <w:t xml:space="preserve"> Scripting Log</w:t>
       </w:r>
     </w:p>
     <w:p>
@@ -3591,7 +3729,7 @@
         <w:pStyle w:val="ListBullet"/>
       </w:pPr>
       <w:r>
-        <w:t>Resilient</w:t>
+        <w:t>IBM SOAR</w:t>
       </w:r>
       <w:r>
         <w:t xml:space="preserve"> Logs</w:t>
@@ -3606,10 +3744,10 @@
         <w:t xml:space="preserve">By default, </w:t>
       </w:r>
       <w:r>
-        <w:t>R</w:t>
-      </w:r>
-      <w:r>
-        <w:t xml:space="preserve">esilient logs are retained at </w:t>
+        <w:t>IBM SOAR</w:t>
+      </w:r>
+      <w:r>
+        <w:t xml:space="preserve"> logs are retained at </w:t>
       </w:r>
       <w:r>
         <w:rPr>
@@ -3754,7 +3892,7 @@
       <w:r>
         <w:t xml:space="preserve">Please search </w:t>
       </w:r>
-      <w:hyperlink r:id="rId15" w:history="1">
+      <w:hyperlink r:id="rId13" w:history="1">
         <w:r>
           <w:rPr>
             <w:rStyle w:val="Hyperlink"/>
@@ -3763,10 +3901,7 @@
         </w:r>
       </w:hyperlink>
       <w:r>
-        <w:t xml:space="preserve"> for assistance.</w:t>
-      </w:r>
-      <w:r>
-        <w:t xml:space="preserve"> </w:t>
+        <w:t xml:space="preserve"> for assistance. </w:t>
       </w:r>
     </w:p>
     <w:p>
@@ -3784,11 +3919,12 @@
       </w:r>
     </w:p>
     <w:sectPr>
-      <w:headerReference w:type="even" r:id="rId16"/>
-      <w:headerReference w:type="default" r:id="rId17"/>
-      <w:footerReference w:type="default" r:id="rId18"/>
-      <w:headerReference w:type="first" r:id="rId19"/>
-      <w:footerReference w:type="first" r:id="rId20"/>
+      <w:headerReference w:type="even" r:id="rId14"/>
+      <w:headerReference w:type="default" r:id="rId15"/>
+      <w:footerReference w:type="even" r:id="rId16"/>
+      <w:footerReference w:type="default" r:id="rId17"/>
+      <w:headerReference w:type="first" r:id="rId18"/>
+      <w:footerReference w:type="first" r:id="rId19"/>
       <w:pgSz w:w="12240" w:h="15840"/>
       <w:pgMar w:top="1440" w:right="1800" w:bottom="1440" w:left="1800" w:header="720" w:footer="144" w:gutter="0"/>
       <w:pgNumType w:start="1"/>
@@ -3820,6 +3956,16 @@
 </file>
 
 <file path=word/footer1.xml><?xml version="1.0" encoding="utf-8"?>
+<w:ftr xmlns:wpc="http://schemas.microsoft.com/office/word/2010/wordprocessingCanvas" xmlns:cx="http://schemas.microsoft.com/office/drawing/2014/chartex" xmlns:cx1="http://schemas.microsoft.com/office/drawing/2015/9/8/chartex" xmlns:cx2="http://schemas.microsoft.com/office/drawing/2015/10/21/chartex" xmlns:cx3="http://schemas.microsoft.com/office/drawing/2016/5/9/chartex" xmlns:cx4="http://schemas.microsoft.com/office/drawing/2016/5/10/chartex" xmlns:cx5="http://schemas.microsoft.com/office/drawing/2016/5/11/chartex" xmlns:cx6="http://schemas.microsoft.com/office/drawing/2016/5/12/chartex" xmlns:cx7="http://schemas.microsoft.com/office/drawing/2016/5/13/chartex" xmlns:cx8="http://schemas.microsoft.com/office/drawing/2016/5/14/chartex" xmlns:mc="http://schemas.openxmlformats.org/markup-compatibility/2006" xmlns:aink="http://schemas.microsoft.com/office/drawing/2016/ink" xmlns:am3d="http://schemas.microsoft.com/office/drawing/2017/model3d" xmlns:o="urn:schemas-microsoft-com:office:office" xmlns:r="http://schemas.openxmlformats.org/officeDocument/2006/relationships" xmlns:m="http://schemas.openxmlformats.org/officeDocument/2006/math" xmlns:v="urn:schemas-microsoft-com:vml" xmlns:wp14="http://schemas.microsoft.com/office/word/2010/wordprocessingDrawing" xmlns:wp="http://schemas.openxmlformats.org/drawingml/2006/wordprocessingDrawing" xmlns:w10="urn:schemas-microsoft-com:office:word" xmlns:w="http://schemas.openxmlformats.org/wordprocessingml/2006/main" xmlns:w14="http://schemas.microsoft.com/office/word/2010/wordml" xmlns:w15="http://schemas.microsoft.com/office/word/2012/wordml" xmlns:w16cex="http://schemas.microsoft.com/office/word/2018/wordml/cex" xmlns:w16cid="http://schemas.microsoft.com/office/word/2016/wordml/cid" xmlns:w16="http://schemas.microsoft.com/office/word/2018/wordml" xmlns:w16se="http://schemas.microsoft.com/office/word/2015/wordml/symex" xmlns:wpg="http://schemas.microsoft.com/office/word/2010/wordprocessingGroup" xmlns:wpi="http://schemas.microsoft.com/office/word/2010/wordprocessingInk" xmlns:wne="http://schemas.microsoft.com/office/word/2006/wordml" xmlns:wps="http://schemas.microsoft.com/office/word/2010/wordprocessingShape" mc:Ignorable="w14 w15 w16se w16cid w16 w16cex wp14">
+  <w:p>
+    <w:pPr>
+      <w:pStyle w:val="Footer"/>
+    </w:pPr>
+  </w:p>
+</w:ftr>
+</file>
+
+<file path=word/footer2.xml><?xml version="1.0" encoding="utf-8"?>
 <w:ftr xmlns:wpc="http://schemas.microsoft.com/office/word/2010/wordprocessingCanvas" xmlns:cx="http://schemas.microsoft.com/office/drawing/2014/chartex" xmlns:cx1="http://schemas.microsoft.com/office/drawing/2015/9/8/chartex" xmlns:cx2="http://schemas.microsoft.com/office/drawing/2015/10/21/chartex" xmlns:cx3="http://schemas.microsoft.com/office/drawing/2016/5/9/chartex" xmlns:cx4="http://schemas.microsoft.com/office/drawing/2016/5/10/chartex" xmlns:cx5="http://schemas.microsoft.com/office/drawing/2016/5/11/chartex" xmlns:cx6="http://schemas.microsoft.com/office/drawing/2016/5/12/chartex" xmlns:cx7="http://schemas.microsoft.com/office/drawing/2016/5/13/chartex" xmlns:cx8="http://schemas.microsoft.com/office/drawing/2016/5/14/chartex" xmlns:mc="http://schemas.openxmlformats.org/markup-compatibility/2006" xmlns:aink="http://schemas.microsoft.com/office/drawing/2016/ink" xmlns:am3d="http://schemas.microsoft.com/office/drawing/2017/model3d" xmlns:o="urn:schemas-microsoft-com:office:office" xmlns:r="http://schemas.openxmlformats.org/officeDocument/2006/relationships" xmlns:m="http://schemas.openxmlformats.org/officeDocument/2006/math" xmlns:v="urn:schemas-microsoft-com:vml" xmlns:wp14="http://schemas.microsoft.com/office/word/2010/wordprocessingDrawing" xmlns:wp="http://schemas.openxmlformats.org/drawingml/2006/wordprocessingDrawing" xmlns:w10="urn:schemas-microsoft-com:office:word" xmlns:w="http://schemas.openxmlformats.org/wordprocessingml/2006/main" xmlns:w14="http://schemas.microsoft.com/office/word/2010/wordml" xmlns:w15="http://schemas.microsoft.com/office/word/2012/wordml" xmlns:w16cex="http://schemas.microsoft.com/office/word/2018/wordml/cex" xmlns:w16cid="http://schemas.microsoft.com/office/word/2016/wordml/cid" xmlns:w16="http://schemas.microsoft.com/office/word/2018/wordml" xmlns:w16se="http://schemas.microsoft.com/office/word/2015/wordml/symex" xmlns:wpg="http://schemas.microsoft.com/office/word/2010/wordprocessingGroup" xmlns:wpi="http://schemas.microsoft.com/office/word/2010/wordprocessingInk" xmlns:wne="http://schemas.microsoft.com/office/word/2006/wordml" xmlns:wps="http://schemas.microsoft.com/office/word/2010/wordprocessingShape" mc:Ignorable="w14 w15 w16se w16cid w16 w16cex wp14">
   <w:p>
     <w:pPr>
@@ -3892,7 +4038,7 @@
 </w:ftr>
 </file>
 
-<file path=word/footer2.xml><?xml version="1.0" encoding="utf-8"?>
+<file path=word/footer3.xml><?xml version="1.0" encoding="utf-8"?>
 <w:ftr xmlns:wpc="http://schemas.microsoft.com/office/word/2010/wordprocessingCanvas" xmlns:cx="http://schemas.microsoft.com/office/drawing/2014/chartex" xmlns:cx1="http://schemas.microsoft.com/office/drawing/2015/9/8/chartex" xmlns:cx2="http://schemas.microsoft.com/office/drawing/2015/10/21/chartex" xmlns:cx3="http://schemas.microsoft.com/office/drawing/2016/5/9/chartex" xmlns:cx4="http://schemas.microsoft.com/office/drawing/2016/5/10/chartex" xmlns:cx5="http://schemas.microsoft.com/office/drawing/2016/5/11/chartex" xmlns:cx6="http://schemas.microsoft.com/office/drawing/2016/5/12/chartex" xmlns:cx7="http://schemas.microsoft.com/office/drawing/2016/5/13/chartex" xmlns:cx8="http://schemas.microsoft.com/office/drawing/2016/5/14/chartex" xmlns:mc="http://schemas.openxmlformats.org/markup-compatibility/2006" xmlns:aink="http://schemas.microsoft.com/office/drawing/2016/ink" xmlns:am3d="http://schemas.microsoft.com/office/drawing/2017/model3d" xmlns:o="urn:schemas-microsoft-com:office:office" xmlns:r="http://schemas.openxmlformats.org/officeDocument/2006/relationships" xmlns:m="http://schemas.openxmlformats.org/officeDocument/2006/math" xmlns:v="urn:schemas-microsoft-com:vml" xmlns:wp14="http://schemas.microsoft.com/office/word/2010/wordprocessingDrawing" xmlns:wp="http://schemas.openxmlformats.org/drawingml/2006/wordprocessingDrawing" xmlns:w10="urn:schemas-microsoft-com:office:word" xmlns:w="http://schemas.openxmlformats.org/wordprocessingml/2006/main" xmlns:w14="http://schemas.microsoft.com/office/word/2010/wordml" xmlns:w15="http://schemas.microsoft.com/office/word/2012/wordml" xmlns:w16cex="http://schemas.microsoft.com/office/word/2018/wordml/cex" xmlns:w16cid="http://schemas.microsoft.com/office/word/2016/wordml/cid" xmlns:w16="http://schemas.microsoft.com/office/word/2018/wordml" xmlns:w16se="http://schemas.microsoft.com/office/word/2015/wordml/symex" xmlns:wpg="http://schemas.microsoft.com/office/word/2010/wordprocessingGroup" xmlns:wpi="http://schemas.microsoft.com/office/word/2010/wordprocessingInk" xmlns:wne="http://schemas.microsoft.com/office/word/2006/wordml" xmlns:wps="http://schemas.microsoft.com/office/word/2010/wordprocessingShape" mc:Ignorable="w14 w15 w16se w16cid w16 w16cex wp14">
   <w:p>
     <w:pPr>
@@ -7742,6 +7888,7 @@
   <w:style w:type="character" w:default="1" w:styleId="DefaultParagraphFont">
     <w:name w:val="Default Paragraph Font"/>
     <w:uiPriority w:val="1"/>
+    <w:semiHidden/>
     <w:unhideWhenUsed/>
   </w:style>
   <w:style w:type="table" w:default="1" w:styleId="TableNormal">

</xml_diff>